<commit_message>
Se agrega el item de como analizar los cambios en git
</commit_message>
<xml_diff>
--- a/Comandos.docx
+++ b/Comandos.docx
@@ -2220,6 +2220,19 @@
     <w:p>
       <w:pPr>
         <w:rPr>
+          <w:lang w:val="es-419"/>
+        </w:rPr>
+      </w:pPr>
+      <w:r>
+        <w:rPr>
+          <w:lang w:val="es-419"/>
+        </w:rPr>
+        <w:t>Configaraciones</w:t>
+      </w:r>
+    </w:p>
+    <w:p>
+      <w:pPr>
+        <w:rPr>
           <w:lang w:val="en-US"/>
         </w:rPr>
       </w:pPr>
@@ -2227,6 +2240,7 @@
       <w:proofErr w:type="gramStart"/>
       <w:r>
         <w:rPr>
+          <w:highlight w:val="yellow"/>
           <w:lang w:val="en-US"/>
         </w:rPr>
         <w:t>git</w:t>
@@ -2235,6 +2249,7 @@
       <w:proofErr w:type="gramEnd"/>
       <w:r>
         <w:rPr>
+          <w:highlight w:val="yellow"/>
           <w:lang w:val="en-US"/>
         </w:rPr>
         <w:t xml:space="preserve"> </w:t>
@@ -2242,6 +2257,7 @@
       <w:proofErr w:type="spellStart"/>
       <w:r>
         <w:rPr>
+          <w:highlight w:val="yellow"/>
           <w:lang w:val="en-US"/>
         </w:rPr>
         <w:t>config</w:t>
@@ -2249,6 +2265,7 @@
       <w:proofErr w:type="spellEnd"/>
       <w:r>
         <w:rPr>
+          <w:highlight w:val="yellow"/>
           <w:lang w:val="en-US"/>
         </w:rPr>
         <w:t xml:space="preserve"> --global </w:t>
@@ -2256,6 +2273,7 @@
       <w:proofErr w:type="spellStart"/>
       <w:r>
         <w:rPr>
+          <w:highlight w:val="yellow"/>
           <w:lang w:val="en-US"/>
         </w:rPr>
         <w:t>user.email</w:t>
@@ -2263,6 +2281,7 @@
       <w:proofErr w:type="spellEnd"/>
       <w:r>
         <w:rPr>
+          <w:highlight w:val="yellow"/>
           <w:lang w:val="en-US"/>
         </w:rPr>
         <w:t xml:space="preserve"> </w:t>
@@ -2271,6 +2290,7 @@
         <w:r>
           <w:rPr>
             <w:rStyle w:val="Hipervnculo"/>
+            <w:highlight w:val="yellow"/>
             <w:lang w:val="en-US"/>
           </w:rPr>
           <w:t>tu@email.com</w:t>
@@ -2285,6 +2305,7 @@
       </w:pPr>
       <w:r>
         <w:rPr>
+          <w:highlight w:val="yellow"/>
           <w:lang w:val="es-419"/>
         </w:rPr>
         <w:t>git config --global user.name "Tu Nombre"</w:t>
@@ -2296,8 +2317,429 @@
           <w:lang w:val="es-419"/>
         </w:rPr>
       </w:pPr>
+      <w:r>
+        <w:rPr>
+          <w:highlight w:val="yellow"/>
+          <w:lang w:val="es-419"/>
+        </w:rPr>
+        <w:t>git config –list:</w:t>
+      </w:r>
+      <w:r>
+        <w:rPr>
+          <w:lang w:val="es-419"/>
+        </w:rPr>
+        <w:t xml:space="preserve"> muestra todas las configuraciones realizadas</w:t>
+      </w:r>
+    </w:p>
+    <w:p>
+      <w:pPr>
+        <w:rPr>
+          <w:lang w:val="es-419"/>
+        </w:rPr>
+      </w:pPr>
+      <w:r>
+        <w:rPr>
+          <w:highlight w:val="yellow"/>
+          <w:lang w:val="es-419"/>
+        </w:rPr>
+        <w:t>git config - - list - - show-origin:</w:t>
+      </w:r>
+      <w:r>
+        <w:rPr>
+          <w:lang w:val="es-419"/>
+        </w:rPr>
+        <w:t xml:space="preserve"> muestra dónde se encuentran guardadas estas configuraciones</w:t>
+      </w:r>
+    </w:p>
+    <w:p>
+      <w:pPr>
+        <w:rPr>
+          <w:lang w:val="es-419"/>
+        </w:rPr>
+      </w:pPr>
+      <w:r>
+        <w:rPr>
+          <w:lang w:val="es-419"/>
+        </w:rPr>
+        <w:t>un solo guión se usa para las letras dos guiones palabras</w:t>
+      </w:r>
+    </w:p>
+    <w:p>
+      <w:pPr>
+        <w:rPr>
+          <w:lang w:val="es-419"/>
+        </w:rPr>
+      </w:pPr>
+      <w:r>
+        <w:rPr>
+          <w:noProof/>
+          <w:lang w:val="es-419" w:eastAsia="es-419"/>
+        </w:rPr>
+        <w:lastRenderedPageBreak/>
+        <w:drawing>
+          <wp:inline distT="0" distB="0" distL="0" distR="0" wp14:anchorId="196CC1C4" wp14:editId="4BA750D4">
+            <wp:extent cx="5400040" cy="4850749"/>
+            <wp:effectExtent l="0" t="0" r="0" b="7620"/>
+            <wp:docPr id="20" name="Imagen 20"/>
+            <wp:cNvGraphicFramePr>
+              <a:graphicFrameLocks xmlns:a="http://schemas.openxmlformats.org/drawingml/2006/main" noChangeAspect="1"/>
+            </wp:cNvGraphicFramePr>
+            <a:graphic xmlns:a="http://schemas.openxmlformats.org/drawingml/2006/main">
+              <a:graphicData uri="http://schemas.openxmlformats.org/drawingml/2006/picture">
+                <pic:pic xmlns:pic="http://schemas.openxmlformats.org/drawingml/2006/picture">
+                  <pic:nvPicPr>
+                    <pic:cNvPr id="0" name=""/>
+                    <pic:cNvPicPr/>
+                  </pic:nvPicPr>
+                  <pic:blipFill>
+                    <a:blip r:embed="rId25"/>
+                    <a:stretch>
+                      <a:fillRect/>
+                    </a:stretch>
+                  </pic:blipFill>
+                  <pic:spPr>
+                    <a:xfrm>
+                      <a:off x="0" y="0"/>
+                      <a:ext cx="5400040" cy="4850749"/>
+                    </a:xfrm>
+                    <a:prstGeom prst="rect">
+                      <a:avLst/>
+                    </a:prstGeom>
+                  </pic:spPr>
+                </pic:pic>
+              </a:graphicData>
+            </a:graphic>
+          </wp:inline>
+        </w:drawing>
+      </w:r>
+    </w:p>
+    <w:p>
+      <w:pPr>
+        <w:rPr>
+          <w:lang w:val="es-419"/>
+        </w:rPr>
+      </w:pPr>
+    </w:p>
+    <w:p>
+      <w:pPr>
+        <w:pStyle w:val="Ttulo3"/>
+      </w:pPr>
+      <w:r>
+        <w:t xml:space="preserve">Analizar cambios en los archivos de tu proyecto con </w:t>
+      </w:r>
+      <w:proofErr w:type="spellStart"/>
+      <w:r>
+        <w:t>Git</w:t>
+      </w:r>
+      <w:proofErr w:type="spellEnd"/>
+      <w:r>
+        <w:t xml:space="preserve">,  consola de </w:t>
+      </w:r>
+      <w:proofErr w:type="spellStart"/>
+      <w:r>
+        <w:t>commit</w:t>
+      </w:r>
+      <w:proofErr w:type="spellEnd"/>
+    </w:p>
+    <w:p>
+      <w:pPr>
+        <w:rPr>
+          <w:lang w:val="es-419"/>
+        </w:rPr>
+      </w:pPr>
+      <w:r>
+        <w:rPr>
+          <w:lang w:val="es-419"/>
+        </w:rPr>
+        <w:t>El comando git show nos muestra los cambios que han existido sobre un archivo y es muy útil para detectar cuándo se produjeron ciertos cambios, qué se rompió y cómo lo podemos solucionar. Pero podemos ser más detallados.</w:t>
+      </w:r>
+    </w:p>
+    <w:p>
+      <w:pPr>
+        <w:rPr>
+          <w:lang w:val="es-419"/>
+        </w:rPr>
+      </w:pPr>
+      <w:r>
+        <w:rPr>
+          <w:lang w:val="es-419"/>
+        </w:rPr>
+        <w:t>Si queremos ver la diferencia entre una versión y otra, no necesariamente todos los cambios desde la creación del archivo, podemos usar el comando</w:t>
+      </w:r>
+    </w:p>
+    <w:p>
+      <w:pPr>
+        <w:rPr>
+          <w:lang w:val="en-US"/>
+        </w:rPr>
+      </w:pPr>
+      <w:r>
+        <w:rPr>
+          <w:lang w:val="en-US"/>
+        </w:rPr>
+        <w:t xml:space="preserve"> </w:t>
+      </w:r>
+      <w:proofErr w:type="spellStart"/>
+      <w:proofErr w:type="gramStart"/>
+      <w:r>
+        <w:rPr>
+          <w:lang w:val="en-US"/>
+        </w:rPr>
+        <w:t>git</w:t>
+      </w:r>
+      <w:proofErr w:type="spellEnd"/>
+      <w:proofErr w:type="gramEnd"/>
+      <w:r>
+        <w:rPr>
+          <w:lang w:val="en-US"/>
+        </w:rPr>
+        <w:t xml:space="preserve"> diff </w:t>
+      </w:r>
+      <w:proofErr w:type="spellStart"/>
+      <w:r>
+        <w:rPr>
+          <w:lang w:val="en-US"/>
+        </w:rPr>
+        <w:t>commitA</w:t>
+      </w:r>
+      <w:proofErr w:type="spellEnd"/>
+      <w:r>
+        <w:rPr>
+          <w:lang w:val="en-US"/>
+        </w:rPr>
+        <w:t xml:space="preserve"> (tag commit</w:t>
+      </w:r>
+      <w:r>
+        <w:rPr>
+          <w:lang w:val="en-US"/>
+        </w:rPr>
+        <w:t xml:space="preserve"> </w:t>
+      </w:r>
+      <w:proofErr w:type="spellStart"/>
+      <w:r>
+        <w:rPr>
+          <w:lang w:val="en-US"/>
+        </w:rPr>
+        <w:t>nueva</w:t>
+      </w:r>
+      <w:proofErr w:type="spellEnd"/>
+      <w:r>
+        <w:rPr>
+          <w:lang w:val="en-US"/>
+        </w:rPr>
+        <w:t>)</w:t>
+      </w:r>
+      <w:r>
+        <w:rPr>
+          <w:lang w:val="en-US"/>
+        </w:rPr>
+        <w:t xml:space="preserve"> </w:t>
+      </w:r>
+      <w:proofErr w:type="spellStart"/>
+      <w:r>
+        <w:rPr>
+          <w:lang w:val="en-US"/>
+        </w:rPr>
+        <w:t>commitB</w:t>
+      </w:r>
+      <w:proofErr w:type="spellEnd"/>
+      <w:r>
+        <w:rPr>
+          <w:lang w:val="en-US"/>
+        </w:rPr>
+        <w:t>(tag commit</w:t>
+      </w:r>
+      <w:r>
+        <w:rPr>
+          <w:lang w:val="en-US"/>
+        </w:rPr>
+        <w:t xml:space="preserve"> </w:t>
+      </w:r>
+      <w:proofErr w:type="spellStart"/>
+      <w:r>
+        <w:rPr>
+          <w:lang w:val="en-US"/>
+        </w:rPr>
+        <w:t>antigua</w:t>
+      </w:r>
+      <w:proofErr w:type="spellEnd"/>
+      <w:r>
+        <w:rPr>
+          <w:lang w:val="en-US"/>
+        </w:rPr>
+        <w:t>)</w:t>
+      </w:r>
+      <w:r>
+        <w:rPr>
+          <w:lang w:val="en-US"/>
+        </w:rPr>
+        <w:t>.</w:t>
+      </w:r>
+      <w:r>
+        <w:rPr>
+          <w:lang w:val="en-US"/>
+        </w:rPr>
+        <w:t xml:space="preserve"> S </w:t>
+      </w:r>
+      <w:proofErr w:type="spellStart"/>
+      <w:r>
+        <w:rPr>
+          <w:lang w:val="en-US"/>
+        </w:rPr>
+        <w:t>epueden</w:t>
+      </w:r>
+      <w:proofErr w:type="spellEnd"/>
+      <w:r>
+        <w:rPr>
+          <w:lang w:val="en-US"/>
+        </w:rPr>
+        <w:t xml:space="preserve"> cambiar</w:t>
+      </w:r>
       <w:bookmarkStart w:id="0" w:name="_GoBack"/>
       <w:bookmarkEnd w:id="0"/>
+    </w:p>
+    <w:p>
+      <w:pPr>
+        <w:rPr>
+          <w:lang w:val="es-419"/>
+        </w:rPr>
+      </w:pPr>
+      <w:r>
+        <w:rPr>
+          <w:noProof/>
+          <w:lang w:val="es-419" w:eastAsia="es-419"/>
+        </w:rPr>
+        <w:lastRenderedPageBreak/>
+        <w:drawing>
+          <wp:inline distT="0" distB="0" distL="0" distR="0" wp14:anchorId="6E257D3E" wp14:editId="2F28C496">
+            <wp:extent cx="5400040" cy="4341784"/>
+            <wp:effectExtent l="0" t="0" r="0" b="1905"/>
+            <wp:docPr id="22" name="Imagen 22"/>
+            <wp:cNvGraphicFramePr>
+              <a:graphicFrameLocks xmlns:a="http://schemas.openxmlformats.org/drawingml/2006/main" noChangeAspect="1"/>
+            </wp:cNvGraphicFramePr>
+            <a:graphic xmlns:a="http://schemas.openxmlformats.org/drawingml/2006/main">
+              <a:graphicData uri="http://schemas.openxmlformats.org/drawingml/2006/picture">
+                <pic:pic xmlns:pic="http://schemas.openxmlformats.org/drawingml/2006/picture">
+                  <pic:nvPicPr>
+                    <pic:cNvPr id="0" name=""/>
+                    <pic:cNvPicPr/>
+                  </pic:nvPicPr>
+                  <pic:blipFill>
+                    <a:blip r:embed="rId26"/>
+                    <a:stretch>
+                      <a:fillRect/>
+                    </a:stretch>
+                  </pic:blipFill>
+                  <pic:spPr>
+                    <a:xfrm>
+                      <a:off x="0" y="0"/>
+                      <a:ext cx="5400040" cy="4341784"/>
+                    </a:xfrm>
+                    <a:prstGeom prst="rect">
+                      <a:avLst/>
+                    </a:prstGeom>
+                  </pic:spPr>
+                </pic:pic>
+              </a:graphicData>
+            </a:graphic>
+          </wp:inline>
+        </w:drawing>
+      </w:r>
+    </w:p>
+    <w:p>
+      <w:pPr>
+        <w:rPr>
+          <w:lang w:val="es-419"/>
+        </w:rPr>
+      </w:pPr>
+      <w:r>
+        <w:rPr>
+          <w:lang w:val="es-419"/>
+        </w:rPr>
+        <w:t>Editor de texto dentro de la linea d ecomando vim</w:t>
+      </w:r>
+    </w:p>
+    <w:p>
+      <w:pPr>
+        <w:rPr>
+          <w:lang w:val="es-419"/>
+        </w:rPr>
+      </w:pPr>
+      <w:r>
+        <w:rPr>
+          <w:highlight w:val="yellow"/>
+          <w:lang w:val="es-419"/>
+        </w:rPr>
+        <w:t>#son lo scomentarios</w:t>
+      </w:r>
+    </w:p>
+    <w:p>
+      <w:pPr>
+        <w:rPr>
+          <w:lang w:val="es-419"/>
+        </w:rPr>
+      </w:pPr>
+      <w:r>
+        <w:rPr>
+          <w:highlight w:val="yellow"/>
+          <w:lang w:val="es-419"/>
+        </w:rPr>
+        <w:t>Apretar “i” (insert)  para ingresar texto</w:t>
+      </w:r>
+    </w:p>
+    <w:p>
+      <w:pPr>
+        <w:rPr>
+          <w:lang w:val="es-419"/>
+        </w:rPr>
+      </w:pPr>
+      <w:r>
+        <w:rPr>
+          <w:lang w:val="es-419"/>
+        </w:rPr>
+        <w:t xml:space="preserve">Para </w:t>
+      </w:r>
+      <w:r>
+        <w:rPr>
+          <w:lang w:val="es-419"/>
+        </w:rPr>
+        <w:t>guar y salir:  scc -&gt; shift -&gt;</w:t>
+      </w:r>
+      <w:r>
+        <w:rPr>
+          <w:lang w:val="es-419"/>
+        </w:rPr>
+        <w:t xml:space="preserve"> zz </w:t>
+      </w:r>
+    </w:p>
+    <w:p>
+      <w:pPr>
+        <w:rPr>
+          <w:lang w:val="es-419"/>
+        </w:rPr>
+      </w:pPr>
+    </w:p>
+    <w:p>
+      <w:pPr>
+        <w:rPr>
+          <w:lang w:val="es-419"/>
+        </w:rPr>
+      </w:pPr>
+    </w:p>
+    <w:p>
+      <w:pPr>
+        <w:rPr>
+          <w:lang w:val="es-419"/>
+        </w:rPr>
+      </w:pPr>
+    </w:p>
+    <w:p>
+      <w:pPr>
+        <w:rPr>
+          <w:lang w:val="es-419"/>
+        </w:rPr>
+      </w:pPr>
     </w:p>
     <w:sectPr>
       <w:pgSz w:w="11906" w:h="16838"/>

</xml_diff>

<commit_message>
Se agrega texto lorem ipso al archivo practicas.txt y contenido del curso al archivo comando.doc
</commit_message>
<xml_diff>
--- a/Comandos.docx
+++ b/Comandos.docx
@@ -2593,10 +2593,16 @@
         <w:rPr>
           <w:lang w:val="en-US"/>
         </w:rPr>
-        <w:t xml:space="preserve"> cambiar</w:t>
-      </w:r>
-      <w:bookmarkStart w:id="0" w:name="_GoBack"/>
-      <w:bookmarkEnd w:id="0"/>
+        <w:t xml:space="preserve"> </w:t>
+      </w:r>
+      <w:proofErr w:type="spellStart"/>
+      <w:r>
+        <w:rPr>
+          <w:lang w:val="en-US"/>
+        </w:rPr>
+        <w:t>cambiar</w:t>
+      </w:r>
+      <w:proofErr w:type="spellEnd"/>
     </w:p>
     <w:p>
       <w:pPr>
@@ -2729,17 +2735,535 @@
     </w:p>
     <w:p>
       <w:pPr>
-        <w:rPr>
-          <w:lang w:val="es-419"/>
-        </w:rPr>
-      </w:pPr>
-    </w:p>
-    <w:p>
-      <w:pPr>
-        <w:rPr>
-          <w:lang w:val="es-419"/>
-        </w:rPr>
-      </w:pPr>
+        <w:pStyle w:val="Ttulo3"/>
+      </w:pPr>
+      <w:r>
+        <w:t xml:space="preserve">¿Qué es el </w:t>
+      </w:r>
+      <w:proofErr w:type="spellStart"/>
+      <w:r>
+        <w:t>staging</w:t>
+      </w:r>
+      <w:proofErr w:type="spellEnd"/>
+      <w:r>
+        <w:t xml:space="preserve"> y los repositorios? Ciclo básico de trabajo en </w:t>
+      </w:r>
+      <w:proofErr w:type="spellStart"/>
+      <w:r>
+        <w:t>Git</w:t>
+      </w:r>
+      <w:proofErr w:type="spellEnd"/>
+    </w:p>
+    <w:p/>
+    <w:p>
+      <w:pPr>
+        <w:rPr>
+          <w:lang w:val="es-419"/>
+        </w:rPr>
+      </w:pPr>
+      <w:r>
+        <w:rPr>
+          <w:lang w:val="es-419"/>
+        </w:rPr>
+        <w:t>Para iniciar un repositorio, o sea, activar el sistema de control de versiones de Git en tu proyecto, solo debes ejecutar el comando git init.</w:t>
+      </w:r>
+    </w:p>
+    <w:p>
+      <w:pPr>
+        <w:rPr>
+          <w:lang w:val="es-419"/>
+        </w:rPr>
+      </w:pPr>
+    </w:p>
+    <w:p>
+      <w:pPr>
+        <w:rPr>
+          <w:lang w:val="es-419"/>
+        </w:rPr>
+      </w:pPr>
+      <w:r>
+        <w:rPr>
+          <w:lang w:val="es-419"/>
+        </w:rPr>
+        <w:t>Este comando se encargará de dos cosas: primero, crear una carpeta .git, donde se guardará toda la base de datos con cambios atómicos de nuestro proyecto; y segundo, crear un área que conocemos como Staging, que guardará temporalmente nuestros archivos (cuando ejecutemos un comando especial para eso) y nos permitirá, más adelante, guardar estos cambios en el repositorio (también con un comando especial).</w:t>
+      </w:r>
+    </w:p>
+    <w:p>
+      <w:pPr>
+        <w:rPr>
+          <w:lang w:val="es-419"/>
+        </w:rPr>
+      </w:pPr>
+    </w:p>
+    <w:p>
+      <w:pPr>
+        <w:rPr>
+          <w:lang w:val="es-419"/>
+        </w:rPr>
+      </w:pPr>
+      <w:r>
+        <w:rPr>
+          <w:lang w:val="es-419"/>
+        </w:rPr>
+        <w:t>Ciclo de vida o estados de los archivos en Git:</w:t>
+      </w:r>
+    </w:p>
+    <w:p>
+      <w:pPr>
+        <w:rPr>
+          <w:lang w:val="es-419"/>
+        </w:rPr>
+      </w:pPr>
+    </w:p>
+    <w:p>
+      <w:pPr>
+        <w:rPr>
+          <w:lang w:val="es-419"/>
+        </w:rPr>
+      </w:pPr>
+      <w:r>
+        <w:rPr>
+          <w:lang w:val="es-419"/>
+        </w:rPr>
+        <w:t>Cuando trabajamos con Git nuestros archivos pueden vivir y moverse entre 4 diferentes estados (cuando trabajamos con repositorios remotos pueden ser más estados, pero lo estudiaremos más adelante):</w:t>
+      </w:r>
+    </w:p>
+    <w:p>
+      <w:pPr>
+        <w:rPr>
+          <w:lang w:val="es-419"/>
+        </w:rPr>
+      </w:pPr>
+    </w:p>
+    <w:p>
+      <w:pPr>
+        <w:rPr>
+          <w:lang w:val="es-419"/>
+        </w:rPr>
+      </w:pPr>
+      <w:r>
+        <w:rPr>
+          <w:lang w:val="es-419"/>
+        </w:rPr>
+        <w:t>Archivos Tracked: son los archivos que viven dentro de Git, no tienen cambios pendientes y sus últimas actualizaciones han sido guardadas en el repositorio gracias a los comandos git add y git commit.</w:t>
+      </w:r>
+    </w:p>
+    <w:p>
+      <w:pPr>
+        <w:rPr>
+          <w:lang w:val="es-419"/>
+        </w:rPr>
+      </w:pPr>
+      <w:proofErr w:type="spellStart"/>
+      <w:r>
+        <w:rPr>
+          <w:lang w:val="en-US"/>
+        </w:rPr>
+        <w:t>Archivos</w:t>
+      </w:r>
+      <w:proofErr w:type="spellEnd"/>
+      <w:r>
+        <w:rPr>
+          <w:lang w:val="en-US"/>
+        </w:rPr>
+        <w:t xml:space="preserve"> Staged: son </w:t>
+      </w:r>
+      <w:proofErr w:type="spellStart"/>
+      <w:r>
+        <w:rPr>
+          <w:lang w:val="en-US"/>
+        </w:rPr>
+        <w:t>archivos</w:t>
+      </w:r>
+      <w:proofErr w:type="spellEnd"/>
+      <w:r>
+        <w:rPr>
+          <w:lang w:val="en-US"/>
+        </w:rPr>
+        <w:t xml:space="preserve"> </w:t>
+      </w:r>
+      <w:proofErr w:type="spellStart"/>
+      <w:r>
+        <w:rPr>
+          <w:lang w:val="en-US"/>
+        </w:rPr>
+        <w:t>en</w:t>
+      </w:r>
+      <w:proofErr w:type="spellEnd"/>
+      <w:r>
+        <w:rPr>
+          <w:lang w:val="en-US"/>
+        </w:rPr>
+        <w:t xml:space="preserve"> </w:t>
+      </w:r>
+      <w:proofErr w:type="gramStart"/>
+      <w:r>
+        <w:rPr>
+          <w:lang w:val="en-US"/>
+        </w:rPr>
+        <w:t>Staging</w:t>
+      </w:r>
+      <w:proofErr w:type="gramEnd"/>
+      <w:r>
+        <w:rPr>
+          <w:lang w:val="en-US"/>
+        </w:rPr>
+        <w:t xml:space="preserve">. </w:t>
+      </w:r>
+      <w:r>
+        <w:rPr>
+          <w:lang w:val="es-419"/>
+        </w:rPr>
+        <w:t>Viven dentro de Git y hay registro de ellos porque han sido afectados por el comando git add, aunque no sus últimos cambios. Git ya sabe de la existencia de estos últimos cambios, pero todavía no han sido guardados definitivamente en el repositorio porque falta ejecutar el comando git commit.</w:t>
+      </w:r>
+    </w:p>
+    <w:p>
+      <w:pPr>
+        <w:rPr>
+          <w:lang w:val="es-419"/>
+        </w:rPr>
+      </w:pPr>
+      <w:r>
+        <w:rPr>
+          <w:lang w:val="es-419"/>
+        </w:rPr>
+        <w:t>Archivos Unstaged: entiéndelos como archivos “Tracked pero Unstaged”. Son archivos que viven dentro de Git pero no han sido afectados por el comando git add ni mucho menos por git commit. Git tiene un registro de estos archivos, pero está desactualizado, sus últimas versiones solo están guardadas en el disco duro.</w:t>
+      </w:r>
+    </w:p>
+    <w:p>
+      <w:pPr>
+        <w:rPr>
+          <w:lang w:val="es-419"/>
+        </w:rPr>
+      </w:pPr>
+      <w:r>
+        <w:rPr>
+          <w:lang w:val="es-419"/>
+        </w:rPr>
+        <w:t>Archivos Untracked: son archivos que NO viven dentro de Git, solo en el disco duro. Nunca han sido afectados por git add, así que Git no tiene registros de su existencia.</w:t>
+      </w:r>
+    </w:p>
+    <w:p>
+      <w:pPr>
+        <w:rPr>
+          <w:lang w:val="es-419"/>
+        </w:rPr>
+      </w:pPr>
+      <w:r>
+        <w:rPr>
+          <w:lang w:val="es-419"/>
+        </w:rPr>
+        <w:t>Recuerda que hay un caso muy raro donde los archivos tienen dos estados al mismo tiempo: staged y untracked. Esto pasa cuando guardas los cambios de un archivo en el área de Staging (con el comando git add), pero antes de hacer commit para guardar los cambios en el repositorio haces nuevos cambios que todavía no han sido guardados en el área de Staging (en realidad, todo sigue funcionando igual pero es un poco divertido).</w:t>
+      </w:r>
+    </w:p>
+    <w:p>
+      <w:pPr>
+        <w:rPr>
+          <w:lang w:val="es-419"/>
+        </w:rPr>
+      </w:pPr>
+      <w:r>
+        <w:rPr>
+          <w:lang w:val="es-419"/>
+        </w:rPr>
+        <w:t>Comandos para mover archivos entre los estados de Git:</w:t>
+      </w:r>
+    </w:p>
+    <w:p>
+      <w:pPr>
+        <w:rPr>
+          <w:lang w:val="es-419"/>
+        </w:rPr>
+      </w:pPr>
+    </w:p>
+    <w:p>
+      <w:pPr>
+        <w:rPr>
+          <w:lang w:val="es-419"/>
+        </w:rPr>
+      </w:pPr>
+      <w:r>
+        <w:rPr>
+          <w:lang w:val="es-419"/>
+        </w:rPr>
+        <w:t>git status: nos permite ver el estado de todos nuestros archivos y carpetas.</w:t>
+      </w:r>
+    </w:p>
+    <w:p>
+      <w:pPr>
+        <w:rPr>
+          <w:lang w:val="es-419"/>
+        </w:rPr>
+      </w:pPr>
+      <w:r>
+        <w:rPr>
+          <w:lang w:val="es-419"/>
+        </w:rPr>
+        <w:t>git add: nos ayuda a mover archivos del Untracked o Unstaged al estado Staged. Podemos usar git nombre-del-archivo-o-carpeta para añadir archivos y carpetas individuales o git add -A para mover todos los archivos de nuestro proyecto (tanto Untrackeds como unstageds).</w:t>
+      </w:r>
+    </w:p>
+    <w:p>
+      <w:pPr>
+        <w:rPr>
+          <w:lang w:val="es-419"/>
+        </w:rPr>
+      </w:pPr>
+      <w:r>
+        <w:rPr>
+          <w:lang w:val="es-419"/>
+        </w:rPr>
+        <w:t>git reset HEAD: nos ayuda a sacar archivos del estado Staged para devolverlos a su estado anterior. Si los archivos venían de Unstaged, vuelven allí. Y lo mismo se venían de Untracked.</w:t>
+      </w:r>
+    </w:p>
+    <w:p>
+      <w:pPr>
+        <w:rPr>
+          <w:lang w:val="es-419"/>
+        </w:rPr>
+      </w:pPr>
+      <w:r>
+        <w:rPr>
+          <w:lang w:val="es-419"/>
+        </w:rPr>
+        <w:t xml:space="preserve">git commit: nos ayuda a mover archivos de Unstaged a Tracked. Esta es una ocasión especial, los archivos han sido guardados o actualizados en el repositorio. Git nos pedirá que dejemos </w:t>
+      </w:r>
+      <w:r>
+        <w:rPr>
+          <w:lang w:val="es-419"/>
+        </w:rPr>
+        <w:lastRenderedPageBreak/>
+        <w:t>un mensaje para recordar los cambios que hicimos y podemos usar el argumento -m para escribirlo (git commit -m "mensaje").</w:t>
+      </w:r>
+    </w:p>
+    <w:p>
+      <w:pPr>
+        <w:rPr>
+          <w:lang w:val="es-419"/>
+        </w:rPr>
+      </w:pPr>
+      <w:r>
+        <w:rPr>
+          <w:lang w:val="es-419"/>
+        </w:rPr>
+        <w:t>git rm: este comando necesita alguno de los siguientes argumentos para poder ejecutarse correctamente:</w:t>
+      </w:r>
+    </w:p>
+    <w:p>
+      <w:pPr>
+        <w:rPr>
+          <w:lang w:val="es-419"/>
+        </w:rPr>
+      </w:pPr>
+      <w:r>
+        <w:rPr>
+          <w:lang w:val="es-419"/>
+        </w:rPr>
+        <w:t>- git rm --cached: Mueve los archivos que le indiquemos al estado Untracked.</w:t>
+      </w:r>
+    </w:p>
+    <w:p>
+      <w:pPr>
+        <w:rPr>
+          <w:lang w:val="es-419"/>
+        </w:rPr>
+      </w:pPr>
+      <w:r>
+        <w:rPr>
+          <w:lang w:val="es-419"/>
+        </w:rPr>
+        <w:t>- git rm --force: Elimina los archivos de Git y del disco duro. Git guarda el registro de la existencia de los archivos, por lo que podremos recuperarlos si es necesario (pero debemos usar comandos más avanzados).</w:t>
+      </w:r>
+    </w:p>
+    <w:p>
+      <w:pPr>
+        <w:rPr>
+          <w:lang w:val="es-419"/>
+        </w:rPr>
+      </w:pPr>
+      <w:r>
+        <w:rPr>
+          <w:noProof/>
+          <w:lang w:val="es-419" w:eastAsia="es-419"/>
+        </w:rPr>
+        <w:drawing>
+          <wp:inline distT="0" distB="0" distL="0" distR="0" wp14:anchorId="6E48F195" wp14:editId="25655D24">
+            <wp:extent cx="5400040" cy="6053202"/>
+            <wp:effectExtent l="0" t="0" r="0" b="5080"/>
+            <wp:docPr id="23" name="Imagen 23"/>
+            <wp:cNvGraphicFramePr>
+              <a:graphicFrameLocks xmlns:a="http://schemas.openxmlformats.org/drawingml/2006/main" noChangeAspect="1"/>
+            </wp:cNvGraphicFramePr>
+            <a:graphic xmlns:a="http://schemas.openxmlformats.org/drawingml/2006/main">
+              <a:graphicData uri="http://schemas.openxmlformats.org/drawingml/2006/picture">
+                <pic:pic xmlns:pic="http://schemas.openxmlformats.org/drawingml/2006/picture">
+                  <pic:nvPicPr>
+                    <pic:cNvPr id="0" name=""/>
+                    <pic:cNvPicPr/>
+                  </pic:nvPicPr>
+                  <pic:blipFill>
+                    <a:blip r:embed="rId27"/>
+                    <a:stretch>
+                      <a:fillRect/>
+                    </a:stretch>
+                  </pic:blipFill>
+                  <pic:spPr>
+                    <a:xfrm>
+                      <a:off x="0" y="0"/>
+                      <a:ext cx="5400040" cy="6053202"/>
+                    </a:xfrm>
+                    <a:prstGeom prst="rect">
+                      <a:avLst/>
+                    </a:prstGeom>
+                  </pic:spPr>
+                </pic:pic>
+              </a:graphicData>
+            </a:graphic>
+          </wp:inline>
+        </w:drawing>
+      </w:r>
+    </w:p>
+    <w:p>
+      <w:pPr>
+        <w:rPr>
+          <w:lang w:val="es-419"/>
+        </w:rPr>
+      </w:pPr>
+    </w:p>
+    <w:p>
+      <w:pPr>
+        <w:rPr>
+          <w:lang w:val="es-419"/>
+        </w:rPr>
+      </w:pPr>
+    </w:p>
+    <w:p>
+      <w:pPr>
+        <w:pStyle w:val="Ttulo3"/>
+      </w:pPr>
+      <w:r>
+        <w:lastRenderedPageBreak/>
+        <w:t xml:space="preserve">Volver en el tiempo en nuestro repositorio utilizando </w:t>
+      </w:r>
+      <w:proofErr w:type="spellStart"/>
+      <w:r>
+        <w:t>reset</w:t>
+      </w:r>
+      <w:proofErr w:type="spellEnd"/>
+      <w:r>
+        <w:t xml:space="preserve"> y </w:t>
+      </w:r>
+      <w:proofErr w:type="spellStart"/>
+      <w:r>
+        <w:t>checkout</w:t>
+      </w:r>
+      <w:proofErr w:type="spellEnd"/>
+    </w:p>
+    <w:p>
+      <w:proofErr w:type="spellStart"/>
+      <w:proofErr w:type="gramStart"/>
+      <w:r>
+        <w:t>vo</w:t>
+      </w:r>
+      <w:proofErr w:type="spellEnd"/>
+      <w:proofErr w:type="gramEnd"/>
+      <w:r>
+        <w:t xml:space="preserve"> específico o incluso del proyecto entero. Esta también es la forma de crear ramas y movernos entre ellas.</w:t>
+      </w:r>
+    </w:p>
+    <w:p>
+      <w:r>
+        <w:t xml:space="preserve">También hay una forma de hacerlo un poco más “ruda”: usando el comando </w:t>
+      </w:r>
+      <w:proofErr w:type="spellStart"/>
+      <w:r>
+        <w:t>git</w:t>
+      </w:r>
+      <w:proofErr w:type="spellEnd"/>
+      <w:r>
+        <w:t xml:space="preserve"> </w:t>
+      </w:r>
+      <w:proofErr w:type="spellStart"/>
+      <w:r>
+        <w:t>reset</w:t>
+      </w:r>
+      <w:proofErr w:type="spellEnd"/>
+      <w:r>
+        <w:t xml:space="preserve">. En este caso, no solo “volvemos en el tiempo”, sino que borramos los cambios que hicimos después de este </w:t>
+      </w:r>
+      <w:proofErr w:type="spellStart"/>
+      <w:r>
+        <w:t>commit</w:t>
+      </w:r>
+      <w:proofErr w:type="spellEnd"/>
+      <w:r>
+        <w:t>.</w:t>
+      </w:r>
+    </w:p>
+    <w:p>
+      <w:r>
+        <w:t xml:space="preserve">Hay dos formas de usar </w:t>
+      </w:r>
+      <w:proofErr w:type="spellStart"/>
+      <w:r>
+        <w:t>git</w:t>
+      </w:r>
+      <w:proofErr w:type="spellEnd"/>
+      <w:r>
+        <w:t xml:space="preserve"> </w:t>
+      </w:r>
+      <w:proofErr w:type="spellStart"/>
+      <w:r>
+        <w:t>reset</w:t>
+      </w:r>
+      <w:proofErr w:type="spellEnd"/>
+      <w:r>
+        <w:t>: con el argumento --</w:t>
+      </w:r>
+      <w:proofErr w:type="spellStart"/>
+      <w:r>
+        <w:t>hard</w:t>
+      </w:r>
+      <w:proofErr w:type="spellEnd"/>
+      <w:r>
+        <w:t xml:space="preserve">, borrando toda la información que tengamos en el área de </w:t>
+      </w:r>
+      <w:proofErr w:type="spellStart"/>
+      <w:r>
+        <w:t>staging</w:t>
+      </w:r>
+      <w:proofErr w:type="spellEnd"/>
+      <w:r>
+        <w:t xml:space="preserve"> (y perdiendo todo para siempre). O, un poco más seguro, con el argumento --</w:t>
+      </w:r>
+      <w:proofErr w:type="spellStart"/>
+      <w:r>
+        <w:t>soft</w:t>
+      </w:r>
+      <w:proofErr w:type="spellEnd"/>
+      <w:r>
+        <w:t xml:space="preserve">, que mantiene allí los archivos del área de </w:t>
+      </w:r>
+      <w:proofErr w:type="spellStart"/>
+      <w:r>
+        <w:t>staging</w:t>
+      </w:r>
+      <w:proofErr w:type="spellEnd"/>
+      <w:r>
+        <w:t xml:space="preserve"> para que podamos aplicar nuestros últimos cam</w:t>
+      </w:r>
+      <w:bookmarkStart w:id="0" w:name="_GoBack"/>
+      <w:bookmarkEnd w:id="0"/>
+      <w:r>
+        <w:t xml:space="preserve">bios pero desde un </w:t>
+      </w:r>
+      <w:proofErr w:type="spellStart"/>
+      <w:r>
+        <w:t>commit</w:t>
+      </w:r>
+      <w:proofErr w:type="spellEnd"/>
+      <w:r>
+        <w:t xml:space="preserve"> anterior.</w:t>
+      </w:r>
     </w:p>
     <w:sectPr>
       <w:pgSz w:w="11906" w:h="16838"/>

</xml_diff>

<commit_message>
Se ha agregado el uso de reset y checkout a Comandos.doc
</commit_message>
<xml_diff>
--- a/Comandos.docx
+++ b/Comandos.docx
@@ -3249,22 +3249,651 @@
       </w:r>
       <w:proofErr w:type="spellEnd"/>
       <w:r>
-        <w:t xml:space="preserve"> para que podamos aplicar nuestros últimos cam</w:t>
+        <w:t xml:space="preserve"> para que podamos aplicar nuestros últimos cambios pero desde un </w:t>
+      </w:r>
+      <w:proofErr w:type="spellStart"/>
+      <w:r>
+        <w:t>commit</w:t>
+      </w:r>
+      <w:proofErr w:type="spellEnd"/>
+      <w:r>
+        <w:t xml:space="preserve"> anterior.</w:t>
+      </w:r>
+    </w:p>
+    <w:p>
+      <w:proofErr w:type="spellStart"/>
+      <w:r>
+        <w:rPr>
+          <w:highlight w:val="yellow"/>
+        </w:rPr>
+        <w:t>Git</w:t>
+      </w:r>
+      <w:proofErr w:type="spellEnd"/>
+      <w:r>
+        <w:rPr>
+          <w:highlight w:val="yellow"/>
+        </w:rPr>
+        <w:t xml:space="preserve"> </w:t>
+      </w:r>
+      <w:proofErr w:type="spellStart"/>
+      <w:r>
+        <w:rPr>
+          <w:highlight w:val="yellow"/>
+        </w:rPr>
+        <w:t>diff</w:t>
+      </w:r>
+      <w:proofErr w:type="spellEnd"/>
+      <w:r>
+        <w:rPr>
+          <w:highlight w:val="yellow"/>
+        </w:rPr>
+        <w:t xml:space="preserve"> antes del </w:t>
+      </w:r>
+      <w:proofErr w:type="spellStart"/>
+      <w:r>
+        <w:rPr>
+          <w:highlight w:val="yellow"/>
+        </w:rPr>
+        <w:t>add</w:t>
+      </w:r>
+      <w:proofErr w:type="spellEnd"/>
+      <w:r>
+        <w:rPr>
+          <w:highlight w:val="yellow"/>
+        </w:rPr>
+        <w:t>, se verán los  cambios realizados en los archivos</w:t>
+      </w:r>
+    </w:p>
+    <w:p>
+      <w:proofErr w:type="spellStart"/>
+      <w:r>
+        <w:rPr>
+          <w:highlight w:val="yellow"/>
+        </w:rPr>
+        <w:t>Git</w:t>
+      </w:r>
+      <w:proofErr w:type="spellEnd"/>
+      <w:r>
+        <w:rPr>
+          <w:highlight w:val="yellow"/>
+        </w:rPr>
+        <w:t xml:space="preserve"> log –</w:t>
+      </w:r>
+      <w:proofErr w:type="spellStart"/>
+      <w:r>
+        <w:rPr>
+          <w:highlight w:val="yellow"/>
+        </w:rPr>
+        <w:t>stat</w:t>
+      </w:r>
+      <w:proofErr w:type="spellEnd"/>
+      <w:r>
+        <w:rPr>
+          <w:highlight w:val="yellow"/>
+        </w:rPr>
+        <w:t xml:space="preserve"> se verán los cambios específicos en los archivos</w:t>
+      </w:r>
+      <w:r>
+        <w:t xml:space="preserve"> </w:t>
+      </w:r>
+    </w:p>
+    <w:p>
+      <w:proofErr w:type="spellStart"/>
+      <w:r>
+        <w:rPr>
+          <w:highlight w:val="yellow"/>
+        </w:rPr>
+        <w:t>Git</w:t>
+      </w:r>
+      <w:proofErr w:type="spellEnd"/>
+      <w:r>
+        <w:rPr>
+          <w:highlight w:val="yellow"/>
+        </w:rPr>
+        <w:t xml:space="preserve"> </w:t>
+      </w:r>
+      <w:proofErr w:type="spellStart"/>
+      <w:r>
+        <w:rPr>
+          <w:highlight w:val="yellow"/>
+        </w:rPr>
+        <w:t>checkout</w:t>
+      </w:r>
+      <w:proofErr w:type="spellEnd"/>
+      <w:r>
+        <w:rPr>
+          <w:highlight w:val="yellow"/>
+        </w:rPr>
+        <w:t xml:space="preserve"> </w:t>
+      </w:r>
+      <w:proofErr w:type="spellStart"/>
+      <w:r>
+        <w:rPr>
+          <w:highlight w:val="yellow"/>
+        </w:rPr>
+        <w:t>tagcommit</w:t>
+      </w:r>
+      <w:proofErr w:type="spellEnd"/>
+      <w:r>
+        <w:rPr>
+          <w:highlight w:val="yellow"/>
+        </w:rPr>
+        <w:t xml:space="preserve"> </w:t>
+      </w:r>
+      <w:proofErr w:type="spellStart"/>
+      <w:r>
+        <w:rPr>
+          <w:highlight w:val="yellow"/>
+        </w:rPr>
+        <w:t>nombreArchivo</w:t>
+      </w:r>
+      <w:proofErr w:type="spellEnd"/>
+    </w:p>
+    <w:p>
+      <w:r>
+        <w:t xml:space="preserve">Si se hace un </w:t>
+      </w:r>
+      <w:proofErr w:type="spellStart"/>
+      <w:r>
+        <w:rPr>
+          <w:highlight w:val="yellow"/>
+        </w:rPr>
+        <w:t>git</w:t>
+      </w:r>
+      <w:proofErr w:type="spellEnd"/>
+      <w:r>
+        <w:rPr>
+          <w:highlight w:val="yellow"/>
+        </w:rPr>
+        <w:t xml:space="preserve"> status</w:t>
+      </w:r>
+      <w:r>
+        <w:t xml:space="preserve"> se puede ver que el archivo tiene modificaciones, por lo que se puede volver a guardar esos cambios, pero si quiero volver a la versión que tenía y que se encuentra en el master</w:t>
+      </w:r>
+    </w:p>
+    <w:p>
+      <w:r>
+        <w:t>Volver a la última versión</w:t>
+      </w:r>
+    </w:p>
+    <w:p>
+      <w:proofErr w:type="spellStart"/>
+      <w:r>
+        <w:rPr>
+          <w:highlight w:val="yellow"/>
+        </w:rPr>
+        <w:t>Git</w:t>
+      </w:r>
+      <w:proofErr w:type="spellEnd"/>
+      <w:r>
+        <w:rPr>
+          <w:highlight w:val="yellow"/>
+        </w:rPr>
+        <w:t xml:space="preserve"> </w:t>
+      </w:r>
+      <w:proofErr w:type="spellStart"/>
+      <w:r>
+        <w:rPr>
+          <w:highlight w:val="yellow"/>
+        </w:rPr>
+        <w:t>checkout</w:t>
+      </w:r>
+      <w:proofErr w:type="spellEnd"/>
+      <w:r>
+        <w:rPr>
+          <w:highlight w:val="yellow"/>
+        </w:rPr>
+        <w:t xml:space="preserve"> master </w:t>
+      </w:r>
+      <w:proofErr w:type="spellStart"/>
+      <w:r>
+        <w:rPr>
+          <w:highlight w:val="yellow"/>
+        </w:rPr>
+        <w:t>nombrearchivo</w:t>
+      </w:r>
+      <w:proofErr w:type="spellEnd"/>
+    </w:p>
+    <w:p/>
+    <w:p>
+      <w:pPr>
+        <w:rPr>
+          <w:lang w:val="es-419"/>
+        </w:rPr>
+      </w:pPr>
+      <w:r>
+        <w:rPr>
+          <w:lang w:val="es-419"/>
+        </w:rPr>
+        <w:t>Git reset y git rm son comandos con utilidades muy diferentes, pero aún así se confunden muy fácilmente.</w:t>
+      </w:r>
+    </w:p>
+    <w:p>
+      <w:pPr>
+        <w:rPr>
+          <w:lang w:val="es-419"/>
+        </w:rPr>
+      </w:pPr>
+    </w:p>
+    <w:p>
+      <w:pPr>
+        <w:rPr>
+          <w:lang w:val="es-419"/>
+        </w:rPr>
+      </w:pPr>
+      <w:r>
+        <w:rPr>
+          <w:lang w:val="es-419"/>
+        </w:rPr>
+        <w:t>git rm</w:t>
+      </w:r>
+    </w:p>
+    <w:p>
+      <w:pPr>
+        <w:rPr>
+          <w:lang w:val="es-419"/>
+        </w:rPr>
+      </w:pPr>
+      <w:r>
+        <w:rPr>
+          <w:lang w:val="es-419"/>
+        </w:rPr>
+        <w:t>Este comando nos ayuda a eliminar archivos de Git sin eliminar su historial del sistema de versiones. Esto quiere decir que si necesitamos recuperar el archivo solo debemos “viajar en el tiempo” y recuperar el último commit antes de borrar el archivo en cuestión.</w:t>
+      </w:r>
+    </w:p>
+    <w:p>
+      <w:pPr>
+        <w:rPr>
+          <w:lang w:val="es-419"/>
+        </w:rPr>
+      </w:pPr>
+    </w:p>
+    <w:p>
+      <w:pPr>
+        <w:rPr>
+          <w:lang w:val="es-419"/>
+        </w:rPr>
+      </w:pPr>
+      <w:r>
+        <w:rPr>
+          <w:lang w:val="es-419"/>
+        </w:rPr>
+        <w:t>Recuerda que git rm no puede usarse así nomás. Debemos usar uno de los flags para indicarle a Git cómo eliminar los archivos que ya no necesitamos en la última versión del proyecto:</w:t>
+      </w:r>
+    </w:p>
+    <w:p>
+      <w:pPr>
+        <w:rPr>
+          <w:lang w:val="es-419"/>
+        </w:rPr>
+      </w:pPr>
+    </w:p>
+    <w:p>
+      <w:pPr>
+        <w:rPr>
+          <w:lang w:val="es-419"/>
+        </w:rPr>
+      </w:pPr>
+      <w:r>
+        <w:rPr>
+          <w:lang w:val="es-419"/>
+        </w:rPr>
+        <w:t>git rm --cached: Elimina los archivos de nuestro repositorio local y del área de staging, pero los mantiene en nuestro disco duro. Básicamente le dice a Git que deje de trackear el historial de cambios de estos archivos, por lo que pasaran a un estado untracked.</w:t>
+      </w:r>
+    </w:p>
+    <w:p>
+      <w:pPr>
+        <w:rPr>
+          <w:lang w:val="es-419"/>
+        </w:rPr>
+      </w:pPr>
+      <w:r>
+        <w:rPr>
+          <w:lang w:val="es-419"/>
+        </w:rPr>
+        <w:lastRenderedPageBreak/>
+        <w:t>git rm --force: Elimina los archivos de Git y del disco duro. Git siempre guarda todo, por lo que podemos acceder al registro de la existencia de los archivos, de modo que podremos recuperarlos si es necesario (pero debemos usar comandos más avanzados).</w:t>
+      </w:r>
+    </w:p>
+    <w:p>
+      <w:pPr>
+        <w:rPr>
+          <w:lang w:val="es-419"/>
+        </w:rPr>
+      </w:pPr>
+      <w:r>
+        <w:rPr>
+          <w:lang w:val="es-419"/>
+        </w:rPr>
+        <w:t>git reset</w:t>
+      </w:r>
+    </w:p>
+    <w:p>
+      <w:pPr>
+        <w:rPr>
+          <w:lang w:val="es-419"/>
+        </w:rPr>
+      </w:pPr>
+      <w:r>
+        <w:rPr>
+          <w:lang w:val="es-419"/>
+        </w:rPr>
+        <w:t>Este comando nos ayuda a volver en el tiempo. Pero no como git checkout que nos deja ir, mirar, pasear y volver. Con git reset volvemos al pasado sin la posibilidad de volver al futuro. Borramos la historia y la debemos sobreescribir. No hay vuelta atrás.</w:t>
+      </w:r>
+    </w:p>
+    <w:p>
+      <w:pPr>
+        <w:rPr>
+          <w:lang w:val="es-419"/>
+        </w:rPr>
+      </w:pPr>
+    </w:p>
+    <w:p>
+      <w:pPr>
+        <w:rPr>
+          <w:lang w:val="es-419"/>
+        </w:rPr>
+      </w:pPr>
+      <w:r>
+        <w:rPr>
+          <w:lang w:val="es-419"/>
+        </w:rPr>
+        <w:t>Este comando es muy peligroso y debemos usarlo solo en caso de emergencia. Recuerda que debemos usar alguna de estas dos opciones:</w:t>
+      </w:r>
+    </w:p>
+    <w:p>
+      <w:pPr>
+        <w:rPr>
+          <w:lang w:val="es-419"/>
+        </w:rPr>
+      </w:pPr>
+    </w:p>
+    <w:p>
+      <w:pPr>
+        <w:rPr>
+          <w:lang w:val="es-419"/>
+        </w:rPr>
+      </w:pPr>
+      <w:r>
+        <w:rPr>
+          <w:lang w:val="es-419"/>
+        </w:rPr>
+        <w:t>Hay dos formas de usar git reset: con el argumento --hard, borrando toda la información que tengamos en el área de staging (y perdiendo todo para siempre). O, un poco más seguro, con el argumento --soft, que mantiene allí los archivos del área de staging para que podamos aplicar nuestros últimos cambios pero desde un commit anterior.</w:t>
+      </w:r>
+    </w:p>
+    <w:p>
+      <w:pPr>
+        <w:rPr>
+          <w:lang w:val="es-419"/>
+        </w:rPr>
+      </w:pPr>
+    </w:p>
+    <w:p>
+      <w:pPr>
+        <w:rPr>
+          <w:lang w:val="es-419"/>
+        </w:rPr>
+      </w:pPr>
+      <w:r>
+        <w:rPr>
+          <w:lang w:val="es-419"/>
+        </w:rPr>
+        <w:t>git reset --soft: Borramos todo el historial y los registros de Git pero guardamos los cambios que tengamos en Staging, así podemos aplicar las últimas actualizaciones a un nuevo commit.</w:t>
+      </w:r>
+    </w:p>
+    <w:p>
+      <w:pPr>
+        <w:rPr>
+          <w:lang w:val="es-419"/>
+        </w:rPr>
+      </w:pPr>
+      <w:proofErr w:type="spellStart"/>
+      <w:proofErr w:type="gramStart"/>
+      <w:r>
+        <w:rPr>
+          <w:lang w:val="en-US"/>
+        </w:rPr>
+        <w:t>git</w:t>
+      </w:r>
+      <w:proofErr w:type="spellEnd"/>
+      <w:proofErr w:type="gramEnd"/>
+      <w:r>
+        <w:rPr>
+          <w:lang w:val="en-US"/>
+        </w:rPr>
+        <w:t xml:space="preserve"> reset --hard: </w:t>
+      </w:r>
+      <w:proofErr w:type="spellStart"/>
+      <w:r>
+        <w:rPr>
+          <w:lang w:val="en-US"/>
+        </w:rPr>
+        <w:t>Borra</w:t>
+      </w:r>
+      <w:proofErr w:type="spellEnd"/>
+      <w:r>
+        <w:rPr>
+          <w:lang w:val="en-US"/>
+        </w:rPr>
+        <w:t xml:space="preserve"> </w:t>
+      </w:r>
+      <w:proofErr w:type="spellStart"/>
+      <w:r>
+        <w:rPr>
+          <w:lang w:val="en-US"/>
+        </w:rPr>
+        <w:t>todo</w:t>
+      </w:r>
+      <w:proofErr w:type="spellEnd"/>
+      <w:r>
+        <w:rPr>
+          <w:lang w:val="en-US"/>
+        </w:rPr>
+        <w:t xml:space="preserve">. </w:t>
+      </w:r>
+      <w:r>
+        <w:rPr>
+          <w:lang w:val="es-419"/>
+        </w:rPr>
+        <w:t>Todo todito, absolutamente todo. Toda la información de los commits y del área de staging se borra del historial.</w:t>
+      </w:r>
+    </w:p>
+    <w:p>
+      <w:pPr>
+        <w:rPr>
+          <w:lang w:val="es-419"/>
+        </w:rPr>
+      </w:pPr>
+      <w:r>
+        <w:rPr>
+          <w:lang w:val="es-419"/>
+        </w:rPr>
+        <w:t>¡Pero todavía falta algo!</w:t>
+      </w:r>
+    </w:p>
+    <w:p>
+      <w:pPr>
+        <w:rPr>
+          <w:lang w:val="es-419"/>
+        </w:rPr>
+      </w:pPr>
+    </w:p>
+    <w:p>
+      <w:pPr>
+        <w:rPr>
+          <w:lang w:val="es-419"/>
+        </w:rPr>
+      </w:pPr>
+      <w:r>
+        <w:rPr>
+          <w:lang w:val="es-419"/>
+        </w:rPr>
+        <w:t>git reset HEAD: Este es el comando para sacar archivos del área de staging. No para borrarlos ni nada de eso, solo para que los últimos cambios de estos archivos no se envíen al último commit, a menos que cambiemos de opinión y los incluyamos de nuevo en staging con git add, por supuesto.</w:t>
+      </w:r>
+    </w:p>
+    <w:p>
+      <w:pPr>
+        <w:rPr>
+          <w:lang w:val="es-419"/>
+        </w:rPr>
+      </w:pPr>
+      <w:r>
+        <w:rPr>
+          <w:lang w:val="es-419"/>
+        </w:rPr>
+        <w:t>¿Por qué esto es importante?</w:t>
+      </w:r>
+    </w:p>
+    <w:p>
+      <w:pPr>
+        <w:rPr>
+          <w:lang w:val="es-419"/>
+        </w:rPr>
+      </w:pPr>
+      <w:r>
+        <w:rPr>
+          <w:lang w:val="es-419"/>
+        </w:rPr>
+        <w:t>Imagina el siguiente caso:</w:t>
+      </w:r>
+    </w:p>
+    <w:p>
+      <w:pPr>
+        <w:rPr>
+          <w:lang w:val="es-419"/>
+        </w:rPr>
+      </w:pPr>
+    </w:p>
+    <w:p>
+      <w:pPr>
+        <w:rPr>
+          <w:lang w:val="es-419"/>
+        </w:rPr>
+      </w:pPr>
+      <w:r>
+        <w:rPr>
+          <w:lang w:val="es-419"/>
+        </w:rPr>
+        <w:t>Hacemos cambios en los archivos de un proyecto para una nueva actualización. Todos los archivos con cambios se mueven al área de staging con el comando git add. Pero te das cuenta de que uno de esos archivos no está listo todavía. Actualizaste el archivo, pero ese cambio no debe ir en el próximo commit por ahora.</w:t>
+      </w:r>
+    </w:p>
+    <w:p>
+      <w:pPr>
+        <w:rPr>
+          <w:lang w:val="es-419"/>
+        </w:rPr>
+      </w:pPr>
+    </w:p>
+    <w:p>
+      <w:pPr>
+        <w:rPr>
+          <w:lang w:val="es-419"/>
+        </w:rPr>
+      </w:pPr>
+      <w:r>
+        <w:rPr>
+          <w:lang w:val="es-419"/>
+        </w:rPr>
+        <w:lastRenderedPageBreak/>
+        <w:t>¿Qué podemos hacer?</w:t>
+      </w:r>
+    </w:p>
+    <w:p>
+      <w:pPr>
+        <w:rPr>
+          <w:lang w:val="es-419"/>
+        </w:rPr>
+      </w:pPr>
+    </w:p>
+    <w:p>
+      <w:pPr>
+        <w:rPr>
+          <w:lang w:val="es-419"/>
+        </w:rPr>
+      </w:pPr>
+      <w:r>
+        <w:rPr>
+          <w:lang w:val="es-419"/>
+        </w:rPr>
+        <w:t>Bueno, todos los cambios están en el área de Staging, incluido el archivo con los cambios que no están listos. Esto significa que debemos sacar ese archivo de Staging para poder hacer commit de todos los demás.</w:t>
+      </w:r>
+    </w:p>
+    <w:p>
+      <w:pPr>
+        <w:rPr>
+          <w:lang w:val="es-419"/>
+        </w:rPr>
+      </w:pPr>
+    </w:p>
+    <w:p>
+      <w:pPr>
+        <w:rPr>
+          <w:lang w:val="es-419"/>
+        </w:rPr>
+      </w:pPr>
+      <w:r>
+        <w:rPr>
+          <w:lang w:val="es-419"/>
+        </w:rPr>
+        <w:t>¡Al usar git rm lo que haremos será eliminar este archivo completamente de git! Todavía tendremos el historial de cambios de este archivo, con la eliminación del archivo como su última actualización. Recuerda que en este caso no buscábamos eliminar un archivo, solo dejarlo como estaba y actualizarlo después, no en este commit.</w:t>
+      </w:r>
+    </w:p>
+    <w:p>
+      <w:pPr>
+        <w:rPr>
+          <w:lang w:val="es-419"/>
+        </w:rPr>
+      </w:pPr>
+      <w:r>
+        <w:rPr>
+          <w:lang w:val="es-419"/>
+        </w:rPr>
+        <w:t>git reset HEAD</w:t>
+      </w:r>
+      <w:r>
+        <w:rPr>
+          <w:lang w:val="es-419"/>
+        </w:rPr>
+        <w:t xml:space="preserve"> nombre archivo</w:t>
       </w:r>
       <w:bookmarkStart w:id="0" w:name="_GoBack"/>
       <w:bookmarkEnd w:id="0"/>
-      <w:r>
-        <w:t xml:space="preserve">bios pero desde un </w:t>
-      </w:r>
-      <w:proofErr w:type="spellStart"/>
-      <w:r>
-        <w:t>commit</w:t>
-      </w:r>
-      <w:proofErr w:type="spellEnd"/>
-      <w:r>
-        <w:t xml:space="preserve"> anterior.</w:t>
-      </w:r>
-    </w:p>
+    </w:p>
+    <w:p>
+      <w:pPr>
+        <w:rPr>
+          <w:lang w:val="es-419"/>
+        </w:rPr>
+      </w:pPr>
+      <w:r>
+        <w:rPr>
+          <w:lang w:val="es-419"/>
+        </w:rPr>
+        <w:t>En cambio, si usamos git reset HEAD, lo único que haremos será mover estos cambios de Staging a Unstaged. Seguiremos teniendo los últimos cambios del archivo, el repositorio mantendrá el archivo (no con sus últimos cambios pero sí con los últimos en los que hicimos commit) y no habremos perdido nada.</w:t>
+      </w:r>
+    </w:p>
+    <w:p>
+      <w:pPr>
+        <w:rPr>
+          <w:lang w:val="es-419"/>
+        </w:rPr>
+      </w:pPr>
+    </w:p>
+    <w:p>
+      <w:pPr>
+        <w:rPr>
+          <w:lang w:val="es-419"/>
+        </w:rPr>
+      </w:pPr>
+      <w:r>
+        <w:rPr>
+          <w:lang w:val="es-419"/>
+        </w:rPr>
+        <w:t>Conclusión: Lo mejor que puedes hacer para salvar tu puesto y evitar un incendio en tu trabajo es conocer muy bien la diferencia y los riesgos de todos los comandos de Git.</w:t>
+      </w:r>
+    </w:p>
+    <w:p/>
+    <w:p/>
     <w:sectPr>
       <w:pgSz w:w="11906" w:h="16838"/>
       <w:pgMar w:top="1417" w:right="1701" w:bottom="1417" w:left="1701" w:header="708" w:footer="708" w:gutter="0"/>

</xml_diff>

<commit_message>
Finalizada la cabecera con diseño azul
</commit_message>
<xml_diff>
--- a/Comandos.docx
+++ b/Comandos.docx
@@ -174,54 +174,6 @@
             <wp:extent cx="5400040" cy="1815899"/>
             <wp:effectExtent l="0" t="0" r="0" b="0"/>
             <wp:docPr id="1" name="Imagen 1"/>
-            <wp:cNvGraphicFramePr>
-              <a:graphicFrameLocks xmlns:a="http://schemas.openxmlformats.org/drawingml/2006/main" noChangeAspect="1"/>
-            </wp:cNvGraphicFramePr>
-            <a:graphic xmlns:a="http://schemas.openxmlformats.org/drawingml/2006/main">
-              <a:graphicData uri="http://schemas.openxmlformats.org/drawingml/2006/picture">
-                <pic:pic xmlns:pic="http://schemas.openxmlformats.org/drawingml/2006/picture">
-                  <pic:nvPicPr>
-                    <pic:cNvPr id="0" name=""/>
-                    <pic:cNvPicPr/>
-                  </pic:nvPicPr>
-                  <pic:blipFill>
-                    <a:blip r:embed="rId5"/>
-                    <a:stretch>
-                      <a:fillRect/>
-                    </a:stretch>
-                  </pic:blipFill>
-                  <pic:spPr>
-                    <a:xfrm>
-                      <a:off x="0" y="0"/>
-                      <a:ext cx="5400040" cy="1815899"/>
-                    </a:xfrm>
-                    <a:prstGeom prst="rect">
-                      <a:avLst/>
-                    </a:prstGeom>
-                  </pic:spPr>
-                </pic:pic>
-              </a:graphicData>
-            </a:graphic>
-          </wp:inline>
-        </w:drawing>
-      </w:r>
-    </w:p>
-    <w:p>
-      <w:pPr>
-        <w:rPr>
-          <w:lang w:val="es-ES"/>
-        </w:rPr>
-      </w:pPr>
-      <w:r>
-        <w:rPr>
-          <w:noProof/>
-          <w:lang w:val="es-419" w:eastAsia="es-419"/>
-        </w:rPr>
-        <w:drawing>
-          <wp:inline distT="0" distB="0" distL="0" distR="0" wp14:anchorId="3C92C359" wp14:editId="7B89DB52">
-            <wp:extent cx="5400040" cy="2610203"/>
-            <wp:effectExtent l="0" t="0" r="0" b="0"/>
-            <wp:docPr id="2" name="Imagen 2"/>
             <wp:cNvGraphicFramePr>
               <a:graphicFrameLocks xmlns:a="http://schemas.openxmlformats.org/drawingml/2006/main" noChangeAspect="1"/>
             </wp:cNvGraphicFramePr>
@@ -241,7 +193,7 @@
                   <pic:spPr>
                     <a:xfrm>
                       <a:off x="0" y="0"/>
-                      <a:ext cx="5400040" cy="2610203"/>
+                      <a:ext cx="5400040" cy="1815899"/>
                     </a:xfrm>
                     <a:prstGeom prst="rect">
                       <a:avLst/>
@@ -265,12 +217,11 @@
           <w:noProof/>
           <w:lang w:val="es-419" w:eastAsia="es-419"/>
         </w:rPr>
-        <w:lastRenderedPageBreak/>
         <w:drawing>
-          <wp:inline distT="0" distB="0" distL="0" distR="0" wp14:anchorId="12979CF9" wp14:editId="74CE123E">
-            <wp:extent cx="5400040" cy="2477004"/>
+          <wp:inline distT="0" distB="0" distL="0" distR="0" wp14:anchorId="3C92C359" wp14:editId="7B89DB52">
+            <wp:extent cx="5400040" cy="2610203"/>
             <wp:effectExtent l="0" t="0" r="0" b="0"/>
-            <wp:docPr id="3" name="Imagen 3"/>
+            <wp:docPr id="2" name="Imagen 2"/>
             <wp:cNvGraphicFramePr>
               <a:graphicFrameLocks xmlns:a="http://schemas.openxmlformats.org/drawingml/2006/main" noChangeAspect="1"/>
             </wp:cNvGraphicFramePr>
@@ -290,7 +241,7 @@
                   <pic:spPr>
                     <a:xfrm>
                       <a:off x="0" y="0"/>
-                      <a:ext cx="5400040" cy="2477004"/>
+                      <a:ext cx="5400040" cy="2610203"/>
                     </a:xfrm>
                     <a:prstGeom prst="rect">
                       <a:avLst/>
@@ -314,11 +265,12 @@
           <w:noProof/>
           <w:lang w:val="es-419" w:eastAsia="es-419"/>
         </w:rPr>
+        <w:lastRenderedPageBreak/>
         <w:drawing>
-          <wp:inline distT="0" distB="0" distL="0" distR="0" wp14:anchorId="4971B51D" wp14:editId="74438205">
-            <wp:extent cx="5400040" cy="2674358"/>
+          <wp:inline distT="0" distB="0" distL="0" distR="0" wp14:anchorId="12979CF9" wp14:editId="74CE123E">
+            <wp:extent cx="5400040" cy="2477004"/>
             <wp:effectExtent l="0" t="0" r="0" b="0"/>
-            <wp:docPr id="4" name="Imagen 4"/>
+            <wp:docPr id="3" name="Imagen 3"/>
             <wp:cNvGraphicFramePr>
               <a:graphicFrameLocks xmlns:a="http://schemas.openxmlformats.org/drawingml/2006/main" noChangeAspect="1"/>
             </wp:cNvGraphicFramePr>
@@ -338,7 +290,7 @@
                   <pic:spPr>
                     <a:xfrm>
                       <a:off x="0" y="0"/>
-                      <a:ext cx="5400040" cy="2674358"/>
+                      <a:ext cx="5400040" cy="2477004"/>
                     </a:xfrm>
                     <a:prstGeom prst="rect">
                       <a:avLst/>
@@ -363,10 +315,10 @@
           <w:lang w:val="es-419" w:eastAsia="es-419"/>
         </w:rPr>
         <w:drawing>
-          <wp:inline distT="0" distB="0" distL="0" distR="0" wp14:anchorId="37F31CF9" wp14:editId="1D2F4FD6">
-            <wp:extent cx="5400040" cy="2780061"/>
-            <wp:effectExtent l="0" t="0" r="0" b="1270"/>
-            <wp:docPr id="5" name="Imagen 5"/>
+          <wp:inline distT="0" distB="0" distL="0" distR="0" wp14:anchorId="4971B51D" wp14:editId="74438205">
+            <wp:extent cx="5400040" cy="2674358"/>
+            <wp:effectExtent l="0" t="0" r="0" b="0"/>
+            <wp:docPr id="4" name="Imagen 4"/>
             <wp:cNvGraphicFramePr>
               <a:graphicFrameLocks xmlns:a="http://schemas.openxmlformats.org/drawingml/2006/main" noChangeAspect="1"/>
             </wp:cNvGraphicFramePr>
@@ -386,7 +338,7 @@
                   <pic:spPr>
                     <a:xfrm>
                       <a:off x="0" y="0"/>
-                      <a:ext cx="5400040" cy="2780061"/>
+                      <a:ext cx="5400040" cy="2674358"/>
                     </a:xfrm>
                     <a:prstGeom prst="rect">
                       <a:avLst/>
@@ -410,12 +362,11 @@
           <w:noProof/>
           <w:lang w:val="es-419" w:eastAsia="es-419"/>
         </w:rPr>
-        <w:lastRenderedPageBreak/>
         <w:drawing>
-          <wp:inline distT="0" distB="0" distL="0" distR="0" wp14:anchorId="53E454D8" wp14:editId="38B3C6CD">
-            <wp:extent cx="5400040" cy="2738513"/>
-            <wp:effectExtent l="0" t="0" r="0" b="5080"/>
-            <wp:docPr id="6" name="Imagen 6"/>
+          <wp:inline distT="0" distB="0" distL="0" distR="0" wp14:anchorId="37F31CF9" wp14:editId="1D2F4FD6">
+            <wp:extent cx="5400040" cy="2780061"/>
+            <wp:effectExtent l="0" t="0" r="0" b="1270"/>
+            <wp:docPr id="5" name="Imagen 5"/>
             <wp:cNvGraphicFramePr>
               <a:graphicFrameLocks xmlns:a="http://schemas.openxmlformats.org/drawingml/2006/main" noChangeAspect="1"/>
             </wp:cNvGraphicFramePr>
@@ -435,7 +386,7 @@
                   <pic:spPr>
                     <a:xfrm>
                       <a:off x="0" y="0"/>
-                      <a:ext cx="5400040" cy="2738513"/>
+                      <a:ext cx="5400040" cy="2780061"/>
                     </a:xfrm>
                     <a:prstGeom prst="rect">
                       <a:avLst/>
@@ -454,23 +405,17 @@
           <w:lang w:val="es-ES"/>
         </w:rPr>
       </w:pPr>
-    </w:p>
-    <w:p>
-      <w:pPr>
-        <w:rPr>
-          <w:lang w:val="es-ES"/>
-        </w:rPr>
-      </w:pPr>
       <w:r>
         <w:rPr>
           <w:noProof/>
           <w:lang w:val="es-419" w:eastAsia="es-419"/>
         </w:rPr>
+        <w:lastRenderedPageBreak/>
         <w:drawing>
-          <wp:inline distT="0" distB="0" distL="0" distR="0" wp14:anchorId="0B4A240B" wp14:editId="69FF32FF">
-            <wp:extent cx="5400040" cy="3103893"/>
-            <wp:effectExtent l="0" t="0" r="0" b="1270"/>
-            <wp:docPr id="7" name="Imagen 7"/>
+          <wp:inline distT="0" distB="0" distL="0" distR="0" wp14:anchorId="53E454D8" wp14:editId="38B3C6CD">
+            <wp:extent cx="5400040" cy="2738513"/>
+            <wp:effectExtent l="0" t="0" r="0" b="5080"/>
+            <wp:docPr id="6" name="Imagen 6"/>
             <wp:cNvGraphicFramePr>
               <a:graphicFrameLocks xmlns:a="http://schemas.openxmlformats.org/drawingml/2006/main" noChangeAspect="1"/>
             </wp:cNvGraphicFramePr>
@@ -490,7 +435,7 @@
                   <pic:spPr>
                     <a:xfrm>
                       <a:off x="0" y="0"/>
-                      <a:ext cx="5400040" cy="3103893"/>
+                      <a:ext cx="5400040" cy="2738513"/>
                     </a:xfrm>
                     <a:prstGeom prst="rect">
                       <a:avLst/>
@@ -521,12 +466,11 @@
           <w:noProof/>
           <w:lang w:val="es-419" w:eastAsia="es-419"/>
         </w:rPr>
-        <w:lastRenderedPageBreak/>
         <w:drawing>
-          <wp:inline distT="0" distB="0" distL="0" distR="0" wp14:anchorId="0827DA74" wp14:editId="120A0087">
-            <wp:extent cx="5400040" cy="2779450"/>
-            <wp:effectExtent l="0" t="0" r="0" b="1905"/>
-            <wp:docPr id="8" name="Imagen 8"/>
+          <wp:inline distT="0" distB="0" distL="0" distR="0" wp14:anchorId="0B4A240B" wp14:editId="69FF32FF">
+            <wp:extent cx="5400040" cy="3103893"/>
+            <wp:effectExtent l="0" t="0" r="0" b="1270"/>
+            <wp:docPr id="7" name="Imagen 7"/>
             <wp:cNvGraphicFramePr>
               <a:graphicFrameLocks xmlns:a="http://schemas.openxmlformats.org/drawingml/2006/main" noChangeAspect="1"/>
             </wp:cNvGraphicFramePr>
@@ -546,7 +490,7 @@
                   <pic:spPr>
                     <a:xfrm>
                       <a:off x="0" y="0"/>
-                      <a:ext cx="5400040" cy="2779450"/>
+                      <a:ext cx="5400040" cy="3103893"/>
                     </a:xfrm>
                     <a:prstGeom prst="rect">
                       <a:avLst/>
@@ -565,16 +509,24 @@
           <w:lang w:val="es-ES"/>
         </w:rPr>
       </w:pPr>
+    </w:p>
+    <w:p>
+      <w:pPr>
+        <w:rPr>
+          <w:lang w:val="es-ES"/>
+        </w:rPr>
+      </w:pPr>
       <w:r>
         <w:rPr>
           <w:noProof/>
           <w:lang w:val="es-419" w:eastAsia="es-419"/>
         </w:rPr>
+        <w:lastRenderedPageBreak/>
         <w:drawing>
-          <wp:inline distT="0" distB="0" distL="0" distR="0" wp14:anchorId="36ECF3F6" wp14:editId="430BCDB6">
-            <wp:extent cx="5400040" cy="2764786"/>
-            <wp:effectExtent l="0" t="0" r="0" b="0"/>
-            <wp:docPr id="9" name="Imagen 9"/>
+          <wp:inline distT="0" distB="0" distL="0" distR="0" wp14:anchorId="0827DA74" wp14:editId="120A0087">
+            <wp:extent cx="5400040" cy="2779450"/>
+            <wp:effectExtent l="0" t="0" r="0" b="1905"/>
+            <wp:docPr id="8" name="Imagen 8"/>
             <wp:cNvGraphicFramePr>
               <a:graphicFrameLocks xmlns:a="http://schemas.openxmlformats.org/drawingml/2006/main" noChangeAspect="1"/>
             </wp:cNvGraphicFramePr>
@@ -594,7 +546,7 @@
                   <pic:spPr>
                     <a:xfrm>
                       <a:off x="0" y="0"/>
-                      <a:ext cx="5400040" cy="2764786"/>
+                      <a:ext cx="5400040" cy="2779450"/>
                     </a:xfrm>
                     <a:prstGeom prst="rect">
                       <a:avLst/>
@@ -613,24 +565,16 @@
           <w:lang w:val="es-ES"/>
         </w:rPr>
       </w:pPr>
-    </w:p>
-    <w:p>
-      <w:pPr>
-        <w:rPr>
-          <w:lang w:val="es-ES"/>
-        </w:rPr>
-      </w:pPr>
       <w:r>
         <w:rPr>
           <w:noProof/>
           <w:lang w:val="es-419" w:eastAsia="es-419"/>
         </w:rPr>
-        <w:lastRenderedPageBreak/>
         <w:drawing>
-          <wp:inline distT="0" distB="0" distL="0" distR="0" wp14:anchorId="471FFB13" wp14:editId="704EEBC0">
-            <wp:extent cx="5400040" cy="2784949"/>
+          <wp:inline distT="0" distB="0" distL="0" distR="0" wp14:anchorId="36ECF3F6" wp14:editId="430BCDB6">
+            <wp:extent cx="5400040" cy="2764786"/>
             <wp:effectExtent l="0" t="0" r="0" b="0"/>
-            <wp:docPr id="10" name="Imagen 10"/>
+            <wp:docPr id="9" name="Imagen 9"/>
             <wp:cNvGraphicFramePr>
               <a:graphicFrameLocks xmlns:a="http://schemas.openxmlformats.org/drawingml/2006/main" noChangeAspect="1"/>
             </wp:cNvGraphicFramePr>
@@ -650,7 +594,7 @@
                   <pic:spPr>
                     <a:xfrm>
                       <a:off x="0" y="0"/>
-                      <a:ext cx="5400040" cy="2784949"/>
+                      <a:ext cx="5400040" cy="2764786"/>
                     </a:xfrm>
                     <a:prstGeom prst="rect">
                       <a:avLst/>
@@ -669,16 +613,24 @@
           <w:lang w:val="es-ES"/>
         </w:rPr>
       </w:pPr>
+    </w:p>
+    <w:p>
+      <w:pPr>
+        <w:rPr>
+          <w:lang w:val="es-ES"/>
+        </w:rPr>
+      </w:pPr>
       <w:r>
         <w:rPr>
           <w:noProof/>
           <w:lang w:val="es-419" w:eastAsia="es-419"/>
         </w:rPr>
+        <w:lastRenderedPageBreak/>
         <w:drawing>
-          <wp:inline distT="0" distB="0" distL="0" distR="0" wp14:anchorId="3A75505C" wp14:editId="6890AD73">
-            <wp:extent cx="5400040" cy="2830775"/>
-            <wp:effectExtent l="0" t="0" r="0" b="8255"/>
-            <wp:docPr id="11" name="Imagen 11"/>
+          <wp:inline distT="0" distB="0" distL="0" distR="0" wp14:anchorId="471FFB13" wp14:editId="704EEBC0">
+            <wp:extent cx="5400040" cy="2784949"/>
+            <wp:effectExtent l="0" t="0" r="0" b="0"/>
+            <wp:docPr id="10" name="Imagen 10"/>
             <wp:cNvGraphicFramePr>
               <a:graphicFrameLocks xmlns:a="http://schemas.openxmlformats.org/drawingml/2006/main" noChangeAspect="1"/>
             </wp:cNvGraphicFramePr>
@@ -698,7 +650,7 @@
                   <pic:spPr>
                     <a:xfrm>
                       <a:off x="0" y="0"/>
-                      <a:ext cx="5400040" cy="2830775"/>
+                      <a:ext cx="5400040" cy="2784949"/>
                     </a:xfrm>
                     <a:prstGeom prst="rect">
                       <a:avLst/>
@@ -723,10 +675,10 @@
           <w:lang w:val="es-419" w:eastAsia="es-419"/>
         </w:rPr>
         <w:drawing>
-          <wp:inline distT="0" distB="0" distL="0" distR="0" wp14:anchorId="7D87070B" wp14:editId="5F112C2F">
-            <wp:extent cx="5400040" cy="2781283"/>
-            <wp:effectExtent l="0" t="0" r="0" b="635"/>
-            <wp:docPr id="12" name="Imagen 12"/>
+          <wp:inline distT="0" distB="0" distL="0" distR="0" wp14:anchorId="3A75505C" wp14:editId="6890AD73">
+            <wp:extent cx="5400040" cy="2830775"/>
+            <wp:effectExtent l="0" t="0" r="0" b="8255"/>
+            <wp:docPr id="11" name="Imagen 11"/>
             <wp:cNvGraphicFramePr>
               <a:graphicFrameLocks xmlns:a="http://schemas.openxmlformats.org/drawingml/2006/main" noChangeAspect="1"/>
             </wp:cNvGraphicFramePr>
@@ -746,7 +698,7 @@
                   <pic:spPr>
                     <a:xfrm>
                       <a:off x="0" y="0"/>
-                      <a:ext cx="5400040" cy="2781283"/>
+                      <a:ext cx="5400040" cy="2830775"/>
                     </a:xfrm>
                     <a:prstGeom prst="rect">
                       <a:avLst/>
@@ -770,12 +722,11 @@
           <w:noProof/>
           <w:lang w:val="es-419" w:eastAsia="es-419"/>
         </w:rPr>
-        <w:lastRenderedPageBreak/>
         <w:drawing>
-          <wp:inline distT="0" distB="0" distL="0" distR="0" wp14:anchorId="300D0A17" wp14:editId="0CE29A78">
-            <wp:extent cx="5400040" cy="2658472"/>
-            <wp:effectExtent l="0" t="0" r="0" b="8890"/>
-            <wp:docPr id="13" name="Imagen 13"/>
+          <wp:inline distT="0" distB="0" distL="0" distR="0" wp14:anchorId="7D87070B" wp14:editId="5F112C2F">
+            <wp:extent cx="5400040" cy="2781283"/>
+            <wp:effectExtent l="0" t="0" r="0" b="635"/>
+            <wp:docPr id="12" name="Imagen 12"/>
             <wp:cNvGraphicFramePr>
               <a:graphicFrameLocks xmlns:a="http://schemas.openxmlformats.org/drawingml/2006/main" noChangeAspect="1"/>
             </wp:cNvGraphicFramePr>
@@ -795,7 +746,7 @@
                   <pic:spPr>
                     <a:xfrm>
                       <a:off x="0" y="0"/>
-                      <a:ext cx="5400040" cy="2658472"/>
+                      <a:ext cx="5400040" cy="2781283"/>
                     </a:xfrm>
                     <a:prstGeom prst="rect">
                       <a:avLst/>
@@ -819,11 +770,12 @@
           <w:noProof/>
           <w:lang w:val="es-419" w:eastAsia="es-419"/>
         </w:rPr>
+        <w:lastRenderedPageBreak/>
         <w:drawing>
-          <wp:inline distT="0" distB="0" distL="0" distR="0" wp14:anchorId="7C041A7F" wp14:editId="30D93D0D">
-            <wp:extent cx="5400040" cy="2428124"/>
-            <wp:effectExtent l="0" t="0" r="0" b="0"/>
-            <wp:docPr id="14" name="Imagen 14"/>
+          <wp:inline distT="0" distB="0" distL="0" distR="0" wp14:anchorId="300D0A17" wp14:editId="0CE29A78">
+            <wp:extent cx="5400040" cy="2658472"/>
+            <wp:effectExtent l="0" t="0" r="0" b="8890"/>
+            <wp:docPr id="13" name="Imagen 13"/>
             <wp:cNvGraphicFramePr>
               <a:graphicFrameLocks xmlns:a="http://schemas.openxmlformats.org/drawingml/2006/main" noChangeAspect="1"/>
             </wp:cNvGraphicFramePr>
@@ -843,7 +795,7 @@
                   <pic:spPr>
                     <a:xfrm>
                       <a:off x="0" y="0"/>
-                      <a:ext cx="5400040" cy="2428124"/>
+                      <a:ext cx="5400040" cy="2658472"/>
                     </a:xfrm>
                     <a:prstGeom prst="rect">
                       <a:avLst/>
@@ -868,10 +820,10 @@
           <w:lang w:val="es-419" w:eastAsia="es-419"/>
         </w:rPr>
         <w:drawing>
-          <wp:inline distT="0" distB="0" distL="0" distR="0" wp14:anchorId="33F0E033" wp14:editId="141BBCCF">
-            <wp:extent cx="5400040" cy="2197776"/>
+          <wp:inline distT="0" distB="0" distL="0" distR="0" wp14:anchorId="7C041A7F" wp14:editId="30D93D0D">
+            <wp:extent cx="5400040" cy="2428124"/>
             <wp:effectExtent l="0" t="0" r="0" b="0"/>
-            <wp:docPr id="15" name="Imagen 15"/>
+            <wp:docPr id="14" name="Imagen 14"/>
             <wp:cNvGraphicFramePr>
               <a:graphicFrameLocks xmlns:a="http://schemas.openxmlformats.org/drawingml/2006/main" noChangeAspect="1"/>
             </wp:cNvGraphicFramePr>
@@ -891,7 +843,7 @@
                   <pic:spPr>
                     <a:xfrm>
                       <a:off x="0" y="0"/>
-                      <a:ext cx="5400040" cy="2197776"/>
+                      <a:ext cx="5400040" cy="2428124"/>
                     </a:xfrm>
                     <a:prstGeom prst="rect">
                       <a:avLst/>
@@ -915,12 +867,11 @@
           <w:noProof/>
           <w:lang w:val="es-419" w:eastAsia="es-419"/>
         </w:rPr>
-        <w:lastRenderedPageBreak/>
         <w:drawing>
-          <wp:inline distT="0" distB="0" distL="0" distR="0" wp14:anchorId="2B78A6D1" wp14:editId="424FE64D">
-            <wp:extent cx="5400040" cy="2151951"/>
-            <wp:effectExtent l="0" t="0" r="0" b="1270"/>
-            <wp:docPr id="16" name="Imagen 16"/>
+          <wp:inline distT="0" distB="0" distL="0" distR="0" wp14:anchorId="33F0E033" wp14:editId="141BBCCF">
+            <wp:extent cx="5400040" cy="2197776"/>
+            <wp:effectExtent l="0" t="0" r="0" b="0"/>
+            <wp:docPr id="15" name="Imagen 15"/>
             <wp:cNvGraphicFramePr>
               <a:graphicFrameLocks xmlns:a="http://schemas.openxmlformats.org/drawingml/2006/main" noChangeAspect="1"/>
             </wp:cNvGraphicFramePr>
@@ -940,7 +891,7 @@
                   <pic:spPr>
                     <a:xfrm>
                       <a:off x="0" y="0"/>
-                      <a:ext cx="5400040" cy="2151951"/>
+                      <a:ext cx="5400040" cy="2197776"/>
                     </a:xfrm>
                     <a:prstGeom prst="rect">
                       <a:avLst/>
@@ -964,11 +915,12 @@
           <w:noProof/>
           <w:lang w:val="es-419" w:eastAsia="es-419"/>
         </w:rPr>
+        <w:lastRenderedPageBreak/>
         <w:drawing>
-          <wp:inline distT="0" distB="0" distL="0" distR="0" wp14:anchorId="737E4412" wp14:editId="6011912A">
-            <wp:extent cx="5400040" cy="2377411"/>
-            <wp:effectExtent l="0" t="0" r="0" b="4445"/>
-            <wp:docPr id="17" name="Imagen 17"/>
+          <wp:inline distT="0" distB="0" distL="0" distR="0" wp14:anchorId="2B78A6D1" wp14:editId="424FE64D">
+            <wp:extent cx="5400040" cy="2151951"/>
+            <wp:effectExtent l="0" t="0" r="0" b="1270"/>
+            <wp:docPr id="16" name="Imagen 16"/>
             <wp:cNvGraphicFramePr>
               <a:graphicFrameLocks xmlns:a="http://schemas.openxmlformats.org/drawingml/2006/main" noChangeAspect="1"/>
             </wp:cNvGraphicFramePr>
@@ -988,7 +940,7 @@
                   <pic:spPr>
                     <a:xfrm>
                       <a:off x="0" y="0"/>
-                      <a:ext cx="5400040" cy="2377411"/>
+                      <a:ext cx="5400040" cy="2151951"/>
                     </a:xfrm>
                     <a:prstGeom prst="rect">
                       <a:avLst/>
@@ -1013,10 +965,10 @@
           <w:lang w:val="es-419" w:eastAsia="es-419"/>
         </w:rPr>
         <w:drawing>
-          <wp:inline distT="0" distB="0" distL="0" distR="0" wp14:anchorId="70C59885" wp14:editId="4C2C8172">
-            <wp:extent cx="5400040" cy="2398185"/>
-            <wp:effectExtent l="0" t="0" r="0" b="2540"/>
-            <wp:docPr id="18" name="Imagen 18"/>
+          <wp:inline distT="0" distB="0" distL="0" distR="0" wp14:anchorId="737E4412" wp14:editId="6011912A">
+            <wp:extent cx="5400040" cy="2377411"/>
+            <wp:effectExtent l="0" t="0" r="0" b="4445"/>
+            <wp:docPr id="17" name="Imagen 17"/>
             <wp:cNvGraphicFramePr>
               <a:graphicFrameLocks xmlns:a="http://schemas.openxmlformats.org/drawingml/2006/main" noChangeAspect="1"/>
             </wp:cNvGraphicFramePr>
@@ -1036,7 +988,7 @@
                   <pic:spPr>
                     <a:xfrm>
                       <a:off x="0" y="0"/>
-                      <a:ext cx="5400040" cy="2398185"/>
+                      <a:ext cx="5400040" cy="2377411"/>
                     </a:xfrm>
                     <a:prstGeom prst="rect">
                       <a:avLst/>
@@ -1060,12 +1012,11 @@
           <w:noProof/>
           <w:lang w:val="es-419" w:eastAsia="es-419"/>
         </w:rPr>
-        <w:lastRenderedPageBreak/>
         <w:drawing>
-          <wp:inline distT="0" distB="0" distL="0" distR="0" wp14:anchorId="06A485BD" wp14:editId="4250CE73">
-            <wp:extent cx="5400040" cy="2481892"/>
-            <wp:effectExtent l="0" t="0" r="0" b="0"/>
-            <wp:docPr id="19" name="Imagen 19"/>
+          <wp:inline distT="0" distB="0" distL="0" distR="0" wp14:anchorId="70C59885" wp14:editId="4C2C8172">
+            <wp:extent cx="5400040" cy="2398185"/>
+            <wp:effectExtent l="0" t="0" r="0" b="2540"/>
+            <wp:docPr id="18" name="Imagen 18"/>
             <wp:cNvGraphicFramePr>
               <a:graphicFrameLocks xmlns:a="http://schemas.openxmlformats.org/drawingml/2006/main" noChangeAspect="1"/>
             </wp:cNvGraphicFramePr>
@@ -1085,6 +1036,55 @@
                   <pic:spPr>
                     <a:xfrm>
                       <a:off x="0" y="0"/>
+                      <a:ext cx="5400040" cy="2398185"/>
+                    </a:xfrm>
+                    <a:prstGeom prst="rect">
+                      <a:avLst/>
+                    </a:prstGeom>
+                  </pic:spPr>
+                </pic:pic>
+              </a:graphicData>
+            </a:graphic>
+          </wp:inline>
+        </w:drawing>
+      </w:r>
+    </w:p>
+    <w:p>
+      <w:pPr>
+        <w:rPr>
+          <w:lang w:val="es-ES"/>
+        </w:rPr>
+      </w:pPr>
+      <w:r>
+        <w:rPr>
+          <w:noProof/>
+          <w:lang w:val="es-419" w:eastAsia="es-419"/>
+        </w:rPr>
+        <w:lastRenderedPageBreak/>
+        <w:drawing>
+          <wp:inline distT="0" distB="0" distL="0" distR="0" wp14:anchorId="06A485BD" wp14:editId="4250CE73">
+            <wp:extent cx="5400040" cy="2481892"/>
+            <wp:effectExtent l="0" t="0" r="0" b="0"/>
+            <wp:docPr id="19" name="Imagen 19"/>
+            <wp:cNvGraphicFramePr>
+              <a:graphicFrameLocks xmlns:a="http://schemas.openxmlformats.org/drawingml/2006/main" noChangeAspect="1"/>
+            </wp:cNvGraphicFramePr>
+            <a:graphic xmlns:a="http://schemas.openxmlformats.org/drawingml/2006/main">
+              <a:graphicData uri="http://schemas.openxmlformats.org/drawingml/2006/picture">
+                <pic:pic xmlns:pic="http://schemas.openxmlformats.org/drawingml/2006/picture">
+                  <pic:nvPicPr>
+                    <pic:cNvPr id="0" name=""/>
+                    <pic:cNvPicPr/>
+                  </pic:nvPicPr>
+                  <pic:blipFill>
+                    <a:blip r:embed="rId24"/>
+                    <a:stretch>
+                      <a:fillRect/>
+                    </a:stretch>
+                  </pic:blipFill>
+                  <pic:spPr>
+                    <a:xfrm>
+                      <a:off x="0" y="0"/>
                       <a:ext cx="5400040" cy="2481892"/>
                     </a:xfrm>
                     <a:prstGeom prst="rect">
@@ -2286,7 +2286,7 @@
         </w:rPr>
         <w:t xml:space="preserve"> </w:t>
       </w:r>
-      <w:hyperlink r:id="rId24" w:history="1">
+      <w:hyperlink r:id="rId25" w:history="1">
         <w:r>
           <w:rPr>
             <w:rStyle w:val="Hipervnculo"/>
@@ -2381,246 +2381,6 @@
             <wp:extent cx="5400040" cy="4850749"/>
             <wp:effectExtent l="0" t="0" r="0" b="7620"/>
             <wp:docPr id="20" name="Imagen 20"/>
-            <wp:cNvGraphicFramePr>
-              <a:graphicFrameLocks xmlns:a="http://schemas.openxmlformats.org/drawingml/2006/main" noChangeAspect="1"/>
-            </wp:cNvGraphicFramePr>
-            <a:graphic xmlns:a="http://schemas.openxmlformats.org/drawingml/2006/main">
-              <a:graphicData uri="http://schemas.openxmlformats.org/drawingml/2006/picture">
-                <pic:pic xmlns:pic="http://schemas.openxmlformats.org/drawingml/2006/picture">
-                  <pic:nvPicPr>
-                    <pic:cNvPr id="0" name=""/>
-                    <pic:cNvPicPr/>
-                  </pic:nvPicPr>
-                  <pic:blipFill>
-                    <a:blip r:embed="rId25"/>
-                    <a:stretch>
-                      <a:fillRect/>
-                    </a:stretch>
-                  </pic:blipFill>
-                  <pic:spPr>
-                    <a:xfrm>
-                      <a:off x="0" y="0"/>
-                      <a:ext cx="5400040" cy="4850749"/>
-                    </a:xfrm>
-                    <a:prstGeom prst="rect">
-                      <a:avLst/>
-                    </a:prstGeom>
-                  </pic:spPr>
-                </pic:pic>
-              </a:graphicData>
-            </a:graphic>
-          </wp:inline>
-        </w:drawing>
-      </w:r>
-    </w:p>
-    <w:p>
-      <w:pPr>
-        <w:rPr>
-          <w:lang w:val="es-419"/>
-        </w:rPr>
-      </w:pPr>
-    </w:p>
-    <w:p>
-      <w:pPr>
-        <w:pStyle w:val="Ttulo3"/>
-      </w:pPr>
-      <w:r>
-        <w:t xml:space="preserve">Analizar cambios en los archivos de tu proyecto con </w:t>
-      </w:r>
-      <w:proofErr w:type="spellStart"/>
-      <w:r>
-        <w:t>Git</w:t>
-      </w:r>
-      <w:proofErr w:type="spellEnd"/>
-      <w:r>
-        <w:t xml:space="preserve">,  consola de </w:t>
-      </w:r>
-      <w:proofErr w:type="spellStart"/>
-      <w:r>
-        <w:t>commit</w:t>
-      </w:r>
-      <w:proofErr w:type="spellEnd"/>
-    </w:p>
-    <w:p>
-      <w:pPr>
-        <w:rPr>
-          <w:lang w:val="es-419"/>
-        </w:rPr>
-      </w:pPr>
-      <w:r>
-        <w:rPr>
-          <w:lang w:val="es-419"/>
-        </w:rPr>
-        <w:t>El comando git show nos muestra los cambios que han existido sobre un archivo y es muy útil para detectar cuándo se produjeron ciertos cambios, qué se rompió y cómo lo podemos solucionar. Pero podemos ser más detallados.</w:t>
-      </w:r>
-    </w:p>
-    <w:p>
-      <w:pPr>
-        <w:rPr>
-          <w:lang w:val="es-419"/>
-        </w:rPr>
-      </w:pPr>
-      <w:r>
-        <w:rPr>
-          <w:lang w:val="es-419"/>
-        </w:rPr>
-        <w:t>Si queremos ver la diferencia entre una versión y otra, no necesariamente todos los cambios desde la creación del archivo, podemos usar el comando</w:t>
-      </w:r>
-    </w:p>
-    <w:p>
-      <w:pPr>
-        <w:rPr>
-          <w:lang w:val="en-US"/>
-        </w:rPr>
-      </w:pPr>
-      <w:r>
-        <w:rPr>
-          <w:lang w:val="en-US"/>
-        </w:rPr>
-        <w:t xml:space="preserve"> </w:t>
-      </w:r>
-      <w:proofErr w:type="spellStart"/>
-      <w:proofErr w:type="gramStart"/>
-      <w:r>
-        <w:rPr>
-          <w:lang w:val="en-US"/>
-        </w:rPr>
-        <w:t>git</w:t>
-      </w:r>
-      <w:proofErr w:type="spellEnd"/>
-      <w:proofErr w:type="gramEnd"/>
-      <w:r>
-        <w:rPr>
-          <w:lang w:val="en-US"/>
-        </w:rPr>
-        <w:t xml:space="preserve"> diff </w:t>
-      </w:r>
-      <w:proofErr w:type="spellStart"/>
-      <w:r>
-        <w:rPr>
-          <w:lang w:val="en-US"/>
-        </w:rPr>
-        <w:t>commitA</w:t>
-      </w:r>
-      <w:proofErr w:type="spellEnd"/>
-      <w:r>
-        <w:rPr>
-          <w:lang w:val="en-US"/>
-        </w:rPr>
-        <w:t xml:space="preserve"> (tag commit</w:t>
-      </w:r>
-      <w:r>
-        <w:rPr>
-          <w:lang w:val="en-US"/>
-        </w:rPr>
-        <w:t xml:space="preserve"> </w:t>
-      </w:r>
-      <w:proofErr w:type="spellStart"/>
-      <w:r>
-        <w:rPr>
-          <w:lang w:val="en-US"/>
-        </w:rPr>
-        <w:t>nueva</w:t>
-      </w:r>
-      <w:proofErr w:type="spellEnd"/>
-      <w:r>
-        <w:rPr>
-          <w:lang w:val="en-US"/>
-        </w:rPr>
-        <w:t>)</w:t>
-      </w:r>
-      <w:r>
-        <w:rPr>
-          <w:lang w:val="en-US"/>
-        </w:rPr>
-        <w:t xml:space="preserve"> </w:t>
-      </w:r>
-      <w:proofErr w:type="spellStart"/>
-      <w:r>
-        <w:rPr>
-          <w:lang w:val="en-US"/>
-        </w:rPr>
-        <w:t>commitB</w:t>
-      </w:r>
-      <w:proofErr w:type="spellEnd"/>
-      <w:r>
-        <w:rPr>
-          <w:lang w:val="en-US"/>
-        </w:rPr>
-        <w:t>(tag commit</w:t>
-      </w:r>
-      <w:r>
-        <w:rPr>
-          <w:lang w:val="en-US"/>
-        </w:rPr>
-        <w:t xml:space="preserve"> </w:t>
-      </w:r>
-      <w:proofErr w:type="spellStart"/>
-      <w:r>
-        <w:rPr>
-          <w:lang w:val="en-US"/>
-        </w:rPr>
-        <w:t>antigua</w:t>
-      </w:r>
-      <w:proofErr w:type="spellEnd"/>
-      <w:r>
-        <w:rPr>
-          <w:lang w:val="en-US"/>
-        </w:rPr>
-        <w:t>)</w:t>
-      </w:r>
-      <w:r>
-        <w:rPr>
-          <w:lang w:val="en-US"/>
-        </w:rPr>
-        <w:t>.</w:t>
-      </w:r>
-      <w:r>
-        <w:rPr>
-          <w:lang w:val="en-US"/>
-        </w:rPr>
-        <w:t xml:space="preserve"> S </w:t>
-      </w:r>
-      <w:proofErr w:type="spellStart"/>
-      <w:r>
-        <w:rPr>
-          <w:lang w:val="en-US"/>
-        </w:rPr>
-        <w:t>epueden</w:t>
-      </w:r>
-      <w:proofErr w:type="spellEnd"/>
-      <w:r>
-        <w:rPr>
-          <w:lang w:val="en-US"/>
-        </w:rPr>
-        <w:t xml:space="preserve"> </w:t>
-      </w:r>
-      <w:proofErr w:type="spellStart"/>
-      <w:r>
-        <w:rPr>
-          <w:lang w:val="en-US"/>
-        </w:rPr>
-        <w:t>cambiar</w:t>
-      </w:r>
-      <w:proofErr w:type="spellEnd"/>
-    </w:p>
-    <w:p>
-      <w:pPr>
-        <w:rPr>
-          <w:lang w:val="es-419"/>
-        </w:rPr>
-      </w:pPr>
-      <w:r>
-        <w:rPr>
-          <w:noProof/>
-          <w:lang w:val="es-419" w:eastAsia="es-419"/>
-        </w:rPr>
-        <w:lastRenderedPageBreak/>
-        <w:drawing>
-          <wp:inline distT="0" distB="0" distL="0" distR="0" wp14:anchorId="6E257D3E" wp14:editId="2F28C496">
-            <wp:extent cx="5400040" cy="4341784"/>
-            <wp:effectExtent l="0" t="0" r="0" b="1905"/>
-            <wp:docPr id="22" name="Imagen 22"/>
             <wp:cNvGraphicFramePr>
               <a:graphicFrameLocks xmlns:a="http://schemas.openxmlformats.org/drawingml/2006/main" noChangeAspect="1"/>
             </wp:cNvGraphicFramePr>
@@ -2640,7 +2400,7 @@
                   <pic:spPr>
                     <a:xfrm>
                       <a:off x="0" y="0"/>
-                      <a:ext cx="5400040" cy="4341784"/>
+                      <a:ext cx="5400040" cy="4850749"/>
                     </a:xfrm>
                     <a:prstGeom prst="rect">
                       <a:avLst/>
@@ -2659,227 +2419,100 @@
           <w:lang w:val="es-419"/>
         </w:rPr>
       </w:pPr>
-      <w:r>
-        <w:rPr>
-          <w:lang w:val="es-419"/>
-        </w:rPr>
-        <w:t>Editor de texto dentro de la linea d ecomando vim</w:t>
-      </w:r>
-    </w:p>
-    <w:p>
-      <w:pPr>
-        <w:rPr>
-          <w:lang w:val="es-419"/>
-        </w:rPr>
-      </w:pPr>
-      <w:r>
-        <w:rPr>
-          <w:highlight w:val="yellow"/>
-          <w:lang w:val="es-419"/>
-        </w:rPr>
-        <w:t>#son lo scomentarios</w:t>
-      </w:r>
-    </w:p>
-    <w:p>
-      <w:pPr>
-        <w:rPr>
-          <w:lang w:val="es-419"/>
-        </w:rPr>
-      </w:pPr>
-      <w:r>
-        <w:rPr>
-          <w:highlight w:val="yellow"/>
-          <w:lang w:val="es-419"/>
-        </w:rPr>
-        <w:t>Apretar “i” (insert)  para ingresar texto</w:t>
-      </w:r>
-    </w:p>
-    <w:p>
-      <w:pPr>
-        <w:rPr>
-          <w:lang w:val="es-419"/>
-        </w:rPr>
-      </w:pPr>
-      <w:r>
-        <w:rPr>
-          <w:lang w:val="es-419"/>
-        </w:rPr>
-        <w:t xml:space="preserve">Para </w:t>
-      </w:r>
-      <w:r>
-        <w:rPr>
-          <w:lang w:val="es-419"/>
-        </w:rPr>
-        <w:t>guar y salir:  scc -&gt; shift -&gt;</w:t>
-      </w:r>
-      <w:r>
-        <w:rPr>
-          <w:lang w:val="es-419"/>
-        </w:rPr>
-        <w:t xml:space="preserve"> zz </w:t>
-      </w:r>
-    </w:p>
-    <w:p>
-      <w:pPr>
-        <w:rPr>
-          <w:lang w:val="es-419"/>
-        </w:rPr>
-      </w:pPr>
-    </w:p>
-    <w:p>
-      <w:pPr>
-        <w:rPr>
-          <w:lang w:val="es-419"/>
-        </w:rPr>
-      </w:pPr>
     </w:p>
     <w:p>
       <w:pPr>
         <w:pStyle w:val="Ttulo3"/>
       </w:pPr>
       <w:r>
-        <w:t xml:space="preserve">¿Qué es el </w:t>
-      </w:r>
-      <w:proofErr w:type="spellStart"/>
-      <w:r>
-        <w:t>staging</w:t>
-      </w:r>
-      <w:proofErr w:type="spellEnd"/>
-      <w:r>
-        <w:t xml:space="preserve"> y los repositorios? Ciclo básico de trabajo en </w:t>
+        <w:t xml:space="preserve">Analizar cambios en los archivos de tu proyecto con </w:t>
       </w:r>
       <w:proofErr w:type="spellStart"/>
       <w:r>
         <w:t>Git</w:t>
       </w:r>
       <w:proofErr w:type="spellEnd"/>
-    </w:p>
-    <w:p/>
-    <w:p>
-      <w:pPr>
-        <w:rPr>
-          <w:lang w:val="es-419"/>
-        </w:rPr>
-      </w:pPr>
-      <w:r>
-        <w:rPr>
-          <w:lang w:val="es-419"/>
-        </w:rPr>
-        <w:t>Para iniciar un repositorio, o sea, activar el sistema de control de versiones de Git en tu proyecto, solo debes ejecutar el comando git init.</w:t>
-      </w:r>
-    </w:p>
-    <w:p>
-      <w:pPr>
-        <w:rPr>
-          <w:lang w:val="es-419"/>
-        </w:rPr>
-      </w:pPr>
-    </w:p>
-    <w:p>
-      <w:pPr>
-        <w:rPr>
-          <w:lang w:val="es-419"/>
-        </w:rPr>
-      </w:pPr>
-      <w:r>
-        <w:rPr>
-          <w:lang w:val="es-419"/>
-        </w:rPr>
-        <w:t>Este comando se encargará de dos cosas: primero, crear una carpeta .git, donde se guardará toda la base de datos con cambios atómicos de nuestro proyecto; y segundo, crear un área que conocemos como Staging, que guardará temporalmente nuestros archivos (cuando ejecutemos un comando especial para eso) y nos permitirá, más adelante, guardar estos cambios en el repositorio (también con un comando especial).</w:t>
-      </w:r>
-    </w:p>
-    <w:p>
-      <w:pPr>
-        <w:rPr>
-          <w:lang w:val="es-419"/>
-        </w:rPr>
-      </w:pPr>
-    </w:p>
-    <w:p>
-      <w:pPr>
-        <w:rPr>
-          <w:lang w:val="es-419"/>
-        </w:rPr>
-      </w:pPr>
-      <w:r>
-        <w:rPr>
-          <w:lang w:val="es-419"/>
-        </w:rPr>
-        <w:t>Ciclo de vida o estados de los archivos en Git:</w:t>
-      </w:r>
-    </w:p>
-    <w:p>
-      <w:pPr>
-        <w:rPr>
-          <w:lang w:val="es-419"/>
-        </w:rPr>
-      </w:pPr>
-    </w:p>
-    <w:p>
-      <w:pPr>
-        <w:rPr>
-          <w:lang w:val="es-419"/>
-        </w:rPr>
-      </w:pPr>
-      <w:r>
-        <w:rPr>
-          <w:lang w:val="es-419"/>
-        </w:rPr>
-        <w:t>Cuando trabajamos con Git nuestros archivos pueden vivir y moverse entre 4 diferentes estados (cuando trabajamos con repositorios remotos pueden ser más estados, pero lo estudiaremos más adelante):</w:t>
-      </w:r>
-    </w:p>
-    <w:p>
-      <w:pPr>
-        <w:rPr>
-          <w:lang w:val="es-419"/>
-        </w:rPr>
-      </w:pPr>
-    </w:p>
-    <w:p>
-      <w:pPr>
-        <w:rPr>
-          <w:lang w:val="es-419"/>
-        </w:rPr>
-      </w:pPr>
-      <w:r>
-        <w:rPr>
-          <w:lang w:val="es-419"/>
-        </w:rPr>
-        <w:t>Archivos Tracked: son los archivos que viven dentro de Git, no tienen cambios pendientes y sus últimas actualizaciones han sido guardadas en el repositorio gracias a los comandos git add y git commit.</w:t>
-      </w:r>
-    </w:p>
-    <w:p>
-      <w:pPr>
-        <w:rPr>
-          <w:lang w:val="es-419"/>
-        </w:rPr>
-      </w:pPr>
-      <w:proofErr w:type="spellStart"/>
-      <w:r>
+      <w:r>
+        <w:t xml:space="preserve">,  consola de </w:t>
+      </w:r>
+      <w:proofErr w:type="spellStart"/>
+      <w:r>
+        <w:t>commit</w:t>
+      </w:r>
+      <w:proofErr w:type="spellEnd"/>
+    </w:p>
+    <w:p>
+      <w:pPr>
+        <w:rPr>
+          <w:lang w:val="es-419"/>
+        </w:rPr>
+      </w:pPr>
+      <w:r>
+        <w:rPr>
+          <w:lang w:val="es-419"/>
+        </w:rPr>
+        <w:t>El comando git show nos muestra los cambios que han existido sobre un archivo y es muy útil para detectar cuándo se produjeron ciertos cambios, qué se rompió y cómo lo podemos solucionar. Pero podemos ser más detallados.</w:t>
+      </w:r>
+    </w:p>
+    <w:p>
+      <w:pPr>
+        <w:rPr>
+          <w:lang w:val="es-419"/>
+        </w:rPr>
+      </w:pPr>
+      <w:r>
+        <w:rPr>
+          <w:lang w:val="es-419"/>
+        </w:rPr>
+        <w:t>Si queremos ver la diferencia entre una versión y otra, no necesariamente todos los cambios desde la creación del archivo, podemos usar el comando</w:t>
+      </w:r>
+    </w:p>
+    <w:p>
+      <w:pPr>
         <w:rPr>
           <w:lang w:val="en-US"/>
         </w:rPr>
-        <w:t>Archivos</w:t>
-      </w:r>
-      <w:proofErr w:type="spellEnd"/>
+      </w:pPr>
       <w:r>
         <w:rPr>
           <w:lang w:val="en-US"/>
         </w:rPr>
-        <w:t xml:space="preserve"> Staged: son </w:t>
-      </w:r>
-      <w:proofErr w:type="spellStart"/>
+        <w:t xml:space="preserve"> </w:t>
+      </w:r>
+      <w:proofErr w:type="spellStart"/>
+      <w:proofErr w:type="gramStart"/>
       <w:r>
         <w:rPr>
           <w:lang w:val="en-US"/>
         </w:rPr>
-        <w:t>archivos</w:t>
-      </w:r>
-      <w:proofErr w:type="spellEnd"/>
+        <w:t>git</w:t>
+      </w:r>
+      <w:proofErr w:type="spellEnd"/>
+      <w:proofErr w:type="gramEnd"/>
       <w:r>
         <w:rPr>
           <w:lang w:val="en-US"/>
         </w:rPr>
+        <w:t xml:space="preserve"> diff </w:t>
+      </w:r>
+      <w:proofErr w:type="spellStart"/>
+      <w:r>
+        <w:rPr>
+          <w:lang w:val="en-US"/>
+        </w:rPr>
+        <w:t>commitA</w:t>
+      </w:r>
+      <w:proofErr w:type="spellEnd"/>
+      <w:r>
+        <w:rPr>
+          <w:lang w:val="en-US"/>
+        </w:rPr>
+        <w:t xml:space="preserve"> (tag commit</w:t>
+      </w:r>
+      <w:r>
+        <w:rPr>
+          <w:lang w:val="en-US"/>
+        </w:rPr>
         <w:t xml:space="preserve"> </w:t>
       </w:r>
       <w:proofErr w:type="spellStart"/>
@@ -2887,192 +2520,89 @@
         <w:rPr>
           <w:lang w:val="en-US"/>
         </w:rPr>
-        <w:t>en</w:t>
+        <w:t>nueva</w:t>
       </w:r>
       <w:proofErr w:type="spellEnd"/>
       <w:r>
         <w:rPr>
           <w:lang w:val="en-US"/>
         </w:rPr>
+        <w:t>)</w:t>
+      </w:r>
+      <w:r>
+        <w:rPr>
+          <w:lang w:val="en-US"/>
+        </w:rPr>
         <w:t xml:space="preserve"> </w:t>
       </w:r>
-      <w:proofErr w:type="gramStart"/>
+      <w:proofErr w:type="spellStart"/>
       <w:r>
         <w:rPr>
           <w:lang w:val="en-US"/>
         </w:rPr>
-        <w:t>Staging</w:t>
-      </w:r>
-      <w:proofErr w:type="gramEnd"/>
+        <w:t>commitB</w:t>
+      </w:r>
+      <w:proofErr w:type="spellEnd"/>
       <w:r>
         <w:rPr>
           <w:lang w:val="en-US"/>
         </w:rPr>
-        <w:t xml:space="preserve">. </w:t>
-      </w:r>
-      <w:r>
-        <w:rPr>
-          <w:lang w:val="es-419"/>
-        </w:rPr>
-        <w:t>Viven dentro de Git y hay registro de ellos porque han sido afectados por el comando git add, aunque no sus últimos cambios. Git ya sabe de la existencia de estos últimos cambios, pero todavía no han sido guardados definitivamente en el repositorio porque falta ejecutar el comando git commit.</w:t>
-      </w:r>
-    </w:p>
-    <w:p>
-      <w:pPr>
-        <w:rPr>
-          <w:lang w:val="es-419"/>
-        </w:rPr>
-      </w:pPr>
-      <w:r>
-        <w:rPr>
-          <w:lang w:val="es-419"/>
-        </w:rPr>
-        <w:t>Archivos Unstaged: entiéndelos como archivos “Tracked pero Unstaged”. Son archivos que viven dentro de Git pero no han sido afectados por el comando git add ni mucho menos por git commit. Git tiene un registro de estos archivos, pero está desactualizado, sus últimas versiones solo están guardadas en el disco duro.</w:t>
-      </w:r>
-    </w:p>
-    <w:p>
-      <w:pPr>
-        <w:rPr>
-          <w:lang w:val="es-419"/>
-        </w:rPr>
-      </w:pPr>
-      <w:r>
-        <w:rPr>
-          <w:lang w:val="es-419"/>
-        </w:rPr>
-        <w:t>Archivos Untracked: son archivos que NO viven dentro de Git, solo en el disco duro. Nunca han sido afectados por git add, así que Git no tiene registros de su existencia.</w:t>
-      </w:r>
-    </w:p>
-    <w:p>
-      <w:pPr>
-        <w:rPr>
-          <w:lang w:val="es-419"/>
-        </w:rPr>
-      </w:pPr>
-      <w:r>
-        <w:rPr>
-          <w:lang w:val="es-419"/>
-        </w:rPr>
-        <w:t>Recuerda que hay un caso muy raro donde los archivos tienen dos estados al mismo tiempo: staged y untracked. Esto pasa cuando guardas los cambios de un archivo en el área de Staging (con el comando git add), pero antes de hacer commit para guardar los cambios en el repositorio haces nuevos cambios que todavía no han sido guardados en el área de Staging (en realidad, todo sigue funcionando igual pero es un poco divertido).</w:t>
-      </w:r>
-    </w:p>
-    <w:p>
-      <w:pPr>
-        <w:rPr>
-          <w:lang w:val="es-419"/>
-        </w:rPr>
-      </w:pPr>
-      <w:r>
-        <w:rPr>
-          <w:lang w:val="es-419"/>
-        </w:rPr>
-        <w:t>Comandos para mover archivos entre los estados de Git:</w:t>
-      </w:r>
-    </w:p>
-    <w:p>
-      <w:pPr>
-        <w:rPr>
-          <w:lang w:val="es-419"/>
-        </w:rPr>
-      </w:pPr>
-    </w:p>
-    <w:p>
-      <w:pPr>
-        <w:rPr>
-          <w:lang w:val="es-419"/>
-        </w:rPr>
-      </w:pPr>
-      <w:r>
-        <w:rPr>
-          <w:lang w:val="es-419"/>
-        </w:rPr>
-        <w:t>git status: nos permite ver el estado de todos nuestros archivos y carpetas.</w:t>
-      </w:r>
-    </w:p>
-    <w:p>
-      <w:pPr>
-        <w:rPr>
-          <w:lang w:val="es-419"/>
-        </w:rPr>
-      </w:pPr>
-      <w:r>
-        <w:rPr>
-          <w:lang w:val="es-419"/>
-        </w:rPr>
-        <w:t>git add: nos ayuda a mover archivos del Untracked o Unstaged al estado Staged. Podemos usar git nombre-del-archivo-o-carpeta para añadir archivos y carpetas individuales o git add -A para mover todos los archivos de nuestro proyecto (tanto Untrackeds como unstageds).</w:t>
-      </w:r>
-    </w:p>
-    <w:p>
-      <w:pPr>
-        <w:rPr>
-          <w:lang w:val="es-419"/>
-        </w:rPr>
-      </w:pPr>
-      <w:r>
-        <w:rPr>
-          <w:lang w:val="es-419"/>
-        </w:rPr>
-        <w:t>git reset HEAD: nos ayuda a sacar archivos del estado Staged para devolverlos a su estado anterior. Si los archivos venían de Unstaged, vuelven allí. Y lo mismo se venían de Untracked.</w:t>
-      </w:r>
-    </w:p>
-    <w:p>
-      <w:pPr>
-        <w:rPr>
-          <w:lang w:val="es-419"/>
-        </w:rPr>
-      </w:pPr>
-      <w:r>
-        <w:rPr>
-          <w:lang w:val="es-419"/>
-        </w:rPr>
-        <w:t xml:space="preserve">git commit: nos ayuda a mover archivos de Unstaged a Tracked. Esta es una ocasión especial, los archivos han sido guardados o actualizados en el repositorio. Git nos pedirá que dejemos </w:t>
-      </w:r>
-      <w:r>
-        <w:rPr>
-          <w:lang w:val="es-419"/>
-        </w:rPr>
-        <w:lastRenderedPageBreak/>
-        <w:t>un mensaje para recordar los cambios que hicimos y podemos usar el argumento -m para escribirlo (git commit -m "mensaje").</w:t>
-      </w:r>
-    </w:p>
-    <w:p>
-      <w:pPr>
-        <w:rPr>
-          <w:lang w:val="es-419"/>
-        </w:rPr>
-      </w:pPr>
-      <w:r>
-        <w:rPr>
-          <w:lang w:val="es-419"/>
-        </w:rPr>
-        <w:t>git rm: este comando necesita alguno de los siguientes argumentos para poder ejecutarse correctamente:</w:t>
-      </w:r>
-    </w:p>
-    <w:p>
-      <w:pPr>
-        <w:rPr>
-          <w:lang w:val="es-419"/>
-        </w:rPr>
-      </w:pPr>
-      <w:r>
-        <w:rPr>
-          <w:lang w:val="es-419"/>
-        </w:rPr>
-        <w:t>- git rm --cached: Mueve los archivos que le indiquemos al estado Untracked.</w:t>
-      </w:r>
-    </w:p>
-    <w:p>
-      <w:pPr>
-        <w:rPr>
-          <w:lang w:val="es-419"/>
-        </w:rPr>
-      </w:pPr>
-      <w:r>
-        <w:rPr>
-          <w:lang w:val="es-419"/>
-        </w:rPr>
-        <w:t>- git rm --force: Elimina los archivos de Git y del disco duro. Git guarda el registro de la existencia de los archivos, por lo que podremos recuperarlos si es necesario (pero debemos usar comandos más avanzados).</w:t>
-      </w:r>
+        <w:t>(tag commit</w:t>
+      </w:r>
+      <w:r>
+        <w:rPr>
+          <w:lang w:val="en-US"/>
+        </w:rPr>
+        <w:t xml:space="preserve"> </w:t>
+      </w:r>
+      <w:proofErr w:type="spellStart"/>
+      <w:r>
+        <w:rPr>
+          <w:lang w:val="en-US"/>
+        </w:rPr>
+        <w:t>antigua</w:t>
+      </w:r>
+      <w:proofErr w:type="spellEnd"/>
+      <w:r>
+        <w:rPr>
+          <w:lang w:val="en-US"/>
+        </w:rPr>
+        <w:t>)</w:t>
+      </w:r>
+      <w:r>
+        <w:rPr>
+          <w:lang w:val="en-US"/>
+        </w:rPr>
+        <w:t>.</w:t>
+      </w:r>
+      <w:r>
+        <w:rPr>
+          <w:lang w:val="en-US"/>
+        </w:rPr>
+        <w:t xml:space="preserve"> S </w:t>
+      </w:r>
+      <w:proofErr w:type="spellStart"/>
+      <w:r>
+        <w:rPr>
+          <w:lang w:val="en-US"/>
+        </w:rPr>
+        <w:t>epueden</w:t>
+      </w:r>
+      <w:proofErr w:type="spellEnd"/>
+      <w:r>
+        <w:rPr>
+          <w:lang w:val="en-US"/>
+        </w:rPr>
+        <w:t xml:space="preserve"> </w:t>
+      </w:r>
+      <w:proofErr w:type="spellStart"/>
+      <w:r>
+        <w:rPr>
+          <w:lang w:val="en-US"/>
+        </w:rPr>
+        <w:t>cambiar</w:t>
+      </w:r>
+      <w:proofErr w:type="spellEnd"/>
     </w:p>
     <w:p>
       <w:pPr>
@@ -3085,11 +2615,12 @@
           <w:noProof/>
           <w:lang w:val="es-419" w:eastAsia="es-419"/>
         </w:rPr>
+        <w:lastRenderedPageBreak/>
         <w:drawing>
-          <wp:inline distT="0" distB="0" distL="0" distR="0" wp14:anchorId="6E48F195" wp14:editId="25655D24">
-            <wp:extent cx="5400040" cy="6053202"/>
-            <wp:effectExtent l="0" t="0" r="0" b="5080"/>
-            <wp:docPr id="23" name="Imagen 23"/>
+          <wp:inline distT="0" distB="0" distL="0" distR="0" wp14:anchorId="6E257D3E" wp14:editId="2F28C496">
+            <wp:extent cx="5400040" cy="4341784"/>
+            <wp:effectExtent l="0" t="0" r="0" b="1905"/>
+            <wp:docPr id="22" name="Imagen 22"/>
             <wp:cNvGraphicFramePr>
               <a:graphicFrameLocks xmlns:a="http://schemas.openxmlformats.org/drawingml/2006/main" noChangeAspect="1"/>
             </wp:cNvGraphicFramePr>
@@ -3109,6 +2640,475 @@
                   <pic:spPr>
                     <a:xfrm>
                       <a:off x="0" y="0"/>
+                      <a:ext cx="5400040" cy="4341784"/>
+                    </a:xfrm>
+                    <a:prstGeom prst="rect">
+                      <a:avLst/>
+                    </a:prstGeom>
+                  </pic:spPr>
+                </pic:pic>
+              </a:graphicData>
+            </a:graphic>
+          </wp:inline>
+        </w:drawing>
+      </w:r>
+    </w:p>
+    <w:p>
+      <w:pPr>
+        <w:rPr>
+          <w:lang w:val="es-419"/>
+        </w:rPr>
+      </w:pPr>
+      <w:r>
+        <w:rPr>
+          <w:lang w:val="es-419"/>
+        </w:rPr>
+        <w:t>Editor de texto dentro de la linea d ecomando vim</w:t>
+      </w:r>
+    </w:p>
+    <w:p>
+      <w:pPr>
+        <w:rPr>
+          <w:lang w:val="es-419"/>
+        </w:rPr>
+      </w:pPr>
+      <w:r>
+        <w:rPr>
+          <w:highlight w:val="yellow"/>
+          <w:lang w:val="es-419"/>
+        </w:rPr>
+        <w:t>#son lo scomentarios</w:t>
+      </w:r>
+    </w:p>
+    <w:p>
+      <w:pPr>
+        <w:rPr>
+          <w:lang w:val="es-419"/>
+        </w:rPr>
+      </w:pPr>
+      <w:r>
+        <w:rPr>
+          <w:highlight w:val="yellow"/>
+          <w:lang w:val="es-419"/>
+        </w:rPr>
+        <w:t>Apretar “i” (insert)  para ingresar texto</w:t>
+      </w:r>
+    </w:p>
+    <w:p>
+      <w:pPr>
+        <w:rPr>
+          <w:lang w:val="es-419"/>
+        </w:rPr>
+      </w:pPr>
+      <w:r>
+        <w:rPr>
+          <w:lang w:val="es-419"/>
+        </w:rPr>
+        <w:t xml:space="preserve">Para </w:t>
+      </w:r>
+      <w:r>
+        <w:rPr>
+          <w:lang w:val="es-419"/>
+        </w:rPr>
+        <w:t>guar y salir:  scc -&gt; shift -&gt;</w:t>
+      </w:r>
+      <w:r>
+        <w:rPr>
+          <w:lang w:val="es-419"/>
+        </w:rPr>
+        <w:t xml:space="preserve"> zz </w:t>
+      </w:r>
+    </w:p>
+    <w:p>
+      <w:pPr>
+        <w:rPr>
+          <w:lang w:val="es-419"/>
+        </w:rPr>
+      </w:pPr>
+    </w:p>
+    <w:p>
+      <w:pPr>
+        <w:rPr>
+          <w:lang w:val="es-419"/>
+        </w:rPr>
+      </w:pPr>
+    </w:p>
+    <w:p>
+      <w:pPr>
+        <w:pStyle w:val="Ttulo3"/>
+      </w:pPr>
+      <w:r>
+        <w:t xml:space="preserve">¿Qué es el </w:t>
+      </w:r>
+      <w:proofErr w:type="spellStart"/>
+      <w:r>
+        <w:t>staging</w:t>
+      </w:r>
+      <w:proofErr w:type="spellEnd"/>
+      <w:r>
+        <w:t xml:space="preserve"> y los repositorios? Ciclo básico de trabajo en </w:t>
+      </w:r>
+      <w:proofErr w:type="spellStart"/>
+      <w:r>
+        <w:t>Git</w:t>
+      </w:r>
+      <w:proofErr w:type="spellEnd"/>
+    </w:p>
+    <w:p/>
+    <w:p>
+      <w:pPr>
+        <w:rPr>
+          <w:lang w:val="es-419"/>
+        </w:rPr>
+      </w:pPr>
+      <w:r>
+        <w:rPr>
+          <w:lang w:val="es-419"/>
+        </w:rPr>
+        <w:t>Para iniciar un repositorio, o sea, activar el sistema de control de versiones de Git en tu proyecto, solo debes ejecutar el comando git init.</w:t>
+      </w:r>
+    </w:p>
+    <w:p>
+      <w:pPr>
+        <w:rPr>
+          <w:lang w:val="es-419"/>
+        </w:rPr>
+      </w:pPr>
+    </w:p>
+    <w:p>
+      <w:pPr>
+        <w:rPr>
+          <w:lang w:val="es-419"/>
+        </w:rPr>
+      </w:pPr>
+      <w:r>
+        <w:rPr>
+          <w:lang w:val="es-419"/>
+        </w:rPr>
+        <w:t>Este comando se encargará de dos cosas: primero, crear una carpeta .git, donde se guardará toda la base de datos con cambios atómicos de nuestro proyecto; y segundo, crear un área que conocemos como Staging, que guardará temporalmente nuestros archivos (cuando ejecutemos un comando especial para eso) y nos permitirá, más adelante, guardar estos cambios en el repositorio (también con un comando especial).</w:t>
+      </w:r>
+    </w:p>
+    <w:p>
+      <w:pPr>
+        <w:rPr>
+          <w:lang w:val="es-419"/>
+        </w:rPr>
+      </w:pPr>
+    </w:p>
+    <w:p>
+      <w:pPr>
+        <w:rPr>
+          <w:lang w:val="es-419"/>
+        </w:rPr>
+      </w:pPr>
+      <w:r>
+        <w:rPr>
+          <w:lang w:val="es-419"/>
+        </w:rPr>
+        <w:t>Ciclo de vida o estados de los archivos en Git:</w:t>
+      </w:r>
+    </w:p>
+    <w:p>
+      <w:pPr>
+        <w:rPr>
+          <w:lang w:val="es-419"/>
+        </w:rPr>
+      </w:pPr>
+    </w:p>
+    <w:p>
+      <w:pPr>
+        <w:rPr>
+          <w:lang w:val="es-419"/>
+        </w:rPr>
+      </w:pPr>
+      <w:r>
+        <w:rPr>
+          <w:lang w:val="es-419"/>
+        </w:rPr>
+        <w:t>Cuando trabajamos con Git nuestros archivos pueden vivir y moverse entre 4 diferentes estados (cuando trabajamos con repositorios remotos pueden ser más estados, pero lo estudiaremos más adelante):</w:t>
+      </w:r>
+    </w:p>
+    <w:p>
+      <w:pPr>
+        <w:rPr>
+          <w:lang w:val="es-419"/>
+        </w:rPr>
+      </w:pPr>
+    </w:p>
+    <w:p>
+      <w:pPr>
+        <w:rPr>
+          <w:lang w:val="es-419"/>
+        </w:rPr>
+      </w:pPr>
+      <w:r>
+        <w:rPr>
+          <w:lang w:val="es-419"/>
+        </w:rPr>
+        <w:t>Archivos Tracked: son los archivos que viven dentro de Git, no tienen cambios pendientes y sus últimas actualizaciones han sido guardadas en el repositorio gracias a los comandos git add y git commit.</w:t>
+      </w:r>
+    </w:p>
+    <w:p>
+      <w:pPr>
+        <w:rPr>
+          <w:lang w:val="es-419"/>
+        </w:rPr>
+      </w:pPr>
+      <w:proofErr w:type="spellStart"/>
+      <w:r>
+        <w:rPr>
+          <w:lang w:val="en-US"/>
+        </w:rPr>
+        <w:t>Archivos</w:t>
+      </w:r>
+      <w:proofErr w:type="spellEnd"/>
+      <w:r>
+        <w:rPr>
+          <w:lang w:val="en-US"/>
+        </w:rPr>
+        <w:t xml:space="preserve"> Staged: son </w:t>
+      </w:r>
+      <w:proofErr w:type="spellStart"/>
+      <w:r>
+        <w:rPr>
+          <w:lang w:val="en-US"/>
+        </w:rPr>
+        <w:t>archivos</w:t>
+      </w:r>
+      <w:proofErr w:type="spellEnd"/>
+      <w:r>
+        <w:rPr>
+          <w:lang w:val="en-US"/>
+        </w:rPr>
+        <w:t xml:space="preserve"> </w:t>
+      </w:r>
+      <w:proofErr w:type="spellStart"/>
+      <w:r>
+        <w:rPr>
+          <w:lang w:val="en-US"/>
+        </w:rPr>
+        <w:t>en</w:t>
+      </w:r>
+      <w:proofErr w:type="spellEnd"/>
+      <w:r>
+        <w:rPr>
+          <w:lang w:val="en-US"/>
+        </w:rPr>
+        <w:t xml:space="preserve"> </w:t>
+      </w:r>
+      <w:proofErr w:type="gramStart"/>
+      <w:r>
+        <w:rPr>
+          <w:lang w:val="en-US"/>
+        </w:rPr>
+        <w:t>Staging</w:t>
+      </w:r>
+      <w:proofErr w:type="gramEnd"/>
+      <w:r>
+        <w:rPr>
+          <w:lang w:val="en-US"/>
+        </w:rPr>
+        <w:t xml:space="preserve">. </w:t>
+      </w:r>
+      <w:r>
+        <w:rPr>
+          <w:lang w:val="es-419"/>
+        </w:rPr>
+        <w:t>Viven dentro de Git y hay registro de ellos porque han sido afectados por el comando git add, aunque no sus últimos cambios. Git ya sabe de la existencia de estos últimos cambios, pero todavía no han sido guardados definitivamente en el repositorio porque falta ejecutar el comando git commit.</w:t>
+      </w:r>
+    </w:p>
+    <w:p>
+      <w:pPr>
+        <w:rPr>
+          <w:lang w:val="es-419"/>
+        </w:rPr>
+      </w:pPr>
+      <w:r>
+        <w:rPr>
+          <w:lang w:val="es-419"/>
+        </w:rPr>
+        <w:t>Archivos Unstaged: entiéndelos como archivos “Tracked pero Unstaged”. Son archivos que viven dentro de Git pero no han sido afectados por el comando git add ni mucho menos por git commit. Git tiene un registro de estos archivos, pero está desactualizado, sus últimas versiones solo están guardadas en el disco duro.</w:t>
+      </w:r>
+    </w:p>
+    <w:p>
+      <w:pPr>
+        <w:rPr>
+          <w:lang w:val="es-419"/>
+        </w:rPr>
+      </w:pPr>
+      <w:r>
+        <w:rPr>
+          <w:lang w:val="es-419"/>
+        </w:rPr>
+        <w:t>Archivos Untracked: son archivos que NO viven dentro de Git, solo en el disco duro. Nunca han sido afectados por git add, así que Git no tiene registros de su existencia.</w:t>
+      </w:r>
+    </w:p>
+    <w:p>
+      <w:pPr>
+        <w:rPr>
+          <w:lang w:val="es-419"/>
+        </w:rPr>
+      </w:pPr>
+      <w:r>
+        <w:rPr>
+          <w:lang w:val="es-419"/>
+        </w:rPr>
+        <w:t>Recuerda que hay un caso muy raro donde los archivos tienen dos estados al mismo tiempo: staged y untracked. Esto pasa cuando guardas los cambios de un archivo en el área de Staging (con el comando git add), pero antes de hacer commit para guardar los cambios en el repositorio haces nuevos cambios que todavía no han sido guardados en el área de Staging (en realidad, todo sigue funcionando igual pero es un poco divertido).</w:t>
+      </w:r>
+    </w:p>
+    <w:p>
+      <w:pPr>
+        <w:rPr>
+          <w:lang w:val="es-419"/>
+        </w:rPr>
+      </w:pPr>
+      <w:r>
+        <w:rPr>
+          <w:lang w:val="es-419"/>
+        </w:rPr>
+        <w:t>Comandos para mover archivos entre los estados de Git:</w:t>
+      </w:r>
+    </w:p>
+    <w:p>
+      <w:pPr>
+        <w:rPr>
+          <w:lang w:val="es-419"/>
+        </w:rPr>
+      </w:pPr>
+    </w:p>
+    <w:p>
+      <w:pPr>
+        <w:rPr>
+          <w:lang w:val="es-419"/>
+        </w:rPr>
+      </w:pPr>
+      <w:r>
+        <w:rPr>
+          <w:lang w:val="es-419"/>
+        </w:rPr>
+        <w:t>git status: nos permite ver el estado de todos nuestros archivos y carpetas.</w:t>
+      </w:r>
+    </w:p>
+    <w:p>
+      <w:pPr>
+        <w:rPr>
+          <w:lang w:val="es-419"/>
+        </w:rPr>
+      </w:pPr>
+      <w:r>
+        <w:rPr>
+          <w:lang w:val="es-419"/>
+        </w:rPr>
+        <w:t>git add: nos ayuda a mover archivos del Untracked o Unstaged al estado Staged. Podemos usar git nombre-del-archivo-o-carpeta para añadir archivos y carpetas individuales o git add -A para mover todos los archivos de nuestro proyecto (tanto Untrackeds como unstageds).</w:t>
+      </w:r>
+    </w:p>
+    <w:p>
+      <w:pPr>
+        <w:rPr>
+          <w:lang w:val="es-419"/>
+        </w:rPr>
+      </w:pPr>
+      <w:r>
+        <w:rPr>
+          <w:lang w:val="es-419"/>
+        </w:rPr>
+        <w:t>git reset HEAD: nos ayuda a sacar archivos del estado Staged para devolverlos a su estado anterior. Si los archivos venían de Unstaged, vuelven allí. Y lo mismo se venían de Untracked.</w:t>
+      </w:r>
+    </w:p>
+    <w:p>
+      <w:pPr>
+        <w:rPr>
+          <w:lang w:val="es-419"/>
+        </w:rPr>
+      </w:pPr>
+      <w:r>
+        <w:rPr>
+          <w:lang w:val="es-419"/>
+        </w:rPr>
+        <w:t xml:space="preserve">git commit: nos ayuda a mover archivos de Unstaged a Tracked. Esta es una ocasión especial, los archivos han sido guardados o actualizados en el repositorio. Git nos pedirá que dejemos </w:t>
+      </w:r>
+      <w:r>
+        <w:rPr>
+          <w:lang w:val="es-419"/>
+        </w:rPr>
+        <w:lastRenderedPageBreak/>
+        <w:t>un mensaje para recordar los cambios que hicimos y podemos usar el argumento -m para escribirlo (git commit -m "mensaje").</w:t>
+      </w:r>
+    </w:p>
+    <w:p>
+      <w:pPr>
+        <w:rPr>
+          <w:lang w:val="es-419"/>
+        </w:rPr>
+      </w:pPr>
+      <w:r>
+        <w:rPr>
+          <w:lang w:val="es-419"/>
+        </w:rPr>
+        <w:t>git rm: este comando necesita alguno de los siguientes argumentos para poder ejecutarse correctamente:</w:t>
+      </w:r>
+    </w:p>
+    <w:p>
+      <w:pPr>
+        <w:rPr>
+          <w:lang w:val="es-419"/>
+        </w:rPr>
+      </w:pPr>
+      <w:r>
+        <w:rPr>
+          <w:lang w:val="es-419"/>
+        </w:rPr>
+        <w:t>- git rm --cached: Mueve los archivos que le indiquemos al estado Untracked.</w:t>
+      </w:r>
+    </w:p>
+    <w:p>
+      <w:pPr>
+        <w:rPr>
+          <w:lang w:val="es-419"/>
+        </w:rPr>
+      </w:pPr>
+      <w:r>
+        <w:rPr>
+          <w:lang w:val="es-419"/>
+        </w:rPr>
+        <w:t>- git rm --force: Elimina los archivos de Git y del disco duro. Git guarda el registro de la existencia de los archivos, por lo que podremos recuperarlos si es necesario (pero debemos usar comandos más avanzados).</w:t>
+      </w:r>
+    </w:p>
+    <w:p>
+      <w:pPr>
+        <w:rPr>
+          <w:lang w:val="es-419"/>
+        </w:rPr>
+      </w:pPr>
+      <w:r>
+        <w:rPr>
+          <w:noProof/>
+          <w:lang w:val="es-419" w:eastAsia="es-419"/>
+        </w:rPr>
+        <w:drawing>
+          <wp:inline distT="0" distB="0" distL="0" distR="0" wp14:anchorId="6E48F195" wp14:editId="25655D24">
+            <wp:extent cx="5400040" cy="6053202"/>
+            <wp:effectExtent l="0" t="0" r="0" b="5080"/>
+            <wp:docPr id="23" name="Imagen 23"/>
+            <wp:cNvGraphicFramePr>
+              <a:graphicFrameLocks xmlns:a="http://schemas.openxmlformats.org/drawingml/2006/main" noChangeAspect="1"/>
+            </wp:cNvGraphicFramePr>
+            <a:graphic xmlns:a="http://schemas.openxmlformats.org/drawingml/2006/main">
+              <a:graphicData uri="http://schemas.openxmlformats.org/drawingml/2006/picture">
+                <pic:pic xmlns:pic="http://schemas.openxmlformats.org/drawingml/2006/picture">
+                  <pic:nvPicPr>
+                    <pic:cNvPr id="0" name=""/>
+                    <pic:cNvPicPr/>
+                  </pic:nvPicPr>
+                  <pic:blipFill>
+                    <a:blip r:embed="rId28"/>
+                    <a:stretch>
+                      <a:fillRect/>
+                    </a:stretch>
+                  </pic:blipFill>
+                  <pic:spPr>
+                    <a:xfrm>
+                      <a:off x="0" y="0"/>
                       <a:ext cx="5400040" cy="6053202"/>
                     </a:xfrm>
                     <a:prstGeom prst="rect">
@@ -3846,54 +3846,887 @@
       </w:pPr>
       <w:r>
         <w:rPr>
+          <w:highlight w:val="yellow"/>
           <w:lang w:val="es-419"/>
         </w:rPr>
         <w:t>git reset HEAD</w:t>
       </w:r>
       <w:r>
         <w:rPr>
-          <w:lang w:val="es-419"/>
-        </w:rPr>
-        <w:t xml:space="preserve"> nombre archivo</w:t>
-      </w:r>
+          <w:highlight w:val="yellow"/>
+          <w:lang w:val="es-419"/>
+        </w:rPr>
+        <w:t xml:space="preserve"> “nombre</w:t>
+      </w:r>
+      <w:r>
+        <w:rPr>
+          <w:highlight w:val="yellow"/>
+          <w:lang w:val="es-419"/>
+        </w:rPr>
+        <w:t>archivo</w:t>
+      </w:r>
+      <w:r>
+        <w:rPr>
+          <w:highlight w:val="yellow"/>
+          <w:lang w:val="es-419"/>
+        </w:rPr>
+        <w:t>”</w:t>
+      </w:r>
+    </w:p>
+    <w:p>
+      <w:pPr>
+        <w:rPr>
+          <w:lang w:val="es-419"/>
+        </w:rPr>
+      </w:pPr>
+      <w:r>
+        <w:rPr>
+          <w:lang w:val="es-419"/>
+        </w:rPr>
+        <w:t>En cambio, si usamos git reset HEAD, lo único que haremos será mover estos cambios de Staging a Unstaged. Seguiremos teniendo los últimos cambios del archivo, el repositorio mantendrá el archivo (no con sus últimos cambios pero sí con los últimos en los que hicimos commit) y no habremos perdido nada.</w:t>
+      </w:r>
+    </w:p>
+    <w:p>
+      <w:pPr>
+        <w:rPr>
+          <w:lang w:val="es-419"/>
+        </w:rPr>
+      </w:pPr>
+    </w:p>
+    <w:p>
+      <w:pPr>
+        <w:rPr>
+          <w:lang w:val="es-419"/>
+        </w:rPr>
+      </w:pPr>
+      <w:r>
+        <w:rPr>
+          <w:lang w:val="es-419"/>
+        </w:rPr>
+        <w:t>Conclusión: Lo mejor que puedes hacer para salvar tu puesto y evitar un incendio en tu trabajo es conocer muy bien la diferencia y los riesgos de todos los comandos de Git.</w:t>
+      </w:r>
+    </w:p>
+    <w:p/>
+    <w:p>
+      <w:pPr>
+        <w:pStyle w:val="Ttulo3"/>
+      </w:pPr>
+      <w:r>
+        <w:t xml:space="preserve">Introducción a las ramas o </w:t>
+      </w:r>
+      <w:proofErr w:type="spellStart"/>
+      <w:r>
+        <w:t>branches</w:t>
+      </w:r>
+      <w:proofErr w:type="spellEnd"/>
+      <w:r>
+        <w:t xml:space="preserve"> de </w:t>
+      </w:r>
+      <w:proofErr w:type="spellStart"/>
+      <w:r>
+        <w:t>Git</w:t>
+      </w:r>
+      <w:proofErr w:type="spellEnd"/>
+    </w:p>
+    <w:p>
+      <w:pPr>
+        <w:rPr>
+          <w:lang w:val="es-419"/>
+        </w:rPr>
+      </w:pPr>
+      <w:r>
+        <w:rPr>
+          <w:lang w:val="es-419"/>
+        </w:rPr>
+        <w:t>Git commit –am “mensaje para commit”, solo funciona con archivos d</w:t>
+      </w:r>
+      <w:r>
+        <w:rPr>
+          <w:lang w:val="es-419"/>
+        </w:rPr>
+        <w:t>ónde se la ha hecho add previamente</w:t>
+      </w:r>
+    </w:p>
+    <w:p>
+      <w:pPr>
+        <w:rPr>
+          <w:lang w:val="es-419"/>
+        </w:rPr>
+      </w:pPr>
+      <w:r>
+        <w:rPr>
+          <w:lang w:val="es-419"/>
+        </w:rPr>
+        <w:t>La branch se hace desde la rama principal de donde estoy, se deb hacer desde la master</w:t>
+      </w:r>
+    </w:p>
+    <w:p>
+      <w:pPr>
+        <w:pStyle w:val="Prrafodelista"/>
+        <w:numPr>
+          <w:ilvl w:val="0"/>
+          <w:numId w:val="1"/>
+        </w:numPr>
+        <w:rPr>
+          <w:lang w:val="es-419"/>
+        </w:rPr>
+      </w:pPr>
+      <w:r>
+        <w:rPr>
+          <w:lang w:val="es-419"/>
+        </w:rPr>
+        <w:t>Hacer git status para ver dónde estoy, debe ser la master inicialmente</w:t>
+      </w:r>
+    </w:p>
+    <w:p>
+      <w:pPr>
+        <w:pStyle w:val="Prrafodelista"/>
+        <w:numPr>
+          <w:ilvl w:val="0"/>
+          <w:numId w:val="1"/>
+        </w:numPr>
+        <w:rPr>
+          <w:lang w:val="es-419"/>
+        </w:rPr>
+      </w:pPr>
+      <w:r>
+        <w:rPr>
+          <w:lang w:val="es-419"/>
+        </w:rPr>
+        <w:t>Crear la nueva rama</w:t>
+      </w:r>
+    </w:p>
+    <w:p>
+      <w:pPr>
+        <w:pStyle w:val="Prrafodelista"/>
+        <w:rPr>
+          <w:lang w:val="es-419"/>
+        </w:rPr>
+      </w:pPr>
+      <w:r>
+        <w:rPr>
+          <w:lang w:val="es-419"/>
+        </w:rPr>
+        <w:t xml:space="preserve"> </w:t>
+      </w:r>
+      <w:r>
+        <w:rPr>
+          <w:highlight w:val="yellow"/>
+          <w:lang w:val="es-419"/>
+        </w:rPr>
+        <w:t>git branch “nombreRama”</w:t>
+      </w:r>
+    </w:p>
+    <w:p>
+      <w:pPr>
+        <w:pStyle w:val="Prrafodelista"/>
+        <w:numPr>
+          <w:ilvl w:val="0"/>
+          <w:numId w:val="1"/>
+        </w:numPr>
+        <w:rPr>
+          <w:lang w:val="es-419"/>
+        </w:rPr>
+      </w:pPr>
+      <w:r>
+        <w:rPr>
+          <w:lang w:val="es-419"/>
+        </w:rPr>
+        <w:t>Verificar la correcta creación d ela nueva rama</w:t>
+      </w:r>
+    </w:p>
+    <w:p>
+      <w:pPr>
+        <w:pStyle w:val="Prrafodelista"/>
+        <w:rPr>
+          <w:lang w:val="es-419"/>
+        </w:rPr>
+      </w:pPr>
+      <w:r>
+        <w:rPr>
+          <w:highlight w:val="yellow"/>
+          <w:lang w:val="es-419"/>
+        </w:rPr>
+        <w:t>git show</w:t>
+      </w:r>
+    </w:p>
+    <w:p>
+      <w:pPr>
+        <w:pStyle w:val="Prrafodelista"/>
+        <w:numPr>
+          <w:ilvl w:val="0"/>
+          <w:numId w:val="1"/>
+        </w:numPr>
+        <w:rPr>
+          <w:lang w:val="es-419"/>
+        </w:rPr>
+      </w:pPr>
+      <w:r>
+        <w:rPr>
+          <w:lang w:val="es-419"/>
+        </w:rPr>
+        <w:t>Cambiar de rama</w:t>
+      </w:r>
+    </w:p>
+    <w:p>
+      <w:pPr>
+        <w:pStyle w:val="Prrafodelista"/>
+        <w:rPr>
+          <w:lang w:val="es-419"/>
+        </w:rPr>
+      </w:pPr>
+      <w:r>
+        <w:rPr>
+          <w:lang w:val="es-419"/>
+        </w:rPr>
+        <w:t>Git checkout “nombrerama”</w:t>
+      </w:r>
+    </w:p>
+    <w:p>
+      <w:pPr>
+        <w:pStyle w:val="Prrafodelista"/>
+        <w:numPr>
+          <w:ilvl w:val="0"/>
+          <w:numId w:val="1"/>
+        </w:numPr>
+        <w:rPr>
+          <w:lang w:val="es-419"/>
+        </w:rPr>
+      </w:pPr>
+      <w:r>
+        <w:rPr>
+          <w:lang w:val="es-419"/>
+        </w:rPr>
+        <w:t>Hacer los cambios y verificar la rama donde me encuentro</w:t>
+      </w:r>
+    </w:p>
+    <w:p>
+      <w:pPr>
+        <w:pStyle w:val="Prrafodelista"/>
+        <w:rPr>
+          <w:lang w:val="es-419"/>
+        </w:rPr>
+      </w:pPr>
+      <w:r>
+        <w:rPr>
+          <w:highlight w:val="yellow"/>
+          <w:lang w:val="es-419"/>
+        </w:rPr>
+        <w:t>git show</w:t>
+      </w:r>
+    </w:p>
+    <w:p>
+      <w:pPr>
+        <w:pStyle w:val="Prrafodelista"/>
+        <w:numPr>
+          <w:ilvl w:val="0"/>
+          <w:numId w:val="1"/>
+        </w:numPr>
+        <w:rPr>
+          <w:lang w:val="es-419"/>
+        </w:rPr>
+      </w:pPr>
+      <w:r>
+        <w:rPr>
+          <w:lang w:val="es-419"/>
+        </w:rPr>
+        <w:t>Para verificar los cambios globales dentro del pryecto y verificar los commit en todos las ramas</w:t>
+      </w:r>
+    </w:p>
+    <w:p>
+      <w:pPr>
+        <w:pStyle w:val="Prrafodelista"/>
+        <w:rPr>
+          <w:lang w:val="es-419"/>
+        </w:rPr>
+      </w:pPr>
+      <w:r>
+        <w:rPr>
+          <w:lang w:val="es-419"/>
+        </w:rPr>
+        <w:t>Git log</w:t>
+      </w:r>
+    </w:p>
+    <w:p>
+      <w:pPr>
+        <w:pStyle w:val="Prrafodelista"/>
+        <w:rPr>
+          <w:lang w:val="es-419"/>
+        </w:rPr>
+      </w:pPr>
+      <w:r>
+        <w:rPr>
+          <w:noProof/>
+          <w:lang w:val="es-419" w:eastAsia="es-419"/>
+        </w:rPr>
+        <w:lastRenderedPageBreak/>
+        <w:drawing>
+          <wp:inline distT="0" distB="0" distL="0" distR="0" wp14:anchorId="14EC09AD" wp14:editId="26E4AA2C">
+            <wp:extent cx="5400040" cy="5817355"/>
+            <wp:effectExtent l="0" t="0" r="0" b="0"/>
+            <wp:docPr id="24" name="Imagen 24"/>
+            <wp:cNvGraphicFramePr>
+              <a:graphicFrameLocks xmlns:a="http://schemas.openxmlformats.org/drawingml/2006/main" noChangeAspect="1"/>
+            </wp:cNvGraphicFramePr>
+            <a:graphic xmlns:a="http://schemas.openxmlformats.org/drawingml/2006/main">
+              <a:graphicData uri="http://schemas.openxmlformats.org/drawingml/2006/picture">
+                <pic:pic xmlns:pic="http://schemas.openxmlformats.org/drawingml/2006/picture">
+                  <pic:nvPicPr>
+                    <pic:cNvPr id="0" name=""/>
+                    <pic:cNvPicPr/>
+                  </pic:nvPicPr>
+                  <pic:blipFill>
+                    <a:blip r:embed="rId29"/>
+                    <a:stretch>
+                      <a:fillRect/>
+                    </a:stretch>
+                  </pic:blipFill>
+                  <pic:spPr>
+                    <a:xfrm>
+                      <a:off x="0" y="0"/>
+                      <a:ext cx="5400040" cy="5817355"/>
+                    </a:xfrm>
+                    <a:prstGeom prst="rect">
+                      <a:avLst/>
+                    </a:prstGeom>
+                  </pic:spPr>
+                </pic:pic>
+              </a:graphicData>
+            </a:graphic>
+          </wp:inline>
+        </w:drawing>
+      </w:r>
+    </w:p>
+    <w:p>
+      <w:pPr>
+        <w:pStyle w:val="Prrafodelista"/>
+        <w:rPr>
+          <w:lang w:val="es-419"/>
+        </w:rPr>
+      </w:pPr>
+    </w:p>
+    <w:p>
+      <w:pPr>
+        <w:pStyle w:val="Prrafodelista"/>
+        <w:numPr>
+          <w:ilvl w:val="0"/>
+          <w:numId w:val="1"/>
+        </w:numPr>
+        <w:rPr>
+          <w:lang w:val="es-419"/>
+        </w:rPr>
+      </w:pPr>
+      <w:r>
+        <w:rPr>
+          <w:lang w:val="es-419"/>
+        </w:rPr>
+        <w:t>Para volver a la rama master sin hacerle push</w:t>
+      </w:r>
+    </w:p>
+    <w:p>
+      <w:pPr>
+        <w:pStyle w:val="Prrafodelista"/>
+        <w:rPr>
+          <w:lang w:val="es-419"/>
+        </w:rPr>
+      </w:pPr>
+      <w:r>
+        <w:rPr>
+          <w:lang w:val="es-419"/>
+        </w:rPr>
+        <w:t>Git checkout master</w:t>
+      </w:r>
+    </w:p>
+    <w:p>
+      <w:pPr>
+        <w:rPr>
+          <w:lang w:val="es-419"/>
+        </w:rPr>
+      </w:pPr>
+    </w:p>
+    <w:p>
+      <w:pPr>
+        <w:rPr>
+          <w:lang w:val="es-419"/>
+        </w:rPr>
+      </w:pPr>
+      <w:r>
+        <w:rPr>
+          <w:lang w:val="es-419"/>
+        </w:rPr>
+        <w:t>Por ahora, nuestro proyecto vive únicamente en nuestra computadora. Esto significa que no hay forma de que otros miembros del equipo trabajen en él.</w:t>
+      </w:r>
+    </w:p>
+    <w:p>
+      <w:pPr>
+        <w:rPr>
+          <w:lang w:val="es-419"/>
+        </w:rPr>
+      </w:pPr>
+    </w:p>
+    <w:p>
+      <w:pPr>
+        <w:rPr>
+          <w:lang w:val="es-419"/>
+        </w:rPr>
+      </w:pPr>
+      <w:r>
+        <w:rPr>
+          <w:lang w:val="es-419"/>
+        </w:rPr>
+        <w:t>Para solucionar esto están los servidores remotos: un nuevo estado que deben seguir nuestros archivos para conectarse y trabajar con equipos de cualquier parte del mundo.</w:t>
+      </w:r>
+    </w:p>
+    <w:p>
+      <w:pPr>
+        <w:rPr>
+          <w:lang w:val="es-419"/>
+        </w:rPr>
+      </w:pPr>
+    </w:p>
+    <w:p>
+      <w:pPr>
+        <w:rPr>
+          <w:lang w:val="es-419"/>
+        </w:rPr>
+      </w:pPr>
+      <w:r>
+        <w:rPr>
+          <w:lang w:val="es-419"/>
+        </w:rPr>
+        <w:lastRenderedPageBreak/>
+        <w:t>Estos servidores remotos pueden estar alojados en GitHub, GitLab, BitBucket, entre otros. Lo que van a hacer es guardar el mismo repositorio que tienes en tu computadora y darnos una URL con la que todos podremos acceder a los archivos del proyecto para descargarlos, hacer cambios y volverlos a enviar al servidor remoto para que otras personas vean los cambios, comparen sus versiones y creen nuevas propuestas para el proyecto.</w:t>
+      </w:r>
+    </w:p>
+    <w:p>
+      <w:pPr>
+        <w:rPr>
+          <w:lang w:val="es-419"/>
+        </w:rPr>
+      </w:pPr>
+    </w:p>
+    <w:p>
+      <w:pPr>
+        <w:rPr>
+          <w:lang w:val="es-419"/>
+        </w:rPr>
+      </w:pPr>
+      <w:r>
+        <w:rPr>
+          <w:lang w:val="es-419"/>
+        </w:rPr>
+        <w:t>Esto significa que debes aprender algunos nuevos comandos:</w:t>
+      </w:r>
+    </w:p>
+    <w:p>
+      <w:pPr>
+        <w:rPr>
+          <w:lang w:val="es-419"/>
+        </w:rPr>
+      </w:pPr>
+    </w:p>
+    <w:p>
+      <w:pPr>
+        <w:rPr>
+          <w:lang w:val="es-419"/>
+        </w:rPr>
+      </w:pPr>
+      <w:r>
+        <w:rPr>
+          <w:lang w:val="es-419"/>
+        </w:rPr>
+        <w:t>git clone url_del_servidor_remoto: Nos permite descargar los archivos de la última versión de la rama principal y todo el historial de cambios en la carpeta .git.</w:t>
+      </w:r>
+    </w:p>
+    <w:p>
+      <w:pPr>
+        <w:rPr>
+          <w:lang w:val="es-419"/>
+        </w:rPr>
+      </w:pPr>
+      <w:r>
+        <w:rPr>
+          <w:lang w:val="es-419"/>
+        </w:rPr>
+        <w:t>git push: Luego de hacer git add y git commit debemos ejecutar este comando para mandar los cambios al servidor remoto.</w:t>
+      </w:r>
+    </w:p>
+    <w:p>
+      <w:pPr>
+        <w:rPr>
+          <w:lang w:val="es-419"/>
+        </w:rPr>
+      </w:pPr>
+      <w:r>
+        <w:rPr>
+          <w:lang w:val="es-419"/>
+        </w:rPr>
+        <w:t>git fetch: Lo usamos para traer actualizaciones del servidor remoto y guardarlas en nuestro repositorio local (en caso de que hayan, por supuesto).</w:t>
+      </w:r>
+    </w:p>
+    <w:p>
+      <w:pPr>
+        <w:rPr>
+          <w:lang w:val="es-419"/>
+        </w:rPr>
+      </w:pPr>
+      <w:r>
+        <w:rPr>
+          <w:lang w:val="es-419"/>
+        </w:rPr>
+        <w:t>git merge: También usamos el comando git merge con servidores remotos. Lo necesitamos para combinar los últimos cambios del servidor remoto y nuestro directorio de trabajo.</w:t>
+      </w:r>
+    </w:p>
+    <w:p>
+      <w:pPr>
+        <w:rPr>
+          <w:lang w:val="es-419"/>
+        </w:rPr>
+      </w:pPr>
+      <w:r>
+        <w:rPr>
+          <w:lang w:val="es-419"/>
+        </w:rPr>
+        <w:t>git pull: Básicamente, git fetch y git merge al mismo tiempo.</w:t>
+      </w:r>
+    </w:p>
+    <w:p>
+      <w:pPr>
+        <w:rPr>
+          <w:lang w:val="es-419"/>
+        </w:rPr>
+      </w:pPr>
+    </w:p>
+    <w:p>
+      <w:pPr>
+        <w:rPr>
+          <w:lang w:val="es-419"/>
+        </w:rPr>
+      </w:pPr>
+    </w:p>
+    <w:p>
+      <w:pPr>
+        <w:pStyle w:val="Ttulo3"/>
+      </w:pPr>
+      <w:r>
+        <w:t xml:space="preserve">Introducción a las ramas o </w:t>
+      </w:r>
+      <w:proofErr w:type="spellStart"/>
+      <w:r>
+        <w:t>branches</w:t>
+      </w:r>
+      <w:proofErr w:type="spellEnd"/>
+      <w:r>
+        <w:t xml:space="preserve"> de </w:t>
+      </w:r>
+      <w:proofErr w:type="spellStart"/>
+      <w:r>
+        <w:t>Git</w:t>
+      </w:r>
+      <w:proofErr w:type="spellEnd"/>
+    </w:p>
+    <w:p>
+      <w:pPr>
+        <w:rPr>
+          <w:lang w:val="es-419"/>
+        </w:rPr>
+      </w:pPr>
+    </w:p>
+    <w:p>
+      <w:pPr>
+        <w:rPr>
+          <w:lang w:val="es-419"/>
+        </w:rPr>
+      </w:pPr>
+      <w:r>
+        <w:rPr>
+          <w:lang w:val="es-419"/>
+        </w:rPr>
+        <w:t>Las ramas son la forma de hacer cambios en nuestro proyecto sin afectar el flujo de trabajo de la rama principal. Esto porque queremos trabajar una parte muy específica de la aplicación o simplemente experimentar.</w:t>
+      </w:r>
+    </w:p>
+    <w:p>
+      <w:pPr>
+        <w:rPr>
+          <w:lang w:val="es-419"/>
+        </w:rPr>
+      </w:pPr>
+    </w:p>
+    <w:p>
+      <w:pPr>
+        <w:rPr>
+          <w:lang w:val="es-419"/>
+        </w:rPr>
+      </w:pPr>
+      <w:r>
+        <w:rPr>
+          <w:lang w:val="es-419"/>
+        </w:rPr>
+        <w:t>La cabecera o HEAD representan la rama y el commit de esa rama donde estamos trabajando. Por defecto, esta cabecera aparecerá en el último commit de nuestra rama principal. Pero podemos cambiarlo al crear una rama (git branch rama, git checkout -b rama) o movernos en el tiempo a cualquier otro commit de cualquier otra rama con los comandos (git reset id-commit, git checkout rama-o-id-commit).</w:t>
+      </w:r>
+    </w:p>
+    <w:p>
+      <w:pPr>
+        <w:rPr>
+          <w:lang w:val="es-419"/>
+        </w:rPr>
+      </w:pPr>
+    </w:p>
+    <w:p>
+      <w:pPr>
+        <w:rPr>
+          <w:lang w:val="es-419"/>
+        </w:rPr>
+      </w:pPr>
+    </w:p>
+    <w:p>
+      <w:pPr>
+        <w:rPr>
+          <w:lang w:val="es-419"/>
+        </w:rPr>
+      </w:pPr>
+    </w:p>
+    <w:p>
+      <w:pPr>
+        <w:pStyle w:val="Ttulo3"/>
+      </w:pPr>
+      <w:r>
+        <w:lastRenderedPageBreak/>
+        <w:t xml:space="preserve">Fusión de ramas con </w:t>
+      </w:r>
+      <w:proofErr w:type="spellStart"/>
+      <w:r>
+        <w:t>Git</w:t>
+      </w:r>
+      <w:proofErr w:type="spellEnd"/>
+      <w:r>
+        <w:t xml:space="preserve"> </w:t>
+      </w:r>
+      <w:proofErr w:type="spellStart"/>
+      <w:r>
+        <w:t>merge</w:t>
+      </w:r>
+      <w:proofErr w:type="spellEnd"/>
+    </w:p>
+    <w:p>
+      <w:r>
+        <w:t xml:space="preserve">El comando </w:t>
+      </w:r>
+      <w:proofErr w:type="spellStart"/>
+      <w:r>
+        <w:t>git</w:t>
+      </w:r>
+      <w:proofErr w:type="spellEnd"/>
+      <w:r>
+        <w:t xml:space="preserve"> </w:t>
+      </w:r>
+      <w:proofErr w:type="spellStart"/>
+      <w:r>
+        <w:t>merge</w:t>
+      </w:r>
+      <w:proofErr w:type="spellEnd"/>
+      <w:r>
+        <w:t xml:space="preserve"> nos permite crear un nuevo </w:t>
+      </w:r>
+      <w:proofErr w:type="spellStart"/>
+      <w:r>
+        <w:t>commit</w:t>
+      </w:r>
+      <w:proofErr w:type="spellEnd"/>
+      <w:r>
+        <w:t xml:space="preserve"> con la combinación de dos ramas (la rama donde nos encontramos cuando ejecutamos el comando y la rama que indiquemos después del comando).</w:t>
+      </w:r>
+    </w:p>
+    <w:p>
+      <w:r>
+        <w:t xml:space="preserve"># Crear un nuevo </w:t>
+      </w:r>
+      <w:proofErr w:type="spellStart"/>
+      <w:r>
+        <w:t>commit</w:t>
+      </w:r>
+      <w:proofErr w:type="spellEnd"/>
+      <w:r>
+        <w:t xml:space="preserve"> en la rama master combinando</w:t>
+      </w:r>
+    </w:p>
+    <w:p>
+      <w:r>
+        <w:t xml:space="preserve"># </w:t>
+      </w:r>
+      <w:proofErr w:type="gramStart"/>
+      <w:r>
+        <w:t>los</w:t>
+      </w:r>
+      <w:proofErr w:type="gramEnd"/>
+      <w:r>
+        <w:t xml:space="preserve"> cambios de la rama cabecera:</w:t>
+      </w:r>
+    </w:p>
+    <w:p>
+      <w:pPr>
+        <w:rPr>
+          <w:highlight w:val="yellow"/>
+          <w:lang w:val="en-US"/>
+        </w:rPr>
+      </w:pPr>
+      <w:proofErr w:type="spellStart"/>
+      <w:proofErr w:type="gramStart"/>
+      <w:r>
+        <w:rPr>
+          <w:highlight w:val="yellow"/>
+          <w:lang w:val="en-US"/>
+        </w:rPr>
+        <w:t>git</w:t>
+      </w:r>
+      <w:proofErr w:type="spellEnd"/>
+      <w:proofErr w:type="gramEnd"/>
+      <w:r>
+        <w:rPr>
+          <w:highlight w:val="yellow"/>
+          <w:lang w:val="en-US"/>
+        </w:rPr>
+        <w:t xml:space="preserve"> checkout master</w:t>
+      </w:r>
+    </w:p>
+    <w:p>
+      <w:pPr>
+        <w:rPr>
+          <w:lang w:val="en-US"/>
+        </w:rPr>
+      </w:pPr>
+      <w:proofErr w:type="spellStart"/>
+      <w:proofErr w:type="gramStart"/>
+      <w:r>
+        <w:rPr>
+          <w:highlight w:val="yellow"/>
+          <w:lang w:val="en-US"/>
+        </w:rPr>
+        <w:t>git</w:t>
+      </w:r>
+      <w:proofErr w:type="spellEnd"/>
+      <w:proofErr w:type="gramEnd"/>
+      <w:r>
+        <w:rPr>
+          <w:highlight w:val="yellow"/>
+          <w:lang w:val="en-US"/>
+        </w:rPr>
+        <w:t xml:space="preserve"> merge </w:t>
+      </w:r>
+      <w:proofErr w:type="spellStart"/>
+      <w:r>
+        <w:rPr>
+          <w:highlight w:val="yellow"/>
+          <w:lang w:val="en-US"/>
+        </w:rPr>
+        <w:t>cabecera</w:t>
+      </w:r>
+      <w:proofErr w:type="spellEnd"/>
+    </w:p>
+    <w:p>
+      <w:pPr>
+        <w:rPr>
+          <w:lang w:val="en-US"/>
+        </w:rPr>
+      </w:pPr>
+    </w:p>
+    <w:p>
+      <w:r>
+        <w:t xml:space="preserve"># Crear un nuevo </w:t>
+      </w:r>
+      <w:proofErr w:type="spellStart"/>
+      <w:r>
+        <w:t>commit</w:t>
+      </w:r>
+      <w:proofErr w:type="spellEnd"/>
+      <w:r>
+        <w:t xml:space="preserve"> en la rama cabecera combinando</w:t>
+      </w:r>
+    </w:p>
+    <w:p>
+      <w:r>
+        <w:t xml:space="preserve"># </w:t>
+      </w:r>
+      <w:proofErr w:type="gramStart"/>
+      <w:r>
+        <w:t>los</w:t>
+      </w:r>
+      <w:proofErr w:type="gramEnd"/>
+      <w:r>
+        <w:t xml:space="preserve"> cambios de cualquier otra rama:</w:t>
+      </w:r>
+    </w:p>
+    <w:p>
+      <w:pPr>
+        <w:rPr>
+          <w:highlight w:val="yellow"/>
+        </w:rPr>
+      </w:pPr>
       <w:bookmarkStart w:id="0" w:name="_GoBack"/>
       <w:bookmarkEnd w:id="0"/>
-    </w:p>
-    <w:p>
-      <w:pPr>
-        <w:rPr>
-          <w:lang w:val="es-419"/>
-        </w:rPr>
-      </w:pPr>
-      <w:r>
-        <w:rPr>
-          <w:lang w:val="es-419"/>
-        </w:rPr>
-        <w:t>En cambio, si usamos git reset HEAD, lo único que haremos será mover estos cambios de Staging a Unstaged. Seguiremos teniendo los últimos cambios del archivo, el repositorio mantendrá el archivo (no con sus últimos cambios pero sí con los últimos en los que hicimos commit) y no habremos perdido nada.</w:t>
-      </w:r>
-    </w:p>
-    <w:p>
-      <w:pPr>
-        <w:rPr>
-          <w:lang w:val="es-419"/>
-        </w:rPr>
-      </w:pPr>
-    </w:p>
-    <w:p>
-      <w:pPr>
-        <w:rPr>
-          <w:lang w:val="es-419"/>
-        </w:rPr>
-      </w:pPr>
-      <w:r>
-        <w:rPr>
-          <w:lang w:val="es-419"/>
-        </w:rPr>
-        <w:t>Conclusión: Lo mejor que puedes hacer para salvar tu puesto y evitar un incendio en tu trabajo es conocer muy bien la diferencia y los riesgos de todos los comandos de Git.</w:t>
-      </w:r>
-    </w:p>
-    <w:p/>
-    <w:p/>
+      <w:proofErr w:type="spellStart"/>
+      <w:proofErr w:type="gramStart"/>
+      <w:r>
+        <w:rPr>
+          <w:highlight w:val="yellow"/>
+        </w:rPr>
+        <w:t>git</w:t>
+      </w:r>
+      <w:proofErr w:type="spellEnd"/>
+      <w:proofErr w:type="gramEnd"/>
+      <w:r>
+        <w:rPr>
+          <w:highlight w:val="yellow"/>
+        </w:rPr>
+        <w:t xml:space="preserve"> </w:t>
+      </w:r>
+      <w:proofErr w:type="spellStart"/>
+      <w:r>
+        <w:rPr>
+          <w:highlight w:val="yellow"/>
+        </w:rPr>
+        <w:t>checkout</w:t>
+      </w:r>
+      <w:proofErr w:type="spellEnd"/>
+      <w:r>
+        <w:rPr>
+          <w:highlight w:val="yellow"/>
+        </w:rPr>
+        <w:t xml:space="preserve"> cabecera</w:t>
+      </w:r>
+    </w:p>
+    <w:p>
+      <w:proofErr w:type="spellStart"/>
+      <w:proofErr w:type="gramStart"/>
+      <w:r>
+        <w:rPr>
+          <w:highlight w:val="yellow"/>
+        </w:rPr>
+        <w:t>git</w:t>
+      </w:r>
+      <w:proofErr w:type="spellEnd"/>
+      <w:proofErr w:type="gramEnd"/>
+      <w:r>
+        <w:rPr>
+          <w:highlight w:val="yellow"/>
+        </w:rPr>
+        <w:t xml:space="preserve"> </w:t>
+      </w:r>
+      <w:proofErr w:type="spellStart"/>
+      <w:r>
+        <w:rPr>
+          <w:highlight w:val="yellow"/>
+        </w:rPr>
+        <w:t>merge</w:t>
+      </w:r>
+      <w:proofErr w:type="spellEnd"/>
+      <w:r>
+        <w:rPr>
+          <w:highlight w:val="yellow"/>
+        </w:rPr>
+        <w:t xml:space="preserve"> cualquier-otra-rama</w:t>
+      </w:r>
+    </w:p>
     <w:sectPr>
       <w:pgSz w:w="11906" w:h="16838"/>
       <w:pgMar w:top="1417" w:right="1701" w:bottom="1417" w:left="1701" w:header="708" w:footer="708" w:gutter="0"/>
@@ -3902,6 +4735,103 @@
     </w:sectPr>
   </w:body>
 </w:document>
+</file>
+
+<file path=word/numbering.xml><?xml version="1.0" encoding="utf-8"?>
+<w:numbering xmlns:wpc="http://schemas.microsoft.com/office/word/2010/wordprocessingCanvas" xmlns:mc="http://schemas.openxmlformats.org/markup-compatibility/2006" xmlns:o="urn:schemas-microsoft-com:office:office" xmlns:r="http://schemas.openxmlformats.org/officeDocument/2006/relationships" xmlns:m="http://schemas.openxmlformats.org/officeDocument/2006/math" xmlns:v="urn:schemas-microsoft-com:vml" xmlns:wp14="http://schemas.microsoft.com/office/word/2010/wordprocessingDrawing" xmlns:wp="http://schemas.openxmlformats.org/drawingml/2006/wordprocessingDrawing" xmlns:w10="urn:schemas-microsoft-com:office:word" xmlns:w="http://schemas.openxmlformats.org/wordprocessingml/2006/main" xmlns:w14="http://schemas.microsoft.com/office/word/2010/wordml" xmlns:wpg="http://schemas.microsoft.com/office/word/2010/wordprocessingGroup" xmlns:wpi="http://schemas.microsoft.com/office/word/2010/wordprocessingInk" xmlns:wne="http://schemas.microsoft.com/office/word/2006/wordml" xmlns:wps="http://schemas.microsoft.com/office/word/2010/wordprocessingShape" mc:Ignorable="w14 wp14">
+  <w:abstractNum w:abstractNumId="0">
+    <w:nsid w:val="65CF0989"/>
+    <w:multiLevelType w:val="hybridMultilevel"/>
+    <w:tmpl w:val="9FE250A0"/>
+    <w:lvl w:ilvl="0" w:tplc="21D2E3EE">
+      <w:start w:val="1"/>
+      <w:numFmt w:val="decimal"/>
+      <w:lvlText w:val="%1-"/>
+      <w:lvlJc w:val="left"/>
+      <w:pPr>
+        <w:ind w:left="720" w:hanging="360"/>
+      </w:pPr>
+      <w:rPr>
+        <w:rFonts w:hint="default"/>
+      </w:rPr>
+    </w:lvl>
+    <w:lvl w:ilvl="1" w:tplc="580A0019" w:tentative="1">
+      <w:start w:val="1"/>
+      <w:numFmt w:val="lowerLetter"/>
+      <w:lvlText w:val="%2."/>
+      <w:lvlJc w:val="left"/>
+      <w:pPr>
+        <w:ind w:left="1440" w:hanging="360"/>
+      </w:pPr>
+    </w:lvl>
+    <w:lvl w:ilvl="2" w:tplc="580A001B" w:tentative="1">
+      <w:start w:val="1"/>
+      <w:numFmt w:val="lowerRoman"/>
+      <w:lvlText w:val="%3."/>
+      <w:lvlJc w:val="right"/>
+      <w:pPr>
+        <w:ind w:left="2160" w:hanging="180"/>
+      </w:pPr>
+    </w:lvl>
+    <w:lvl w:ilvl="3" w:tplc="580A000F" w:tentative="1">
+      <w:start w:val="1"/>
+      <w:numFmt w:val="decimal"/>
+      <w:lvlText w:val="%4."/>
+      <w:lvlJc w:val="left"/>
+      <w:pPr>
+        <w:ind w:left="2880" w:hanging="360"/>
+      </w:pPr>
+    </w:lvl>
+    <w:lvl w:ilvl="4" w:tplc="580A0019" w:tentative="1">
+      <w:start w:val="1"/>
+      <w:numFmt w:val="lowerLetter"/>
+      <w:lvlText w:val="%5."/>
+      <w:lvlJc w:val="left"/>
+      <w:pPr>
+        <w:ind w:left="3600" w:hanging="360"/>
+      </w:pPr>
+    </w:lvl>
+    <w:lvl w:ilvl="5" w:tplc="580A001B" w:tentative="1">
+      <w:start w:val="1"/>
+      <w:numFmt w:val="lowerRoman"/>
+      <w:lvlText w:val="%6."/>
+      <w:lvlJc w:val="right"/>
+      <w:pPr>
+        <w:ind w:left="4320" w:hanging="180"/>
+      </w:pPr>
+    </w:lvl>
+    <w:lvl w:ilvl="6" w:tplc="580A000F" w:tentative="1">
+      <w:start w:val="1"/>
+      <w:numFmt w:val="decimal"/>
+      <w:lvlText w:val="%7."/>
+      <w:lvlJc w:val="left"/>
+      <w:pPr>
+        <w:ind w:left="5040" w:hanging="360"/>
+      </w:pPr>
+    </w:lvl>
+    <w:lvl w:ilvl="7" w:tplc="580A0019" w:tentative="1">
+      <w:start w:val="1"/>
+      <w:numFmt w:val="lowerLetter"/>
+      <w:lvlText w:val="%8."/>
+      <w:lvlJc w:val="left"/>
+      <w:pPr>
+        <w:ind w:left="5760" w:hanging="360"/>
+      </w:pPr>
+    </w:lvl>
+    <w:lvl w:ilvl="8" w:tplc="580A001B" w:tentative="1">
+      <w:start w:val="1"/>
+      <w:numFmt w:val="lowerRoman"/>
+      <w:lvlText w:val="%9."/>
+      <w:lvlJc w:val="right"/>
+      <w:pPr>
+        <w:ind w:left="6480" w:hanging="180"/>
+      </w:pPr>
+    </w:lvl>
+  </w:abstractNum>
+  <w:num w:numId="1">
+    <w:abstractNumId w:val="0"/>
+  </w:num>
+</w:numbering>
 </file>
 
 <file path=word/styles.xml><?xml version="1.0" encoding="utf-8"?>
@@ -4251,6 +5181,17 @@
       <w:u w:val="single"/>
     </w:rPr>
   </w:style>
+  <w:style w:type="paragraph" w:styleId="Prrafodelista">
+    <w:name w:val="List Paragraph"/>
+    <w:basedOn w:val="Normal"/>
+    <w:uiPriority w:val="34"/>
+    <w:qFormat/>
+    <w:rsid w:val="007F24E2"/>
+    <w:pPr>
+      <w:ind w:left="720"/>
+      <w:contextualSpacing/>
+    </w:pPr>
+  </w:style>
 </w:styles>
 </file>
 
@@ -4601,6 +5542,17 @@
       <w:u w:val="single"/>
     </w:rPr>
   </w:style>
+  <w:style w:type="paragraph" w:styleId="Prrafodelista">
+    <w:name w:val="List Paragraph"/>
+    <w:basedOn w:val="Normal"/>
+    <w:uiPriority w:val="34"/>
+    <w:qFormat/>
+    <w:rsid w:val="007F24E2"/>
+    <w:pPr>
+      <w:ind w:left="720"/>
+      <w:contextualSpacing/>
+    </w:pPr>
+  </w:style>
 </w:styles>
 </file>
 

</xml_diff>

<commit_message>
se agrego parrafo y letra courier
</commit_message>
<xml_diff>
--- a/Comandos.docx
+++ b/Comandos.docx
@@ -174,54 +174,6 @@
             <wp:extent cx="5400040" cy="1815899"/>
             <wp:effectExtent l="0" t="0" r="0" b="0"/>
             <wp:docPr id="1" name="Imagen 1"/>
-            <wp:cNvGraphicFramePr>
-              <a:graphicFrameLocks xmlns:a="http://schemas.openxmlformats.org/drawingml/2006/main" noChangeAspect="1"/>
-            </wp:cNvGraphicFramePr>
-            <a:graphic xmlns:a="http://schemas.openxmlformats.org/drawingml/2006/main">
-              <a:graphicData uri="http://schemas.openxmlformats.org/drawingml/2006/picture">
-                <pic:pic xmlns:pic="http://schemas.openxmlformats.org/drawingml/2006/picture">
-                  <pic:nvPicPr>
-                    <pic:cNvPr id="0" name=""/>
-                    <pic:cNvPicPr/>
-                  </pic:nvPicPr>
-                  <pic:blipFill>
-                    <a:blip r:embed="rId5"/>
-                    <a:stretch>
-                      <a:fillRect/>
-                    </a:stretch>
-                  </pic:blipFill>
-                  <pic:spPr>
-                    <a:xfrm>
-                      <a:off x="0" y="0"/>
-                      <a:ext cx="5400040" cy="1815899"/>
-                    </a:xfrm>
-                    <a:prstGeom prst="rect">
-                      <a:avLst/>
-                    </a:prstGeom>
-                  </pic:spPr>
-                </pic:pic>
-              </a:graphicData>
-            </a:graphic>
-          </wp:inline>
-        </w:drawing>
-      </w:r>
-    </w:p>
-    <w:p>
-      <w:pPr>
-        <w:rPr>
-          <w:lang w:val="es-ES"/>
-        </w:rPr>
-      </w:pPr>
-      <w:r>
-        <w:rPr>
-          <w:noProof/>
-          <w:lang w:val="es-419" w:eastAsia="es-419"/>
-        </w:rPr>
-        <w:drawing>
-          <wp:inline distT="0" distB="0" distL="0" distR="0" wp14:anchorId="3C92C359" wp14:editId="7B89DB52">
-            <wp:extent cx="5400040" cy="2610203"/>
-            <wp:effectExtent l="0" t="0" r="0" b="0"/>
-            <wp:docPr id="2" name="Imagen 2"/>
             <wp:cNvGraphicFramePr>
               <a:graphicFrameLocks xmlns:a="http://schemas.openxmlformats.org/drawingml/2006/main" noChangeAspect="1"/>
             </wp:cNvGraphicFramePr>
@@ -241,7 +193,7 @@
                   <pic:spPr>
                     <a:xfrm>
                       <a:off x="0" y="0"/>
-                      <a:ext cx="5400040" cy="2610203"/>
+                      <a:ext cx="5400040" cy="1815899"/>
                     </a:xfrm>
                     <a:prstGeom prst="rect">
                       <a:avLst/>
@@ -265,12 +217,11 @@
           <w:noProof/>
           <w:lang w:val="es-419" w:eastAsia="es-419"/>
         </w:rPr>
-        <w:lastRenderedPageBreak/>
         <w:drawing>
-          <wp:inline distT="0" distB="0" distL="0" distR="0" wp14:anchorId="12979CF9" wp14:editId="74CE123E">
-            <wp:extent cx="5400040" cy="2477004"/>
+          <wp:inline distT="0" distB="0" distL="0" distR="0" wp14:anchorId="3C92C359" wp14:editId="7B89DB52">
+            <wp:extent cx="5400040" cy="2610203"/>
             <wp:effectExtent l="0" t="0" r="0" b="0"/>
-            <wp:docPr id="3" name="Imagen 3"/>
+            <wp:docPr id="2" name="Imagen 2"/>
             <wp:cNvGraphicFramePr>
               <a:graphicFrameLocks xmlns:a="http://schemas.openxmlformats.org/drawingml/2006/main" noChangeAspect="1"/>
             </wp:cNvGraphicFramePr>
@@ -290,7 +241,7 @@
                   <pic:spPr>
                     <a:xfrm>
                       <a:off x="0" y="0"/>
-                      <a:ext cx="5400040" cy="2477004"/>
+                      <a:ext cx="5400040" cy="2610203"/>
                     </a:xfrm>
                     <a:prstGeom prst="rect">
                       <a:avLst/>
@@ -314,11 +265,12 @@
           <w:noProof/>
           <w:lang w:val="es-419" w:eastAsia="es-419"/>
         </w:rPr>
+        <w:lastRenderedPageBreak/>
         <w:drawing>
-          <wp:inline distT="0" distB="0" distL="0" distR="0" wp14:anchorId="4971B51D" wp14:editId="74438205">
-            <wp:extent cx="5400040" cy="2674358"/>
+          <wp:inline distT="0" distB="0" distL="0" distR="0" wp14:anchorId="12979CF9" wp14:editId="74CE123E">
+            <wp:extent cx="5400040" cy="2477004"/>
             <wp:effectExtent l="0" t="0" r="0" b="0"/>
-            <wp:docPr id="4" name="Imagen 4"/>
+            <wp:docPr id="3" name="Imagen 3"/>
             <wp:cNvGraphicFramePr>
               <a:graphicFrameLocks xmlns:a="http://schemas.openxmlformats.org/drawingml/2006/main" noChangeAspect="1"/>
             </wp:cNvGraphicFramePr>
@@ -338,7 +290,7 @@
                   <pic:spPr>
                     <a:xfrm>
                       <a:off x="0" y="0"/>
-                      <a:ext cx="5400040" cy="2674358"/>
+                      <a:ext cx="5400040" cy="2477004"/>
                     </a:xfrm>
                     <a:prstGeom prst="rect">
                       <a:avLst/>
@@ -363,10 +315,10 @@
           <w:lang w:val="es-419" w:eastAsia="es-419"/>
         </w:rPr>
         <w:drawing>
-          <wp:inline distT="0" distB="0" distL="0" distR="0" wp14:anchorId="37F31CF9" wp14:editId="1D2F4FD6">
-            <wp:extent cx="5400040" cy="2780061"/>
-            <wp:effectExtent l="0" t="0" r="0" b="1270"/>
-            <wp:docPr id="5" name="Imagen 5"/>
+          <wp:inline distT="0" distB="0" distL="0" distR="0" wp14:anchorId="4971B51D" wp14:editId="74438205">
+            <wp:extent cx="5400040" cy="2674358"/>
+            <wp:effectExtent l="0" t="0" r="0" b="0"/>
+            <wp:docPr id="4" name="Imagen 4"/>
             <wp:cNvGraphicFramePr>
               <a:graphicFrameLocks xmlns:a="http://schemas.openxmlformats.org/drawingml/2006/main" noChangeAspect="1"/>
             </wp:cNvGraphicFramePr>
@@ -386,7 +338,7 @@
                   <pic:spPr>
                     <a:xfrm>
                       <a:off x="0" y="0"/>
-                      <a:ext cx="5400040" cy="2780061"/>
+                      <a:ext cx="5400040" cy="2674358"/>
                     </a:xfrm>
                     <a:prstGeom prst="rect">
                       <a:avLst/>
@@ -410,12 +362,11 @@
           <w:noProof/>
           <w:lang w:val="es-419" w:eastAsia="es-419"/>
         </w:rPr>
-        <w:lastRenderedPageBreak/>
         <w:drawing>
-          <wp:inline distT="0" distB="0" distL="0" distR="0" wp14:anchorId="53E454D8" wp14:editId="38B3C6CD">
-            <wp:extent cx="5400040" cy="2738513"/>
-            <wp:effectExtent l="0" t="0" r="0" b="5080"/>
-            <wp:docPr id="6" name="Imagen 6"/>
+          <wp:inline distT="0" distB="0" distL="0" distR="0" wp14:anchorId="37F31CF9" wp14:editId="1D2F4FD6">
+            <wp:extent cx="5400040" cy="2780061"/>
+            <wp:effectExtent l="0" t="0" r="0" b="1270"/>
+            <wp:docPr id="5" name="Imagen 5"/>
             <wp:cNvGraphicFramePr>
               <a:graphicFrameLocks xmlns:a="http://schemas.openxmlformats.org/drawingml/2006/main" noChangeAspect="1"/>
             </wp:cNvGraphicFramePr>
@@ -435,7 +386,7 @@
                   <pic:spPr>
                     <a:xfrm>
                       <a:off x="0" y="0"/>
-                      <a:ext cx="5400040" cy="2738513"/>
+                      <a:ext cx="5400040" cy="2780061"/>
                     </a:xfrm>
                     <a:prstGeom prst="rect">
                       <a:avLst/>
@@ -454,23 +405,17 @@
           <w:lang w:val="es-ES"/>
         </w:rPr>
       </w:pPr>
-    </w:p>
-    <w:p>
-      <w:pPr>
-        <w:rPr>
-          <w:lang w:val="es-ES"/>
-        </w:rPr>
-      </w:pPr>
       <w:r>
         <w:rPr>
           <w:noProof/>
           <w:lang w:val="es-419" w:eastAsia="es-419"/>
         </w:rPr>
+        <w:lastRenderedPageBreak/>
         <w:drawing>
-          <wp:inline distT="0" distB="0" distL="0" distR="0" wp14:anchorId="0B4A240B" wp14:editId="69FF32FF">
-            <wp:extent cx="5400040" cy="3103893"/>
-            <wp:effectExtent l="0" t="0" r="0" b="1270"/>
-            <wp:docPr id="7" name="Imagen 7"/>
+          <wp:inline distT="0" distB="0" distL="0" distR="0" wp14:anchorId="53E454D8" wp14:editId="38B3C6CD">
+            <wp:extent cx="5400040" cy="2738513"/>
+            <wp:effectExtent l="0" t="0" r="0" b="5080"/>
+            <wp:docPr id="6" name="Imagen 6"/>
             <wp:cNvGraphicFramePr>
               <a:graphicFrameLocks xmlns:a="http://schemas.openxmlformats.org/drawingml/2006/main" noChangeAspect="1"/>
             </wp:cNvGraphicFramePr>
@@ -490,7 +435,7 @@
                   <pic:spPr>
                     <a:xfrm>
                       <a:off x="0" y="0"/>
-                      <a:ext cx="5400040" cy="3103893"/>
+                      <a:ext cx="5400040" cy="2738513"/>
                     </a:xfrm>
                     <a:prstGeom prst="rect">
                       <a:avLst/>
@@ -521,12 +466,11 @@
           <w:noProof/>
           <w:lang w:val="es-419" w:eastAsia="es-419"/>
         </w:rPr>
-        <w:lastRenderedPageBreak/>
         <w:drawing>
-          <wp:inline distT="0" distB="0" distL="0" distR="0" wp14:anchorId="0827DA74" wp14:editId="120A0087">
-            <wp:extent cx="5400040" cy="2779450"/>
-            <wp:effectExtent l="0" t="0" r="0" b="1905"/>
-            <wp:docPr id="8" name="Imagen 8"/>
+          <wp:inline distT="0" distB="0" distL="0" distR="0" wp14:anchorId="0B4A240B" wp14:editId="69FF32FF">
+            <wp:extent cx="5400040" cy="3103893"/>
+            <wp:effectExtent l="0" t="0" r="0" b="1270"/>
+            <wp:docPr id="7" name="Imagen 7"/>
             <wp:cNvGraphicFramePr>
               <a:graphicFrameLocks xmlns:a="http://schemas.openxmlformats.org/drawingml/2006/main" noChangeAspect="1"/>
             </wp:cNvGraphicFramePr>
@@ -546,7 +490,7 @@
                   <pic:spPr>
                     <a:xfrm>
                       <a:off x="0" y="0"/>
-                      <a:ext cx="5400040" cy="2779450"/>
+                      <a:ext cx="5400040" cy="3103893"/>
                     </a:xfrm>
                     <a:prstGeom prst="rect">
                       <a:avLst/>
@@ -565,16 +509,24 @@
           <w:lang w:val="es-ES"/>
         </w:rPr>
       </w:pPr>
+    </w:p>
+    <w:p>
+      <w:pPr>
+        <w:rPr>
+          <w:lang w:val="es-ES"/>
+        </w:rPr>
+      </w:pPr>
       <w:r>
         <w:rPr>
           <w:noProof/>
           <w:lang w:val="es-419" w:eastAsia="es-419"/>
         </w:rPr>
+        <w:lastRenderedPageBreak/>
         <w:drawing>
-          <wp:inline distT="0" distB="0" distL="0" distR="0" wp14:anchorId="36ECF3F6" wp14:editId="430BCDB6">
-            <wp:extent cx="5400040" cy="2764786"/>
-            <wp:effectExtent l="0" t="0" r="0" b="0"/>
-            <wp:docPr id="9" name="Imagen 9"/>
+          <wp:inline distT="0" distB="0" distL="0" distR="0" wp14:anchorId="0827DA74" wp14:editId="120A0087">
+            <wp:extent cx="5400040" cy="2779450"/>
+            <wp:effectExtent l="0" t="0" r="0" b="1905"/>
+            <wp:docPr id="8" name="Imagen 8"/>
             <wp:cNvGraphicFramePr>
               <a:graphicFrameLocks xmlns:a="http://schemas.openxmlformats.org/drawingml/2006/main" noChangeAspect="1"/>
             </wp:cNvGraphicFramePr>
@@ -594,7 +546,7 @@
                   <pic:spPr>
                     <a:xfrm>
                       <a:off x="0" y="0"/>
-                      <a:ext cx="5400040" cy="2764786"/>
+                      <a:ext cx="5400040" cy="2779450"/>
                     </a:xfrm>
                     <a:prstGeom prst="rect">
                       <a:avLst/>
@@ -613,24 +565,16 @@
           <w:lang w:val="es-ES"/>
         </w:rPr>
       </w:pPr>
-    </w:p>
-    <w:p>
-      <w:pPr>
-        <w:rPr>
-          <w:lang w:val="es-ES"/>
-        </w:rPr>
-      </w:pPr>
       <w:r>
         <w:rPr>
           <w:noProof/>
           <w:lang w:val="es-419" w:eastAsia="es-419"/>
         </w:rPr>
-        <w:lastRenderedPageBreak/>
         <w:drawing>
-          <wp:inline distT="0" distB="0" distL="0" distR="0" wp14:anchorId="471FFB13" wp14:editId="704EEBC0">
-            <wp:extent cx="5400040" cy="2784949"/>
+          <wp:inline distT="0" distB="0" distL="0" distR="0" wp14:anchorId="36ECF3F6" wp14:editId="430BCDB6">
+            <wp:extent cx="5400040" cy="2764786"/>
             <wp:effectExtent l="0" t="0" r="0" b="0"/>
-            <wp:docPr id="10" name="Imagen 10"/>
+            <wp:docPr id="9" name="Imagen 9"/>
             <wp:cNvGraphicFramePr>
               <a:graphicFrameLocks xmlns:a="http://schemas.openxmlformats.org/drawingml/2006/main" noChangeAspect="1"/>
             </wp:cNvGraphicFramePr>
@@ -650,7 +594,7 @@
                   <pic:spPr>
                     <a:xfrm>
                       <a:off x="0" y="0"/>
-                      <a:ext cx="5400040" cy="2784949"/>
+                      <a:ext cx="5400040" cy="2764786"/>
                     </a:xfrm>
                     <a:prstGeom prst="rect">
                       <a:avLst/>
@@ -669,16 +613,24 @@
           <w:lang w:val="es-ES"/>
         </w:rPr>
       </w:pPr>
+    </w:p>
+    <w:p>
+      <w:pPr>
+        <w:rPr>
+          <w:lang w:val="es-ES"/>
+        </w:rPr>
+      </w:pPr>
       <w:r>
         <w:rPr>
           <w:noProof/>
           <w:lang w:val="es-419" w:eastAsia="es-419"/>
         </w:rPr>
+        <w:lastRenderedPageBreak/>
         <w:drawing>
-          <wp:inline distT="0" distB="0" distL="0" distR="0" wp14:anchorId="3A75505C" wp14:editId="6890AD73">
-            <wp:extent cx="5400040" cy="2830775"/>
-            <wp:effectExtent l="0" t="0" r="0" b="8255"/>
-            <wp:docPr id="11" name="Imagen 11"/>
+          <wp:inline distT="0" distB="0" distL="0" distR="0" wp14:anchorId="471FFB13" wp14:editId="704EEBC0">
+            <wp:extent cx="5400040" cy="2784949"/>
+            <wp:effectExtent l="0" t="0" r="0" b="0"/>
+            <wp:docPr id="10" name="Imagen 10"/>
             <wp:cNvGraphicFramePr>
               <a:graphicFrameLocks xmlns:a="http://schemas.openxmlformats.org/drawingml/2006/main" noChangeAspect="1"/>
             </wp:cNvGraphicFramePr>
@@ -698,7 +650,7 @@
                   <pic:spPr>
                     <a:xfrm>
                       <a:off x="0" y="0"/>
-                      <a:ext cx="5400040" cy="2830775"/>
+                      <a:ext cx="5400040" cy="2784949"/>
                     </a:xfrm>
                     <a:prstGeom prst="rect">
                       <a:avLst/>
@@ -723,10 +675,10 @@
           <w:lang w:val="es-419" w:eastAsia="es-419"/>
         </w:rPr>
         <w:drawing>
-          <wp:inline distT="0" distB="0" distL="0" distR="0" wp14:anchorId="7D87070B" wp14:editId="5F112C2F">
-            <wp:extent cx="5400040" cy="2781283"/>
-            <wp:effectExtent l="0" t="0" r="0" b="635"/>
-            <wp:docPr id="12" name="Imagen 12"/>
+          <wp:inline distT="0" distB="0" distL="0" distR="0" wp14:anchorId="3A75505C" wp14:editId="6890AD73">
+            <wp:extent cx="5400040" cy="2830775"/>
+            <wp:effectExtent l="0" t="0" r="0" b="8255"/>
+            <wp:docPr id="11" name="Imagen 11"/>
             <wp:cNvGraphicFramePr>
               <a:graphicFrameLocks xmlns:a="http://schemas.openxmlformats.org/drawingml/2006/main" noChangeAspect="1"/>
             </wp:cNvGraphicFramePr>
@@ -746,7 +698,7 @@
                   <pic:spPr>
                     <a:xfrm>
                       <a:off x="0" y="0"/>
-                      <a:ext cx="5400040" cy="2781283"/>
+                      <a:ext cx="5400040" cy="2830775"/>
                     </a:xfrm>
                     <a:prstGeom prst="rect">
                       <a:avLst/>
@@ -770,12 +722,11 @@
           <w:noProof/>
           <w:lang w:val="es-419" w:eastAsia="es-419"/>
         </w:rPr>
-        <w:lastRenderedPageBreak/>
         <w:drawing>
-          <wp:inline distT="0" distB="0" distL="0" distR="0" wp14:anchorId="300D0A17" wp14:editId="0CE29A78">
-            <wp:extent cx="5400040" cy="2658472"/>
-            <wp:effectExtent l="0" t="0" r="0" b="8890"/>
-            <wp:docPr id="13" name="Imagen 13"/>
+          <wp:inline distT="0" distB="0" distL="0" distR="0" wp14:anchorId="7D87070B" wp14:editId="5F112C2F">
+            <wp:extent cx="5400040" cy="2781283"/>
+            <wp:effectExtent l="0" t="0" r="0" b="635"/>
+            <wp:docPr id="12" name="Imagen 12"/>
             <wp:cNvGraphicFramePr>
               <a:graphicFrameLocks xmlns:a="http://schemas.openxmlformats.org/drawingml/2006/main" noChangeAspect="1"/>
             </wp:cNvGraphicFramePr>
@@ -795,7 +746,7 @@
                   <pic:spPr>
                     <a:xfrm>
                       <a:off x="0" y="0"/>
-                      <a:ext cx="5400040" cy="2658472"/>
+                      <a:ext cx="5400040" cy="2781283"/>
                     </a:xfrm>
                     <a:prstGeom prst="rect">
                       <a:avLst/>
@@ -819,11 +770,12 @@
           <w:noProof/>
           <w:lang w:val="es-419" w:eastAsia="es-419"/>
         </w:rPr>
+        <w:lastRenderedPageBreak/>
         <w:drawing>
-          <wp:inline distT="0" distB="0" distL="0" distR="0" wp14:anchorId="7C041A7F" wp14:editId="30D93D0D">
-            <wp:extent cx="5400040" cy="2428124"/>
-            <wp:effectExtent l="0" t="0" r="0" b="0"/>
-            <wp:docPr id="14" name="Imagen 14"/>
+          <wp:inline distT="0" distB="0" distL="0" distR="0" wp14:anchorId="300D0A17" wp14:editId="0CE29A78">
+            <wp:extent cx="5400040" cy="2658472"/>
+            <wp:effectExtent l="0" t="0" r="0" b="8890"/>
+            <wp:docPr id="13" name="Imagen 13"/>
             <wp:cNvGraphicFramePr>
               <a:graphicFrameLocks xmlns:a="http://schemas.openxmlformats.org/drawingml/2006/main" noChangeAspect="1"/>
             </wp:cNvGraphicFramePr>
@@ -843,7 +795,7 @@
                   <pic:spPr>
                     <a:xfrm>
                       <a:off x="0" y="0"/>
-                      <a:ext cx="5400040" cy="2428124"/>
+                      <a:ext cx="5400040" cy="2658472"/>
                     </a:xfrm>
                     <a:prstGeom prst="rect">
                       <a:avLst/>
@@ -868,10 +820,10 @@
           <w:lang w:val="es-419" w:eastAsia="es-419"/>
         </w:rPr>
         <w:drawing>
-          <wp:inline distT="0" distB="0" distL="0" distR="0" wp14:anchorId="33F0E033" wp14:editId="141BBCCF">
-            <wp:extent cx="5400040" cy="2197776"/>
+          <wp:inline distT="0" distB="0" distL="0" distR="0" wp14:anchorId="7C041A7F" wp14:editId="30D93D0D">
+            <wp:extent cx="5400040" cy="2428124"/>
             <wp:effectExtent l="0" t="0" r="0" b="0"/>
-            <wp:docPr id="15" name="Imagen 15"/>
+            <wp:docPr id="14" name="Imagen 14"/>
             <wp:cNvGraphicFramePr>
               <a:graphicFrameLocks xmlns:a="http://schemas.openxmlformats.org/drawingml/2006/main" noChangeAspect="1"/>
             </wp:cNvGraphicFramePr>
@@ -891,7 +843,7 @@
                   <pic:spPr>
                     <a:xfrm>
                       <a:off x="0" y="0"/>
-                      <a:ext cx="5400040" cy="2197776"/>
+                      <a:ext cx="5400040" cy="2428124"/>
                     </a:xfrm>
                     <a:prstGeom prst="rect">
                       <a:avLst/>
@@ -915,12 +867,11 @@
           <w:noProof/>
           <w:lang w:val="es-419" w:eastAsia="es-419"/>
         </w:rPr>
-        <w:lastRenderedPageBreak/>
         <w:drawing>
-          <wp:inline distT="0" distB="0" distL="0" distR="0" wp14:anchorId="2B78A6D1" wp14:editId="424FE64D">
-            <wp:extent cx="5400040" cy="2151951"/>
-            <wp:effectExtent l="0" t="0" r="0" b="1270"/>
-            <wp:docPr id="16" name="Imagen 16"/>
+          <wp:inline distT="0" distB="0" distL="0" distR="0" wp14:anchorId="33F0E033" wp14:editId="141BBCCF">
+            <wp:extent cx="5400040" cy="2197776"/>
+            <wp:effectExtent l="0" t="0" r="0" b="0"/>
+            <wp:docPr id="15" name="Imagen 15"/>
             <wp:cNvGraphicFramePr>
               <a:graphicFrameLocks xmlns:a="http://schemas.openxmlformats.org/drawingml/2006/main" noChangeAspect="1"/>
             </wp:cNvGraphicFramePr>
@@ -940,7 +891,7 @@
                   <pic:spPr>
                     <a:xfrm>
                       <a:off x="0" y="0"/>
-                      <a:ext cx="5400040" cy="2151951"/>
+                      <a:ext cx="5400040" cy="2197776"/>
                     </a:xfrm>
                     <a:prstGeom prst="rect">
                       <a:avLst/>
@@ -964,11 +915,12 @@
           <w:noProof/>
           <w:lang w:val="es-419" w:eastAsia="es-419"/>
         </w:rPr>
+        <w:lastRenderedPageBreak/>
         <w:drawing>
-          <wp:inline distT="0" distB="0" distL="0" distR="0" wp14:anchorId="737E4412" wp14:editId="6011912A">
-            <wp:extent cx="5400040" cy="2377411"/>
-            <wp:effectExtent l="0" t="0" r="0" b="4445"/>
-            <wp:docPr id="17" name="Imagen 17"/>
+          <wp:inline distT="0" distB="0" distL="0" distR="0" wp14:anchorId="2B78A6D1" wp14:editId="424FE64D">
+            <wp:extent cx="5400040" cy="2151951"/>
+            <wp:effectExtent l="0" t="0" r="0" b="1270"/>
+            <wp:docPr id="16" name="Imagen 16"/>
             <wp:cNvGraphicFramePr>
               <a:graphicFrameLocks xmlns:a="http://schemas.openxmlformats.org/drawingml/2006/main" noChangeAspect="1"/>
             </wp:cNvGraphicFramePr>
@@ -988,7 +940,7 @@
                   <pic:spPr>
                     <a:xfrm>
                       <a:off x="0" y="0"/>
-                      <a:ext cx="5400040" cy="2377411"/>
+                      <a:ext cx="5400040" cy="2151951"/>
                     </a:xfrm>
                     <a:prstGeom prst="rect">
                       <a:avLst/>
@@ -1013,10 +965,10 @@
           <w:lang w:val="es-419" w:eastAsia="es-419"/>
         </w:rPr>
         <w:drawing>
-          <wp:inline distT="0" distB="0" distL="0" distR="0" wp14:anchorId="70C59885" wp14:editId="4C2C8172">
-            <wp:extent cx="5400040" cy="2398185"/>
-            <wp:effectExtent l="0" t="0" r="0" b="2540"/>
-            <wp:docPr id="18" name="Imagen 18"/>
+          <wp:inline distT="0" distB="0" distL="0" distR="0" wp14:anchorId="737E4412" wp14:editId="6011912A">
+            <wp:extent cx="5400040" cy="2377411"/>
+            <wp:effectExtent l="0" t="0" r="0" b="4445"/>
+            <wp:docPr id="17" name="Imagen 17"/>
             <wp:cNvGraphicFramePr>
               <a:graphicFrameLocks xmlns:a="http://schemas.openxmlformats.org/drawingml/2006/main" noChangeAspect="1"/>
             </wp:cNvGraphicFramePr>
@@ -1036,7 +988,7 @@
                   <pic:spPr>
                     <a:xfrm>
                       <a:off x="0" y="0"/>
-                      <a:ext cx="5400040" cy="2398185"/>
+                      <a:ext cx="5400040" cy="2377411"/>
                     </a:xfrm>
                     <a:prstGeom prst="rect">
                       <a:avLst/>
@@ -1060,12 +1012,11 @@
           <w:noProof/>
           <w:lang w:val="es-419" w:eastAsia="es-419"/>
         </w:rPr>
-        <w:lastRenderedPageBreak/>
         <w:drawing>
-          <wp:inline distT="0" distB="0" distL="0" distR="0" wp14:anchorId="06A485BD" wp14:editId="4250CE73">
-            <wp:extent cx="5400040" cy="2481892"/>
-            <wp:effectExtent l="0" t="0" r="0" b="0"/>
-            <wp:docPr id="19" name="Imagen 19"/>
+          <wp:inline distT="0" distB="0" distL="0" distR="0" wp14:anchorId="70C59885" wp14:editId="4C2C8172">
+            <wp:extent cx="5400040" cy="2398185"/>
+            <wp:effectExtent l="0" t="0" r="0" b="2540"/>
+            <wp:docPr id="18" name="Imagen 18"/>
             <wp:cNvGraphicFramePr>
               <a:graphicFrameLocks xmlns:a="http://schemas.openxmlformats.org/drawingml/2006/main" noChangeAspect="1"/>
             </wp:cNvGraphicFramePr>
@@ -1085,6 +1036,55 @@
                   <pic:spPr>
                     <a:xfrm>
                       <a:off x="0" y="0"/>
+                      <a:ext cx="5400040" cy="2398185"/>
+                    </a:xfrm>
+                    <a:prstGeom prst="rect">
+                      <a:avLst/>
+                    </a:prstGeom>
+                  </pic:spPr>
+                </pic:pic>
+              </a:graphicData>
+            </a:graphic>
+          </wp:inline>
+        </w:drawing>
+      </w:r>
+    </w:p>
+    <w:p>
+      <w:pPr>
+        <w:rPr>
+          <w:lang w:val="es-ES"/>
+        </w:rPr>
+      </w:pPr>
+      <w:r>
+        <w:rPr>
+          <w:noProof/>
+          <w:lang w:val="es-419" w:eastAsia="es-419"/>
+        </w:rPr>
+        <w:lastRenderedPageBreak/>
+        <w:drawing>
+          <wp:inline distT="0" distB="0" distL="0" distR="0" wp14:anchorId="06A485BD" wp14:editId="4250CE73">
+            <wp:extent cx="5400040" cy="2481892"/>
+            <wp:effectExtent l="0" t="0" r="0" b="0"/>
+            <wp:docPr id="19" name="Imagen 19"/>
+            <wp:cNvGraphicFramePr>
+              <a:graphicFrameLocks xmlns:a="http://schemas.openxmlformats.org/drawingml/2006/main" noChangeAspect="1"/>
+            </wp:cNvGraphicFramePr>
+            <a:graphic xmlns:a="http://schemas.openxmlformats.org/drawingml/2006/main">
+              <a:graphicData uri="http://schemas.openxmlformats.org/drawingml/2006/picture">
+                <pic:pic xmlns:pic="http://schemas.openxmlformats.org/drawingml/2006/picture">
+                  <pic:nvPicPr>
+                    <pic:cNvPr id="0" name=""/>
+                    <pic:cNvPicPr/>
+                  </pic:nvPicPr>
+                  <pic:blipFill>
+                    <a:blip r:embed="rId24"/>
+                    <a:stretch>
+                      <a:fillRect/>
+                    </a:stretch>
+                  </pic:blipFill>
+                  <pic:spPr>
+                    <a:xfrm>
+                      <a:off x="0" y="0"/>
                       <a:ext cx="5400040" cy="2481892"/>
                     </a:xfrm>
                     <a:prstGeom prst="rect">
@@ -2286,7 +2286,7 @@
         </w:rPr>
         <w:t xml:space="preserve"> </w:t>
       </w:r>
-      <w:hyperlink r:id="rId24" w:history="1">
+      <w:hyperlink r:id="rId25" w:history="1">
         <w:r>
           <w:rPr>
             <w:rStyle w:val="Hipervnculo"/>
@@ -2381,246 +2381,6 @@
             <wp:extent cx="5400040" cy="4850749"/>
             <wp:effectExtent l="0" t="0" r="0" b="7620"/>
             <wp:docPr id="20" name="Imagen 20"/>
-            <wp:cNvGraphicFramePr>
-              <a:graphicFrameLocks xmlns:a="http://schemas.openxmlformats.org/drawingml/2006/main" noChangeAspect="1"/>
-            </wp:cNvGraphicFramePr>
-            <a:graphic xmlns:a="http://schemas.openxmlformats.org/drawingml/2006/main">
-              <a:graphicData uri="http://schemas.openxmlformats.org/drawingml/2006/picture">
-                <pic:pic xmlns:pic="http://schemas.openxmlformats.org/drawingml/2006/picture">
-                  <pic:nvPicPr>
-                    <pic:cNvPr id="0" name=""/>
-                    <pic:cNvPicPr/>
-                  </pic:nvPicPr>
-                  <pic:blipFill>
-                    <a:blip r:embed="rId25"/>
-                    <a:stretch>
-                      <a:fillRect/>
-                    </a:stretch>
-                  </pic:blipFill>
-                  <pic:spPr>
-                    <a:xfrm>
-                      <a:off x="0" y="0"/>
-                      <a:ext cx="5400040" cy="4850749"/>
-                    </a:xfrm>
-                    <a:prstGeom prst="rect">
-                      <a:avLst/>
-                    </a:prstGeom>
-                  </pic:spPr>
-                </pic:pic>
-              </a:graphicData>
-            </a:graphic>
-          </wp:inline>
-        </w:drawing>
-      </w:r>
-    </w:p>
-    <w:p>
-      <w:pPr>
-        <w:rPr>
-          <w:lang w:val="es-419"/>
-        </w:rPr>
-      </w:pPr>
-    </w:p>
-    <w:p>
-      <w:pPr>
-        <w:pStyle w:val="Ttulo3"/>
-      </w:pPr>
-      <w:r>
-        <w:t xml:space="preserve">Analizar cambios en los archivos de tu proyecto con </w:t>
-      </w:r>
-      <w:proofErr w:type="spellStart"/>
-      <w:r>
-        <w:t>Git</w:t>
-      </w:r>
-      <w:proofErr w:type="spellEnd"/>
-      <w:r>
-        <w:t xml:space="preserve">,  consola de </w:t>
-      </w:r>
-      <w:proofErr w:type="spellStart"/>
-      <w:r>
-        <w:t>commit</w:t>
-      </w:r>
-      <w:proofErr w:type="spellEnd"/>
-    </w:p>
-    <w:p>
-      <w:pPr>
-        <w:rPr>
-          <w:lang w:val="es-419"/>
-        </w:rPr>
-      </w:pPr>
-      <w:r>
-        <w:rPr>
-          <w:lang w:val="es-419"/>
-        </w:rPr>
-        <w:t>El comando git show nos muestra los cambios que han existido sobre un archivo y es muy útil para detectar cuándo se produjeron ciertos cambios, qué se rompió y cómo lo podemos solucionar. Pero podemos ser más detallados.</w:t>
-      </w:r>
-    </w:p>
-    <w:p>
-      <w:pPr>
-        <w:rPr>
-          <w:lang w:val="es-419"/>
-        </w:rPr>
-      </w:pPr>
-      <w:r>
-        <w:rPr>
-          <w:lang w:val="es-419"/>
-        </w:rPr>
-        <w:t>Si queremos ver la diferencia entre una versión y otra, no necesariamente todos los cambios desde la creación del archivo, podemos usar el comando</w:t>
-      </w:r>
-    </w:p>
-    <w:p>
-      <w:pPr>
-        <w:rPr>
-          <w:lang w:val="en-US"/>
-        </w:rPr>
-      </w:pPr>
-      <w:r>
-        <w:rPr>
-          <w:lang w:val="en-US"/>
-        </w:rPr>
-        <w:t xml:space="preserve"> </w:t>
-      </w:r>
-      <w:proofErr w:type="spellStart"/>
-      <w:proofErr w:type="gramStart"/>
-      <w:r>
-        <w:rPr>
-          <w:lang w:val="en-US"/>
-        </w:rPr>
-        <w:t>git</w:t>
-      </w:r>
-      <w:proofErr w:type="spellEnd"/>
-      <w:proofErr w:type="gramEnd"/>
-      <w:r>
-        <w:rPr>
-          <w:lang w:val="en-US"/>
-        </w:rPr>
-        <w:t xml:space="preserve"> diff </w:t>
-      </w:r>
-      <w:proofErr w:type="spellStart"/>
-      <w:r>
-        <w:rPr>
-          <w:lang w:val="en-US"/>
-        </w:rPr>
-        <w:t>commitA</w:t>
-      </w:r>
-      <w:proofErr w:type="spellEnd"/>
-      <w:r>
-        <w:rPr>
-          <w:lang w:val="en-US"/>
-        </w:rPr>
-        <w:t xml:space="preserve"> (tag commit</w:t>
-      </w:r>
-      <w:r>
-        <w:rPr>
-          <w:lang w:val="en-US"/>
-        </w:rPr>
-        <w:t xml:space="preserve"> </w:t>
-      </w:r>
-      <w:proofErr w:type="spellStart"/>
-      <w:r>
-        <w:rPr>
-          <w:lang w:val="en-US"/>
-        </w:rPr>
-        <w:t>nueva</w:t>
-      </w:r>
-      <w:proofErr w:type="spellEnd"/>
-      <w:r>
-        <w:rPr>
-          <w:lang w:val="en-US"/>
-        </w:rPr>
-        <w:t>)</w:t>
-      </w:r>
-      <w:r>
-        <w:rPr>
-          <w:lang w:val="en-US"/>
-        </w:rPr>
-        <w:t xml:space="preserve"> </w:t>
-      </w:r>
-      <w:proofErr w:type="spellStart"/>
-      <w:r>
-        <w:rPr>
-          <w:lang w:val="en-US"/>
-        </w:rPr>
-        <w:t>commitB</w:t>
-      </w:r>
-      <w:proofErr w:type="spellEnd"/>
-      <w:r>
-        <w:rPr>
-          <w:lang w:val="en-US"/>
-        </w:rPr>
-        <w:t>(tag commit</w:t>
-      </w:r>
-      <w:r>
-        <w:rPr>
-          <w:lang w:val="en-US"/>
-        </w:rPr>
-        <w:t xml:space="preserve"> </w:t>
-      </w:r>
-      <w:proofErr w:type="spellStart"/>
-      <w:r>
-        <w:rPr>
-          <w:lang w:val="en-US"/>
-        </w:rPr>
-        <w:t>antigua</w:t>
-      </w:r>
-      <w:proofErr w:type="spellEnd"/>
-      <w:r>
-        <w:rPr>
-          <w:lang w:val="en-US"/>
-        </w:rPr>
-        <w:t>)</w:t>
-      </w:r>
-      <w:r>
-        <w:rPr>
-          <w:lang w:val="en-US"/>
-        </w:rPr>
-        <w:t>.</w:t>
-      </w:r>
-      <w:r>
-        <w:rPr>
-          <w:lang w:val="en-US"/>
-        </w:rPr>
-        <w:t xml:space="preserve"> S </w:t>
-      </w:r>
-      <w:proofErr w:type="spellStart"/>
-      <w:r>
-        <w:rPr>
-          <w:lang w:val="en-US"/>
-        </w:rPr>
-        <w:t>epueden</w:t>
-      </w:r>
-      <w:proofErr w:type="spellEnd"/>
-      <w:r>
-        <w:rPr>
-          <w:lang w:val="en-US"/>
-        </w:rPr>
-        <w:t xml:space="preserve"> </w:t>
-      </w:r>
-      <w:proofErr w:type="spellStart"/>
-      <w:r>
-        <w:rPr>
-          <w:lang w:val="en-US"/>
-        </w:rPr>
-        <w:t>cambiar</w:t>
-      </w:r>
-      <w:proofErr w:type="spellEnd"/>
-    </w:p>
-    <w:p>
-      <w:pPr>
-        <w:rPr>
-          <w:lang w:val="es-419"/>
-        </w:rPr>
-      </w:pPr>
-      <w:r>
-        <w:rPr>
-          <w:noProof/>
-          <w:lang w:val="es-419" w:eastAsia="es-419"/>
-        </w:rPr>
-        <w:lastRenderedPageBreak/>
-        <w:drawing>
-          <wp:inline distT="0" distB="0" distL="0" distR="0" wp14:anchorId="6E257D3E" wp14:editId="2F28C496">
-            <wp:extent cx="5400040" cy="4341784"/>
-            <wp:effectExtent l="0" t="0" r="0" b="1905"/>
-            <wp:docPr id="22" name="Imagen 22"/>
             <wp:cNvGraphicFramePr>
               <a:graphicFrameLocks xmlns:a="http://schemas.openxmlformats.org/drawingml/2006/main" noChangeAspect="1"/>
             </wp:cNvGraphicFramePr>
@@ -2640,7 +2400,7 @@
                   <pic:spPr>
                     <a:xfrm>
                       <a:off x="0" y="0"/>
-                      <a:ext cx="5400040" cy="4341784"/>
+                      <a:ext cx="5400040" cy="4850749"/>
                     </a:xfrm>
                     <a:prstGeom prst="rect">
                       <a:avLst/>
@@ -2659,227 +2419,100 @@
           <w:lang w:val="es-419"/>
         </w:rPr>
       </w:pPr>
-      <w:r>
-        <w:rPr>
-          <w:lang w:val="es-419"/>
-        </w:rPr>
-        <w:t>Editor de texto dentro de la linea d ecomando vim</w:t>
-      </w:r>
-    </w:p>
-    <w:p>
-      <w:pPr>
-        <w:rPr>
-          <w:lang w:val="es-419"/>
-        </w:rPr>
-      </w:pPr>
-      <w:r>
-        <w:rPr>
-          <w:highlight w:val="yellow"/>
-          <w:lang w:val="es-419"/>
-        </w:rPr>
-        <w:t>#son lo scomentarios</w:t>
-      </w:r>
-    </w:p>
-    <w:p>
-      <w:pPr>
-        <w:rPr>
-          <w:lang w:val="es-419"/>
-        </w:rPr>
-      </w:pPr>
-      <w:r>
-        <w:rPr>
-          <w:highlight w:val="yellow"/>
-          <w:lang w:val="es-419"/>
-        </w:rPr>
-        <w:t>Apretar “i” (insert)  para ingresar texto</w:t>
-      </w:r>
-    </w:p>
-    <w:p>
-      <w:pPr>
-        <w:rPr>
-          <w:lang w:val="es-419"/>
-        </w:rPr>
-      </w:pPr>
-      <w:r>
-        <w:rPr>
-          <w:lang w:val="es-419"/>
-        </w:rPr>
-        <w:t xml:space="preserve">Para </w:t>
-      </w:r>
-      <w:r>
-        <w:rPr>
-          <w:lang w:val="es-419"/>
-        </w:rPr>
-        <w:t>guar y salir:  scc -&gt; shift -&gt;</w:t>
-      </w:r>
-      <w:r>
-        <w:rPr>
-          <w:lang w:val="es-419"/>
-        </w:rPr>
-        <w:t xml:space="preserve"> zz </w:t>
-      </w:r>
-    </w:p>
-    <w:p>
-      <w:pPr>
-        <w:rPr>
-          <w:lang w:val="es-419"/>
-        </w:rPr>
-      </w:pPr>
-    </w:p>
-    <w:p>
-      <w:pPr>
-        <w:rPr>
-          <w:lang w:val="es-419"/>
-        </w:rPr>
-      </w:pPr>
     </w:p>
     <w:p>
       <w:pPr>
         <w:pStyle w:val="Ttulo3"/>
       </w:pPr>
       <w:r>
-        <w:t xml:space="preserve">¿Qué es el </w:t>
-      </w:r>
-      <w:proofErr w:type="spellStart"/>
-      <w:r>
-        <w:t>staging</w:t>
-      </w:r>
-      <w:proofErr w:type="spellEnd"/>
-      <w:r>
-        <w:t xml:space="preserve"> y los repositorios? Ciclo básico de trabajo en </w:t>
+        <w:t xml:space="preserve">Analizar cambios en los archivos de tu proyecto con </w:t>
       </w:r>
       <w:proofErr w:type="spellStart"/>
       <w:r>
         <w:t>Git</w:t>
       </w:r>
       <w:proofErr w:type="spellEnd"/>
-    </w:p>
-    <w:p/>
-    <w:p>
-      <w:pPr>
-        <w:rPr>
-          <w:lang w:val="es-419"/>
-        </w:rPr>
-      </w:pPr>
-      <w:r>
-        <w:rPr>
-          <w:lang w:val="es-419"/>
-        </w:rPr>
-        <w:t>Para iniciar un repositorio, o sea, activar el sistema de control de versiones de Git en tu proyecto, solo debes ejecutar el comando git init.</w:t>
-      </w:r>
-    </w:p>
-    <w:p>
-      <w:pPr>
-        <w:rPr>
-          <w:lang w:val="es-419"/>
-        </w:rPr>
-      </w:pPr>
-    </w:p>
-    <w:p>
-      <w:pPr>
-        <w:rPr>
-          <w:lang w:val="es-419"/>
-        </w:rPr>
-      </w:pPr>
-      <w:r>
-        <w:rPr>
-          <w:lang w:val="es-419"/>
-        </w:rPr>
-        <w:t>Este comando se encargará de dos cosas: primero, crear una carpeta .git, donde se guardará toda la base de datos con cambios atómicos de nuestro proyecto; y segundo, crear un área que conocemos como Staging, que guardará temporalmente nuestros archivos (cuando ejecutemos un comando especial para eso) y nos permitirá, más adelante, guardar estos cambios en el repositorio (también con un comando especial).</w:t>
-      </w:r>
-    </w:p>
-    <w:p>
-      <w:pPr>
-        <w:rPr>
-          <w:lang w:val="es-419"/>
-        </w:rPr>
-      </w:pPr>
-    </w:p>
-    <w:p>
-      <w:pPr>
-        <w:rPr>
-          <w:lang w:val="es-419"/>
-        </w:rPr>
-      </w:pPr>
-      <w:r>
-        <w:rPr>
-          <w:lang w:val="es-419"/>
-        </w:rPr>
-        <w:t>Ciclo de vida o estados de los archivos en Git:</w:t>
-      </w:r>
-    </w:p>
-    <w:p>
-      <w:pPr>
-        <w:rPr>
-          <w:lang w:val="es-419"/>
-        </w:rPr>
-      </w:pPr>
-    </w:p>
-    <w:p>
-      <w:pPr>
-        <w:rPr>
-          <w:lang w:val="es-419"/>
-        </w:rPr>
-      </w:pPr>
-      <w:r>
-        <w:rPr>
-          <w:lang w:val="es-419"/>
-        </w:rPr>
-        <w:t>Cuando trabajamos con Git nuestros archivos pueden vivir y moverse entre 4 diferentes estados (cuando trabajamos con repositorios remotos pueden ser más estados, pero lo estudiaremos más adelante):</w:t>
-      </w:r>
-    </w:p>
-    <w:p>
-      <w:pPr>
-        <w:rPr>
-          <w:lang w:val="es-419"/>
-        </w:rPr>
-      </w:pPr>
-    </w:p>
-    <w:p>
-      <w:pPr>
-        <w:rPr>
-          <w:lang w:val="es-419"/>
-        </w:rPr>
-      </w:pPr>
-      <w:r>
-        <w:rPr>
-          <w:lang w:val="es-419"/>
-        </w:rPr>
-        <w:t>Archivos Tracked: son los archivos que viven dentro de Git, no tienen cambios pendientes y sus últimas actualizaciones han sido guardadas en el repositorio gracias a los comandos git add y git commit.</w:t>
-      </w:r>
-    </w:p>
-    <w:p>
-      <w:pPr>
-        <w:rPr>
-          <w:lang w:val="es-419"/>
-        </w:rPr>
-      </w:pPr>
-      <w:proofErr w:type="spellStart"/>
-      <w:r>
+      <w:r>
+        <w:t xml:space="preserve">,  consola de </w:t>
+      </w:r>
+      <w:proofErr w:type="spellStart"/>
+      <w:r>
+        <w:t>commit</w:t>
+      </w:r>
+      <w:proofErr w:type="spellEnd"/>
+    </w:p>
+    <w:p>
+      <w:pPr>
+        <w:rPr>
+          <w:lang w:val="es-419"/>
+        </w:rPr>
+      </w:pPr>
+      <w:r>
+        <w:rPr>
+          <w:lang w:val="es-419"/>
+        </w:rPr>
+        <w:t>El comando git show nos muestra los cambios que han existido sobre un archivo y es muy útil para detectar cuándo se produjeron ciertos cambios, qué se rompió y cómo lo podemos solucionar. Pero podemos ser más detallados.</w:t>
+      </w:r>
+    </w:p>
+    <w:p>
+      <w:pPr>
+        <w:rPr>
+          <w:lang w:val="es-419"/>
+        </w:rPr>
+      </w:pPr>
+      <w:r>
+        <w:rPr>
+          <w:lang w:val="es-419"/>
+        </w:rPr>
+        <w:t>Si queremos ver la diferencia entre una versión y otra, no necesariamente todos los cambios desde la creación del archivo, podemos usar el comando</w:t>
+      </w:r>
+    </w:p>
+    <w:p>
+      <w:pPr>
         <w:rPr>
           <w:lang w:val="en-US"/>
         </w:rPr>
-        <w:t>Archivos</w:t>
-      </w:r>
-      <w:proofErr w:type="spellEnd"/>
+      </w:pPr>
       <w:r>
         <w:rPr>
           <w:lang w:val="en-US"/>
         </w:rPr>
-        <w:t xml:space="preserve"> Staged: son </w:t>
-      </w:r>
-      <w:proofErr w:type="spellStart"/>
+        <w:t xml:space="preserve"> </w:t>
+      </w:r>
+      <w:proofErr w:type="spellStart"/>
+      <w:proofErr w:type="gramStart"/>
       <w:r>
         <w:rPr>
           <w:lang w:val="en-US"/>
         </w:rPr>
-        <w:t>archivos</w:t>
-      </w:r>
-      <w:proofErr w:type="spellEnd"/>
+        <w:t>git</w:t>
+      </w:r>
+      <w:proofErr w:type="spellEnd"/>
+      <w:proofErr w:type="gramEnd"/>
       <w:r>
         <w:rPr>
           <w:lang w:val="en-US"/>
         </w:rPr>
+        <w:t xml:space="preserve"> diff </w:t>
+      </w:r>
+      <w:proofErr w:type="spellStart"/>
+      <w:r>
+        <w:rPr>
+          <w:lang w:val="en-US"/>
+        </w:rPr>
+        <w:t>commitA</w:t>
+      </w:r>
+      <w:proofErr w:type="spellEnd"/>
+      <w:r>
+        <w:rPr>
+          <w:lang w:val="en-US"/>
+        </w:rPr>
+        <w:t xml:space="preserve"> (tag commit</w:t>
+      </w:r>
+      <w:r>
+        <w:rPr>
+          <w:lang w:val="en-US"/>
+        </w:rPr>
         <w:t xml:space="preserve"> </w:t>
       </w:r>
       <w:proofErr w:type="spellStart"/>
@@ -2887,192 +2520,89 @@
         <w:rPr>
           <w:lang w:val="en-US"/>
         </w:rPr>
-        <w:t>en</w:t>
+        <w:t>nueva</w:t>
       </w:r>
       <w:proofErr w:type="spellEnd"/>
       <w:r>
         <w:rPr>
           <w:lang w:val="en-US"/>
         </w:rPr>
+        <w:t>)</w:t>
+      </w:r>
+      <w:r>
+        <w:rPr>
+          <w:lang w:val="en-US"/>
+        </w:rPr>
         <w:t xml:space="preserve"> </w:t>
       </w:r>
-      <w:proofErr w:type="gramStart"/>
+      <w:proofErr w:type="spellStart"/>
       <w:r>
         <w:rPr>
           <w:lang w:val="en-US"/>
         </w:rPr>
-        <w:t>Staging</w:t>
-      </w:r>
-      <w:proofErr w:type="gramEnd"/>
+        <w:t>commitB</w:t>
+      </w:r>
+      <w:proofErr w:type="spellEnd"/>
       <w:r>
         <w:rPr>
           <w:lang w:val="en-US"/>
         </w:rPr>
-        <w:t xml:space="preserve">. </w:t>
-      </w:r>
-      <w:r>
-        <w:rPr>
-          <w:lang w:val="es-419"/>
-        </w:rPr>
-        <w:t>Viven dentro de Git y hay registro de ellos porque han sido afectados por el comando git add, aunque no sus últimos cambios. Git ya sabe de la existencia de estos últimos cambios, pero todavía no han sido guardados definitivamente en el repositorio porque falta ejecutar el comando git commit.</w:t>
-      </w:r>
-    </w:p>
-    <w:p>
-      <w:pPr>
-        <w:rPr>
-          <w:lang w:val="es-419"/>
-        </w:rPr>
-      </w:pPr>
-      <w:r>
-        <w:rPr>
-          <w:lang w:val="es-419"/>
-        </w:rPr>
-        <w:t>Archivos Unstaged: entiéndelos como archivos “Tracked pero Unstaged”. Son archivos que viven dentro de Git pero no han sido afectados por el comando git add ni mucho menos por git commit. Git tiene un registro de estos archivos, pero está desactualizado, sus últimas versiones solo están guardadas en el disco duro.</w:t>
-      </w:r>
-    </w:p>
-    <w:p>
-      <w:pPr>
-        <w:rPr>
-          <w:lang w:val="es-419"/>
-        </w:rPr>
-      </w:pPr>
-      <w:r>
-        <w:rPr>
-          <w:lang w:val="es-419"/>
-        </w:rPr>
-        <w:t>Archivos Untracked: son archivos que NO viven dentro de Git, solo en el disco duro. Nunca han sido afectados por git add, así que Git no tiene registros de su existencia.</w:t>
-      </w:r>
-    </w:p>
-    <w:p>
-      <w:pPr>
-        <w:rPr>
-          <w:lang w:val="es-419"/>
-        </w:rPr>
-      </w:pPr>
-      <w:r>
-        <w:rPr>
-          <w:lang w:val="es-419"/>
-        </w:rPr>
-        <w:t>Recuerda que hay un caso muy raro donde los archivos tienen dos estados al mismo tiempo: staged y untracked. Esto pasa cuando guardas los cambios de un archivo en el área de Staging (con el comando git add), pero antes de hacer commit para guardar los cambios en el repositorio haces nuevos cambios que todavía no han sido guardados en el área de Staging (en realidad, todo sigue funcionando igual pero es un poco divertido).</w:t>
-      </w:r>
-    </w:p>
-    <w:p>
-      <w:pPr>
-        <w:rPr>
-          <w:lang w:val="es-419"/>
-        </w:rPr>
-      </w:pPr>
-      <w:r>
-        <w:rPr>
-          <w:lang w:val="es-419"/>
-        </w:rPr>
-        <w:t>Comandos para mover archivos entre los estados de Git:</w:t>
-      </w:r>
-    </w:p>
-    <w:p>
-      <w:pPr>
-        <w:rPr>
-          <w:lang w:val="es-419"/>
-        </w:rPr>
-      </w:pPr>
-    </w:p>
-    <w:p>
-      <w:pPr>
-        <w:rPr>
-          <w:lang w:val="es-419"/>
-        </w:rPr>
-      </w:pPr>
-      <w:r>
-        <w:rPr>
-          <w:lang w:val="es-419"/>
-        </w:rPr>
-        <w:t>git status: nos permite ver el estado de todos nuestros archivos y carpetas.</w:t>
-      </w:r>
-    </w:p>
-    <w:p>
-      <w:pPr>
-        <w:rPr>
-          <w:lang w:val="es-419"/>
-        </w:rPr>
-      </w:pPr>
-      <w:r>
-        <w:rPr>
-          <w:lang w:val="es-419"/>
-        </w:rPr>
-        <w:t>git add: nos ayuda a mover archivos del Untracked o Unstaged al estado Staged. Podemos usar git nombre-del-archivo-o-carpeta para añadir archivos y carpetas individuales o git add -A para mover todos los archivos de nuestro proyecto (tanto Untrackeds como unstageds).</w:t>
-      </w:r>
-    </w:p>
-    <w:p>
-      <w:pPr>
-        <w:rPr>
-          <w:lang w:val="es-419"/>
-        </w:rPr>
-      </w:pPr>
-      <w:r>
-        <w:rPr>
-          <w:lang w:val="es-419"/>
-        </w:rPr>
-        <w:t>git reset HEAD: nos ayuda a sacar archivos del estado Staged para devolverlos a su estado anterior. Si los archivos venían de Unstaged, vuelven allí. Y lo mismo se venían de Untracked.</w:t>
-      </w:r>
-    </w:p>
-    <w:p>
-      <w:pPr>
-        <w:rPr>
-          <w:lang w:val="es-419"/>
-        </w:rPr>
-      </w:pPr>
-      <w:r>
-        <w:rPr>
-          <w:lang w:val="es-419"/>
-        </w:rPr>
-        <w:t xml:space="preserve">git commit: nos ayuda a mover archivos de Unstaged a Tracked. Esta es una ocasión especial, los archivos han sido guardados o actualizados en el repositorio. Git nos pedirá que dejemos </w:t>
-      </w:r>
-      <w:r>
-        <w:rPr>
-          <w:lang w:val="es-419"/>
-        </w:rPr>
-        <w:lastRenderedPageBreak/>
-        <w:t>un mensaje para recordar los cambios que hicimos y podemos usar el argumento -m para escribirlo (git commit -m "mensaje").</w:t>
-      </w:r>
-    </w:p>
-    <w:p>
-      <w:pPr>
-        <w:rPr>
-          <w:lang w:val="es-419"/>
-        </w:rPr>
-      </w:pPr>
-      <w:r>
-        <w:rPr>
-          <w:lang w:val="es-419"/>
-        </w:rPr>
-        <w:t>git rm: este comando necesita alguno de los siguientes argumentos para poder ejecutarse correctamente:</w:t>
-      </w:r>
-    </w:p>
-    <w:p>
-      <w:pPr>
-        <w:rPr>
-          <w:lang w:val="es-419"/>
-        </w:rPr>
-      </w:pPr>
-      <w:r>
-        <w:rPr>
-          <w:lang w:val="es-419"/>
-        </w:rPr>
-        <w:t>- git rm --cached: Mueve los archivos que le indiquemos al estado Untracked.</w:t>
-      </w:r>
-    </w:p>
-    <w:p>
-      <w:pPr>
-        <w:rPr>
-          <w:lang w:val="es-419"/>
-        </w:rPr>
-      </w:pPr>
-      <w:r>
-        <w:rPr>
-          <w:lang w:val="es-419"/>
-        </w:rPr>
-        <w:t>- git rm --force: Elimina los archivos de Git y del disco duro. Git guarda el registro de la existencia de los archivos, por lo que podremos recuperarlos si es necesario (pero debemos usar comandos más avanzados).</w:t>
-      </w:r>
+        <w:t>(tag commit</w:t>
+      </w:r>
+      <w:r>
+        <w:rPr>
+          <w:lang w:val="en-US"/>
+        </w:rPr>
+        <w:t xml:space="preserve"> </w:t>
+      </w:r>
+      <w:proofErr w:type="spellStart"/>
+      <w:r>
+        <w:rPr>
+          <w:lang w:val="en-US"/>
+        </w:rPr>
+        <w:t>antigua</w:t>
+      </w:r>
+      <w:proofErr w:type="spellEnd"/>
+      <w:r>
+        <w:rPr>
+          <w:lang w:val="en-US"/>
+        </w:rPr>
+        <w:t>)</w:t>
+      </w:r>
+      <w:r>
+        <w:rPr>
+          <w:lang w:val="en-US"/>
+        </w:rPr>
+        <w:t>.</w:t>
+      </w:r>
+      <w:r>
+        <w:rPr>
+          <w:lang w:val="en-US"/>
+        </w:rPr>
+        <w:t xml:space="preserve"> S </w:t>
+      </w:r>
+      <w:proofErr w:type="spellStart"/>
+      <w:r>
+        <w:rPr>
+          <w:lang w:val="en-US"/>
+        </w:rPr>
+        <w:t>epueden</w:t>
+      </w:r>
+      <w:proofErr w:type="spellEnd"/>
+      <w:r>
+        <w:rPr>
+          <w:lang w:val="en-US"/>
+        </w:rPr>
+        <w:t xml:space="preserve"> </w:t>
+      </w:r>
+      <w:proofErr w:type="spellStart"/>
+      <w:r>
+        <w:rPr>
+          <w:lang w:val="en-US"/>
+        </w:rPr>
+        <w:t>cambiar</w:t>
+      </w:r>
+      <w:proofErr w:type="spellEnd"/>
     </w:p>
     <w:p>
       <w:pPr>
@@ -3085,11 +2615,12 @@
           <w:noProof/>
           <w:lang w:val="es-419" w:eastAsia="es-419"/>
         </w:rPr>
+        <w:lastRenderedPageBreak/>
         <w:drawing>
-          <wp:inline distT="0" distB="0" distL="0" distR="0" wp14:anchorId="6E48F195" wp14:editId="25655D24">
-            <wp:extent cx="5400040" cy="6053202"/>
-            <wp:effectExtent l="0" t="0" r="0" b="5080"/>
-            <wp:docPr id="23" name="Imagen 23"/>
+          <wp:inline distT="0" distB="0" distL="0" distR="0" wp14:anchorId="6E257D3E" wp14:editId="2F28C496">
+            <wp:extent cx="5400040" cy="4341784"/>
+            <wp:effectExtent l="0" t="0" r="0" b="1905"/>
+            <wp:docPr id="22" name="Imagen 22"/>
             <wp:cNvGraphicFramePr>
               <a:graphicFrameLocks xmlns:a="http://schemas.openxmlformats.org/drawingml/2006/main" noChangeAspect="1"/>
             </wp:cNvGraphicFramePr>
@@ -3109,6 +2640,475 @@
                   <pic:spPr>
                     <a:xfrm>
                       <a:off x="0" y="0"/>
+                      <a:ext cx="5400040" cy="4341784"/>
+                    </a:xfrm>
+                    <a:prstGeom prst="rect">
+                      <a:avLst/>
+                    </a:prstGeom>
+                  </pic:spPr>
+                </pic:pic>
+              </a:graphicData>
+            </a:graphic>
+          </wp:inline>
+        </w:drawing>
+      </w:r>
+    </w:p>
+    <w:p>
+      <w:pPr>
+        <w:rPr>
+          <w:lang w:val="es-419"/>
+        </w:rPr>
+      </w:pPr>
+      <w:r>
+        <w:rPr>
+          <w:lang w:val="es-419"/>
+        </w:rPr>
+        <w:t>Editor de texto dentro de la linea d ecomando vim</w:t>
+      </w:r>
+    </w:p>
+    <w:p>
+      <w:pPr>
+        <w:rPr>
+          <w:lang w:val="es-419"/>
+        </w:rPr>
+      </w:pPr>
+      <w:r>
+        <w:rPr>
+          <w:highlight w:val="yellow"/>
+          <w:lang w:val="es-419"/>
+        </w:rPr>
+        <w:t>#son lo scomentarios</w:t>
+      </w:r>
+    </w:p>
+    <w:p>
+      <w:pPr>
+        <w:rPr>
+          <w:lang w:val="es-419"/>
+        </w:rPr>
+      </w:pPr>
+      <w:r>
+        <w:rPr>
+          <w:highlight w:val="yellow"/>
+          <w:lang w:val="es-419"/>
+        </w:rPr>
+        <w:t>Apretar “i” (insert)  para ingresar texto</w:t>
+      </w:r>
+    </w:p>
+    <w:p>
+      <w:pPr>
+        <w:rPr>
+          <w:lang w:val="es-419"/>
+        </w:rPr>
+      </w:pPr>
+      <w:r>
+        <w:rPr>
+          <w:lang w:val="es-419"/>
+        </w:rPr>
+        <w:t xml:space="preserve">Para </w:t>
+      </w:r>
+      <w:r>
+        <w:rPr>
+          <w:lang w:val="es-419"/>
+        </w:rPr>
+        <w:t>guar y salir:  scc -&gt; shift -&gt;</w:t>
+      </w:r>
+      <w:r>
+        <w:rPr>
+          <w:lang w:val="es-419"/>
+        </w:rPr>
+        <w:t xml:space="preserve"> zz </w:t>
+      </w:r>
+    </w:p>
+    <w:p>
+      <w:pPr>
+        <w:rPr>
+          <w:lang w:val="es-419"/>
+        </w:rPr>
+      </w:pPr>
+    </w:p>
+    <w:p>
+      <w:pPr>
+        <w:rPr>
+          <w:lang w:val="es-419"/>
+        </w:rPr>
+      </w:pPr>
+    </w:p>
+    <w:p>
+      <w:pPr>
+        <w:pStyle w:val="Ttulo3"/>
+      </w:pPr>
+      <w:r>
+        <w:t xml:space="preserve">¿Qué es el </w:t>
+      </w:r>
+      <w:proofErr w:type="spellStart"/>
+      <w:r>
+        <w:t>staging</w:t>
+      </w:r>
+      <w:proofErr w:type="spellEnd"/>
+      <w:r>
+        <w:t xml:space="preserve"> y los repositorios? Ciclo básico de trabajo en </w:t>
+      </w:r>
+      <w:proofErr w:type="spellStart"/>
+      <w:r>
+        <w:t>Git</w:t>
+      </w:r>
+      <w:proofErr w:type="spellEnd"/>
+    </w:p>
+    <w:p/>
+    <w:p>
+      <w:pPr>
+        <w:rPr>
+          <w:lang w:val="es-419"/>
+        </w:rPr>
+      </w:pPr>
+      <w:r>
+        <w:rPr>
+          <w:lang w:val="es-419"/>
+        </w:rPr>
+        <w:t>Para iniciar un repositorio, o sea, activar el sistema de control de versiones de Git en tu proyecto, solo debes ejecutar el comando git init.</w:t>
+      </w:r>
+    </w:p>
+    <w:p>
+      <w:pPr>
+        <w:rPr>
+          <w:lang w:val="es-419"/>
+        </w:rPr>
+      </w:pPr>
+    </w:p>
+    <w:p>
+      <w:pPr>
+        <w:rPr>
+          <w:lang w:val="es-419"/>
+        </w:rPr>
+      </w:pPr>
+      <w:r>
+        <w:rPr>
+          <w:lang w:val="es-419"/>
+        </w:rPr>
+        <w:t>Este comando se encargará de dos cosas: primero, crear una carpeta .git, donde se guardará toda la base de datos con cambios atómicos de nuestro proyecto; y segundo, crear un área que conocemos como Staging, que guardará temporalmente nuestros archivos (cuando ejecutemos un comando especial para eso) y nos permitirá, más adelante, guardar estos cambios en el repositorio (también con un comando especial).</w:t>
+      </w:r>
+    </w:p>
+    <w:p>
+      <w:pPr>
+        <w:rPr>
+          <w:lang w:val="es-419"/>
+        </w:rPr>
+      </w:pPr>
+    </w:p>
+    <w:p>
+      <w:pPr>
+        <w:rPr>
+          <w:lang w:val="es-419"/>
+        </w:rPr>
+      </w:pPr>
+      <w:r>
+        <w:rPr>
+          <w:lang w:val="es-419"/>
+        </w:rPr>
+        <w:t>Ciclo de vida o estados de los archivos en Git:</w:t>
+      </w:r>
+    </w:p>
+    <w:p>
+      <w:pPr>
+        <w:rPr>
+          <w:lang w:val="es-419"/>
+        </w:rPr>
+      </w:pPr>
+    </w:p>
+    <w:p>
+      <w:pPr>
+        <w:rPr>
+          <w:lang w:val="es-419"/>
+        </w:rPr>
+      </w:pPr>
+      <w:r>
+        <w:rPr>
+          <w:lang w:val="es-419"/>
+        </w:rPr>
+        <w:t>Cuando trabajamos con Git nuestros archivos pueden vivir y moverse entre 4 diferentes estados (cuando trabajamos con repositorios remotos pueden ser más estados, pero lo estudiaremos más adelante):</w:t>
+      </w:r>
+    </w:p>
+    <w:p>
+      <w:pPr>
+        <w:rPr>
+          <w:lang w:val="es-419"/>
+        </w:rPr>
+      </w:pPr>
+    </w:p>
+    <w:p>
+      <w:pPr>
+        <w:rPr>
+          <w:lang w:val="es-419"/>
+        </w:rPr>
+      </w:pPr>
+      <w:r>
+        <w:rPr>
+          <w:lang w:val="es-419"/>
+        </w:rPr>
+        <w:t>Archivos Tracked: son los archivos que viven dentro de Git, no tienen cambios pendientes y sus últimas actualizaciones han sido guardadas en el repositorio gracias a los comandos git add y git commit.</w:t>
+      </w:r>
+    </w:p>
+    <w:p>
+      <w:pPr>
+        <w:rPr>
+          <w:lang w:val="es-419"/>
+        </w:rPr>
+      </w:pPr>
+      <w:proofErr w:type="spellStart"/>
+      <w:r>
+        <w:rPr>
+          <w:lang w:val="en-US"/>
+        </w:rPr>
+        <w:t>Archivos</w:t>
+      </w:r>
+      <w:proofErr w:type="spellEnd"/>
+      <w:r>
+        <w:rPr>
+          <w:lang w:val="en-US"/>
+        </w:rPr>
+        <w:t xml:space="preserve"> Staged: son </w:t>
+      </w:r>
+      <w:proofErr w:type="spellStart"/>
+      <w:r>
+        <w:rPr>
+          <w:lang w:val="en-US"/>
+        </w:rPr>
+        <w:t>archivos</w:t>
+      </w:r>
+      <w:proofErr w:type="spellEnd"/>
+      <w:r>
+        <w:rPr>
+          <w:lang w:val="en-US"/>
+        </w:rPr>
+        <w:t xml:space="preserve"> </w:t>
+      </w:r>
+      <w:proofErr w:type="spellStart"/>
+      <w:r>
+        <w:rPr>
+          <w:lang w:val="en-US"/>
+        </w:rPr>
+        <w:t>en</w:t>
+      </w:r>
+      <w:proofErr w:type="spellEnd"/>
+      <w:r>
+        <w:rPr>
+          <w:lang w:val="en-US"/>
+        </w:rPr>
+        <w:t xml:space="preserve"> </w:t>
+      </w:r>
+      <w:proofErr w:type="gramStart"/>
+      <w:r>
+        <w:rPr>
+          <w:lang w:val="en-US"/>
+        </w:rPr>
+        <w:t>Staging</w:t>
+      </w:r>
+      <w:proofErr w:type="gramEnd"/>
+      <w:r>
+        <w:rPr>
+          <w:lang w:val="en-US"/>
+        </w:rPr>
+        <w:t xml:space="preserve">. </w:t>
+      </w:r>
+      <w:r>
+        <w:rPr>
+          <w:lang w:val="es-419"/>
+        </w:rPr>
+        <w:t>Viven dentro de Git y hay registro de ellos porque han sido afectados por el comando git add, aunque no sus últimos cambios. Git ya sabe de la existencia de estos últimos cambios, pero todavía no han sido guardados definitivamente en el repositorio porque falta ejecutar el comando git commit.</w:t>
+      </w:r>
+    </w:p>
+    <w:p>
+      <w:pPr>
+        <w:rPr>
+          <w:lang w:val="es-419"/>
+        </w:rPr>
+      </w:pPr>
+      <w:r>
+        <w:rPr>
+          <w:lang w:val="es-419"/>
+        </w:rPr>
+        <w:t>Archivos Unstaged: entiéndelos como archivos “Tracked pero Unstaged”. Son archivos que viven dentro de Git pero no han sido afectados por el comando git add ni mucho menos por git commit. Git tiene un registro de estos archivos, pero está desactualizado, sus últimas versiones solo están guardadas en el disco duro.</w:t>
+      </w:r>
+    </w:p>
+    <w:p>
+      <w:pPr>
+        <w:rPr>
+          <w:lang w:val="es-419"/>
+        </w:rPr>
+      </w:pPr>
+      <w:r>
+        <w:rPr>
+          <w:lang w:val="es-419"/>
+        </w:rPr>
+        <w:t>Archivos Untracked: son archivos que NO viven dentro de Git, solo en el disco duro. Nunca han sido afectados por git add, así que Git no tiene registros de su existencia.</w:t>
+      </w:r>
+    </w:p>
+    <w:p>
+      <w:pPr>
+        <w:rPr>
+          <w:lang w:val="es-419"/>
+        </w:rPr>
+      </w:pPr>
+      <w:r>
+        <w:rPr>
+          <w:lang w:val="es-419"/>
+        </w:rPr>
+        <w:t>Recuerda que hay un caso muy raro donde los archivos tienen dos estados al mismo tiempo: staged y untracked. Esto pasa cuando guardas los cambios de un archivo en el área de Staging (con el comando git add), pero antes de hacer commit para guardar los cambios en el repositorio haces nuevos cambios que todavía no han sido guardados en el área de Staging (en realidad, todo sigue funcionando igual pero es un poco divertido).</w:t>
+      </w:r>
+    </w:p>
+    <w:p>
+      <w:pPr>
+        <w:rPr>
+          <w:lang w:val="es-419"/>
+        </w:rPr>
+      </w:pPr>
+      <w:r>
+        <w:rPr>
+          <w:lang w:val="es-419"/>
+        </w:rPr>
+        <w:t>Comandos para mover archivos entre los estados de Git:</w:t>
+      </w:r>
+    </w:p>
+    <w:p>
+      <w:pPr>
+        <w:rPr>
+          <w:lang w:val="es-419"/>
+        </w:rPr>
+      </w:pPr>
+    </w:p>
+    <w:p>
+      <w:pPr>
+        <w:rPr>
+          <w:lang w:val="es-419"/>
+        </w:rPr>
+      </w:pPr>
+      <w:r>
+        <w:rPr>
+          <w:lang w:val="es-419"/>
+        </w:rPr>
+        <w:t>git status: nos permite ver el estado de todos nuestros archivos y carpetas.</w:t>
+      </w:r>
+    </w:p>
+    <w:p>
+      <w:pPr>
+        <w:rPr>
+          <w:lang w:val="es-419"/>
+        </w:rPr>
+      </w:pPr>
+      <w:r>
+        <w:rPr>
+          <w:lang w:val="es-419"/>
+        </w:rPr>
+        <w:t>git add: nos ayuda a mover archivos del Untracked o Unstaged al estado Staged. Podemos usar git nombre-del-archivo-o-carpeta para añadir archivos y carpetas individuales o git add -A para mover todos los archivos de nuestro proyecto (tanto Untrackeds como unstageds).</w:t>
+      </w:r>
+    </w:p>
+    <w:p>
+      <w:pPr>
+        <w:rPr>
+          <w:lang w:val="es-419"/>
+        </w:rPr>
+      </w:pPr>
+      <w:r>
+        <w:rPr>
+          <w:lang w:val="es-419"/>
+        </w:rPr>
+        <w:t>git reset HEAD: nos ayuda a sacar archivos del estado Staged para devolverlos a su estado anterior. Si los archivos venían de Unstaged, vuelven allí. Y lo mismo se venían de Untracked.</w:t>
+      </w:r>
+    </w:p>
+    <w:p>
+      <w:pPr>
+        <w:rPr>
+          <w:lang w:val="es-419"/>
+        </w:rPr>
+      </w:pPr>
+      <w:r>
+        <w:rPr>
+          <w:lang w:val="es-419"/>
+        </w:rPr>
+        <w:t xml:space="preserve">git commit: nos ayuda a mover archivos de Unstaged a Tracked. Esta es una ocasión especial, los archivos han sido guardados o actualizados en el repositorio. Git nos pedirá que dejemos </w:t>
+      </w:r>
+      <w:r>
+        <w:rPr>
+          <w:lang w:val="es-419"/>
+        </w:rPr>
+        <w:lastRenderedPageBreak/>
+        <w:t>un mensaje para recordar los cambios que hicimos y podemos usar el argumento -m para escribirlo (git commit -m "mensaje").</w:t>
+      </w:r>
+    </w:p>
+    <w:p>
+      <w:pPr>
+        <w:rPr>
+          <w:lang w:val="es-419"/>
+        </w:rPr>
+      </w:pPr>
+      <w:r>
+        <w:rPr>
+          <w:lang w:val="es-419"/>
+        </w:rPr>
+        <w:t>git rm: este comando necesita alguno de los siguientes argumentos para poder ejecutarse correctamente:</w:t>
+      </w:r>
+    </w:p>
+    <w:p>
+      <w:pPr>
+        <w:rPr>
+          <w:lang w:val="es-419"/>
+        </w:rPr>
+      </w:pPr>
+      <w:r>
+        <w:rPr>
+          <w:lang w:val="es-419"/>
+        </w:rPr>
+        <w:t>- git rm --cached: Mueve los archivos que le indiquemos al estado Untracked.</w:t>
+      </w:r>
+    </w:p>
+    <w:p>
+      <w:pPr>
+        <w:rPr>
+          <w:lang w:val="es-419"/>
+        </w:rPr>
+      </w:pPr>
+      <w:r>
+        <w:rPr>
+          <w:lang w:val="es-419"/>
+        </w:rPr>
+        <w:t>- git rm --force: Elimina los archivos de Git y del disco duro. Git guarda el registro de la existencia de los archivos, por lo que podremos recuperarlos si es necesario (pero debemos usar comandos más avanzados).</w:t>
+      </w:r>
+    </w:p>
+    <w:p>
+      <w:pPr>
+        <w:rPr>
+          <w:lang w:val="es-419"/>
+        </w:rPr>
+      </w:pPr>
+      <w:r>
+        <w:rPr>
+          <w:noProof/>
+          <w:lang w:val="es-419" w:eastAsia="es-419"/>
+        </w:rPr>
+        <w:drawing>
+          <wp:inline distT="0" distB="0" distL="0" distR="0" wp14:anchorId="6E48F195" wp14:editId="25655D24">
+            <wp:extent cx="5400040" cy="6053202"/>
+            <wp:effectExtent l="0" t="0" r="0" b="5080"/>
+            <wp:docPr id="23" name="Imagen 23"/>
+            <wp:cNvGraphicFramePr>
+              <a:graphicFrameLocks xmlns:a="http://schemas.openxmlformats.org/drawingml/2006/main" noChangeAspect="1"/>
+            </wp:cNvGraphicFramePr>
+            <a:graphic xmlns:a="http://schemas.openxmlformats.org/drawingml/2006/main">
+              <a:graphicData uri="http://schemas.openxmlformats.org/drawingml/2006/picture">
+                <pic:pic xmlns:pic="http://schemas.openxmlformats.org/drawingml/2006/picture">
+                  <pic:nvPicPr>
+                    <pic:cNvPr id="0" name=""/>
+                    <pic:cNvPicPr/>
+                  </pic:nvPicPr>
+                  <pic:blipFill>
+                    <a:blip r:embed="rId28"/>
+                    <a:stretch>
+                      <a:fillRect/>
+                    </a:stretch>
+                  </pic:blipFill>
+                  <pic:spPr>
+                    <a:xfrm>
+                      <a:off x="0" y="0"/>
                       <a:ext cx="5400040" cy="6053202"/>
                     </a:xfrm>
                     <a:prstGeom prst="rect">
@@ -3846,54 +3846,889 @@
       </w:pPr>
       <w:r>
         <w:rPr>
+          <w:highlight w:val="yellow"/>
           <w:lang w:val="es-419"/>
         </w:rPr>
         <w:t>git reset HEAD</w:t>
       </w:r>
       <w:r>
         <w:rPr>
-          <w:lang w:val="es-419"/>
-        </w:rPr>
-        <w:t xml:space="preserve"> nombre archivo</w:t>
-      </w:r>
+          <w:highlight w:val="yellow"/>
+          <w:lang w:val="es-419"/>
+        </w:rPr>
+        <w:t xml:space="preserve"> “nombre</w:t>
+      </w:r>
+      <w:r>
+        <w:rPr>
+          <w:highlight w:val="yellow"/>
+          <w:lang w:val="es-419"/>
+        </w:rPr>
+        <w:t>archivo</w:t>
+      </w:r>
+      <w:r>
+        <w:rPr>
+          <w:highlight w:val="yellow"/>
+          <w:lang w:val="es-419"/>
+        </w:rPr>
+        <w:t>”</w:t>
+      </w:r>
+    </w:p>
+    <w:p>
+      <w:pPr>
+        <w:rPr>
+          <w:lang w:val="es-419"/>
+        </w:rPr>
+      </w:pPr>
+      <w:r>
+        <w:rPr>
+          <w:lang w:val="es-419"/>
+        </w:rPr>
+        <w:t>En cambio, si usamos git reset HEAD, lo único que haremos será mover estos cambios de Staging a Unstaged. Seguiremos teniendo los últimos cambios del archivo, el repositorio mantendrá el archivo (no con sus últimos cambios pero sí con los últimos en los que hicimos commit) y no habremos perdido nada.</w:t>
+      </w:r>
+    </w:p>
+    <w:p>
+      <w:pPr>
+        <w:rPr>
+          <w:lang w:val="es-419"/>
+        </w:rPr>
+      </w:pPr>
+    </w:p>
+    <w:p>
+      <w:pPr>
+        <w:rPr>
+          <w:lang w:val="es-419"/>
+        </w:rPr>
+      </w:pPr>
+      <w:r>
+        <w:rPr>
+          <w:lang w:val="es-419"/>
+        </w:rPr>
+        <w:t>Conclusión: Lo mejor que puedes hacer para salvar tu puesto y evitar un incendio en tu trabajo es conocer muy bien la diferencia y los riesgos de todos los comandos de Git.</w:t>
+      </w:r>
+    </w:p>
+    <w:p/>
+    <w:p>
+      <w:pPr>
+        <w:pStyle w:val="Ttulo3"/>
+      </w:pPr>
+      <w:r>
+        <w:t xml:space="preserve">Introducción a las ramas o </w:t>
+      </w:r>
+      <w:proofErr w:type="spellStart"/>
+      <w:r>
+        <w:t>branches</w:t>
+      </w:r>
+      <w:proofErr w:type="spellEnd"/>
+      <w:r>
+        <w:t xml:space="preserve"> de </w:t>
+      </w:r>
+      <w:proofErr w:type="spellStart"/>
+      <w:r>
+        <w:t>Git</w:t>
+      </w:r>
+      <w:proofErr w:type="spellEnd"/>
+    </w:p>
+    <w:p>
+      <w:pPr>
+        <w:rPr>
+          <w:lang w:val="es-419"/>
+        </w:rPr>
+      </w:pPr>
+      <w:r>
+        <w:rPr>
+          <w:lang w:val="es-419"/>
+        </w:rPr>
+        <w:t>Git commit –am “mensaje para commit”, solo funciona con archivos d</w:t>
+      </w:r>
+      <w:r>
+        <w:rPr>
+          <w:lang w:val="es-419"/>
+        </w:rPr>
+        <w:t>ónde se la ha hecho add previamente</w:t>
+      </w:r>
+    </w:p>
+    <w:p>
+      <w:pPr>
+        <w:rPr>
+          <w:lang w:val="es-419"/>
+        </w:rPr>
+      </w:pPr>
+      <w:r>
+        <w:rPr>
+          <w:lang w:val="es-419"/>
+        </w:rPr>
+        <w:t>La branch se hace desde la rama principal de donde estoy, se deb hacer desde la master</w:t>
+      </w:r>
+    </w:p>
+    <w:p>
+      <w:pPr>
+        <w:pStyle w:val="Prrafodelista"/>
+        <w:numPr>
+          <w:ilvl w:val="0"/>
+          <w:numId w:val="1"/>
+        </w:numPr>
+        <w:rPr>
+          <w:lang w:val="es-419"/>
+        </w:rPr>
+      </w:pPr>
+      <w:r>
+        <w:rPr>
+          <w:lang w:val="es-419"/>
+        </w:rPr>
+        <w:t>Hacer git status para ver dónde estoy, debe ser la master inicialmente</w:t>
+      </w:r>
+    </w:p>
+    <w:p>
+      <w:pPr>
+        <w:pStyle w:val="Prrafodelista"/>
+        <w:numPr>
+          <w:ilvl w:val="0"/>
+          <w:numId w:val="1"/>
+        </w:numPr>
+        <w:rPr>
+          <w:lang w:val="es-419"/>
+        </w:rPr>
+      </w:pPr>
+      <w:r>
+        <w:rPr>
+          <w:lang w:val="es-419"/>
+        </w:rPr>
+        <w:t>Crear la nueva rama</w:t>
+      </w:r>
+    </w:p>
+    <w:p>
+      <w:pPr>
+        <w:pStyle w:val="Prrafodelista"/>
+        <w:rPr>
+          <w:lang w:val="es-419"/>
+        </w:rPr>
+      </w:pPr>
+      <w:r>
+        <w:rPr>
+          <w:lang w:val="es-419"/>
+        </w:rPr>
+        <w:t xml:space="preserve"> </w:t>
+      </w:r>
+      <w:r>
+        <w:rPr>
+          <w:highlight w:val="yellow"/>
+          <w:lang w:val="es-419"/>
+        </w:rPr>
+        <w:t>git branch “nombreRama”</w:t>
+      </w:r>
+    </w:p>
+    <w:p>
+      <w:pPr>
+        <w:pStyle w:val="Prrafodelista"/>
+        <w:numPr>
+          <w:ilvl w:val="0"/>
+          <w:numId w:val="1"/>
+        </w:numPr>
+        <w:rPr>
+          <w:lang w:val="es-419"/>
+        </w:rPr>
+      </w:pPr>
+      <w:r>
+        <w:rPr>
+          <w:lang w:val="es-419"/>
+        </w:rPr>
+        <w:t>Verificar la correcta creación d ela nueva rama</w:t>
+      </w:r>
+    </w:p>
+    <w:p>
+      <w:pPr>
+        <w:pStyle w:val="Prrafodelista"/>
+        <w:rPr>
+          <w:lang w:val="es-419"/>
+        </w:rPr>
+      </w:pPr>
+      <w:r>
+        <w:rPr>
+          <w:highlight w:val="yellow"/>
+          <w:lang w:val="es-419"/>
+        </w:rPr>
+        <w:t>git show</w:t>
+      </w:r>
+    </w:p>
+    <w:p>
+      <w:pPr>
+        <w:pStyle w:val="Prrafodelista"/>
+        <w:numPr>
+          <w:ilvl w:val="0"/>
+          <w:numId w:val="1"/>
+        </w:numPr>
+        <w:rPr>
+          <w:lang w:val="es-419"/>
+        </w:rPr>
+      </w:pPr>
+      <w:r>
+        <w:rPr>
+          <w:lang w:val="es-419"/>
+        </w:rPr>
+        <w:t>Cambiar de rama</w:t>
+      </w:r>
+    </w:p>
+    <w:p>
+      <w:pPr>
+        <w:pStyle w:val="Prrafodelista"/>
+        <w:rPr>
+          <w:lang w:val="es-419"/>
+        </w:rPr>
+      </w:pPr>
+      <w:r>
+        <w:rPr>
+          <w:lang w:val="es-419"/>
+        </w:rPr>
+        <w:t>Git checkout “nombrerama”</w:t>
+      </w:r>
+    </w:p>
+    <w:p>
+      <w:pPr>
+        <w:pStyle w:val="Prrafodelista"/>
+        <w:numPr>
+          <w:ilvl w:val="0"/>
+          <w:numId w:val="1"/>
+        </w:numPr>
+        <w:rPr>
+          <w:lang w:val="es-419"/>
+        </w:rPr>
+      </w:pPr>
+      <w:r>
+        <w:rPr>
+          <w:lang w:val="es-419"/>
+        </w:rPr>
+        <w:t>Hacer los cambios y verificar la rama donde me encuentro</w:t>
+      </w:r>
+    </w:p>
+    <w:p>
+      <w:pPr>
+        <w:pStyle w:val="Prrafodelista"/>
+        <w:rPr>
+          <w:lang w:val="es-419"/>
+        </w:rPr>
+      </w:pPr>
+      <w:r>
+        <w:rPr>
+          <w:highlight w:val="yellow"/>
+          <w:lang w:val="es-419"/>
+        </w:rPr>
+        <w:t>git show</w:t>
+      </w:r>
+    </w:p>
+    <w:p>
+      <w:pPr>
+        <w:pStyle w:val="Prrafodelista"/>
+        <w:numPr>
+          <w:ilvl w:val="0"/>
+          <w:numId w:val="1"/>
+        </w:numPr>
+        <w:rPr>
+          <w:lang w:val="es-419"/>
+        </w:rPr>
+      </w:pPr>
+      <w:r>
+        <w:rPr>
+          <w:lang w:val="es-419"/>
+        </w:rPr>
+        <w:t>Para verificar los cambios globales dentro del pryecto y verificar los commit en todos las ramas</w:t>
+      </w:r>
+    </w:p>
+    <w:p>
+      <w:pPr>
+        <w:pStyle w:val="Prrafodelista"/>
+        <w:rPr>
+          <w:lang w:val="es-419"/>
+        </w:rPr>
+      </w:pPr>
+      <w:r>
+        <w:rPr>
+          <w:lang w:val="es-419"/>
+        </w:rPr>
+        <w:t>Git log</w:t>
+      </w:r>
+    </w:p>
+    <w:p>
+      <w:pPr>
+        <w:pStyle w:val="Prrafodelista"/>
+        <w:rPr>
+          <w:lang w:val="es-419"/>
+        </w:rPr>
+      </w:pPr>
+      <w:r>
+        <w:rPr>
+          <w:noProof/>
+          <w:lang w:val="es-419" w:eastAsia="es-419"/>
+        </w:rPr>
+        <w:lastRenderedPageBreak/>
+        <w:drawing>
+          <wp:inline distT="0" distB="0" distL="0" distR="0" wp14:anchorId="14EC09AD" wp14:editId="26E4AA2C">
+            <wp:extent cx="5400040" cy="5817355"/>
+            <wp:effectExtent l="0" t="0" r="0" b="0"/>
+            <wp:docPr id="24" name="Imagen 24"/>
+            <wp:cNvGraphicFramePr>
+              <a:graphicFrameLocks xmlns:a="http://schemas.openxmlformats.org/drawingml/2006/main" noChangeAspect="1"/>
+            </wp:cNvGraphicFramePr>
+            <a:graphic xmlns:a="http://schemas.openxmlformats.org/drawingml/2006/main">
+              <a:graphicData uri="http://schemas.openxmlformats.org/drawingml/2006/picture">
+                <pic:pic xmlns:pic="http://schemas.openxmlformats.org/drawingml/2006/picture">
+                  <pic:nvPicPr>
+                    <pic:cNvPr id="0" name=""/>
+                    <pic:cNvPicPr/>
+                  </pic:nvPicPr>
+                  <pic:blipFill>
+                    <a:blip r:embed="rId29"/>
+                    <a:stretch>
+                      <a:fillRect/>
+                    </a:stretch>
+                  </pic:blipFill>
+                  <pic:spPr>
+                    <a:xfrm>
+                      <a:off x="0" y="0"/>
+                      <a:ext cx="5400040" cy="5817355"/>
+                    </a:xfrm>
+                    <a:prstGeom prst="rect">
+                      <a:avLst/>
+                    </a:prstGeom>
+                  </pic:spPr>
+                </pic:pic>
+              </a:graphicData>
+            </a:graphic>
+          </wp:inline>
+        </w:drawing>
+      </w:r>
+    </w:p>
+    <w:p>
+      <w:pPr>
+        <w:pStyle w:val="Prrafodelista"/>
+        <w:rPr>
+          <w:lang w:val="es-419"/>
+        </w:rPr>
+      </w:pPr>
+    </w:p>
+    <w:p>
+      <w:pPr>
+        <w:pStyle w:val="Prrafodelista"/>
+        <w:numPr>
+          <w:ilvl w:val="0"/>
+          <w:numId w:val="1"/>
+        </w:numPr>
+        <w:rPr>
+          <w:lang w:val="es-419"/>
+        </w:rPr>
+      </w:pPr>
+      <w:r>
+        <w:rPr>
+          <w:lang w:val="es-419"/>
+        </w:rPr>
+        <w:t>Para volver a la rama master sin hacerle push</w:t>
+      </w:r>
+    </w:p>
+    <w:p>
+      <w:pPr>
+        <w:pStyle w:val="Prrafodelista"/>
+        <w:rPr>
+          <w:lang w:val="es-419"/>
+        </w:rPr>
+      </w:pPr>
+      <w:r>
+        <w:rPr>
+          <w:lang w:val="es-419"/>
+        </w:rPr>
+        <w:t>Git checkout master</w:t>
+      </w:r>
+    </w:p>
+    <w:p>
+      <w:pPr>
+        <w:rPr>
+          <w:lang w:val="es-419"/>
+        </w:rPr>
+      </w:pPr>
+    </w:p>
+    <w:p>
+      <w:pPr>
+        <w:rPr>
+          <w:lang w:val="es-419"/>
+        </w:rPr>
+      </w:pPr>
+      <w:r>
+        <w:rPr>
+          <w:lang w:val="es-419"/>
+        </w:rPr>
+        <w:t>Por ahora, nuestro proyecto vive únicamente en nuestra computadora. Esto significa que no hay forma de que otros miembros del equipo trabajen en él.</w:t>
+      </w:r>
+    </w:p>
+    <w:p>
+      <w:pPr>
+        <w:rPr>
+          <w:lang w:val="es-419"/>
+        </w:rPr>
+      </w:pPr>
+    </w:p>
+    <w:p>
+      <w:pPr>
+        <w:rPr>
+          <w:lang w:val="es-419"/>
+        </w:rPr>
+      </w:pPr>
+      <w:r>
+        <w:rPr>
+          <w:lang w:val="es-419"/>
+        </w:rPr>
+        <w:t>Para solucionar esto están los servidores remotos: un nuevo estado que deben seguir nuestros archivos para conectarse y trabajar con equipos de cualquier parte del mundo.</w:t>
+      </w:r>
+    </w:p>
+    <w:p>
+      <w:pPr>
+        <w:rPr>
+          <w:lang w:val="es-419"/>
+        </w:rPr>
+      </w:pPr>
+    </w:p>
+    <w:p>
+      <w:pPr>
+        <w:rPr>
+          <w:lang w:val="es-419"/>
+        </w:rPr>
+      </w:pPr>
+      <w:r>
+        <w:rPr>
+          <w:lang w:val="es-419"/>
+        </w:rPr>
+        <w:lastRenderedPageBreak/>
+        <w:t>Estos servidores remotos pueden estar alojados en GitHub, GitLab, BitBucket, entre otros. Lo que van a hacer es guardar el mismo repositorio que tienes en tu computadora y darnos una URL con la que todos podremos acceder a los archivos del proyecto para descargarlos, hacer cambios y volverlos a enviar al servidor remoto para que otras personas vean los cambios, comparen sus versiones y creen nuevas propuestas para el proyecto.</w:t>
+      </w:r>
+    </w:p>
+    <w:p>
+      <w:pPr>
+        <w:rPr>
+          <w:lang w:val="es-419"/>
+        </w:rPr>
+      </w:pPr>
+    </w:p>
+    <w:p>
+      <w:pPr>
+        <w:rPr>
+          <w:lang w:val="es-419"/>
+        </w:rPr>
+      </w:pPr>
+      <w:r>
+        <w:rPr>
+          <w:lang w:val="es-419"/>
+        </w:rPr>
+        <w:t>Esto significa que debes aprender algunos nuevos comandos:</w:t>
+      </w:r>
+    </w:p>
+    <w:p>
+      <w:pPr>
+        <w:rPr>
+          <w:lang w:val="es-419"/>
+        </w:rPr>
+      </w:pPr>
+    </w:p>
+    <w:p>
+      <w:pPr>
+        <w:rPr>
+          <w:lang w:val="es-419"/>
+        </w:rPr>
+      </w:pPr>
+      <w:r>
+        <w:rPr>
+          <w:lang w:val="es-419"/>
+        </w:rPr>
+        <w:t>git clone url_del_servidor_remoto: Nos permite descargar los archivos de la última versión de la rama principal y todo el historial de cambios en la carpeta .git.</w:t>
+      </w:r>
+    </w:p>
+    <w:p>
+      <w:pPr>
+        <w:rPr>
+          <w:lang w:val="es-419"/>
+        </w:rPr>
+      </w:pPr>
+      <w:r>
+        <w:rPr>
+          <w:lang w:val="es-419"/>
+        </w:rPr>
+        <w:t>git push: Luego de hacer git add y git commit debemos ejecutar este comando para mandar los cambios al servidor remoto.</w:t>
+      </w:r>
+    </w:p>
+    <w:p>
+      <w:pPr>
+        <w:rPr>
+          <w:lang w:val="es-419"/>
+        </w:rPr>
+      </w:pPr>
+      <w:r>
+        <w:rPr>
+          <w:lang w:val="es-419"/>
+        </w:rPr>
+        <w:t>git fetch: Lo usamos para traer actualizaciones del servidor remoto y guardarlas en nuestro repositorio local (en caso de que hayan, por supuesto).</w:t>
+      </w:r>
+    </w:p>
+    <w:p>
+      <w:pPr>
+        <w:rPr>
+          <w:lang w:val="es-419"/>
+        </w:rPr>
+      </w:pPr>
+      <w:r>
+        <w:rPr>
+          <w:lang w:val="es-419"/>
+        </w:rPr>
+        <w:t>git merge: También usamos el comando git merge con servidores remotos. Lo necesitamos para combinar los últimos cambios del servidor remoto y nuestro directorio de trabajo.</w:t>
+      </w:r>
+    </w:p>
+    <w:p>
+      <w:pPr>
+        <w:rPr>
+          <w:lang w:val="es-419"/>
+        </w:rPr>
+      </w:pPr>
+      <w:r>
+        <w:rPr>
+          <w:lang w:val="es-419"/>
+        </w:rPr>
+        <w:t>git pull: Básicamente, git fetch y git merge al mismo tiempo.</w:t>
+      </w:r>
+    </w:p>
+    <w:p>
+      <w:pPr>
+        <w:rPr>
+          <w:lang w:val="es-419"/>
+        </w:rPr>
+      </w:pPr>
+    </w:p>
+    <w:p>
+      <w:pPr>
+        <w:rPr>
+          <w:lang w:val="es-419"/>
+        </w:rPr>
+      </w:pPr>
+    </w:p>
+    <w:p>
+      <w:pPr>
+        <w:pStyle w:val="Ttulo3"/>
+      </w:pPr>
+      <w:r>
+        <w:t xml:space="preserve">Introducción a las ramas o </w:t>
+      </w:r>
+      <w:proofErr w:type="spellStart"/>
+      <w:r>
+        <w:t>branches</w:t>
+      </w:r>
+      <w:proofErr w:type="spellEnd"/>
+      <w:r>
+        <w:t xml:space="preserve"> de </w:t>
+      </w:r>
+      <w:proofErr w:type="spellStart"/>
+      <w:r>
+        <w:t>Git</w:t>
+      </w:r>
+      <w:proofErr w:type="spellEnd"/>
+    </w:p>
+    <w:p>
+      <w:pPr>
+        <w:rPr>
+          <w:lang w:val="es-419"/>
+        </w:rPr>
+      </w:pPr>
+    </w:p>
+    <w:p>
+      <w:pPr>
+        <w:rPr>
+          <w:lang w:val="es-419"/>
+        </w:rPr>
+      </w:pPr>
+      <w:r>
+        <w:rPr>
+          <w:lang w:val="es-419"/>
+        </w:rPr>
+        <w:t>Las ramas son la forma de hacer cambios en nuestro proyecto sin afectar el flujo de trabajo de la rama principal. Esto porque queremos trabajar una parte muy específica de la aplicación o simplemente experimentar.</w:t>
+      </w:r>
+    </w:p>
+    <w:p>
+      <w:pPr>
+        <w:rPr>
+          <w:lang w:val="es-419"/>
+        </w:rPr>
+      </w:pPr>
+    </w:p>
+    <w:p>
+      <w:pPr>
+        <w:rPr>
+          <w:lang w:val="es-419"/>
+        </w:rPr>
+      </w:pPr>
+      <w:r>
+        <w:rPr>
+          <w:lang w:val="es-419"/>
+        </w:rPr>
+        <w:t>La cabecera o HEAD representan la rama y el commit de esa rama donde estamos trabajando. Por defecto, esta cabecera aparecerá en el último commit de nuestra rama principal. Pero podemos cambiarlo al crear una rama (git branch rama, git checkout -b rama) o movernos en el tiempo a cualquier otro commit de cualquier otra rama con los comandos (git reset id-commit, git checkout rama-o-id-commit).</w:t>
+      </w:r>
+    </w:p>
+    <w:p>
+      <w:pPr>
+        <w:rPr>
+          <w:lang w:val="es-419"/>
+        </w:rPr>
+      </w:pPr>
+    </w:p>
+    <w:p>
+      <w:pPr>
+        <w:rPr>
+          <w:lang w:val="es-419"/>
+        </w:rPr>
+      </w:pPr>
+    </w:p>
+    <w:p>
+      <w:pPr>
+        <w:rPr>
+          <w:lang w:val="es-419"/>
+        </w:rPr>
+      </w:pPr>
+    </w:p>
+    <w:p>
+      <w:pPr>
+        <w:pStyle w:val="Ttulo3"/>
+      </w:pPr>
+      <w:r>
+        <w:lastRenderedPageBreak/>
+        <w:t xml:space="preserve">Fusión de ramas con </w:t>
+      </w:r>
+      <w:proofErr w:type="spellStart"/>
+      <w:r>
+        <w:t>Git</w:t>
+      </w:r>
+      <w:proofErr w:type="spellEnd"/>
+      <w:r>
+        <w:t xml:space="preserve"> </w:t>
+      </w:r>
+      <w:proofErr w:type="spellStart"/>
+      <w:r>
+        <w:t>merge</w:t>
+      </w:r>
+      <w:proofErr w:type="spellEnd"/>
+    </w:p>
+    <w:p>
+      <w:r>
+        <w:t xml:space="preserve">El comando </w:t>
+      </w:r>
+      <w:proofErr w:type="spellStart"/>
+      <w:r>
+        <w:t>git</w:t>
+      </w:r>
+      <w:proofErr w:type="spellEnd"/>
+      <w:r>
+        <w:t xml:space="preserve"> </w:t>
+      </w:r>
+      <w:proofErr w:type="spellStart"/>
+      <w:r>
+        <w:t>merge</w:t>
+      </w:r>
+      <w:proofErr w:type="spellEnd"/>
+      <w:r>
+        <w:t xml:space="preserve"> nos permite crear un nuevo </w:t>
+      </w:r>
+      <w:proofErr w:type="spellStart"/>
+      <w:r>
+        <w:t>commit</w:t>
+      </w:r>
+      <w:proofErr w:type="spellEnd"/>
+      <w:r>
+        <w:t xml:space="preserve"> con la combinación de dos ramas (la rama donde nos encontramos cuando ejecutamos el comando y la rama que indiquemos después del comando).</w:t>
+      </w:r>
+    </w:p>
+    <w:p>
+      <w:r>
+        <w:t xml:space="preserve"># Crear un nuevo </w:t>
+      </w:r>
+      <w:proofErr w:type="spellStart"/>
+      <w:r>
+        <w:t>commit</w:t>
+      </w:r>
+      <w:proofErr w:type="spellEnd"/>
+      <w:r>
+        <w:t xml:space="preserve"> en la rama master combinando</w:t>
+      </w:r>
+    </w:p>
+    <w:p>
+      <w:r>
+        <w:t xml:space="preserve"># </w:t>
+      </w:r>
+      <w:proofErr w:type="gramStart"/>
+      <w:r>
+        <w:t>los</w:t>
+      </w:r>
+      <w:proofErr w:type="gramEnd"/>
+      <w:r>
+        <w:t xml:space="preserve"> cambios de la rama cabecera:</w:t>
+      </w:r>
+    </w:p>
+    <w:p>
+      <w:pPr>
+        <w:rPr>
+          <w:highlight w:val="yellow"/>
+          <w:lang w:val="en-US"/>
+        </w:rPr>
+      </w:pPr>
+      <w:proofErr w:type="spellStart"/>
+      <w:proofErr w:type="gramStart"/>
+      <w:r>
+        <w:rPr>
+          <w:highlight w:val="yellow"/>
+          <w:lang w:val="en-US"/>
+        </w:rPr>
+        <w:t>git</w:t>
+      </w:r>
+      <w:proofErr w:type="spellEnd"/>
+      <w:proofErr w:type="gramEnd"/>
+      <w:r>
+        <w:rPr>
+          <w:highlight w:val="yellow"/>
+          <w:lang w:val="en-US"/>
+        </w:rPr>
+        <w:t xml:space="preserve"> checkout master</w:t>
+      </w:r>
+    </w:p>
+    <w:p>
+      <w:pPr>
+        <w:rPr>
+          <w:lang w:val="en-US"/>
+        </w:rPr>
+      </w:pPr>
+      <w:proofErr w:type="spellStart"/>
+      <w:proofErr w:type="gramStart"/>
+      <w:r>
+        <w:rPr>
+          <w:highlight w:val="yellow"/>
+          <w:lang w:val="en-US"/>
+        </w:rPr>
+        <w:t>git</w:t>
+      </w:r>
+      <w:proofErr w:type="spellEnd"/>
+      <w:proofErr w:type="gramEnd"/>
+      <w:r>
+        <w:rPr>
+          <w:highlight w:val="yellow"/>
+          <w:lang w:val="en-US"/>
+        </w:rPr>
+        <w:t xml:space="preserve"> merge </w:t>
+      </w:r>
+      <w:proofErr w:type="spellStart"/>
+      <w:r>
+        <w:rPr>
+          <w:highlight w:val="yellow"/>
+          <w:lang w:val="en-US"/>
+        </w:rPr>
+        <w:t>cabecera</w:t>
+      </w:r>
+      <w:proofErr w:type="spellEnd"/>
+    </w:p>
+    <w:p>
+      <w:pPr>
+        <w:rPr>
+          <w:lang w:val="en-US"/>
+        </w:rPr>
+      </w:pPr>
+    </w:p>
+    <w:p>
+      <w:r>
+        <w:t xml:space="preserve"># Crear un nuevo </w:t>
+      </w:r>
+      <w:proofErr w:type="spellStart"/>
+      <w:r>
+        <w:t>commit</w:t>
+      </w:r>
+      <w:proofErr w:type="spellEnd"/>
+      <w:r>
+        <w:t xml:space="preserve"> en la rama cabecera combinando</w:t>
+      </w:r>
+    </w:p>
+    <w:p>
+      <w:r>
+        <w:t xml:space="preserve"># </w:t>
+      </w:r>
+      <w:proofErr w:type="gramStart"/>
+      <w:r>
+        <w:t>los</w:t>
+      </w:r>
+      <w:proofErr w:type="gramEnd"/>
+      <w:r>
+        <w:t xml:space="preserve"> cambios de cualquier otra rama:</w:t>
+      </w:r>
+    </w:p>
+    <w:p>
+      <w:pPr>
+        <w:rPr>
+          <w:highlight w:val="yellow"/>
+        </w:rPr>
+      </w:pPr>
+      <w:proofErr w:type="spellStart"/>
+      <w:proofErr w:type="gramStart"/>
+      <w:r>
+        <w:rPr>
+          <w:highlight w:val="yellow"/>
+        </w:rPr>
+        <w:t>git</w:t>
+      </w:r>
+      <w:proofErr w:type="spellEnd"/>
+      <w:proofErr w:type="gramEnd"/>
+      <w:r>
+        <w:rPr>
+          <w:highlight w:val="yellow"/>
+        </w:rPr>
+        <w:t xml:space="preserve"> </w:t>
+      </w:r>
+      <w:proofErr w:type="spellStart"/>
+      <w:r>
+        <w:rPr>
+          <w:highlight w:val="yellow"/>
+        </w:rPr>
+        <w:t>checkout</w:t>
+      </w:r>
+      <w:proofErr w:type="spellEnd"/>
+      <w:r>
+        <w:rPr>
+          <w:highlight w:val="yellow"/>
+        </w:rPr>
+        <w:t xml:space="preserve"> cabecera</w:t>
+      </w:r>
+    </w:p>
+    <w:p>
+      <w:proofErr w:type="spellStart"/>
+      <w:proofErr w:type="gramStart"/>
+      <w:r>
+        <w:rPr>
+          <w:highlight w:val="yellow"/>
+        </w:rPr>
+        <w:t>git</w:t>
+      </w:r>
+      <w:proofErr w:type="spellEnd"/>
+      <w:proofErr w:type="gramEnd"/>
+      <w:r>
+        <w:rPr>
+          <w:highlight w:val="yellow"/>
+        </w:rPr>
+        <w:t xml:space="preserve"> </w:t>
+      </w:r>
+      <w:proofErr w:type="spellStart"/>
+      <w:r>
+        <w:rPr>
+          <w:highlight w:val="yellow"/>
+        </w:rPr>
+        <w:t>merge</w:t>
+      </w:r>
+      <w:proofErr w:type="spellEnd"/>
+      <w:r>
+        <w:rPr>
+          <w:highlight w:val="yellow"/>
+        </w:rPr>
+        <w:t xml:space="preserve"> cualquier-otra-rama</w:t>
+      </w:r>
+    </w:p>
+    <w:p>
       <w:bookmarkStart w:id="0" w:name="_GoBack"/>
       <w:bookmarkEnd w:id="0"/>
     </w:p>
-    <w:p>
-      <w:pPr>
-        <w:rPr>
-          <w:lang w:val="es-419"/>
-        </w:rPr>
-      </w:pPr>
-      <w:r>
-        <w:rPr>
-          <w:lang w:val="es-419"/>
-        </w:rPr>
-        <w:t>En cambio, si usamos git reset HEAD, lo único que haremos será mover estos cambios de Staging a Unstaged. Seguiremos teniendo los últimos cambios del archivo, el repositorio mantendrá el archivo (no con sus últimos cambios pero sí con los últimos en los que hicimos commit) y no habremos perdido nada.</w:t>
-      </w:r>
-    </w:p>
-    <w:p>
-      <w:pPr>
-        <w:rPr>
-          <w:lang w:val="es-419"/>
-        </w:rPr>
-      </w:pPr>
-    </w:p>
-    <w:p>
-      <w:pPr>
-        <w:rPr>
-          <w:lang w:val="es-419"/>
-        </w:rPr>
-      </w:pPr>
-      <w:r>
-        <w:rPr>
-          <w:lang w:val="es-419"/>
-        </w:rPr>
-        <w:t>Conclusión: Lo mejor que puedes hacer para salvar tu puesto y evitar un incendio en tu trabajo es conocer muy bien la diferencia y los riesgos de todos los comandos de Git.</w:t>
-      </w:r>
-    </w:p>
-    <w:p/>
-    <w:p/>
     <w:sectPr>
       <w:pgSz w:w="11906" w:h="16838"/>
       <w:pgMar w:top="1417" w:right="1701" w:bottom="1417" w:left="1701" w:header="708" w:footer="708" w:gutter="0"/>
@@ -3902,6 +4737,103 @@
     </w:sectPr>
   </w:body>
 </w:document>
+</file>
+
+<file path=word/numbering.xml><?xml version="1.0" encoding="utf-8"?>
+<w:numbering xmlns:wpc="http://schemas.microsoft.com/office/word/2010/wordprocessingCanvas" xmlns:mc="http://schemas.openxmlformats.org/markup-compatibility/2006" xmlns:o="urn:schemas-microsoft-com:office:office" xmlns:r="http://schemas.openxmlformats.org/officeDocument/2006/relationships" xmlns:m="http://schemas.openxmlformats.org/officeDocument/2006/math" xmlns:v="urn:schemas-microsoft-com:vml" xmlns:wp14="http://schemas.microsoft.com/office/word/2010/wordprocessingDrawing" xmlns:wp="http://schemas.openxmlformats.org/drawingml/2006/wordprocessingDrawing" xmlns:w10="urn:schemas-microsoft-com:office:word" xmlns:w="http://schemas.openxmlformats.org/wordprocessingml/2006/main" xmlns:w14="http://schemas.microsoft.com/office/word/2010/wordml" xmlns:wpg="http://schemas.microsoft.com/office/word/2010/wordprocessingGroup" xmlns:wpi="http://schemas.microsoft.com/office/word/2010/wordprocessingInk" xmlns:wne="http://schemas.microsoft.com/office/word/2006/wordml" xmlns:wps="http://schemas.microsoft.com/office/word/2010/wordprocessingShape" mc:Ignorable="w14 wp14">
+  <w:abstractNum w:abstractNumId="0">
+    <w:nsid w:val="65CF0989"/>
+    <w:multiLevelType w:val="hybridMultilevel"/>
+    <w:tmpl w:val="9FE250A0"/>
+    <w:lvl w:ilvl="0" w:tplc="21D2E3EE">
+      <w:start w:val="1"/>
+      <w:numFmt w:val="decimal"/>
+      <w:lvlText w:val="%1-"/>
+      <w:lvlJc w:val="left"/>
+      <w:pPr>
+        <w:ind w:left="720" w:hanging="360"/>
+      </w:pPr>
+      <w:rPr>
+        <w:rFonts w:hint="default"/>
+      </w:rPr>
+    </w:lvl>
+    <w:lvl w:ilvl="1" w:tplc="580A0019" w:tentative="1">
+      <w:start w:val="1"/>
+      <w:numFmt w:val="lowerLetter"/>
+      <w:lvlText w:val="%2."/>
+      <w:lvlJc w:val="left"/>
+      <w:pPr>
+        <w:ind w:left="1440" w:hanging="360"/>
+      </w:pPr>
+    </w:lvl>
+    <w:lvl w:ilvl="2" w:tplc="580A001B" w:tentative="1">
+      <w:start w:val="1"/>
+      <w:numFmt w:val="lowerRoman"/>
+      <w:lvlText w:val="%3."/>
+      <w:lvlJc w:val="right"/>
+      <w:pPr>
+        <w:ind w:left="2160" w:hanging="180"/>
+      </w:pPr>
+    </w:lvl>
+    <w:lvl w:ilvl="3" w:tplc="580A000F" w:tentative="1">
+      <w:start w:val="1"/>
+      <w:numFmt w:val="decimal"/>
+      <w:lvlText w:val="%4."/>
+      <w:lvlJc w:val="left"/>
+      <w:pPr>
+        <w:ind w:left="2880" w:hanging="360"/>
+      </w:pPr>
+    </w:lvl>
+    <w:lvl w:ilvl="4" w:tplc="580A0019" w:tentative="1">
+      <w:start w:val="1"/>
+      <w:numFmt w:val="lowerLetter"/>
+      <w:lvlText w:val="%5."/>
+      <w:lvlJc w:val="left"/>
+      <w:pPr>
+        <w:ind w:left="3600" w:hanging="360"/>
+      </w:pPr>
+    </w:lvl>
+    <w:lvl w:ilvl="5" w:tplc="580A001B" w:tentative="1">
+      <w:start w:val="1"/>
+      <w:numFmt w:val="lowerRoman"/>
+      <w:lvlText w:val="%6."/>
+      <w:lvlJc w:val="right"/>
+      <w:pPr>
+        <w:ind w:left="4320" w:hanging="180"/>
+      </w:pPr>
+    </w:lvl>
+    <w:lvl w:ilvl="6" w:tplc="580A000F" w:tentative="1">
+      <w:start w:val="1"/>
+      <w:numFmt w:val="decimal"/>
+      <w:lvlText w:val="%7."/>
+      <w:lvlJc w:val="left"/>
+      <w:pPr>
+        <w:ind w:left="5040" w:hanging="360"/>
+      </w:pPr>
+    </w:lvl>
+    <w:lvl w:ilvl="7" w:tplc="580A0019" w:tentative="1">
+      <w:start w:val="1"/>
+      <w:numFmt w:val="lowerLetter"/>
+      <w:lvlText w:val="%8."/>
+      <w:lvlJc w:val="left"/>
+      <w:pPr>
+        <w:ind w:left="5760" w:hanging="360"/>
+      </w:pPr>
+    </w:lvl>
+    <w:lvl w:ilvl="8" w:tplc="580A001B" w:tentative="1">
+      <w:start w:val="1"/>
+      <w:numFmt w:val="lowerRoman"/>
+      <w:lvlText w:val="%9."/>
+      <w:lvlJc w:val="right"/>
+      <w:pPr>
+        <w:ind w:left="6480" w:hanging="180"/>
+      </w:pPr>
+    </w:lvl>
+  </w:abstractNum>
+  <w:num w:numId="1">
+    <w:abstractNumId w:val="0"/>
+  </w:num>
+</w:numbering>
 </file>
 
 <file path=word/styles.xml><?xml version="1.0" encoding="utf-8"?>
@@ -4251,6 +5183,17 @@
       <w:u w:val="single"/>
     </w:rPr>
   </w:style>
+  <w:style w:type="paragraph" w:styleId="Prrafodelista">
+    <w:name w:val="List Paragraph"/>
+    <w:basedOn w:val="Normal"/>
+    <w:uiPriority w:val="34"/>
+    <w:qFormat/>
+    <w:rsid w:val="007F24E2"/>
+    <w:pPr>
+      <w:ind w:left="720"/>
+      <w:contextualSpacing/>
+    </w:pPr>
+  </w:style>
 </w:styles>
 </file>
 
@@ -4601,6 +5544,17 @@
       <w:u w:val="single"/>
     </w:rPr>
   </w:style>
+  <w:style w:type="paragraph" w:styleId="Prrafodelista">
+    <w:name w:val="List Paragraph"/>
+    <w:basedOn w:val="Normal"/>
+    <w:uiPriority w:val="34"/>
+    <w:qFormat/>
+    <w:rsid w:val="007F24E2"/>
+    <w:pPr>
+      <w:ind w:left="720"/>
+      <w:contextualSpacing/>
+    </w:pPr>
+  </w:style>
 </w:styles>
 </file>
 

</xml_diff>

<commit_message>
Se guardan cambios en archivo doc
</commit_message>
<xml_diff>
--- a/Comandos.docx
+++ b/Comandos.docx
@@ -4662,70 +4662,70 @@
           <w:highlight w:val="yellow"/>
         </w:rPr>
       </w:pPr>
+      <w:proofErr w:type="spellStart"/>
+      <w:proofErr w:type="gramStart"/>
+      <w:r>
+        <w:rPr>
+          <w:highlight w:val="yellow"/>
+        </w:rPr>
+        <w:t>git</w:t>
+      </w:r>
+      <w:proofErr w:type="spellEnd"/>
+      <w:proofErr w:type="gramEnd"/>
+      <w:r>
+        <w:rPr>
+          <w:highlight w:val="yellow"/>
+        </w:rPr>
+        <w:t xml:space="preserve"> </w:t>
+      </w:r>
+      <w:proofErr w:type="spellStart"/>
+      <w:r>
+        <w:rPr>
+          <w:highlight w:val="yellow"/>
+        </w:rPr>
+        <w:t>checkout</w:t>
+      </w:r>
+      <w:proofErr w:type="spellEnd"/>
+      <w:r>
+        <w:rPr>
+          <w:highlight w:val="yellow"/>
+        </w:rPr>
+        <w:t xml:space="preserve"> cabecera</w:t>
+      </w:r>
+    </w:p>
+    <w:p>
+      <w:proofErr w:type="spellStart"/>
+      <w:proofErr w:type="gramStart"/>
+      <w:r>
+        <w:rPr>
+          <w:highlight w:val="yellow"/>
+        </w:rPr>
+        <w:t>git</w:t>
+      </w:r>
+      <w:proofErr w:type="spellEnd"/>
+      <w:proofErr w:type="gramEnd"/>
+      <w:r>
+        <w:rPr>
+          <w:highlight w:val="yellow"/>
+        </w:rPr>
+        <w:t xml:space="preserve"> </w:t>
+      </w:r>
+      <w:proofErr w:type="spellStart"/>
+      <w:r>
+        <w:rPr>
+          <w:highlight w:val="yellow"/>
+        </w:rPr>
+        <w:t>merge</w:t>
+      </w:r>
+      <w:proofErr w:type="spellEnd"/>
+      <w:r>
+        <w:rPr>
+          <w:highlight w:val="yellow"/>
+        </w:rPr>
+        <w:t xml:space="preserve"> cualquier-otra-rama</w:t>
+      </w:r>
       <w:bookmarkStart w:id="0" w:name="_GoBack"/>
       <w:bookmarkEnd w:id="0"/>
-      <w:proofErr w:type="spellStart"/>
-      <w:proofErr w:type="gramStart"/>
-      <w:r>
-        <w:rPr>
-          <w:highlight w:val="yellow"/>
-        </w:rPr>
-        <w:t>git</w:t>
-      </w:r>
-      <w:proofErr w:type="spellEnd"/>
-      <w:proofErr w:type="gramEnd"/>
-      <w:r>
-        <w:rPr>
-          <w:highlight w:val="yellow"/>
-        </w:rPr>
-        <w:t xml:space="preserve"> </w:t>
-      </w:r>
-      <w:proofErr w:type="spellStart"/>
-      <w:r>
-        <w:rPr>
-          <w:highlight w:val="yellow"/>
-        </w:rPr>
-        <w:t>checkout</w:t>
-      </w:r>
-      <w:proofErr w:type="spellEnd"/>
-      <w:r>
-        <w:rPr>
-          <w:highlight w:val="yellow"/>
-        </w:rPr>
-        <w:t xml:space="preserve"> cabecera</w:t>
-      </w:r>
-    </w:p>
-    <w:p>
-      <w:proofErr w:type="spellStart"/>
-      <w:proofErr w:type="gramStart"/>
-      <w:r>
-        <w:rPr>
-          <w:highlight w:val="yellow"/>
-        </w:rPr>
-        <w:t>git</w:t>
-      </w:r>
-      <w:proofErr w:type="spellEnd"/>
-      <w:proofErr w:type="gramEnd"/>
-      <w:r>
-        <w:rPr>
-          <w:highlight w:val="yellow"/>
-        </w:rPr>
-        <w:t xml:space="preserve"> </w:t>
-      </w:r>
-      <w:proofErr w:type="spellStart"/>
-      <w:r>
-        <w:rPr>
-          <w:highlight w:val="yellow"/>
-        </w:rPr>
-        <w:t>merge</w:t>
-      </w:r>
-      <w:proofErr w:type="spellEnd"/>
-      <w:r>
-        <w:rPr>
-          <w:highlight w:val="yellow"/>
-        </w:rPr>
-        <w:t xml:space="preserve"> cualquier-otra-rama</w:t>
-      </w:r>
     </w:p>
     <w:sectPr>
       <w:pgSz w:w="11906" w:h="16838"/>

</xml_diff>

<commit_message>
ultimos cambios de la rama cabecera
</commit_message>
<xml_diff>
--- a/Comandos.docx
+++ b/Comandos.docx
@@ -4724,8 +4724,61 @@
         </w:rPr>
         <w:t xml:space="preserve"> cualquier-otra-rama</w:t>
       </w:r>
+    </w:p>
+    <w:p>
+      <w:proofErr w:type="spellStart"/>
+      <w:proofErr w:type="gramStart"/>
+      <w:r>
+        <w:rPr>
+          <w:highlight w:val="yellow"/>
+        </w:rPr>
+        <w:t>git</w:t>
+      </w:r>
+      <w:proofErr w:type="spellEnd"/>
+      <w:proofErr w:type="gramEnd"/>
+      <w:r>
+        <w:rPr>
+          <w:highlight w:val="yellow"/>
+        </w:rPr>
+        <w:t xml:space="preserve"> </w:t>
+      </w:r>
+      <w:proofErr w:type="spellStart"/>
+      <w:r>
+        <w:rPr>
+          <w:highlight w:val="yellow"/>
+        </w:rPr>
+        <w:t>branch</w:t>
+      </w:r>
+      <w:proofErr w:type="spellEnd"/>
+      <w:r>
+        <w:t xml:space="preserve"> muestra las ramas que están contenidas dentro del repositorio y donde me encuentro posicionado</w:t>
+      </w:r>
+    </w:p>
+    <w:p/>
+    <w:p>
+      <w:pPr>
+        <w:pStyle w:val="Prrafodelista"/>
+        <w:numPr>
+          <w:ilvl w:val="0"/>
+          <w:numId w:val="2"/>
+        </w:numPr>
+      </w:pPr>
+      <w:r>
+        <w:t xml:space="preserve">Debo traerme los cambios que se hicieron en </w:t>
+      </w:r>
+      <w:r>
+        <w:t>desarrollo y desde la rama de master</w:t>
+      </w:r>
       <w:bookmarkStart w:id="0" w:name="_GoBack"/>
       <w:bookmarkEnd w:id="0"/>
+      <w:r>
+        <w:t xml:space="preserve"> hacer el </w:t>
+      </w:r>
+      <w:proofErr w:type="spellStart"/>
+      <w:r>
+        <w:t>merge</w:t>
+      </w:r>
+      <w:proofErr w:type="spellEnd"/>
     </w:p>
     <w:sectPr>
       <w:pgSz w:w="11906" w:h="16838"/>
@@ -4740,10 +4793,10 @@
 <file path=word/numbering.xml><?xml version="1.0" encoding="utf-8"?>
 <w:numbering xmlns:wpc="http://schemas.microsoft.com/office/word/2010/wordprocessingCanvas" xmlns:mc="http://schemas.openxmlformats.org/markup-compatibility/2006" xmlns:o="urn:schemas-microsoft-com:office:office" xmlns:r="http://schemas.openxmlformats.org/officeDocument/2006/relationships" xmlns:m="http://schemas.openxmlformats.org/officeDocument/2006/math" xmlns:v="urn:schemas-microsoft-com:vml" xmlns:wp14="http://schemas.microsoft.com/office/word/2010/wordprocessingDrawing" xmlns:wp="http://schemas.openxmlformats.org/drawingml/2006/wordprocessingDrawing" xmlns:w10="urn:schemas-microsoft-com:office:word" xmlns:w="http://schemas.openxmlformats.org/wordprocessingml/2006/main" xmlns:w14="http://schemas.microsoft.com/office/word/2010/wordml" xmlns:wpg="http://schemas.microsoft.com/office/word/2010/wordprocessingGroup" xmlns:wpi="http://schemas.microsoft.com/office/word/2010/wordprocessingInk" xmlns:wne="http://schemas.microsoft.com/office/word/2006/wordml" xmlns:wps="http://schemas.microsoft.com/office/word/2010/wordprocessingShape" mc:Ignorable="w14 wp14">
   <w:abstractNum w:abstractNumId="0">
-    <w:nsid w:val="65CF0989"/>
+    <w:nsid w:val="5EEB28BC"/>
     <w:multiLevelType w:val="hybridMultilevel"/>
-    <w:tmpl w:val="9FE250A0"/>
-    <w:lvl w:ilvl="0" w:tplc="21D2E3EE">
+    <w:tmpl w:val="70201E30"/>
+    <w:lvl w:ilvl="0" w:tplc="BFFE07EE">
       <w:start w:val="1"/>
       <w:numFmt w:val="decimal"/>
       <w:lvlText w:val="%1-"/>
@@ -4828,7 +4881,99 @@
       </w:pPr>
     </w:lvl>
   </w:abstractNum>
+  <w:abstractNum w:abstractNumId="1">
+    <w:nsid w:val="65CF0989"/>
+    <w:multiLevelType w:val="hybridMultilevel"/>
+    <w:tmpl w:val="9FE250A0"/>
+    <w:lvl w:ilvl="0" w:tplc="21D2E3EE">
+      <w:start w:val="1"/>
+      <w:numFmt w:val="decimal"/>
+      <w:lvlText w:val="%1-"/>
+      <w:lvlJc w:val="left"/>
+      <w:pPr>
+        <w:ind w:left="720" w:hanging="360"/>
+      </w:pPr>
+      <w:rPr>
+        <w:rFonts w:hint="default"/>
+      </w:rPr>
+    </w:lvl>
+    <w:lvl w:ilvl="1" w:tplc="580A0019" w:tentative="1">
+      <w:start w:val="1"/>
+      <w:numFmt w:val="lowerLetter"/>
+      <w:lvlText w:val="%2."/>
+      <w:lvlJc w:val="left"/>
+      <w:pPr>
+        <w:ind w:left="1440" w:hanging="360"/>
+      </w:pPr>
+    </w:lvl>
+    <w:lvl w:ilvl="2" w:tplc="580A001B" w:tentative="1">
+      <w:start w:val="1"/>
+      <w:numFmt w:val="lowerRoman"/>
+      <w:lvlText w:val="%3."/>
+      <w:lvlJc w:val="right"/>
+      <w:pPr>
+        <w:ind w:left="2160" w:hanging="180"/>
+      </w:pPr>
+    </w:lvl>
+    <w:lvl w:ilvl="3" w:tplc="580A000F" w:tentative="1">
+      <w:start w:val="1"/>
+      <w:numFmt w:val="decimal"/>
+      <w:lvlText w:val="%4."/>
+      <w:lvlJc w:val="left"/>
+      <w:pPr>
+        <w:ind w:left="2880" w:hanging="360"/>
+      </w:pPr>
+    </w:lvl>
+    <w:lvl w:ilvl="4" w:tplc="580A0019" w:tentative="1">
+      <w:start w:val="1"/>
+      <w:numFmt w:val="lowerLetter"/>
+      <w:lvlText w:val="%5."/>
+      <w:lvlJc w:val="left"/>
+      <w:pPr>
+        <w:ind w:left="3600" w:hanging="360"/>
+      </w:pPr>
+    </w:lvl>
+    <w:lvl w:ilvl="5" w:tplc="580A001B" w:tentative="1">
+      <w:start w:val="1"/>
+      <w:numFmt w:val="lowerRoman"/>
+      <w:lvlText w:val="%6."/>
+      <w:lvlJc w:val="right"/>
+      <w:pPr>
+        <w:ind w:left="4320" w:hanging="180"/>
+      </w:pPr>
+    </w:lvl>
+    <w:lvl w:ilvl="6" w:tplc="580A000F" w:tentative="1">
+      <w:start w:val="1"/>
+      <w:numFmt w:val="decimal"/>
+      <w:lvlText w:val="%7."/>
+      <w:lvlJc w:val="left"/>
+      <w:pPr>
+        <w:ind w:left="5040" w:hanging="360"/>
+      </w:pPr>
+    </w:lvl>
+    <w:lvl w:ilvl="7" w:tplc="580A0019" w:tentative="1">
+      <w:start w:val="1"/>
+      <w:numFmt w:val="lowerLetter"/>
+      <w:lvlText w:val="%8."/>
+      <w:lvlJc w:val="left"/>
+      <w:pPr>
+        <w:ind w:left="5760" w:hanging="360"/>
+      </w:pPr>
+    </w:lvl>
+    <w:lvl w:ilvl="8" w:tplc="580A001B" w:tentative="1">
+      <w:start w:val="1"/>
+      <w:numFmt w:val="lowerRoman"/>
+      <w:lvlText w:val="%9."/>
+      <w:lvlJc w:val="right"/>
+      <w:pPr>
+        <w:ind w:left="6480" w:hanging="180"/>
+      </w:pPr>
+    </w:lvl>
+  </w:abstractNum>
   <w:num w:numId="1">
+    <w:abstractNumId w:val="1"/>
+  </w:num>
+  <w:num w:numId="2">
     <w:abstractNumId w:val="0"/>
   </w:num>
 </w:numbering>

</xml_diff>

<commit_message>
Se cambió el color de la fuente y el texto de cabecera
</commit_message>
<xml_diff>
--- a/Comandos.docx
+++ b/Comandos.docx
@@ -4769,16 +4769,32 @@
       <w:r>
         <w:t>desarrollo y desde la rama de master</w:t>
       </w:r>
+      <w:r>
+        <w:t xml:space="preserve"> hacer el </w:t>
+      </w:r>
+      <w:proofErr w:type="spellStart"/>
+      <w:r>
+        <w:t>merge</w:t>
+      </w:r>
+      <w:proofErr w:type="spellEnd"/>
+    </w:p>
+    <w:p/>
+    <w:p>
+      <w:pPr>
+        <w:pStyle w:val="Ttulo3"/>
+      </w:pPr>
+      <w:r>
+        <w:t xml:space="preserve">Resolución de conflictos al hacer un </w:t>
+      </w:r>
+      <w:proofErr w:type="spellStart"/>
+      <w:r>
+        <w:t>merge</w:t>
+      </w:r>
+      <w:proofErr w:type="spellEnd"/>
+    </w:p>
+    <w:p>
       <w:bookmarkStart w:id="0" w:name="_GoBack"/>
       <w:bookmarkEnd w:id="0"/>
-      <w:r>
-        <w:t xml:space="preserve"> hacer el </w:t>
-      </w:r>
-      <w:proofErr w:type="spellStart"/>
-      <w:r>
-        <w:t>merge</w:t>
-      </w:r>
-      <w:proofErr w:type="spellEnd"/>
     </w:p>
     <w:sectPr>
       <w:pgSz w:w="11906" w:h="16838"/>

</xml_diff>

<commit_message>
Se agrega letra roja al master
</commit_message>
<xml_diff>
--- a/Comandos.docx
+++ b/Comandos.docx
@@ -4769,16 +4769,32 @@
       <w:r>
         <w:t>desarrollo y desde la rama de master</w:t>
       </w:r>
+      <w:r>
+        <w:t xml:space="preserve"> hacer el </w:t>
+      </w:r>
+      <w:proofErr w:type="spellStart"/>
+      <w:r>
+        <w:t>merge</w:t>
+      </w:r>
+      <w:proofErr w:type="spellEnd"/>
+    </w:p>
+    <w:p/>
+    <w:p>
+      <w:pPr>
+        <w:pStyle w:val="Ttulo3"/>
+      </w:pPr>
+      <w:r>
+        <w:t xml:space="preserve">Resolución de conflictos al hacer un </w:t>
+      </w:r>
+      <w:proofErr w:type="spellStart"/>
+      <w:r>
+        <w:t>merge</w:t>
+      </w:r>
+      <w:proofErr w:type="spellEnd"/>
+    </w:p>
+    <w:p>
       <w:bookmarkStart w:id="0" w:name="_GoBack"/>
       <w:bookmarkEnd w:id="0"/>
-      <w:r>
-        <w:t xml:space="preserve"> hacer el </w:t>
-      </w:r>
-      <w:proofErr w:type="spellStart"/>
-      <w:r>
-        <w:t>merge</w:t>
-      </w:r>
-      <w:proofErr w:type="spellEnd"/>
     </w:p>
     <w:sectPr>
       <w:pgSz w:w="11906" w:h="16838"/>

</xml_diff>

<commit_message>
se agregó lo del curso del item de github
</commit_message>
<xml_diff>
--- a/Comandos.docx
+++ b/Comandos.docx
@@ -4792,9 +4792,441 @@
       </w:r>
       <w:proofErr w:type="spellEnd"/>
     </w:p>
-    <w:p>
+    <w:p/>
+    <w:p>
+      <w:pPr>
+        <w:pStyle w:val="Ttulo3"/>
+      </w:pPr>
+      <w:r>
+        <w:t xml:space="preserve">Uso de </w:t>
+      </w:r>
+      <w:proofErr w:type="spellStart"/>
+      <w:r>
+        <w:t>GitHub</w:t>
+      </w:r>
+      <w:proofErr w:type="spellEnd"/>
+    </w:p>
+    <w:p/>
+    <w:p>
+      <w:pPr>
+        <w:pStyle w:val="Prrafodelista"/>
+        <w:numPr>
+          <w:ilvl w:val="0"/>
+          <w:numId w:val="3"/>
+        </w:numPr>
+      </w:pPr>
+      <w:r>
+        <w:t>Traer todos los archivos del repositorio remoto</w:t>
+      </w:r>
+      <w:r>
+        <w:t xml:space="preserve"> , se debe traer en los caso a partir del 2020 los archivos del </w:t>
+      </w:r>
+      <w:proofErr w:type="spellStart"/>
+      <w:r>
+        <w:t>main</w:t>
+      </w:r>
+      <w:proofErr w:type="spellEnd"/>
+    </w:p>
+    <w:p>
+      <w:pPr>
+        <w:rPr>
+          <w:lang w:val="en-US"/>
+        </w:rPr>
+      </w:pPr>
+      <w:proofErr w:type="spellStart"/>
+      <w:proofErr w:type="gramStart"/>
+      <w:r>
+        <w:rPr>
+          <w:lang w:val="en-US"/>
+        </w:rPr>
+        <w:t>g</w:t>
+      </w:r>
+      <w:r>
+        <w:rPr>
+          <w:lang w:val="en-US"/>
+        </w:rPr>
+        <w:t>it</w:t>
+      </w:r>
+      <w:proofErr w:type="spellEnd"/>
+      <w:proofErr w:type="gramEnd"/>
+      <w:r>
+        <w:rPr>
+          <w:lang w:val="en-US"/>
+        </w:rPr>
+        <w:t xml:space="preserve"> remote add origin </w:t>
+      </w:r>
+      <w:hyperlink r:id="rId30" w:history="1">
+        <w:r>
+          <w:rPr>
+            <w:rStyle w:val="Hipervnculo"/>
+            <w:lang w:val="en-US"/>
+          </w:rPr>
+          <w:t>https://github.com/acastromoraga/FrameWorkVersionTrabajo.git</w:t>
+        </w:r>
+      </w:hyperlink>
+    </w:p>
+    <w:p>
+      <w:pPr>
+        <w:rPr>
+          <w:lang w:val="es-419"/>
+        </w:rPr>
+      </w:pPr>
+      <w:r>
+        <w:rPr>
+          <w:lang w:val="es-419"/>
+        </w:rPr>
+        <w:t>luego se debe hacer un git pull para traer las cosas del repositorio remoto</w:t>
+      </w:r>
+    </w:p>
+    <w:p>
+      <w:pPr>
+        <w:rPr>
+          <w:lang w:val="en-US"/>
+        </w:rPr>
+      </w:pPr>
+      <w:proofErr w:type="spellStart"/>
+      <w:proofErr w:type="gramStart"/>
+      <w:r>
+        <w:rPr>
+          <w:lang w:val="en-US"/>
+        </w:rPr>
+        <w:t>git</w:t>
+      </w:r>
+      <w:proofErr w:type="spellEnd"/>
+      <w:proofErr w:type="gramEnd"/>
+      <w:r>
+        <w:rPr>
+          <w:lang w:val="en-US"/>
+        </w:rPr>
+        <w:t xml:space="preserve"> pull</w:t>
+      </w:r>
+      <w:r>
+        <w:rPr>
+          <w:lang w:val="en-US"/>
+        </w:rPr>
+        <w:t xml:space="preserve"> origin (master/</w:t>
+      </w:r>
+      <w:proofErr w:type="spellStart"/>
+      <w:r>
+        <w:rPr>
+          <w:lang w:val="en-US"/>
+        </w:rPr>
+        <w:t>mainI</w:t>
+      </w:r>
+      <w:proofErr w:type="spellEnd"/>
+      <w:r>
+        <w:rPr>
+          <w:lang w:val="en-US"/>
+        </w:rPr>
+        <w:t>)</w:t>
+      </w:r>
+    </w:p>
+    <w:p>
+      <w:pPr>
+        <w:pStyle w:val="Prrafodelista"/>
+        <w:numPr>
+          <w:ilvl w:val="0"/>
+          <w:numId w:val="3"/>
+        </w:numPr>
+        <w:rPr>
+          <w:lang w:val="es-419"/>
+        </w:rPr>
+      </w:pPr>
+      <w:r>
+        <w:rPr>
+          <w:lang w:val="es-419"/>
+        </w:rPr>
+        <w:t xml:space="preserve">Verificar </w:t>
+      </w:r>
+      <w:r>
+        <w:rPr>
+          <w:lang w:val="es-419"/>
+        </w:rPr>
+        <w:t>que s etrajo los cambios</w:t>
+      </w:r>
+    </w:p>
+    <w:p>
+      <w:pPr>
+        <w:pStyle w:val="Prrafodelista"/>
+        <w:rPr>
+          <w:lang w:val="es-419"/>
+        </w:rPr>
+      </w:pPr>
+      <w:r>
+        <w:rPr>
+          <w:highlight w:val="yellow"/>
+          <w:lang w:val="es-419"/>
+        </w:rPr>
+        <w:t>git remote</w:t>
+      </w:r>
+    </w:p>
+    <w:p>
+      <w:pPr>
+        <w:pStyle w:val="Prrafodelista"/>
+        <w:rPr>
+          <w:lang w:val="es-419"/>
+        </w:rPr>
+      </w:pPr>
+      <w:r>
+        <w:rPr>
+          <w:noProof/>
+          <w:lang w:val="es-419" w:eastAsia="es-419"/>
+        </w:rPr>
+        <w:lastRenderedPageBreak/>
+        <w:drawing>
+          <wp:inline distT="0" distB="0" distL="0" distR="0" wp14:anchorId="478D846C" wp14:editId="72200C68">
+            <wp:extent cx="5400040" cy="2850327"/>
+            <wp:effectExtent l="0" t="0" r="0" b="7620"/>
+            <wp:docPr id="25" name="Imagen 25"/>
+            <wp:cNvGraphicFramePr>
+              <a:graphicFrameLocks xmlns:a="http://schemas.openxmlformats.org/drawingml/2006/main" noChangeAspect="1"/>
+            </wp:cNvGraphicFramePr>
+            <a:graphic xmlns:a="http://schemas.openxmlformats.org/drawingml/2006/main">
+              <a:graphicData uri="http://schemas.openxmlformats.org/drawingml/2006/picture">
+                <pic:pic xmlns:pic="http://schemas.openxmlformats.org/drawingml/2006/picture">
+                  <pic:nvPicPr>
+                    <pic:cNvPr id="0" name=""/>
+                    <pic:cNvPicPr/>
+                  </pic:nvPicPr>
+                  <pic:blipFill>
+                    <a:blip r:embed="rId31"/>
+                    <a:stretch>
+                      <a:fillRect/>
+                    </a:stretch>
+                  </pic:blipFill>
+                  <pic:spPr>
+                    <a:xfrm>
+                      <a:off x="0" y="0"/>
+                      <a:ext cx="5400040" cy="2850327"/>
+                    </a:xfrm>
+                    <a:prstGeom prst="rect">
+                      <a:avLst/>
+                    </a:prstGeom>
+                  </pic:spPr>
+                </pic:pic>
+              </a:graphicData>
+            </a:graphic>
+          </wp:inline>
+        </w:drawing>
+      </w:r>
+    </w:p>
+    <w:p>
+      <w:pPr>
+        <w:pStyle w:val="Prrafodelista"/>
+        <w:rPr>
+          <w:lang w:val="es-419"/>
+        </w:rPr>
+      </w:pPr>
+    </w:p>
+    <w:p>
+      <w:pPr>
+        <w:pStyle w:val="Prrafodelista"/>
+        <w:rPr>
+          <w:lang w:val="es-419"/>
+        </w:rPr>
+      </w:pPr>
+      <w:r>
+        <w:rPr>
+          <w:lang w:val="es-419"/>
+        </w:rPr>
+        <w:t>Explicacion verbal</w:t>
+      </w:r>
+    </w:p>
+    <w:p>
+      <w:pPr>
+        <w:pStyle w:val="Prrafodelista"/>
+        <w:rPr>
+          <w:lang w:val="es-419"/>
+        </w:rPr>
+      </w:pPr>
+      <w:r>
+        <w:rPr>
+          <w:highlight w:val="yellow"/>
+          <w:lang w:val="es-419"/>
+        </w:rPr>
+        <w:t xml:space="preserve">git remote </w:t>
+      </w:r>
+      <w:r>
+        <w:rPr>
+          <w:highlight w:val="yellow"/>
+          <w:lang w:val="es-419"/>
+        </w:rPr>
+        <w:t>–</w:t>
+      </w:r>
+      <w:r>
+        <w:rPr>
+          <w:highlight w:val="yellow"/>
+          <w:lang w:val="es-419"/>
+        </w:rPr>
+        <w:t>v</w:t>
+      </w:r>
+    </w:p>
+    <w:p>
+      <w:pPr>
+        <w:pStyle w:val="Prrafodelista"/>
+        <w:rPr>
+          <w:lang w:val="es-419"/>
+        </w:rPr>
+      </w:pPr>
+    </w:p>
+    <w:p>
+      <w:pPr>
+        <w:pStyle w:val="Prrafodelista"/>
+        <w:rPr>
+          <w:lang w:val="es-419"/>
+        </w:rPr>
+      </w:pPr>
+      <w:r>
+        <w:rPr>
+          <w:lang w:val="es-419"/>
+        </w:rPr>
+        <w:t>hacer</w:t>
+      </w:r>
+      <w:r>
+        <w:rPr>
+          <w:lang w:val="es-419"/>
+        </w:rPr>
+        <w:t xml:space="preserve"> push a la rama del repositorio (master/main)</w:t>
+      </w:r>
+    </w:p>
+    <w:p>
+      <w:pPr>
+        <w:pStyle w:val="Prrafodelista"/>
+        <w:rPr>
+          <w:lang w:val="es-419"/>
+        </w:rPr>
+      </w:pPr>
+    </w:p>
+    <w:p>
+      <w:pPr>
+        <w:pStyle w:val="Prrafodelista"/>
+        <w:rPr>
+          <w:lang w:val="en-US"/>
+        </w:rPr>
+      </w:pPr>
+      <w:proofErr w:type="spellStart"/>
+      <w:proofErr w:type="gramStart"/>
+      <w:r>
+        <w:rPr>
+          <w:highlight w:val="yellow"/>
+          <w:lang w:val="en-US"/>
+        </w:rPr>
+        <w:t>git</w:t>
+      </w:r>
+      <w:proofErr w:type="spellEnd"/>
+      <w:proofErr w:type="gramEnd"/>
+      <w:r>
+        <w:rPr>
+          <w:highlight w:val="yellow"/>
+          <w:lang w:val="en-US"/>
+        </w:rPr>
+        <w:t xml:space="preserve"> push origin master/main</w:t>
+      </w:r>
+    </w:p>
+    <w:p>
+      <w:pPr>
+        <w:pStyle w:val="Prrafodelista"/>
+        <w:rPr>
+          <w:lang w:val="en-US"/>
+        </w:rPr>
+      </w:pPr>
+    </w:p>
+    <w:p>
+      <w:pPr>
+        <w:pStyle w:val="Prrafodelista"/>
+        <w:rPr>
+          <w:lang w:val="es-419"/>
+        </w:rPr>
+      </w:pPr>
+      <w:r>
+        <w:rPr>
+          <w:lang w:val="es-419"/>
+        </w:rPr>
+        <w:t xml:space="preserve">si existe algún archive de conflict </w:t>
+      </w:r>
+      <w:r>
+        <w:rPr>
+          <w:lang w:val="es-419"/>
+        </w:rPr>
+        <w:t>por ya existir</w:t>
+      </w:r>
+    </w:p>
+    <w:p>
+      <w:pPr>
+        <w:pStyle w:val="Prrafodelista"/>
+        <w:rPr>
+          <w:lang w:val="es-419"/>
+        </w:rPr>
+      </w:pPr>
+      <w:r>
+        <w:rPr>
+          <w:lang w:val="es-419"/>
+        </w:rPr>
+        <w:t xml:space="preserve"> git pull origin master/main –allow-unrelated-histories, fucionar lo de la rama y lo del repositorio real</w:t>
+      </w:r>
+    </w:p>
+    <w:p>
+      <w:pPr>
+        <w:pStyle w:val="Prrafodelista"/>
+        <w:rPr>
+          <w:lang w:val="es-419"/>
+        </w:rPr>
+      </w:pPr>
+    </w:p>
+    <w:p>
+      <w:pPr>
+        <w:pStyle w:val="Prrafodelista"/>
+        <w:rPr>
+          <w:lang w:val="es-419"/>
+        </w:rPr>
+      </w:pPr>
+      <w:r>
+        <w:rPr>
+          <w:lang w:val="es-419"/>
+        </w:rPr>
+        <w:t>porner yes</w:t>
+      </w:r>
+    </w:p>
+    <w:p>
+      <w:pPr>
+        <w:pStyle w:val="Prrafodelista"/>
+        <w:rPr>
+          <w:lang w:val="es-419"/>
+        </w:rPr>
+      </w:pPr>
+    </w:p>
+    <w:p>
+      <w:pPr>
+        <w:pStyle w:val="Prrafodelista"/>
+        <w:rPr>
+          <w:lang w:val="es-419"/>
+        </w:rPr>
+      </w:pPr>
       <w:bookmarkStart w:id="0" w:name="_GoBack"/>
       <w:bookmarkEnd w:id="0"/>
+    </w:p>
+    <w:p>
+      <w:pPr>
+        <w:pStyle w:val="Prrafodelista"/>
+        <w:rPr>
+          <w:lang w:val="es-419"/>
+        </w:rPr>
+      </w:pPr>
+    </w:p>
+    <w:p>
+      <w:pPr>
+        <w:pStyle w:val="Prrafodelista"/>
+        <w:rPr>
+          <w:lang w:val="es-419"/>
+        </w:rPr>
+      </w:pPr>
+    </w:p>
+    <w:p>
+      <w:pPr>
+        <w:rPr>
+          <w:lang w:val="es-419"/>
+        </w:rPr>
+      </w:pPr>
     </w:p>
     <w:sectPr>
       <w:pgSz w:w="11906" w:h="16838"/>
@@ -4809,10 +5241,10 @@
 <file path=word/numbering.xml><?xml version="1.0" encoding="utf-8"?>
 <w:numbering xmlns:wpc="http://schemas.microsoft.com/office/word/2010/wordprocessingCanvas" xmlns:mc="http://schemas.openxmlformats.org/markup-compatibility/2006" xmlns:o="urn:schemas-microsoft-com:office:office" xmlns:r="http://schemas.openxmlformats.org/officeDocument/2006/relationships" xmlns:m="http://schemas.openxmlformats.org/officeDocument/2006/math" xmlns:v="urn:schemas-microsoft-com:vml" xmlns:wp14="http://schemas.microsoft.com/office/word/2010/wordprocessingDrawing" xmlns:wp="http://schemas.openxmlformats.org/drawingml/2006/wordprocessingDrawing" xmlns:w10="urn:schemas-microsoft-com:office:word" xmlns:w="http://schemas.openxmlformats.org/wordprocessingml/2006/main" xmlns:w14="http://schemas.microsoft.com/office/word/2010/wordml" xmlns:wpg="http://schemas.microsoft.com/office/word/2010/wordprocessingGroup" xmlns:wpi="http://schemas.microsoft.com/office/word/2010/wordprocessingInk" xmlns:wne="http://schemas.microsoft.com/office/word/2006/wordml" xmlns:wps="http://schemas.microsoft.com/office/word/2010/wordprocessingShape" mc:Ignorable="w14 wp14">
   <w:abstractNum w:abstractNumId="0">
-    <w:nsid w:val="5EEB28BC"/>
+    <w:nsid w:val="56EC760E"/>
     <w:multiLevelType w:val="hybridMultilevel"/>
-    <w:tmpl w:val="70201E30"/>
-    <w:lvl w:ilvl="0" w:tplc="BFFE07EE">
+    <w:tmpl w:val="070CD356"/>
+    <w:lvl w:ilvl="0" w:tplc="576E8B7E">
       <w:start w:val="1"/>
       <w:numFmt w:val="decimal"/>
       <w:lvlText w:val="%1-"/>
@@ -4898,10 +5330,10 @@
     </w:lvl>
   </w:abstractNum>
   <w:abstractNum w:abstractNumId="1">
-    <w:nsid w:val="65CF0989"/>
+    <w:nsid w:val="5EEB28BC"/>
     <w:multiLevelType w:val="hybridMultilevel"/>
-    <w:tmpl w:val="9FE250A0"/>
-    <w:lvl w:ilvl="0" w:tplc="21D2E3EE">
+    <w:tmpl w:val="70201E30"/>
+    <w:lvl w:ilvl="0" w:tplc="BFFE07EE">
       <w:start w:val="1"/>
       <w:numFmt w:val="decimal"/>
       <w:lvlText w:val="%1-"/>
@@ -4986,10 +5418,102 @@
       </w:pPr>
     </w:lvl>
   </w:abstractNum>
+  <w:abstractNum w:abstractNumId="2">
+    <w:nsid w:val="65CF0989"/>
+    <w:multiLevelType w:val="hybridMultilevel"/>
+    <w:tmpl w:val="9FE250A0"/>
+    <w:lvl w:ilvl="0" w:tplc="21D2E3EE">
+      <w:start w:val="1"/>
+      <w:numFmt w:val="decimal"/>
+      <w:lvlText w:val="%1-"/>
+      <w:lvlJc w:val="left"/>
+      <w:pPr>
+        <w:ind w:left="720" w:hanging="360"/>
+      </w:pPr>
+      <w:rPr>
+        <w:rFonts w:hint="default"/>
+      </w:rPr>
+    </w:lvl>
+    <w:lvl w:ilvl="1" w:tplc="580A0019" w:tentative="1">
+      <w:start w:val="1"/>
+      <w:numFmt w:val="lowerLetter"/>
+      <w:lvlText w:val="%2."/>
+      <w:lvlJc w:val="left"/>
+      <w:pPr>
+        <w:ind w:left="1440" w:hanging="360"/>
+      </w:pPr>
+    </w:lvl>
+    <w:lvl w:ilvl="2" w:tplc="580A001B" w:tentative="1">
+      <w:start w:val="1"/>
+      <w:numFmt w:val="lowerRoman"/>
+      <w:lvlText w:val="%3."/>
+      <w:lvlJc w:val="right"/>
+      <w:pPr>
+        <w:ind w:left="2160" w:hanging="180"/>
+      </w:pPr>
+    </w:lvl>
+    <w:lvl w:ilvl="3" w:tplc="580A000F" w:tentative="1">
+      <w:start w:val="1"/>
+      <w:numFmt w:val="decimal"/>
+      <w:lvlText w:val="%4."/>
+      <w:lvlJc w:val="left"/>
+      <w:pPr>
+        <w:ind w:left="2880" w:hanging="360"/>
+      </w:pPr>
+    </w:lvl>
+    <w:lvl w:ilvl="4" w:tplc="580A0019" w:tentative="1">
+      <w:start w:val="1"/>
+      <w:numFmt w:val="lowerLetter"/>
+      <w:lvlText w:val="%5."/>
+      <w:lvlJc w:val="left"/>
+      <w:pPr>
+        <w:ind w:left="3600" w:hanging="360"/>
+      </w:pPr>
+    </w:lvl>
+    <w:lvl w:ilvl="5" w:tplc="580A001B" w:tentative="1">
+      <w:start w:val="1"/>
+      <w:numFmt w:val="lowerRoman"/>
+      <w:lvlText w:val="%6."/>
+      <w:lvlJc w:val="right"/>
+      <w:pPr>
+        <w:ind w:left="4320" w:hanging="180"/>
+      </w:pPr>
+    </w:lvl>
+    <w:lvl w:ilvl="6" w:tplc="580A000F" w:tentative="1">
+      <w:start w:val="1"/>
+      <w:numFmt w:val="decimal"/>
+      <w:lvlText w:val="%7."/>
+      <w:lvlJc w:val="left"/>
+      <w:pPr>
+        <w:ind w:left="5040" w:hanging="360"/>
+      </w:pPr>
+    </w:lvl>
+    <w:lvl w:ilvl="7" w:tplc="580A0019" w:tentative="1">
+      <w:start w:val="1"/>
+      <w:numFmt w:val="lowerLetter"/>
+      <w:lvlText w:val="%8."/>
+      <w:lvlJc w:val="left"/>
+      <w:pPr>
+        <w:ind w:left="5760" w:hanging="360"/>
+      </w:pPr>
+    </w:lvl>
+    <w:lvl w:ilvl="8" w:tplc="580A001B" w:tentative="1">
+      <w:start w:val="1"/>
+      <w:numFmt w:val="lowerRoman"/>
+      <w:lvlText w:val="%9."/>
+      <w:lvlJc w:val="right"/>
+      <w:pPr>
+        <w:ind w:left="6480" w:hanging="180"/>
+      </w:pPr>
+    </w:lvl>
+  </w:abstractNum>
   <w:num w:numId="1">
+    <w:abstractNumId w:val="2"/>
+  </w:num>
+  <w:num w:numId="2">
     <w:abstractNumId w:val="1"/>
   </w:num>
-  <w:num w:numId="2">
+  <w:num w:numId="3">
     <w:abstractNumId w:val="0"/>
   </w:num>
 </w:numbering>

</xml_diff>

<commit_message>
una version de hiperblog
</commit_message>
<xml_diff>
--- a/Comandos.docx
+++ b/Comandos.docx
@@ -4837,20 +4837,16 @@
       <w:proofErr w:type="gramStart"/>
       <w:r>
         <w:rPr>
-          <w:lang w:val="en-US"/>
-        </w:rPr>
-        <w:t>g</w:t>
-      </w:r>
-      <w:r>
-        <w:rPr>
-          <w:lang w:val="en-US"/>
-        </w:rPr>
-        <w:t>it</w:t>
+          <w:highlight w:val="yellow"/>
+          <w:lang w:val="en-US"/>
+        </w:rPr>
+        <w:t>git</w:t>
       </w:r>
       <w:proofErr w:type="spellEnd"/>
       <w:proofErr w:type="gramEnd"/>
       <w:r>
         <w:rPr>
+          <w:highlight w:val="yellow"/>
           <w:lang w:val="en-US"/>
         </w:rPr>
         <w:t xml:space="preserve"> remote add origin </w:t>
@@ -4859,6 +4855,7 @@
         <w:r>
           <w:rPr>
             <w:rStyle w:val="Hipervnculo"/>
+            <w:highlight w:val="yellow"/>
             <w:lang w:val="en-US"/>
           </w:rPr>
           <w:t>https://github.com/acastromoraga/FrameWorkVersionTrabajo.git</w:t>
@@ -4888,6 +4885,7 @@
       <w:proofErr w:type="gramStart"/>
       <w:r>
         <w:rPr>
+          <w:highlight w:val="yellow"/>
           <w:lang w:val="en-US"/>
         </w:rPr>
         <w:t>git</w:t>
@@ -4896,19 +4894,15 @@
       <w:proofErr w:type="gramEnd"/>
       <w:r>
         <w:rPr>
-          <w:lang w:val="en-US"/>
-        </w:rPr>
-        <w:t xml:space="preserve"> pull</w:t>
-      </w:r>
-      <w:r>
-        <w:rPr>
-          <w:lang w:val="en-US"/>
-        </w:rPr>
-        <w:t xml:space="preserve"> origin (master/</w:t>
-      </w:r>
-      <w:proofErr w:type="spellStart"/>
-      <w:r>
-        <w:rPr>
+          <w:highlight w:val="yellow"/>
+          <w:lang w:val="en-US"/>
+        </w:rPr>
+        <w:t xml:space="preserve"> pull origin (master/</w:t>
+      </w:r>
+      <w:proofErr w:type="spellStart"/>
+      <w:r>
+        <w:rPr>
+          <w:highlight w:val="yellow"/>
           <w:lang w:val="en-US"/>
         </w:rPr>
         <w:t>mainI</w:t>
@@ -4916,10 +4910,111 @@
       <w:proofErr w:type="spellEnd"/>
       <w:r>
         <w:rPr>
+          <w:highlight w:val="yellow"/>
           <w:lang w:val="en-US"/>
         </w:rPr>
         <w:t>)</w:t>
       </w:r>
+    </w:p>
+    <w:p>
+      <w:pPr>
+        <w:pStyle w:val="Prrafodelista"/>
+        <w:rPr>
+          <w:lang w:val="es-419"/>
+        </w:rPr>
+      </w:pPr>
+      <w:r>
+        <w:rPr>
+          <w:lang w:val="es-419"/>
+        </w:rPr>
+        <w:t xml:space="preserve">si existe algún archive de conflict </w:t>
+      </w:r>
+      <w:r>
+        <w:rPr>
+          <w:lang w:val="es-419"/>
+        </w:rPr>
+        <w:t>por ya existir</w:t>
+      </w:r>
+    </w:p>
+    <w:p>
+      <w:pPr>
+        <w:rPr>
+          <w:lang w:val="en-US"/>
+        </w:rPr>
+      </w:pPr>
+      <w:r>
+        <w:rPr>
+          <w:lang w:val="en-US"/>
+        </w:rPr>
+        <w:t xml:space="preserve"> </w:t>
+      </w:r>
+      <w:proofErr w:type="spellStart"/>
+      <w:proofErr w:type="gramStart"/>
+      <w:r>
+        <w:rPr>
+          <w:highlight w:val="yellow"/>
+          <w:lang w:val="en-US"/>
+        </w:rPr>
+        <w:t>git</w:t>
+      </w:r>
+      <w:proofErr w:type="spellEnd"/>
+      <w:proofErr w:type="gramEnd"/>
+      <w:r>
+        <w:rPr>
+          <w:highlight w:val="yellow"/>
+          <w:lang w:val="en-US"/>
+        </w:rPr>
+        <w:t xml:space="preserve"> pull origin master/main –allow-unrelated-histories</w:t>
+      </w:r>
+    </w:p>
+    <w:p>
+      <w:pPr>
+        <w:pStyle w:val="Prrafodelista"/>
+        <w:rPr>
+          <w:lang w:val="es-419"/>
+        </w:rPr>
+      </w:pPr>
+      <w:r>
+        <w:rPr>
+          <w:lang w:val="es-419"/>
+        </w:rPr>
+        <w:t>origin master</w:t>
+      </w:r>
+      <w:r>
+        <w:rPr>
+          <w:lang w:val="es-419"/>
+        </w:rPr>
+        <w:t>, fucionar lo de la rama y lo del repositorio real</w:t>
+      </w:r>
+    </w:p>
+    <w:p>
+      <w:pPr>
+        <w:pStyle w:val="Prrafodelista"/>
+        <w:rPr>
+          <w:lang w:val="es-419"/>
+        </w:rPr>
+      </w:pPr>
+    </w:p>
+    <w:p>
+      <w:pPr>
+        <w:pStyle w:val="Prrafodelista"/>
+        <w:rPr>
+          <w:lang w:val="es-419"/>
+        </w:rPr>
+      </w:pPr>
+      <w:r>
+        <w:rPr>
+          <w:lang w:val="es-419"/>
+        </w:rPr>
+        <w:t>porner yes</w:t>
+      </w:r>
+    </w:p>
+    <w:p>
+      <w:pPr>
+        <w:rPr>
+          <w:lang w:val="es-419"/>
+        </w:rPr>
+      </w:pPr>
     </w:p>
     <w:p>
       <w:pPr>
@@ -4972,7 +5067,6 @@
           <w:noProof/>
           <w:lang w:val="es-419" w:eastAsia="es-419"/>
         </w:rPr>
-        <w:lastRenderedPageBreak/>
         <w:drawing>
           <wp:inline distT="0" distB="0" distL="0" distR="0" wp14:anchorId="478D846C" wp14:editId="72200C68">
             <wp:extent cx="5400040" cy="2850327"/>
@@ -5138,18 +5232,6 @@
           <w:lang w:val="es-419"/>
         </w:rPr>
       </w:pPr>
-      <w:r>
-        <w:rPr>
-          <w:lang w:val="es-419"/>
-        </w:rPr>
-        <w:t xml:space="preserve">si existe algún archive de conflict </w:t>
-      </w:r>
-      <w:r>
-        <w:rPr>
-          <w:lang w:val="es-419"/>
-        </w:rPr>
-        <w:t>por ya existir</w:t>
-      </w:r>
     </w:p>
     <w:p>
       <w:pPr>
@@ -5162,7 +5244,7 @@
         <w:rPr>
           <w:lang w:val="es-419"/>
         </w:rPr>
-        <w:t xml:space="preserve"> git pull origin master/main –allow-unrelated-histories, fucionar lo de la rama y lo del repositorio real</w:t>
+        <w:t>En git hub en la sección de blame se puede ver el historial de los commit</w:t>
       </w:r>
     </w:p>
     <w:p>
@@ -5184,7 +5266,7 @@
         <w:rPr>
           <w:lang w:val="es-419"/>
         </w:rPr>
-        <w:t>porner yes</w:t>
+        <w:t>Luego puedo bajar los cambios a mi repositorio local</w:t>
       </w:r>
     </w:p>
     <w:p>
@@ -5194,6 +5276,13 @@
           <w:lang w:val="es-419"/>
         </w:rPr>
       </w:pPr>
+      <w:r>
+        <w:rPr>
+          <w:highlight w:val="yellow"/>
+          <w:lang w:val="es-419"/>
+        </w:rPr>
+        <w:t>Git pull origin master</w:t>
+      </w:r>
     </w:p>
     <w:p>
       <w:pPr>
@@ -5202,12 +5291,1008 @@
           <w:lang w:val="es-419"/>
         </w:rPr>
       </w:pPr>
+    </w:p>
+    <w:p>
+      <w:pPr>
+        <w:pStyle w:val="Ttulo3"/>
+      </w:pPr>
+      <w:r>
+        <w:lastRenderedPageBreak/>
+        <w:t>Cómo funcionan las llaves públicas y privadas</w:t>
+      </w:r>
+    </w:p>
+    <w:p>
+      <w:pPr>
+        <w:pStyle w:val="Prrafodelista"/>
+        <w:rPr>
+          <w:lang w:val="es-419"/>
+        </w:rPr>
+      </w:pPr>
+      <w:r>
+        <w:rPr>
+          <w:noProof/>
+          <w:lang w:val="es-419" w:eastAsia="es-419"/>
+        </w:rPr>
+        <w:drawing>
+          <wp:inline distT="0" distB="0" distL="0" distR="0" wp14:anchorId="778025B8" wp14:editId="76A08D6B">
+            <wp:extent cx="5400040" cy="4247078"/>
+            <wp:effectExtent l="0" t="0" r="0" b="1270"/>
+            <wp:docPr id="27" name="Imagen 27"/>
+            <wp:cNvGraphicFramePr>
+              <a:graphicFrameLocks xmlns:a="http://schemas.openxmlformats.org/drawingml/2006/main" noChangeAspect="1"/>
+            </wp:cNvGraphicFramePr>
+            <a:graphic xmlns:a="http://schemas.openxmlformats.org/drawingml/2006/main">
+              <a:graphicData uri="http://schemas.openxmlformats.org/drawingml/2006/picture">
+                <pic:pic xmlns:pic="http://schemas.openxmlformats.org/drawingml/2006/picture">
+                  <pic:nvPicPr>
+                    <pic:cNvPr id="0" name=""/>
+                    <pic:cNvPicPr/>
+                  </pic:nvPicPr>
+                  <pic:blipFill>
+                    <a:blip r:embed="rId32"/>
+                    <a:stretch>
+                      <a:fillRect/>
+                    </a:stretch>
+                  </pic:blipFill>
+                  <pic:spPr>
+                    <a:xfrm>
+                      <a:off x="0" y="0"/>
+                      <a:ext cx="5400040" cy="4247078"/>
+                    </a:xfrm>
+                    <a:prstGeom prst="rect">
+                      <a:avLst/>
+                    </a:prstGeom>
+                  </pic:spPr>
+                </pic:pic>
+              </a:graphicData>
+            </a:graphic>
+          </wp:inline>
+        </w:drawing>
+      </w:r>
+    </w:p>
+    <w:p>
+      <w:pPr>
+        <w:pStyle w:val="Prrafodelista"/>
+        <w:rPr>
+          <w:lang w:val="es-419"/>
+        </w:rPr>
+      </w:pPr>
+    </w:p>
+    <w:p>
+      <w:pPr>
+        <w:pStyle w:val="Prrafodelista"/>
+        <w:rPr>
+          <w:lang w:val="es-419"/>
+        </w:rPr>
+      </w:pPr>
+      <w:r>
+        <w:rPr>
+          <w:noProof/>
+          <w:lang w:val="es-419" w:eastAsia="es-419"/>
+        </w:rPr>
+        <w:lastRenderedPageBreak/>
+        <w:drawing>
+          <wp:inline distT="0" distB="0" distL="0" distR="0" wp14:anchorId="22BB50AC" wp14:editId="49390515">
+            <wp:extent cx="5400040" cy="4242801"/>
+            <wp:effectExtent l="0" t="0" r="0" b="5715"/>
+            <wp:docPr id="28" name="Imagen 28"/>
+            <wp:cNvGraphicFramePr>
+              <a:graphicFrameLocks xmlns:a="http://schemas.openxmlformats.org/drawingml/2006/main" noChangeAspect="1"/>
+            </wp:cNvGraphicFramePr>
+            <a:graphic xmlns:a="http://schemas.openxmlformats.org/drawingml/2006/main">
+              <a:graphicData uri="http://schemas.openxmlformats.org/drawingml/2006/picture">
+                <pic:pic xmlns:pic="http://schemas.openxmlformats.org/drawingml/2006/picture">
+                  <pic:nvPicPr>
+                    <pic:cNvPr id="0" name=""/>
+                    <pic:cNvPicPr/>
+                  </pic:nvPicPr>
+                  <pic:blipFill>
+                    <a:blip r:embed="rId33"/>
+                    <a:stretch>
+                      <a:fillRect/>
+                    </a:stretch>
+                  </pic:blipFill>
+                  <pic:spPr>
+                    <a:xfrm>
+                      <a:off x="0" y="0"/>
+                      <a:ext cx="5400040" cy="4242801"/>
+                    </a:xfrm>
+                    <a:prstGeom prst="rect">
+                      <a:avLst/>
+                    </a:prstGeom>
+                  </pic:spPr>
+                </pic:pic>
+              </a:graphicData>
+            </a:graphic>
+          </wp:inline>
+        </w:drawing>
+      </w:r>
+    </w:p>
+    <w:p>
+      <w:pPr>
+        <w:pStyle w:val="Prrafodelista"/>
+        <w:rPr>
+          <w:lang w:val="es-419"/>
+        </w:rPr>
+      </w:pPr>
+    </w:p>
+    <w:p>
+      <w:pPr>
+        <w:pStyle w:val="Prrafodelista"/>
+        <w:rPr>
+          <w:lang w:val="es-419"/>
+        </w:rPr>
+      </w:pPr>
+      <w:r>
+        <w:rPr>
+          <w:noProof/>
+          <w:lang w:val="es-419" w:eastAsia="es-419"/>
+        </w:rPr>
+        <w:drawing>
+          <wp:inline distT="0" distB="0" distL="0" distR="0" wp14:anchorId="6B18CAA1" wp14:editId="312271C2">
+            <wp:extent cx="3733800" cy="3143250"/>
+            <wp:effectExtent l="0" t="0" r="0" b="0"/>
+            <wp:docPr id="29" name="Imagen 29"/>
+            <wp:cNvGraphicFramePr>
+              <a:graphicFrameLocks xmlns:a="http://schemas.openxmlformats.org/drawingml/2006/main" noChangeAspect="1"/>
+            </wp:cNvGraphicFramePr>
+            <a:graphic xmlns:a="http://schemas.openxmlformats.org/drawingml/2006/main">
+              <a:graphicData uri="http://schemas.openxmlformats.org/drawingml/2006/picture">
+                <pic:pic xmlns:pic="http://schemas.openxmlformats.org/drawingml/2006/picture">
+                  <pic:nvPicPr>
+                    <pic:cNvPr id="0" name=""/>
+                    <pic:cNvPicPr/>
+                  </pic:nvPicPr>
+                  <pic:blipFill>
+                    <a:blip r:embed="rId34"/>
+                    <a:stretch>
+                      <a:fillRect/>
+                    </a:stretch>
+                  </pic:blipFill>
+                  <pic:spPr>
+                    <a:xfrm>
+                      <a:off x="0" y="0"/>
+                      <a:ext cx="3733800" cy="3143250"/>
+                    </a:xfrm>
+                    <a:prstGeom prst="rect">
+                      <a:avLst/>
+                    </a:prstGeom>
+                  </pic:spPr>
+                </pic:pic>
+              </a:graphicData>
+            </a:graphic>
+          </wp:inline>
+        </w:drawing>
+      </w:r>
+    </w:p>
+    <w:p>
+      <w:pPr>
+        <w:rPr>
+          <w:lang w:val="es-419"/>
+        </w:rPr>
+      </w:pPr>
+      <w:r>
+        <w:rPr>
+          <w:lang w:val="es-419"/>
+        </w:rPr>
+        <w:t>Las llaves publicas se comparten, los mensajes se convieten en mensajes secretos</w:t>
+      </w:r>
+    </w:p>
+    <w:p>
+      <w:pPr>
+        <w:rPr>
+          <w:lang w:val="es-419"/>
+        </w:rPr>
+      </w:pPr>
+      <w:r>
+        <w:rPr>
+          <w:lang w:val="es-419"/>
+        </w:rPr>
+        <w:t>La llave publica queda conectada con la llave privada, la otra persona copa mi llave publica</w:t>
+      </w:r>
+    </w:p>
+    <w:p>
+      <w:pPr>
+        <w:rPr>
+          <w:lang w:val="es-419"/>
+        </w:rPr>
+      </w:pPr>
+      <w:r>
+        <w:rPr>
+          <w:lang w:val="es-419"/>
+        </w:rPr>
+        <w:lastRenderedPageBreak/>
+        <w:t>Ejemplo otro me envía un mesaje (él tiene mi llave publica, la cual copio de algun lado o yo se la envié, la cual esta conectada con mi llave privada)</w:t>
+      </w:r>
+      <w:r>
+        <w:rPr>
+          <w:lang w:val="es-419"/>
+        </w:rPr>
+        <w:t xml:space="preserve"> el pasa el mensaje por mi llave publica y me envía un mensaje</w:t>
+      </w:r>
+    </w:p>
+    <w:p>
+      <w:pPr>
+        <w:rPr>
+          <w:lang w:val="es-419"/>
+        </w:rPr>
+      </w:pPr>
+      <w:r>
+        <w:rPr>
+          <w:lang w:val="es-419"/>
+        </w:rPr>
+        <w:t>Copio el mensaje y uso mi llave privada para decifrar el mensaje</w:t>
+      </w:r>
+      <w:r>
+        <w:rPr>
+          <w:lang w:val="es-419"/>
+        </w:rPr>
+        <w:t>, todo se rige que me envién el mensaje con mi llave publica y yo lo decifro con mi llave privada</w:t>
+      </w:r>
+    </w:p>
+    <w:p>
+      <w:pPr>
+        <w:rPr>
+          <w:lang w:val="es-419"/>
+        </w:rPr>
+      </w:pPr>
+      <w:r>
+        <w:rPr>
+          <w:lang w:val="es-419"/>
+        </w:rPr>
+        <w:t>El otro cifra su mensaje con mi llave, me envía el mensaje y yo lo decifro con mi llave privada</w:t>
+      </w:r>
+    </w:p>
+    <w:p>
+      <w:pPr>
+        <w:pStyle w:val="Ttulo3"/>
+      </w:pPr>
+      <w:r>
+        <w:t>Configura tus llaves SSH en local</w:t>
+      </w:r>
+    </w:p>
+    <w:p>
+      <w:pPr>
+        <w:rPr>
+          <w:lang w:val="es-419"/>
+        </w:rPr>
+      </w:pPr>
+      <w:r>
+        <w:rPr>
+          <w:noProof/>
+          <w:lang w:val="es-419" w:eastAsia="es-419"/>
+        </w:rPr>
+        <w:drawing>
+          <wp:inline distT="0" distB="0" distL="0" distR="0" wp14:anchorId="5F6995E6" wp14:editId="1E5F1CA4">
+            <wp:extent cx="5400040" cy="2846661"/>
+            <wp:effectExtent l="0" t="0" r="0" b="0"/>
+            <wp:docPr id="30" name="Imagen 30"/>
+            <wp:cNvGraphicFramePr>
+              <a:graphicFrameLocks xmlns:a="http://schemas.openxmlformats.org/drawingml/2006/main" noChangeAspect="1"/>
+            </wp:cNvGraphicFramePr>
+            <a:graphic xmlns:a="http://schemas.openxmlformats.org/drawingml/2006/main">
+              <a:graphicData uri="http://schemas.openxmlformats.org/drawingml/2006/picture">
+                <pic:pic xmlns:pic="http://schemas.openxmlformats.org/drawingml/2006/picture">
+                  <pic:nvPicPr>
+                    <pic:cNvPr id="0" name=""/>
+                    <pic:cNvPicPr/>
+                  </pic:nvPicPr>
+                  <pic:blipFill>
+                    <a:blip r:embed="rId35"/>
+                    <a:stretch>
+                      <a:fillRect/>
+                    </a:stretch>
+                  </pic:blipFill>
+                  <pic:spPr>
+                    <a:xfrm>
+                      <a:off x="0" y="0"/>
+                      <a:ext cx="5400040" cy="2846661"/>
+                    </a:xfrm>
+                    <a:prstGeom prst="rect">
+                      <a:avLst/>
+                    </a:prstGeom>
+                  </pic:spPr>
+                </pic:pic>
+              </a:graphicData>
+            </a:graphic>
+          </wp:inline>
+        </w:drawing>
+      </w:r>
+    </w:p>
+    <w:p>
+      <w:pPr>
+        <w:rPr>
+          <w:lang w:val="es-419"/>
+        </w:rPr>
+      </w:pPr>
+      <w:r>
+        <w:rPr>
+          <w:noProof/>
+          <w:lang w:val="es-419" w:eastAsia="es-419"/>
+        </w:rPr>
+        <w:drawing>
+          <wp:inline distT="0" distB="0" distL="0" distR="0" wp14:anchorId="240F0CFC" wp14:editId="2CDE3061">
+            <wp:extent cx="5400040" cy="2990857"/>
+            <wp:effectExtent l="0" t="0" r="0" b="0"/>
+            <wp:docPr id="31" name="Imagen 31"/>
+            <wp:cNvGraphicFramePr>
+              <a:graphicFrameLocks xmlns:a="http://schemas.openxmlformats.org/drawingml/2006/main" noChangeAspect="1"/>
+            </wp:cNvGraphicFramePr>
+            <a:graphic xmlns:a="http://schemas.openxmlformats.org/drawingml/2006/main">
+              <a:graphicData uri="http://schemas.openxmlformats.org/drawingml/2006/picture">
+                <pic:pic xmlns:pic="http://schemas.openxmlformats.org/drawingml/2006/picture">
+                  <pic:nvPicPr>
+                    <pic:cNvPr id="0" name=""/>
+                    <pic:cNvPicPr/>
+                  </pic:nvPicPr>
+                  <pic:blipFill>
+                    <a:blip r:embed="rId36"/>
+                    <a:stretch>
+                      <a:fillRect/>
+                    </a:stretch>
+                  </pic:blipFill>
+                  <pic:spPr>
+                    <a:xfrm>
+                      <a:off x="0" y="0"/>
+                      <a:ext cx="5400040" cy="2990857"/>
+                    </a:xfrm>
+                    <a:prstGeom prst="rect">
+                      <a:avLst/>
+                    </a:prstGeom>
+                  </pic:spPr>
+                </pic:pic>
+              </a:graphicData>
+            </a:graphic>
+          </wp:inline>
+        </w:drawing>
+      </w:r>
+    </w:p>
+    <w:p>
+      <w:pPr>
+        <w:rPr>
+          <w:lang w:val="es-419"/>
+        </w:rPr>
+      </w:pPr>
+      <w:r>
+        <w:rPr>
+          <w:lang w:val="es-419"/>
+        </w:rPr>
+        <w:t xml:space="preserve">En entorno local se crea las llaves, se envia la llave publica a github, se conecta por un protocolo SSH, </w:t>
+      </w:r>
+    </w:p>
+    <w:p>
+      <w:pPr>
+        <w:rPr>
+          <w:lang w:val="es-419"/>
+        </w:rPr>
+      </w:pPr>
+      <w:r>
+        <w:rPr>
+          <w:lang w:val="es-419"/>
+        </w:rPr>
+        <w:t xml:space="preserve">En la primera conexión git hub una vez le llega mi llave publica, me envía su llave publica </w:t>
+      </w:r>
+    </w:p>
+    <w:p>
+      <w:pPr>
+        <w:rPr>
+          <w:lang w:val="es-419"/>
+        </w:rPr>
+      </w:pPr>
+      <w:r>
+        <w:rPr>
+          <w:noProof/>
+          <w:lang w:val="es-419" w:eastAsia="es-419"/>
+        </w:rPr>
+        <w:lastRenderedPageBreak/>
+        <w:drawing>
+          <wp:inline distT="0" distB="0" distL="0" distR="0" wp14:anchorId="7C31C4CA" wp14:editId="3C740A3D">
+            <wp:extent cx="5400040" cy="2934034"/>
+            <wp:effectExtent l="0" t="0" r="0" b="0"/>
+            <wp:docPr id="32" name="Imagen 32"/>
+            <wp:cNvGraphicFramePr>
+              <a:graphicFrameLocks xmlns:a="http://schemas.openxmlformats.org/drawingml/2006/main" noChangeAspect="1"/>
+            </wp:cNvGraphicFramePr>
+            <a:graphic xmlns:a="http://schemas.openxmlformats.org/drawingml/2006/main">
+              <a:graphicData uri="http://schemas.openxmlformats.org/drawingml/2006/picture">
+                <pic:pic xmlns:pic="http://schemas.openxmlformats.org/drawingml/2006/picture">
+                  <pic:nvPicPr>
+                    <pic:cNvPr id="0" name=""/>
+                    <pic:cNvPicPr/>
+                  </pic:nvPicPr>
+                  <pic:blipFill>
+                    <a:blip r:embed="rId37"/>
+                    <a:stretch>
+                      <a:fillRect/>
+                    </a:stretch>
+                  </pic:blipFill>
+                  <pic:spPr>
+                    <a:xfrm>
+                      <a:off x="0" y="0"/>
+                      <a:ext cx="5400040" cy="2934034"/>
+                    </a:xfrm>
+                    <a:prstGeom prst="rect">
+                      <a:avLst/>
+                    </a:prstGeom>
+                  </pic:spPr>
+                </pic:pic>
+              </a:graphicData>
+            </a:graphic>
+          </wp:inline>
+        </w:drawing>
+      </w:r>
+    </w:p>
+    <w:p>
+      <w:pPr>
+        <w:rPr>
+          <w:lang w:val="es-419"/>
+        </w:rPr>
+      </w:pPr>
+      <w:r>
+        <w:rPr>
+          <w:noProof/>
+          <w:lang w:val="es-419" w:eastAsia="es-419"/>
+        </w:rPr>
+        <w:drawing>
+          <wp:inline distT="0" distB="0" distL="0" distR="0" wp14:anchorId="6AEA8F6F" wp14:editId="11197EDA">
+            <wp:extent cx="5400040" cy="2859492"/>
+            <wp:effectExtent l="0" t="0" r="0" b="0"/>
+            <wp:docPr id="33" name="Imagen 33"/>
+            <wp:cNvGraphicFramePr>
+              <a:graphicFrameLocks xmlns:a="http://schemas.openxmlformats.org/drawingml/2006/main" noChangeAspect="1"/>
+            </wp:cNvGraphicFramePr>
+            <a:graphic xmlns:a="http://schemas.openxmlformats.org/drawingml/2006/main">
+              <a:graphicData uri="http://schemas.openxmlformats.org/drawingml/2006/picture">
+                <pic:pic xmlns:pic="http://schemas.openxmlformats.org/drawingml/2006/picture">
+                  <pic:nvPicPr>
+                    <pic:cNvPr id="0" name=""/>
+                    <pic:cNvPicPr/>
+                  </pic:nvPicPr>
+                  <pic:blipFill>
+                    <a:blip r:embed="rId38"/>
+                    <a:stretch>
+                      <a:fillRect/>
+                    </a:stretch>
+                  </pic:blipFill>
+                  <pic:spPr>
+                    <a:xfrm>
+                      <a:off x="0" y="0"/>
+                      <a:ext cx="5400040" cy="2859492"/>
+                    </a:xfrm>
+                    <a:prstGeom prst="rect">
+                      <a:avLst/>
+                    </a:prstGeom>
+                  </pic:spPr>
+                </pic:pic>
+              </a:graphicData>
+            </a:graphic>
+          </wp:inline>
+        </w:drawing>
+      </w:r>
+    </w:p>
+    <w:p>
+      <w:pPr>
+        <w:rPr>
+          <w:lang w:val="es-419"/>
+        </w:rPr>
+      </w:pPr>
+      <w:r>
+        <w:rPr>
+          <w:lang w:val="es-419"/>
+        </w:rPr>
+        <w:t>La llave privada mia le puedo poner otra contraseña</w:t>
+      </w:r>
+    </w:p>
+    <w:p>
+      <w:pPr>
+        <w:pStyle w:val="Prrafodelista"/>
+        <w:numPr>
+          <w:ilvl w:val="0"/>
+          <w:numId w:val="4"/>
+        </w:numPr>
+        <w:rPr>
+          <w:lang w:val="es-419"/>
+        </w:rPr>
+      </w:pPr>
+      <w:r>
+        <w:rPr>
+          <w:lang w:val="es-419"/>
+        </w:rPr>
+        <w:t>Primer paso: Generar tus llaves SSH. Recuerda que es muy buena idea proteger tu llave privada con una contraseña.</w:t>
+      </w:r>
+    </w:p>
+    <w:p>
+      <w:pPr>
+        <w:ind w:firstLine="708"/>
+        <w:rPr>
+          <w:lang w:val="en-US"/>
+        </w:rPr>
+      </w:pPr>
+      <w:proofErr w:type="spellStart"/>
+      <w:proofErr w:type="gramStart"/>
+      <w:r>
+        <w:rPr>
+          <w:highlight w:val="yellow"/>
+          <w:lang w:val="en-US"/>
+        </w:rPr>
+        <w:t>ssh-keygen</w:t>
+      </w:r>
+      <w:proofErr w:type="spellEnd"/>
+      <w:proofErr w:type="gramEnd"/>
+      <w:r>
+        <w:rPr>
+          <w:highlight w:val="yellow"/>
+          <w:lang w:val="en-US"/>
+        </w:rPr>
+        <w:t xml:space="preserve"> -t </w:t>
+      </w:r>
+      <w:proofErr w:type="spellStart"/>
+      <w:r>
+        <w:rPr>
+          <w:highlight w:val="yellow"/>
+          <w:lang w:val="en-US"/>
+        </w:rPr>
+        <w:t>rsa</w:t>
+      </w:r>
+      <w:proofErr w:type="spellEnd"/>
+      <w:r>
+        <w:rPr>
+          <w:highlight w:val="yellow"/>
+          <w:lang w:val="en-US"/>
+        </w:rPr>
+        <w:t xml:space="preserve"> -b 4096 -C </w:t>
+      </w:r>
+      <w:r>
+        <w:rPr>
+          <w:highlight w:val="yellow"/>
+          <w:lang w:val="en-US"/>
+        </w:rPr>
+        <w:t xml:space="preserve"> “</w:t>
+      </w:r>
+      <w:hyperlink r:id="rId39" w:history="1">
+        <w:r>
+          <w:rPr>
+            <w:rStyle w:val="Hipervnculo"/>
+            <w:highlight w:val="yellow"/>
+            <w:lang w:val="en-US"/>
+          </w:rPr>
+          <w:t>tu@email.com</w:t>
+        </w:r>
+      </w:hyperlink>
+      <w:r>
+        <w:rPr>
+          <w:lang w:val="en-US"/>
+        </w:rPr>
+        <w:t>”</w:t>
+      </w:r>
+    </w:p>
+    <w:p>
+      <w:pPr>
+        <w:ind w:firstLine="708"/>
+        <w:rPr>
+          <w:lang w:val="en-US"/>
+        </w:rPr>
+      </w:pPr>
+      <w:r>
+        <w:rPr>
+          <w:noProof/>
+          <w:lang w:val="es-419" w:eastAsia="es-419"/>
+        </w:rPr>
+        <w:drawing>
+          <wp:inline distT="0" distB="0" distL="0" distR="0" wp14:anchorId="175F528E" wp14:editId="189B84F5">
+            <wp:extent cx="5400040" cy="903673"/>
+            <wp:effectExtent l="0" t="0" r="0" b="0"/>
+            <wp:docPr id="34" name="Imagen 34"/>
+            <wp:cNvGraphicFramePr>
+              <a:graphicFrameLocks xmlns:a="http://schemas.openxmlformats.org/drawingml/2006/main" noChangeAspect="1"/>
+            </wp:cNvGraphicFramePr>
+            <a:graphic xmlns:a="http://schemas.openxmlformats.org/drawingml/2006/main">
+              <a:graphicData uri="http://schemas.openxmlformats.org/drawingml/2006/picture">
+                <pic:pic xmlns:pic="http://schemas.openxmlformats.org/drawingml/2006/picture">
+                  <pic:nvPicPr>
+                    <pic:cNvPr id="0" name=""/>
+                    <pic:cNvPicPr/>
+                  </pic:nvPicPr>
+                  <pic:blipFill>
+                    <a:blip r:embed="rId40"/>
+                    <a:stretch>
+                      <a:fillRect/>
+                    </a:stretch>
+                  </pic:blipFill>
+                  <pic:spPr>
+                    <a:xfrm>
+                      <a:off x="0" y="0"/>
+                      <a:ext cx="5400040" cy="903673"/>
+                    </a:xfrm>
+                    <a:prstGeom prst="rect">
+                      <a:avLst/>
+                    </a:prstGeom>
+                  </pic:spPr>
+                </pic:pic>
+              </a:graphicData>
+            </a:graphic>
+          </wp:inline>
+        </w:drawing>
+      </w:r>
+    </w:p>
+    <w:p>
+      <w:pPr>
+        <w:autoSpaceDE w:val="0"/>
+        <w:autoSpaceDN w:val="0"/>
+        <w:adjustRightInd w:val="0"/>
+        <w:spacing w:after="0" w:line="240" w:lineRule="auto"/>
+        <w:rPr>
+          <w:rFonts w:ascii="Lucida Console" w:hAnsi="Lucida Console" w:cs="Lucida Console"/>
+          <w:sz w:val="18"/>
+          <w:szCs w:val="18"/>
+          <w:lang w:val="en-US"/>
+        </w:rPr>
+      </w:pPr>
+      <w:r>
+        <w:rPr>
+          <w:rFonts w:ascii="Lucida Console" w:hAnsi="Lucida Console" w:cs="Lucida Console"/>
+          <w:sz w:val="18"/>
+          <w:szCs w:val="18"/>
+          <w:lang w:val="en-US"/>
+        </w:rPr>
+        <w:t xml:space="preserve">SHA256:o7Kw4IBQx1gXUokytTo4JqZop9SMurIAL24UOhv7VdU </w:t>
+      </w:r>
+      <w:hyperlink r:id="rId41" w:history="1">
+        <w:r>
+          <w:rPr>
+            <w:rStyle w:val="Hipervnculo"/>
+            <w:rFonts w:ascii="Lucida Console" w:hAnsi="Lucida Console" w:cs="Lucida Console"/>
+            <w:sz w:val="18"/>
+            <w:szCs w:val="18"/>
+            <w:lang w:val="en-US"/>
+          </w:rPr>
+          <w:t>acastromoraga@gmail.com</w:t>
+        </w:r>
+      </w:hyperlink>
+    </w:p>
+    <w:p>
+      <w:pPr>
+        <w:autoSpaceDE w:val="0"/>
+        <w:autoSpaceDN w:val="0"/>
+        <w:adjustRightInd w:val="0"/>
+        <w:spacing w:after="0" w:line="240" w:lineRule="auto"/>
+        <w:rPr>
+          <w:rFonts w:ascii="Lucida Console" w:hAnsi="Lucida Console" w:cs="Lucida Console"/>
+          <w:sz w:val="18"/>
+          <w:szCs w:val="18"/>
+          <w:lang w:val="en-US"/>
+        </w:rPr>
+      </w:pPr>
+      <w:r>
+        <w:rPr>
+          <w:rFonts w:ascii="Lucida Console" w:hAnsi="Lucida Console" w:cs="Lucida Console"/>
+          <w:sz w:val="18"/>
+          <w:szCs w:val="18"/>
+          <w:lang w:val="en-US"/>
+        </w:rPr>
+        <w:t xml:space="preserve">Sin </w:t>
+      </w:r>
+      <w:proofErr w:type="spellStart"/>
+      <w:r>
+        <w:rPr>
+          <w:rFonts w:ascii="Lucida Console" w:hAnsi="Lucida Console" w:cs="Lucida Console"/>
+          <w:sz w:val="18"/>
+          <w:szCs w:val="18"/>
+          <w:lang w:val="en-US"/>
+        </w:rPr>
+        <w:t>contraseña</w:t>
+      </w:r>
+      <w:proofErr w:type="spellEnd"/>
+    </w:p>
+    <w:p>
+      <w:pPr>
+        <w:autoSpaceDE w:val="0"/>
+        <w:autoSpaceDN w:val="0"/>
+        <w:adjustRightInd w:val="0"/>
+        <w:spacing w:after="0" w:line="240" w:lineRule="auto"/>
+        <w:rPr>
+          <w:rFonts w:ascii="Lucida Console" w:hAnsi="Lucida Console" w:cs="Lucida Console"/>
+          <w:sz w:val="18"/>
+          <w:szCs w:val="18"/>
+          <w:lang w:val="en-US"/>
+        </w:rPr>
+      </w:pPr>
+    </w:p>
+    <w:p>
+      <w:pPr>
+        <w:autoSpaceDE w:val="0"/>
+        <w:autoSpaceDN w:val="0"/>
+        <w:adjustRightInd w:val="0"/>
+        <w:spacing w:after="0" w:line="240" w:lineRule="auto"/>
+        <w:rPr>
+          <w:rFonts w:ascii="Lucida Console" w:hAnsi="Lucida Console" w:cs="Lucida Console"/>
+          <w:sz w:val="18"/>
+          <w:szCs w:val="18"/>
+          <w:lang w:val="en-US"/>
+        </w:rPr>
+      </w:pPr>
+    </w:p>
+    <w:p>
+      <w:pPr>
+        <w:autoSpaceDE w:val="0"/>
+        <w:autoSpaceDN w:val="0"/>
+        <w:adjustRightInd w:val="0"/>
+        <w:spacing w:after="0" w:line="240" w:lineRule="auto"/>
+        <w:rPr>
+          <w:rFonts w:ascii="Lucida Console" w:hAnsi="Lucida Console" w:cs="Lucida Console"/>
+          <w:sz w:val="18"/>
+          <w:szCs w:val="18"/>
+          <w:lang w:val="en-US"/>
+        </w:rPr>
+      </w:pPr>
+    </w:p>
+    <w:p>
+      <w:pPr>
+        <w:autoSpaceDE w:val="0"/>
+        <w:autoSpaceDN w:val="0"/>
+        <w:adjustRightInd w:val="0"/>
+        <w:spacing w:after="0" w:line="240" w:lineRule="auto"/>
+        <w:rPr>
+          <w:rFonts w:ascii="Lucida Console" w:hAnsi="Lucida Console" w:cs="Lucida Console"/>
+          <w:sz w:val="18"/>
+          <w:szCs w:val="18"/>
+          <w:lang w:val="en-US"/>
+        </w:rPr>
+      </w:pPr>
+    </w:p>
+    <w:p>
+      <w:pPr>
+        <w:autoSpaceDE w:val="0"/>
+        <w:autoSpaceDN w:val="0"/>
+        <w:adjustRightInd w:val="0"/>
+        <w:spacing w:after="0" w:line="240" w:lineRule="auto"/>
+        <w:rPr>
+          <w:rFonts w:ascii="Lucida Console" w:hAnsi="Lucida Console" w:cs="Lucida Console"/>
+          <w:sz w:val="18"/>
+          <w:szCs w:val="18"/>
+          <w:lang w:val="en-US"/>
+        </w:rPr>
+      </w:pPr>
+      <w:r>
+        <w:rPr>
+          <w:noProof/>
+          <w:lang w:val="es-419" w:eastAsia="es-419"/>
+        </w:rPr>
+        <w:drawing>
+          <wp:inline distT="0" distB="0" distL="0" distR="0" wp14:anchorId="41AEEE4C" wp14:editId="55459D3E">
+            <wp:extent cx="3162300" cy="1838325"/>
+            <wp:effectExtent l="0" t="0" r="0" b="9525"/>
+            <wp:docPr id="36" name="Imagen 36"/>
+            <wp:cNvGraphicFramePr>
+              <a:graphicFrameLocks xmlns:a="http://schemas.openxmlformats.org/drawingml/2006/main" noChangeAspect="1"/>
+            </wp:cNvGraphicFramePr>
+            <a:graphic xmlns:a="http://schemas.openxmlformats.org/drawingml/2006/main">
+              <a:graphicData uri="http://schemas.openxmlformats.org/drawingml/2006/picture">
+                <pic:pic xmlns:pic="http://schemas.openxmlformats.org/drawingml/2006/picture">
+                  <pic:nvPicPr>
+                    <pic:cNvPr id="0" name=""/>
+                    <pic:cNvPicPr/>
+                  </pic:nvPicPr>
+                  <pic:blipFill>
+                    <a:blip r:embed="rId42"/>
+                    <a:stretch>
+                      <a:fillRect/>
+                    </a:stretch>
+                  </pic:blipFill>
+                  <pic:spPr>
+                    <a:xfrm>
+                      <a:off x="0" y="0"/>
+                      <a:ext cx="3162300" cy="1838325"/>
+                    </a:xfrm>
+                    <a:prstGeom prst="rect">
+                      <a:avLst/>
+                    </a:prstGeom>
+                  </pic:spPr>
+                </pic:pic>
+              </a:graphicData>
+            </a:graphic>
+          </wp:inline>
+        </w:drawing>
+      </w:r>
+    </w:p>
+    <w:p>
+      <w:pPr>
+        <w:autoSpaceDE w:val="0"/>
+        <w:autoSpaceDN w:val="0"/>
+        <w:adjustRightInd w:val="0"/>
+        <w:spacing w:after="0" w:line="240" w:lineRule="auto"/>
+        <w:rPr>
+          <w:rFonts w:ascii="Lucida Console" w:hAnsi="Lucida Console" w:cs="Lucida Console"/>
+          <w:sz w:val="18"/>
+          <w:szCs w:val="18"/>
+          <w:lang w:val="en-US"/>
+        </w:rPr>
+      </w:pPr>
+      <w:r>
+        <w:rPr>
+          <w:noProof/>
+          <w:lang w:val="es-419" w:eastAsia="es-419"/>
+        </w:rPr>
+        <w:drawing>
+          <wp:inline distT="0" distB="0" distL="0" distR="0" wp14:anchorId="33FB653D" wp14:editId="5D541DCE">
+            <wp:extent cx="5400040" cy="1516508"/>
+            <wp:effectExtent l="0" t="0" r="0" b="7620"/>
+            <wp:docPr id="37" name="Imagen 37"/>
+            <wp:cNvGraphicFramePr>
+              <a:graphicFrameLocks xmlns:a="http://schemas.openxmlformats.org/drawingml/2006/main" noChangeAspect="1"/>
+            </wp:cNvGraphicFramePr>
+            <a:graphic xmlns:a="http://schemas.openxmlformats.org/drawingml/2006/main">
+              <a:graphicData uri="http://schemas.openxmlformats.org/drawingml/2006/picture">
+                <pic:pic xmlns:pic="http://schemas.openxmlformats.org/drawingml/2006/picture">
+                  <pic:nvPicPr>
+                    <pic:cNvPr id="0" name=""/>
+                    <pic:cNvPicPr/>
+                  </pic:nvPicPr>
+                  <pic:blipFill>
+                    <a:blip r:embed="rId43"/>
+                    <a:stretch>
+                      <a:fillRect/>
+                    </a:stretch>
+                  </pic:blipFill>
+                  <pic:spPr>
+                    <a:xfrm>
+                      <a:off x="0" y="0"/>
+                      <a:ext cx="5400040" cy="1516508"/>
+                    </a:xfrm>
+                    <a:prstGeom prst="rect">
+                      <a:avLst/>
+                    </a:prstGeom>
+                  </pic:spPr>
+                </pic:pic>
+              </a:graphicData>
+            </a:graphic>
+          </wp:inline>
+        </w:drawing>
+      </w:r>
       <w:bookmarkStart w:id="0" w:name="_GoBack"/>
       <w:bookmarkEnd w:id="0"/>
     </w:p>
     <w:p>
       <w:pPr>
+        <w:autoSpaceDE w:val="0"/>
+        <w:autoSpaceDN w:val="0"/>
+        <w:adjustRightInd w:val="0"/>
+        <w:spacing w:after="0" w:line="240" w:lineRule="auto"/>
+        <w:rPr>
+          <w:rFonts w:ascii="Lucida Console" w:hAnsi="Lucida Console" w:cs="Lucida Console"/>
+          <w:sz w:val="18"/>
+          <w:szCs w:val="18"/>
+          <w:lang w:val="en-US"/>
+        </w:rPr>
+      </w:pPr>
+    </w:p>
+    <w:p>
+      <w:pPr>
+        <w:autoSpaceDE w:val="0"/>
+        <w:autoSpaceDN w:val="0"/>
+        <w:adjustRightInd w:val="0"/>
+        <w:spacing w:after="0" w:line="240" w:lineRule="auto"/>
+        <w:rPr>
+          <w:rFonts w:ascii="Lucida Console" w:hAnsi="Lucida Console" w:cs="Lucida Console"/>
+          <w:sz w:val="18"/>
+          <w:szCs w:val="18"/>
+          <w:lang w:val="en-US"/>
+        </w:rPr>
+      </w:pPr>
+    </w:p>
+    <w:p>
+      <w:pPr>
+        <w:ind w:firstLine="708"/>
+        <w:rPr>
+          <w:lang w:val="en-US"/>
+        </w:rPr>
+      </w:pPr>
+      <w:r>
+        <w:rPr>
+          <w:noProof/>
+          <w:lang w:val="es-419" w:eastAsia="es-419"/>
+        </w:rPr>
+        <w:drawing>
+          <wp:inline distT="0" distB="0" distL="0" distR="0" wp14:anchorId="18FF1FC0" wp14:editId="6D14777B">
+            <wp:extent cx="5400040" cy="918337"/>
+            <wp:effectExtent l="0" t="0" r="0" b="0"/>
+            <wp:docPr id="35" name="Imagen 35"/>
+            <wp:cNvGraphicFramePr>
+              <a:graphicFrameLocks xmlns:a="http://schemas.openxmlformats.org/drawingml/2006/main" noChangeAspect="1"/>
+            </wp:cNvGraphicFramePr>
+            <a:graphic xmlns:a="http://schemas.openxmlformats.org/drawingml/2006/main">
+              <a:graphicData uri="http://schemas.openxmlformats.org/drawingml/2006/picture">
+                <pic:pic xmlns:pic="http://schemas.openxmlformats.org/drawingml/2006/picture">
+                  <pic:nvPicPr>
+                    <pic:cNvPr id="0" name=""/>
+                    <pic:cNvPicPr/>
+                  </pic:nvPicPr>
+                  <pic:blipFill>
+                    <a:blip r:embed="rId44"/>
+                    <a:stretch>
+                      <a:fillRect/>
+                    </a:stretch>
+                  </pic:blipFill>
+                  <pic:spPr>
+                    <a:xfrm>
+                      <a:off x="0" y="0"/>
+                      <a:ext cx="5400040" cy="918337"/>
+                    </a:xfrm>
+                    <a:prstGeom prst="rect">
+                      <a:avLst/>
+                    </a:prstGeom>
+                  </pic:spPr>
+                </pic:pic>
+              </a:graphicData>
+            </a:graphic>
+          </wp:inline>
+        </w:drawing>
+      </w:r>
+    </w:p>
+    <w:p>
+      <w:pPr>
         <w:pStyle w:val="Prrafodelista"/>
+        <w:numPr>
+          <w:ilvl w:val="0"/>
+          <w:numId w:val="4"/>
+        </w:numPr>
+        <w:rPr>
+          <w:lang w:val="es-419"/>
+        </w:rPr>
+      </w:pPr>
+      <w:r>
+        <w:rPr>
+          <w:lang w:val="es-419"/>
+        </w:rPr>
+        <w:t>Segundo paso: Terminar de configurar nuestro sistema.</w:t>
+      </w:r>
+    </w:p>
+    <w:p>
+      <w:pPr>
+        <w:ind w:firstLine="708"/>
+        <w:rPr>
+          <w:lang w:val="es-419"/>
+        </w:rPr>
+      </w:pPr>
+      <w:r>
+        <w:rPr>
+          <w:lang w:val="es-419"/>
+        </w:rPr>
+        <w:t>En Windows y Linux:</w:t>
+      </w:r>
+    </w:p>
+    <w:p>
+      <w:pPr>
+        <w:ind w:left="708"/>
+        <w:rPr>
+          <w:lang w:val="es-419"/>
+        </w:rPr>
+      </w:pPr>
+      <w:r>
+        <w:rPr>
+          <w:lang w:val="es-419"/>
+        </w:rPr>
+        <w:t># Encender el "servidor" de llaves SSH de tu computadora:</w:t>
+      </w:r>
+    </w:p>
+    <w:p>
+      <w:pPr>
+        <w:ind w:firstLine="708"/>
+        <w:rPr>
+          <w:lang w:val="es-419"/>
+        </w:rPr>
+      </w:pPr>
+      <w:r>
+        <w:rPr>
+          <w:highlight w:val="yellow"/>
+          <w:lang w:val="es-419"/>
+        </w:rPr>
+        <w:t>eval $(ssh-agent -s)</w:t>
+      </w:r>
+    </w:p>
+    <w:p>
+      <w:pPr>
+        <w:ind w:firstLine="708"/>
         <w:rPr>
           <w:lang w:val="es-419"/>
         </w:rPr>
@@ -5216,13 +6301,368 @@
     <w:p>
       <w:pPr>
         <w:pStyle w:val="Prrafodelista"/>
-        <w:rPr>
-          <w:lang w:val="es-419"/>
-        </w:rPr>
-      </w:pPr>
-    </w:p>
-    <w:p>
-      <w:pPr>
+        <w:numPr>
+          <w:ilvl w:val="0"/>
+          <w:numId w:val="4"/>
+        </w:numPr>
+        <w:rPr>
+          <w:lang w:val="es-419"/>
+        </w:rPr>
+      </w:pPr>
+      <w:r>
+        <w:rPr>
+          <w:lang w:val="es-419"/>
+        </w:rPr>
+        <w:t># Añadir tu llave SSH a este "servidor":</w:t>
+      </w:r>
+    </w:p>
+    <w:p>
+      <w:pPr>
+        <w:ind w:firstLine="708"/>
+        <w:rPr>
+          <w:lang w:val="es-419"/>
+        </w:rPr>
+      </w:pPr>
+      <w:r>
+        <w:rPr>
+          <w:highlight w:val="yellow"/>
+          <w:lang w:val="es-419"/>
+        </w:rPr>
+        <w:t>ssh-add ruta-donde-guardaste-tu-llave-privada</w:t>
+      </w:r>
+    </w:p>
+    <w:p>
+      <w:pPr>
+        <w:ind w:firstLine="708"/>
+        <w:rPr>
+          <w:lang w:val="es-419"/>
+        </w:rPr>
+      </w:pPr>
+      <w:r>
+        <w:rPr>
+          <w:lang w:val="es-419"/>
+        </w:rPr>
+        <w:t>En Mac:</w:t>
+      </w:r>
+    </w:p>
+    <w:p>
+      <w:pPr>
+        <w:ind w:firstLine="708"/>
+        <w:rPr>
+          <w:lang w:val="es-419"/>
+        </w:rPr>
+      </w:pPr>
+      <w:r>
+        <w:rPr>
+          <w:lang w:val="es-419"/>
+        </w:rPr>
+        <w:t># Encender el "servidor" de llaves SSH de tu computadora:</w:t>
+      </w:r>
+    </w:p>
+    <w:p>
+      <w:pPr>
+        <w:ind w:firstLine="708"/>
+        <w:rPr>
+          <w:lang w:val="es-419"/>
+        </w:rPr>
+      </w:pPr>
+      <w:r>
+        <w:rPr>
+          <w:highlight w:val="yellow"/>
+          <w:lang w:val="es-419"/>
+        </w:rPr>
+        <w:t>eval "$(ssh-agent -s)"</w:t>
+      </w:r>
+    </w:p>
+    <w:p>
+      <w:pPr>
+        <w:rPr>
+          <w:lang w:val="es-419"/>
+        </w:rPr>
+      </w:pPr>
+    </w:p>
+    <w:p>
+      <w:pPr>
+        <w:ind w:firstLine="708"/>
+        <w:rPr>
+          <w:lang w:val="es-419"/>
+        </w:rPr>
+      </w:pPr>
+      <w:r>
+        <w:rPr>
+          <w:lang w:val="es-419"/>
+        </w:rPr>
+        <w:t># Si usas una versión de OSX superior a Mac Sierra (v10.12)</w:t>
+      </w:r>
+    </w:p>
+    <w:p>
+      <w:pPr>
+        <w:ind w:firstLine="708"/>
+        <w:rPr>
+          <w:lang w:val="es-419"/>
+        </w:rPr>
+      </w:pPr>
+      <w:r>
+        <w:rPr>
+          <w:lang w:val="es-419"/>
+        </w:rPr>
+        <w:t># debes crear o modificar un archivo "config" en la carpeta</w:t>
+      </w:r>
+    </w:p>
+    <w:p>
+      <w:pPr>
+        <w:ind w:firstLine="708"/>
+        <w:rPr>
+          <w:lang w:val="es-419"/>
+        </w:rPr>
+      </w:pPr>
+      <w:r>
+        <w:rPr>
+          <w:lang w:val="es-419"/>
+        </w:rPr>
+        <w:lastRenderedPageBreak/>
+        <w:t># de tu usuario con el siguiente contenido (ten cuidado con</w:t>
+      </w:r>
+    </w:p>
+    <w:p>
+      <w:pPr>
+        <w:ind w:firstLine="708"/>
+        <w:rPr>
+          <w:lang w:val="en-US"/>
+        </w:rPr>
+      </w:pPr>
+      <w:r>
+        <w:rPr>
+          <w:lang w:val="en-US"/>
+        </w:rPr>
+        <w:t xml:space="preserve"># </w:t>
+      </w:r>
+      <w:proofErr w:type="gramStart"/>
+      <w:r>
+        <w:rPr>
+          <w:lang w:val="en-US"/>
+        </w:rPr>
+        <w:t>las</w:t>
+      </w:r>
+      <w:proofErr w:type="gramEnd"/>
+      <w:r>
+        <w:rPr>
+          <w:lang w:val="en-US"/>
+        </w:rPr>
+        <w:t xml:space="preserve"> </w:t>
+      </w:r>
+      <w:proofErr w:type="spellStart"/>
+      <w:r>
+        <w:rPr>
+          <w:lang w:val="en-US"/>
+        </w:rPr>
+        <w:t>mayúsculas</w:t>
+      </w:r>
+      <w:proofErr w:type="spellEnd"/>
+      <w:r>
+        <w:rPr>
+          <w:lang w:val="en-US"/>
+        </w:rPr>
+        <w:t>):</w:t>
+      </w:r>
+    </w:p>
+    <w:p>
+      <w:pPr>
+        <w:ind w:firstLine="708"/>
+        <w:rPr>
+          <w:lang w:val="en-US"/>
+        </w:rPr>
+      </w:pPr>
+      <w:r>
+        <w:rPr>
+          <w:lang w:val="en-US"/>
+        </w:rPr>
+        <w:t>Host *</w:t>
+      </w:r>
+    </w:p>
+    <w:p>
+      <w:pPr>
+        <w:rPr>
+          <w:lang w:val="en-US"/>
+        </w:rPr>
+      </w:pPr>
+      <w:r>
+        <w:rPr>
+          <w:lang w:val="en-US"/>
+        </w:rPr>
+        <w:t xml:space="preserve">        </w:t>
+      </w:r>
+      <w:r>
+        <w:rPr>
+          <w:lang w:val="en-US"/>
+        </w:rPr>
+        <w:tab/>
+      </w:r>
+      <w:proofErr w:type="spellStart"/>
+      <w:r>
+        <w:rPr>
+          <w:lang w:val="en-US"/>
+        </w:rPr>
+        <w:t>AddKeysToAgent</w:t>
+      </w:r>
+      <w:proofErr w:type="spellEnd"/>
+      <w:r>
+        <w:rPr>
+          <w:lang w:val="en-US"/>
+        </w:rPr>
+        <w:t xml:space="preserve"> yes</w:t>
+      </w:r>
+    </w:p>
+    <w:p>
+      <w:pPr>
+        <w:rPr>
+          <w:lang w:val="en-US"/>
+        </w:rPr>
+      </w:pPr>
+      <w:r>
+        <w:rPr>
+          <w:lang w:val="en-US"/>
+        </w:rPr>
+        <w:t xml:space="preserve">      </w:t>
+      </w:r>
+      <w:r>
+        <w:rPr>
+          <w:lang w:val="en-US"/>
+        </w:rPr>
+        <w:tab/>
+      </w:r>
+      <w:r>
+        <w:rPr>
+          <w:lang w:val="en-US"/>
+        </w:rPr>
+        <w:t xml:space="preserve">  </w:t>
+      </w:r>
+      <w:proofErr w:type="spellStart"/>
+      <w:r>
+        <w:rPr>
+          <w:lang w:val="en-US"/>
+        </w:rPr>
+        <w:t>UseKeychain</w:t>
+      </w:r>
+      <w:proofErr w:type="spellEnd"/>
+      <w:r>
+        <w:rPr>
+          <w:lang w:val="en-US"/>
+        </w:rPr>
+        <w:t xml:space="preserve"> yes</w:t>
+      </w:r>
+    </w:p>
+    <w:p>
+      <w:pPr>
+        <w:rPr>
+          <w:lang w:val="es-419"/>
+        </w:rPr>
+      </w:pPr>
+      <w:r>
+        <w:rPr>
+          <w:lang w:val="en-US"/>
+        </w:rPr>
+        <w:t xml:space="preserve">       </w:t>
+      </w:r>
+      <w:r>
+        <w:rPr>
+          <w:lang w:val="en-US"/>
+        </w:rPr>
+        <w:tab/>
+      </w:r>
+      <w:r>
+        <w:rPr>
+          <w:lang w:val="en-US"/>
+        </w:rPr>
+        <w:t xml:space="preserve"> </w:t>
+      </w:r>
+      <w:r>
+        <w:rPr>
+          <w:lang w:val="es-419"/>
+        </w:rPr>
+        <w:t>IdentityFile ruta-donde-guardaste-tu-llave-privada</w:t>
+      </w:r>
+    </w:p>
+    <w:p>
+      <w:pPr>
+        <w:rPr>
+          <w:lang w:val="es-419"/>
+        </w:rPr>
+      </w:pPr>
+    </w:p>
+    <w:p>
+      <w:pPr>
+        <w:ind w:firstLine="708"/>
+        <w:rPr>
+          <w:lang w:val="es-419"/>
+        </w:rPr>
+      </w:pPr>
+      <w:r>
+        <w:rPr>
+          <w:lang w:val="es-419"/>
+        </w:rPr>
+        <w:t># Añadir tu llave SSH al "servidor" de llaves SSH de tu</w:t>
+      </w:r>
+    </w:p>
+    <w:p>
+      <w:pPr>
+        <w:ind w:firstLine="708"/>
+        <w:rPr>
+          <w:lang w:val="es-419"/>
+        </w:rPr>
+      </w:pPr>
+      <w:r>
+        <w:rPr>
+          <w:lang w:val="es-419"/>
+        </w:rPr>
+        <w:t># computadora (en caso de error puedes ejecutar este</w:t>
+      </w:r>
+    </w:p>
+    <w:p>
+      <w:pPr>
+        <w:ind w:firstLine="708"/>
+        <w:rPr>
+          <w:lang w:val="es-419"/>
+        </w:rPr>
+      </w:pPr>
+      <w:r>
+        <w:rPr>
+          <w:lang w:val="es-419"/>
+        </w:rPr>
+        <w:t># mismo comando pero sin el argumento -K):</w:t>
+      </w:r>
+    </w:p>
+    <w:p>
+      <w:pPr>
+        <w:ind w:firstLine="708"/>
+        <w:rPr>
+          <w:lang w:val="es-419"/>
+        </w:rPr>
+      </w:pPr>
+      <w:r>
+        <w:rPr>
+          <w:lang w:val="es-419"/>
+        </w:rPr>
+        <w:t>ssh-add -K ruta-donde-guardaste-tu-llave-privada</w:t>
+      </w:r>
+    </w:p>
+    <w:p>
+      <w:pPr>
+        <w:ind w:firstLine="708"/>
+        <w:rPr>
+          <w:lang w:val="es-419"/>
+        </w:rPr>
+      </w:pPr>
+      <w:r>
+        <w:rPr>
+          <w:lang w:val="es-419"/>
+        </w:rPr>
+        <w:t>Las llaves no es por proyecto sino por persona</w:t>
+      </w:r>
+    </w:p>
+    <w:p>
+      <w:pPr>
+        <w:ind w:firstLine="708"/>
         <w:rPr>
           <w:lang w:val="es-419"/>
         </w:rPr>
@@ -5241,10 +6681,10 @@
 <file path=word/numbering.xml><?xml version="1.0" encoding="utf-8"?>
 <w:numbering xmlns:wpc="http://schemas.microsoft.com/office/word/2010/wordprocessingCanvas" xmlns:mc="http://schemas.openxmlformats.org/markup-compatibility/2006" xmlns:o="urn:schemas-microsoft-com:office:office" xmlns:r="http://schemas.openxmlformats.org/officeDocument/2006/relationships" xmlns:m="http://schemas.openxmlformats.org/officeDocument/2006/math" xmlns:v="urn:schemas-microsoft-com:vml" xmlns:wp14="http://schemas.microsoft.com/office/word/2010/wordprocessingDrawing" xmlns:wp="http://schemas.openxmlformats.org/drawingml/2006/wordprocessingDrawing" xmlns:w10="urn:schemas-microsoft-com:office:word" xmlns:w="http://schemas.openxmlformats.org/wordprocessingml/2006/main" xmlns:w14="http://schemas.microsoft.com/office/word/2010/wordml" xmlns:wpg="http://schemas.microsoft.com/office/word/2010/wordprocessingGroup" xmlns:wpi="http://schemas.microsoft.com/office/word/2010/wordprocessingInk" xmlns:wne="http://schemas.microsoft.com/office/word/2006/wordml" xmlns:wps="http://schemas.microsoft.com/office/word/2010/wordprocessingShape" mc:Ignorable="w14 wp14">
   <w:abstractNum w:abstractNumId="0">
-    <w:nsid w:val="56EC760E"/>
+    <w:nsid w:val="506907C8"/>
     <w:multiLevelType w:val="hybridMultilevel"/>
-    <w:tmpl w:val="070CD356"/>
-    <w:lvl w:ilvl="0" w:tplc="576E8B7E">
+    <w:tmpl w:val="223CB34C"/>
+    <w:lvl w:ilvl="0" w:tplc="51861904">
       <w:start w:val="1"/>
       <w:numFmt w:val="decimal"/>
       <w:lvlText w:val="%1-"/>
@@ -5330,10 +6770,10 @@
     </w:lvl>
   </w:abstractNum>
   <w:abstractNum w:abstractNumId="1">
-    <w:nsid w:val="5EEB28BC"/>
+    <w:nsid w:val="56EC760E"/>
     <w:multiLevelType w:val="hybridMultilevel"/>
-    <w:tmpl w:val="70201E30"/>
-    <w:lvl w:ilvl="0" w:tplc="BFFE07EE">
+    <w:tmpl w:val="070CD356"/>
+    <w:lvl w:ilvl="0" w:tplc="576E8B7E">
       <w:start w:val="1"/>
       <w:numFmt w:val="decimal"/>
       <w:lvlText w:val="%1-"/>
@@ -5419,10 +6859,10 @@
     </w:lvl>
   </w:abstractNum>
   <w:abstractNum w:abstractNumId="2">
-    <w:nsid w:val="65CF0989"/>
+    <w:nsid w:val="5EEB28BC"/>
     <w:multiLevelType w:val="hybridMultilevel"/>
-    <w:tmpl w:val="9FE250A0"/>
-    <w:lvl w:ilvl="0" w:tplc="21D2E3EE">
+    <w:tmpl w:val="70201E30"/>
+    <w:lvl w:ilvl="0" w:tplc="BFFE07EE">
       <w:start w:val="1"/>
       <w:numFmt w:val="decimal"/>
       <w:lvlText w:val="%1-"/>
@@ -5507,13 +6947,105 @@
       </w:pPr>
     </w:lvl>
   </w:abstractNum>
+  <w:abstractNum w:abstractNumId="3">
+    <w:nsid w:val="65CF0989"/>
+    <w:multiLevelType w:val="hybridMultilevel"/>
+    <w:tmpl w:val="9FE250A0"/>
+    <w:lvl w:ilvl="0" w:tplc="21D2E3EE">
+      <w:start w:val="1"/>
+      <w:numFmt w:val="decimal"/>
+      <w:lvlText w:val="%1-"/>
+      <w:lvlJc w:val="left"/>
+      <w:pPr>
+        <w:ind w:left="720" w:hanging="360"/>
+      </w:pPr>
+      <w:rPr>
+        <w:rFonts w:hint="default"/>
+      </w:rPr>
+    </w:lvl>
+    <w:lvl w:ilvl="1" w:tplc="580A0019" w:tentative="1">
+      <w:start w:val="1"/>
+      <w:numFmt w:val="lowerLetter"/>
+      <w:lvlText w:val="%2."/>
+      <w:lvlJc w:val="left"/>
+      <w:pPr>
+        <w:ind w:left="1440" w:hanging="360"/>
+      </w:pPr>
+    </w:lvl>
+    <w:lvl w:ilvl="2" w:tplc="580A001B" w:tentative="1">
+      <w:start w:val="1"/>
+      <w:numFmt w:val="lowerRoman"/>
+      <w:lvlText w:val="%3."/>
+      <w:lvlJc w:val="right"/>
+      <w:pPr>
+        <w:ind w:left="2160" w:hanging="180"/>
+      </w:pPr>
+    </w:lvl>
+    <w:lvl w:ilvl="3" w:tplc="580A000F" w:tentative="1">
+      <w:start w:val="1"/>
+      <w:numFmt w:val="decimal"/>
+      <w:lvlText w:val="%4."/>
+      <w:lvlJc w:val="left"/>
+      <w:pPr>
+        <w:ind w:left="2880" w:hanging="360"/>
+      </w:pPr>
+    </w:lvl>
+    <w:lvl w:ilvl="4" w:tplc="580A0019" w:tentative="1">
+      <w:start w:val="1"/>
+      <w:numFmt w:val="lowerLetter"/>
+      <w:lvlText w:val="%5."/>
+      <w:lvlJc w:val="left"/>
+      <w:pPr>
+        <w:ind w:left="3600" w:hanging="360"/>
+      </w:pPr>
+    </w:lvl>
+    <w:lvl w:ilvl="5" w:tplc="580A001B" w:tentative="1">
+      <w:start w:val="1"/>
+      <w:numFmt w:val="lowerRoman"/>
+      <w:lvlText w:val="%6."/>
+      <w:lvlJc w:val="right"/>
+      <w:pPr>
+        <w:ind w:left="4320" w:hanging="180"/>
+      </w:pPr>
+    </w:lvl>
+    <w:lvl w:ilvl="6" w:tplc="580A000F" w:tentative="1">
+      <w:start w:val="1"/>
+      <w:numFmt w:val="decimal"/>
+      <w:lvlText w:val="%7."/>
+      <w:lvlJc w:val="left"/>
+      <w:pPr>
+        <w:ind w:left="5040" w:hanging="360"/>
+      </w:pPr>
+    </w:lvl>
+    <w:lvl w:ilvl="7" w:tplc="580A0019" w:tentative="1">
+      <w:start w:val="1"/>
+      <w:numFmt w:val="lowerLetter"/>
+      <w:lvlText w:val="%8."/>
+      <w:lvlJc w:val="left"/>
+      <w:pPr>
+        <w:ind w:left="5760" w:hanging="360"/>
+      </w:pPr>
+    </w:lvl>
+    <w:lvl w:ilvl="8" w:tplc="580A001B" w:tentative="1">
+      <w:start w:val="1"/>
+      <w:numFmt w:val="lowerRoman"/>
+      <w:lvlText w:val="%9."/>
+      <w:lvlJc w:val="right"/>
+      <w:pPr>
+        <w:ind w:left="6480" w:hanging="180"/>
+      </w:pPr>
+    </w:lvl>
+  </w:abstractNum>
   <w:num w:numId="1">
+    <w:abstractNumId w:val="3"/>
+  </w:num>
+  <w:num w:numId="2">
     <w:abstractNumId w:val="2"/>
   </w:num>
-  <w:num w:numId="2">
+  <w:num w:numId="3">
     <w:abstractNumId w:val="1"/>
   </w:num>
-  <w:num w:numId="3">
+  <w:num w:numId="4">
     <w:abstractNumId w:val="0"/>
   </w:num>
 </w:numbering>

</xml_diff>

<commit_message>
se agrega el item de manejo de ramas al doc
</commit_message>
<xml_diff>
--- a/Comandos.docx
+++ b/Comandos.docx
@@ -6025,44 +6025,17 @@
           <w:lang w:val="en-US"/>
         </w:rPr>
       </w:pPr>
-    </w:p>
-    <w:p>
-      <w:pPr>
-        <w:autoSpaceDE w:val="0"/>
-        <w:autoSpaceDN w:val="0"/>
-        <w:adjustRightInd w:val="0"/>
-        <w:spacing w:after="0" w:line="240" w:lineRule="auto"/>
-        <w:rPr>
-          <w:rFonts w:ascii="Lucida Console" w:hAnsi="Lucida Console" w:cs="Lucida Console"/>
-          <w:sz w:val="18"/>
-          <w:szCs w:val="18"/>
-          <w:lang w:val="en-US"/>
-        </w:rPr>
-      </w:pPr>
-    </w:p>
-    <w:p>
-      <w:pPr>
-        <w:autoSpaceDE w:val="0"/>
-        <w:autoSpaceDN w:val="0"/>
-        <w:adjustRightInd w:val="0"/>
-        <w:spacing w:after="0" w:line="240" w:lineRule="auto"/>
-        <w:rPr>
-          <w:rFonts w:ascii="Lucida Console" w:hAnsi="Lucida Console" w:cs="Lucida Console"/>
-          <w:sz w:val="18"/>
-          <w:szCs w:val="18"/>
-          <w:lang w:val="en-US"/>
-        </w:rPr>
-      </w:pPr>
       <w:r>
         <w:rPr>
           <w:noProof/>
           <w:lang w:val="es-419" w:eastAsia="es-419"/>
         </w:rPr>
+        <w:lastRenderedPageBreak/>
         <w:drawing>
-          <wp:inline distT="0" distB="0" distL="0" distR="0" wp14:anchorId="41AEEE4C" wp14:editId="55459D3E">
-            <wp:extent cx="3162300" cy="1838325"/>
-            <wp:effectExtent l="0" t="0" r="0" b="9525"/>
-            <wp:docPr id="36" name="Imagen 36"/>
+          <wp:inline distT="0" distB="0" distL="0" distR="0" wp14:anchorId="5138DA11" wp14:editId="0D129120">
+            <wp:extent cx="5400040" cy="918210"/>
+            <wp:effectExtent l="0" t="0" r="0" b="0"/>
+            <wp:docPr id="35" name="Imagen 35"/>
             <wp:cNvGraphicFramePr>
               <a:graphicFrameLocks xmlns:a="http://schemas.openxmlformats.org/drawingml/2006/main" noChangeAspect="1"/>
             </wp:cNvGraphicFramePr>
@@ -6082,7 +6055,7 @@
                   <pic:spPr>
                     <a:xfrm>
                       <a:off x="0" y="0"/>
-                      <a:ext cx="3162300" cy="1838325"/>
+                      <a:ext cx="5400040" cy="918210"/>
                     </a:xfrm>
                     <a:prstGeom prst="rect">
                       <a:avLst/>
@@ -6108,16 +6081,30 @@
           <w:lang w:val="en-US"/>
         </w:rPr>
       </w:pPr>
+    </w:p>
+    <w:p>
+      <w:pPr>
+        <w:autoSpaceDE w:val="0"/>
+        <w:autoSpaceDN w:val="0"/>
+        <w:adjustRightInd w:val="0"/>
+        <w:spacing w:after="0" w:line="240" w:lineRule="auto"/>
+        <w:rPr>
+          <w:rFonts w:ascii="Lucida Console" w:hAnsi="Lucida Console" w:cs="Lucida Console"/>
+          <w:sz w:val="18"/>
+          <w:szCs w:val="18"/>
+          <w:lang w:val="en-US"/>
+        </w:rPr>
+      </w:pPr>
       <w:r>
         <w:rPr>
           <w:noProof/>
           <w:lang w:val="es-419" w:eastAsia="es-419"/>
         </w:rPr>
         <w:drawing>
-          <wp:inline distT="0" distB="0" distL="0" distR="0" wp14:anchorId="33FB653D" wp14:editId="5D541DCE">
-            <wp:extent cx="5400040" cy="1516508"/>
-            <wp:effectExtent l="0" t="0" r="0" b="7620"/>
-            <wp:docPr id="37" name="Imagen 37"/>
+          <wp:inline distT="0" distB="0" distL="0" distR="0" wp14:anchorId="41AEEE4C" wp14:editId="55459D3E">
+            <wp:extent cx="3162300" cy="1838325"/>
+            <wp:effectExtent l="0" t="0" r="0" b="9525"/>
+            <wp:docPr id="36" name="Imagen 36"/>
             <wp:cNvGraphicFramePr>
               <a:graphicFrameLocks xmlns:a="http://schemas.openxmlformats.org/drawingml/2006/main" noChangeAspect="1"/>
             </wp:cNvGraphicFramePr>
@@ -6137,7 +6124,7 @@
                   <pic:spPr>
                     <a:xfrm>
                       <a:off x="0" y="0"/>
-                      <a:ext cx="5400040" cy="1516508"/>
+                      <a:ext cx="3162300" cy="1838325"/>
                     </a:xfrm>
                     <a:prstGeom prst="rect">
                       <a:avLst/>
@@ -6149,8 +6136,6 @@
           </wp:inline>
         </w:drawing>
       </w:r>
-      <w:bookmarkStart w:id="0" w:name="_GoBack"/>
-      <w:bookmarkEnd w:id="0"/>
     </w:p>
     <w:p>
       <w:pPr>
@@ -6165,38 +6150,16 @@
           <w:lang w:val="en-US"/>
         </w:rPr>
       </w:pPr>
-    </w:p>
-    <w:p>
-      <w:pPr>
-        <w:autoSpaceDE w:val="0"/>
-        <w:autoSpaceDN w:val="0"/>
-        <w:adjustRightInd w:val="0"/>
-        <w:spacing w:after="0" w:line="240" w:lineRule="auto"/>
-        <w:rPr>
-          <w:rFonts w:ascii="Lucida Console" w:hAnsi="Lucida Console" w:cs="Lucida Console"/>
-          <w:sz w:val="18"/>
-          <w:szCs w:val="18"/>
-          <w:lang w:val="en-US"/>
-        </w:rPr>
-      </w:pPr>
-    </w:p>
-    <w:p>
-      <w:pPr>
-        <w:ind w:firstLine="708"/>
-        <w:rPr>
-          <w:lang w:val="en-US"/>
-        </w:rPr>
-      </w:pPr>
       <w:r>
         <w:rPr>
           <w:noProof/>
           <w:lang w:val="es-419" w:eastAsia="es-419"/>
         </w:rPr>
         <w:drawing>
-          <wp:inline distT="0" distB="0" distL="0" distR="0" wp14:anchorId="18FF1FC0" wp14:editId="6D14777B">
-            <wp:extent cx="5400040" cy="918337"/>
-            <wp:effectExtent l="0" t="0" r="0" b="0"/>
-            <wp:docPr id="35" name="Imagen 35"/>
+          <wp:inline distT="0" distB="0" distL="0" distR="0" wp14:anchorId="33FB653D" wp14:editId="5D541DCE">
+            <wp:extent cx="5400040" cy="1516508"/>
+            <wp:effectExtent l="0" t="0" r="0" b="7620"/>
+            <wp:docPr id="37" name="Imagen 37"/>
             <wp:cNvGraphicFramePr>
               <a:graphicFrameLocks xmlns:a="http://schemas.openxmlformats.org/drawingml/2006/main" noChangeAspect="1"/>
             </wp:cNvGraphicFramePr>
@@ -6216,7 +6179,7 @@
                   <pic:spPr>
                     <a:xfrm>
                       <a:off x="0" y="0"/>
-                      <a:ext cx="5400040" cy="918337"/>
+                      <a:ext cx="5400040" cy="1516508"/>
                     </a:xfrm>
                     <a:prstGeom prst="rect">
                       <a:avLst/>
@@ -6231,6 +6194,42 @@
     </w:p>
     <w:p>
       <w:pPr>
+        <w:autoSpaceDE w:val="0"/>
+        <w:autoSpaceDN w:val="0"/>
+        <w:adjustRightInd w:val="0"/>
+        <w:spacing w:after="0" w:line="240" w:lineRule="auto"/>
+        <w:rPr>
+          <w:rFonts w:ascii="Lucida Console" w:hAnsi="Lucida Console" w:cs="Lucida Console"/>
+          <w:sz w:val="18"/>
+          <w:szCs w:val="18"/>
+          <w:lang w:val="en-US"/>
+        </w:rPr>
+      </w:pPr>
+    </w:p>
+    <w:p>
+      <w:pPr>
+        <w:autoSpaceDE w:val="0"/>
+        <w:autoSpaceDN w:val="0"/>
+        <w:adjustRightInd w:val="0"/>
+        <w:spacing w:after="0" w:line="240" w:lineRule="auto"/>
+        <w:rPr>
+          <w:rFonts w:ascii="Lucida Console" w:hAnsi="Lucida Console" w:cs="Lucida Console"/>
+          <w:sz w:val="18"/>
+          <w:szCs w:val="18"/>
+          <w:lang w:val="en-US"/>
+        </w:rPr>
+      </w:pPr>
+    </w:p>
+    <w:p>
+      <w:pPr>
+        <w:ind w:firstLine="708"/>
+        <w:rPr>
+          <w:lang w:val="en-US"/>
+        </w:rPr>
+      </w:pPr>
+    </w:p>
+    <w:p>
+      <w:pPr>
         <w:pStyle w:val="Prrafodelista"/>
         <w:numPr>
           <w:ilvl w:val="0"/>
@@ -6406,6 +6405,7 @@
         <w:rPr>
           <w:lang w:val="es-419"/>
         </w:rPr>
+        <w:lastRenderedPageBreak/>
         <w:t># debes crear o modificar un archivo "config" en la carpeta</w:t>
       </w:r>
     </w:p>
@@ -6420,249 +6420,1465 @@
         <w:rPr>
           <w:lang w:val="es-419"/>
         </w:rPr>
+        <w:t># de tu usuario con el siguiente contenido (ten cuidado con</w:t>
+      </w:r>
+    </w:p>
+    <w:p>
+      <w:pPr>
+        <w:ind w:firstLine="708"/>
+        <w:rPr>
+          <w:lang w:val="en-US"/>
+        </w:rPr>
+      </w:pPr>
+      <w:r>
+        <w:rPr>
+          <w:lang w:val="en-US"/>
+        </w:rPr>
+        <w:t xml:space="preserve"># </w:t>
+      </w:r>
+      <w:proofErr w:type="gramStart"/>
+      <w:r>
+        <w:rPr>
+          <w:lang w:val="en-US"/>
+        </w:rPr>
+        <w:t>las</w:t>
+      </w:r>
+      <w:proofErr w:type="gramEnd"/>
+      <w:r>
+        <w:rPr>
+          <w:lang w:val="en-US"/>
+        </w:rPr>
+        <w:t xml:space="preserve"> </w:t>
+      </w:r>
+      <w:proofErr w:type="spellStart"/>
+      <w:r>
+        <w:rPr>
+          <w:lang w:val="en-US"/>
+        </w:rPr>
+        <w:t>mayúsculas</w:t>
+      </w:r>
+      <w:proofErr w:type="spellEnd"/>
+      <w:r>
+        <w:rPr>
+          <w:lang w:val="en-US"/>
+        </w:rPr>
+        <w:t>):</w:t>
+      </w:r>
+    </w:p>
+    <w:p>
+      <w:pPr>
+        <w:ind w:firstLine="708"/>
+        <w:rPr>
+          <w:lang w:val="en-US"/>
+        </w:rPr>
+      </w:pPr>
+      <w:r>
+        <w:rPr>
+          <w:lang w:val="en-US"/>
+        </w:rPr>
+        <w:t>Host *</w:t>
+      </w:r>
+    </w:p>
+    <w:p>
+      <w:pPr>
+        <w:rPr>
+          <w:lang w:val="en-US"/>
+        </w:rPr>
+      </w:pPr>
+      <w:r>
+        <w:rPr>
+          <w:lang w:val="en-US"/>
+        </w:rPr>
+        <w:t xml:space="preserve">        </w:t>
+      </w:r>
+      <w:r>
+        <w:rPr>
+          <w:lang w:val="en-US"/>
+        </w:rPr>
+        <w:tab/>
+      </w:r>
+      <w:proofErr w:type="spellStart"/>
+      <w:r>
+        <w:rPr>
+          <w:lang w:val="en-US"/>
+        </w:rPr>
+        <w:t>AddKeysToAgent</w:t>
+      </w:r>
+      <w:proofErr w:type="spellEnd"/>
+      <w:r>
+        <w:rPr>
+          <w:lang w:val="en-US"/>
+        </w:rPr>
+        <w:t xml:space="preserve"> yes</w:t>
+      </w:r>
+    </w:p>
+    <w:p>
+      <w:pPr>
+        <w:rPr>
+          <w:lang w:val="en-US"/>
+        </w:rPr>
+      </w:pPr>
+      <w:r>
+        <w:rPr>
+          <w:lang w:val="en-US"/>
+        </w:rPr>
+        <w:t xml:space="preserve">      </w:t>
+      </w:r>
+      <w:r>
+        <w:rPr>
+          <w:lang w:val="en-US"/>
+        </w:rPr>
+        <w:tab/>
+      </w:r>
+      <w:r>
+        <w:rPr>
+          <w:lang w:val="en-US"/>
+        </w:rPr>
+        <w:t xml:space="preserve">  </w:t>
+      </w:r>
+      <w:proofErr w:type="spellStart"/>
+      <w:r>
+        <w:rPr>
+          <w:lang w:val="en-US"/>
+        </w:rPr>
+        <w:t>UseKeychain</w:t>
+      </w:r>
+      <w:proofErr w:type="spellEnd"/>
+      <w:r>
+        <w:rPr>
+          <w:lang w:val="en-US"/>
+        </w:rPr>
+        <w:t xml:space="preserve"> yes</w:t>
+      </w:r>
+    </w:p>
+    <w:p>
+      <w:pPr>
+        <w:rPr>
+          <w:lang w:val="es-419"/>
+        </w:rPr>
+      </w:pPr>
+      <w:r>
+        <w:rPr>
+          <w:lang w:val="en-US"/>
+        </w:rPr>
+        <w:t xml:space="preserve">       </w:t>
+      </w:r>
+      <w:r>
+        <w:rPr>
+          <w:lang w:val="en-US"/>
+        </w:rPr>
+        <w:tab/>
+      </w:r>
+      <w:r>
+        <w:rPr>
+          <w:lang w:val="en-US"/>
+        </w:rPr>
+        <w:t xml:space="preserve"> </w:t>
+      </w:r>
+      <w:r>
+        <w:rPr>
+          <w:lang w:val="es-419"/>
+        </w:rPr>
+        <w:t>IdentityFile ruta-donde-guardaste-tu-llave-privada</w:t>
+      </w:r>
+    </w:p>
+    <w:p>
+      <w:pPr>
+        <w:rPr>
+          <w:lang w:val="es-419"/>
+        </w:rPr>
+      </w:pPr>
+    </w:p>
+    <w:p>
+      <w:pPr>
+        <w:ind w:firstLine="708"/>
+        <w:rPr>
+          <w:lang w:val="es-419"/>
+        </w:rPr>
+      </w:pPr>
+      <w:r>
+        <w:rPr>
+          <w:lang w:val="es-419"/>
+        </w:rPr>
+        <w:t># Añadir tu llave SSH al "servidor" de llaves SSH de tu</w:t>
+      </w:r>
+    </w:p>
+    <w:p>
+      <w:pPr>
+        <w:ind w:firstLine="708"/>
+        <w:rPr>
+          <w:lang w:val="es-419"/>
+        </w:rPr>
+      </w:pPr>
+      <w:r>
+        <w:rPr>
+          <w:lang w:val="es-419"/>
+        </w:rPr>
+        <w:t># computadora (en caso de error puedes ejecutar este</w:t>
+      </w:r>
+    </w:p>
+    <w:p>
+      <w:pPr>
+        <w:ind w:firstLine="708"/>
+        <w:rPr>
+          <w:lang w:val="es-419"/>
+        </w:rPr>
+      </w:pPr>
+      <w:r>
+        <w:rPr>
+          <w:lang w:val="es-419"/>
+        </w:rPr>
+        <w:t># mismo comando pero sin el argumento -K):</w:t>
+      </w:r>
+    </w:p>
+    <w:p>
+      <w:pPr>
+        <w:ind w:firstLine="708"/>
+        <w:rPr>
+          <w:lang w:val="es-419"/>
+        </w:rPr>
+      </w:pPr>
+      <w:r>
+        <w:rPr>
+          <w:lang w:val="es-419"/>
+        </w:rPr>
+        <w:t>ssh-add -K ruta-donde-guardaste-tu-llave-privada</w:t>
+      </w:r>
+    </w:p>
+    <w:p>
+      <w:pPr>
+        <w:ind w:firstLine="708"/>
+        <w:rPr>
+          <w:lang w:val="es-419"/>
+        </w:rPr>
+      </w:pPr>
+      <w:r>
+        <w:rPr>
+          <w:lang w:val="es-419"/>
+        </w:rPr>
+        <w:t>Las llaves no es por proyecto sino por persona</w:t>
+      </w:r>
+    </w:p>
+    <w:p>
+      <w:pPr>
+        <w:ind w:firstLine="708"/>
+        <w:rPr>
+          <w:lang w:val="es-419"/>
+        </w:rPr>
+      </w:pPr>
+      <w:r>
+        <w:rPr>
+          <w:noProof/>
+          <w:lang w:val="es-419" w:eastAsia="es-419"/>
+        </w:rPr>
+        <w:drawing>
+          <wp:inline distT="0" distB="0" distL="0" distR="0" wp14:anchorId="14ECBCA8" wp14:editId="154FBEC3">
+            <wp:extent cx="5400040" cy="3856037"/>
+            <wp:effectExtent l="0" t="0" r="0" b="0"/>
+            <wp:docPr id="38" name="Imagen 38"/>
+            <wp:cNvGraphicFramePr>
+              <a:graphicFrameLocks xmlns:a="http://schemas.openxmlformats.org/drawingml/2006/main" noChangeAspect="1"/>
+            </wp:cNvGraphicFramePr>
+            <a:graphic xmlns:a="http://schemas.openxmlformats.org/drawingml/2006/main">
+              <a:graphicData uri="http://schemas.openxmlformats.org/drawingml/2006/picture">
+                <pic:pic xmlns:pic="http://schemas.openxmlformats.org/drawingml/2006/picture">
+                  <pic:nvPicPr>
+                    <pic:cNvPr id="0" name=""/>
+                    <pic:cNvPicPr/>
+                  </pic:nvPicPr>
+                  <pic:blipFill>
+                    <a:blip r:embed="rId45"/>
+                    <a:stretch>
+                      <a:fillRect/>
+                    </a:stretch>
+                  </pic:blipFill>
+                  <pic:spPr>
+                    <a:xfrm>
+                      <a:off x="0" y="0"/>
+                      <a:ext cx="5400040" cy="3856037"/>
+                    </a:xfrm>
+                    <a:prstGeom prst="rect">
+                      <a:avLst/>
+                    </a:prstGeom>
+                  </pic:spPr>
+                </pic:pic>
+              </a:graphicData>
+            </a:graphic>
+          </wp:inline>
+        </w:drawing>
+      </w:r>
+    </w:p>
+    <w:p>
+      <w:pPr>
+        <w:ind w:firstLine="708"/>
+        <w:rPr>
+          <w:lang w:val="es-419"/>
+        </w:rPr>
+      </w:pPr>
+    </w:p>
+    <w:p>
+      <w:pPr>
+        <w:ind w:firstLine="708"/>
+        <w:rPr>
+          <w:lang w:val="es-419"/>
+        </w:rPr>
+      </w:pPr>
+    </w:p>
+    <w:p>
+      <w:pPr>
+        <w:pStyle w:val="Ttulo3"/>
+      </w:pPr>
+      <w:proofErr w:type="spellStart"/>
+      <w:r>
         <w:lastRenderedPageBreak/>
-        <w:t># de tu usuario con el siguiente contenido (ten cuidado con</w:t>
+        <w:t>Tags</w:t>
+      </w:r>
+      <w:proofErr w:type="spellEnd"/>
+      <w:r>
+        <w:t xml:space="preserve"> y versiones en </w:t>
+      </w:r>
+      <w:proofErr w:type="spellStart"/>
+      <w:r>
+        <w:t>Git</w:t>
+      </w:r>
+      <w:proofErr w:type="spellEnd"/>
+      <w:r>
+        <w:t xml:space="preserve"> y </w:t>
+      </w:r>
+      <w:proofErr w:type="spellStart"/>
+      <w:r>
+        <w:t>GitHub</w:t>
+      </w:r>
+      <w:proofErr w:type="spellEnd"/>
+    </w:p>
+    <w:p/>
+    <w:p>
+      <w:pPr>
+        <w:rPr>
+          <w:lang w:val="es-419"/>
+        </w:rPr>
+      </w:pPr>
+      <w:r>
+        <w:rPr>
+          <w:lang w:val="es-419"/>
+        </w:rPr>
+        <w:t>Los tags o etiquetas nos permiten asignar versiones a los commits con cambios más importantes o significativos de nuestro proyecto.</w:t>
+      </w:r>
+    </w:p>
+    <w:p>
+      <w:pPr>
+        <w:rPr>
+          <w:lang w:val="es-419"/>
+        </w:rPr>
+      </w:pPr>
+    </w:p>
+    <w:p>
+      <w:pPr>
+        <w:rPr>
+          <w:lang w:val="es-419"/>
+        </w:rPr>
+      </w:pPr>
+      <w:r>
+        <w:rPr>
+          <w:lang w:val="es-419"/>
+        </w:rPr>
+        <w:t>Comandos para trabajar con etiquetas:</w:t>
+      </w:r>
+    </w:p>
+    <w:p>
+      <w:pPr>
+        <w:rPr>
+          <w:lang w:val="es-419"/>
+        </w:rPr>
+      </w:pPr>
+    </w:p>
+    <w:p>
+      <w:pPr>
+        <w:rPr>
+          <w:lang w:val="es-419"/>
+        </w:rPr>
+      </w:pPr>
+      <w:r>
+        <w:rPr>
+          <w:lang w:val="es-419"/>
+        </w:rPr>
+        <w:t>Crear un nuevo tag y asignarlo a un commit: git tag -a nombre-del-tag id-del-commit.</w:t>
+      </w:r>
+    </w:p>
+    <w:p>
+      <w:pPr>
+        <w:rPr>
+          <w:lang w:val="es-419"/>
+        </w:rPr>
+      </w:pPr>
+      <w:r>
+        <w:rPr>
+          <w:lang w:val="es-419"/>
+        </w:rPr>
+        <w:t>Borrar un tag en el repositorio local: git tag -d nombre-del-tag.</w:t>
+      </w:r>
+    </w:p>
+    <w:p>
+      <w:pPr>
+        <w:rPr>
+          <w:lang w:val="es-419"/>
+        </w:rPr>
+      </w:pPr>
+      <w:r>
+        <w:rPr>
+          <w:lang w:val="es-419"/>
+        </w:rPr>
+        <w:t>Listar los tags de nuestro repositorio local: git tag o git show-ref --tags.</w:t>
+      </w:r>
+    </w:p>
+    <w:p>
+      <w:pPr>
+        <w:rPr>
+          <w:lang w:val="es-419"/>
+        </w:rPr>
+      </w:pPr>
+      <w:r>
+        <w:rPr>
+          <w:lang w:val="es-419"/>
+        </w:rPr>
+        <w:t>Publicar un tag en el repositorio remoto: git push origin --tags.</w:t>
+      </w:r>
+    </w:p>
+    <w:p>
+      <w:pPr>
+        <w:rPr>
+          <w:lang w:val="es-419"/>
+        </w:rPr>
+      </w:pPr>
+      <w:r>
+        <w:rPr>
+          <w:lang w:val="es-419"/>
+        </w:rPr>
+        <w:t xml:space="preserve">Borrar un tag del repositorio remoto: git tag -d nombre-del-tag y git push origin </w:t>
+      </w:r>
+      <w:r>
+        <w:rPr>
+          <w:lang w:val="es-419"/>
+        </w:rPr>
+        <w:t xml:space="preserve"> </w:t>
+      </w:r>
+      <w:r>
+        <w:rPr>
+          <w:lang w:val="es-419"/>
+        </w:rPr>
+        <w:t>:refs/tags/nombre-del-tag</w:t>
+      </w:r>
+    </w:p>
+    <w:p/>
+    <w:p>
+      <w:pPr>
+        <w:rPr>
+          <w:lang w:val="en-US"/>
+        </w:rPr>
+      </w:pPr>
+      <w:proofErr w:type="spellStart"/>
+      <w:r>
+        <w:rPr>
+          <w:lang w:val="en-US"/>
+        </w:rPr>
+        <w:t>Git</w:t>
+      </w:r>
+      <w:proofErr w:type="spellEnd"/>
+      <w:r>
+        <w:rPr>
+          <w:lang w:val="en-US"/>
+        </w:rPr>
+        <w:t xml:space="preserve"> log</w:t>
+      </w:r>
+    </w:p>
+    <w:p>
+      <w:pPr>
+        <w:rPr>
+          <w:lang w:val="en-US"/>
+        </w:rPr>
+      </w:pPr>
+      <w:proofErr w:type="spellStart"/>
+      <w:r>
+        <w:rPr>
+          <w:lang w:val="en-US"/>
+        </w:rPr>
+        <w:t>Git</w:t>
+      </w:r>
+      <w:proofErr w:type="spellEnd"/>
+      <w:r>
+        <w:rPr>
+          <w:lang w:val="en-US"/>
+        </w:rPr>
+        <w:t xml:space="preserve"> log –all</w:t>
+      </w:r>
+    </w:p>
+    <w:p>
+      <w:pPr>
+        <w:rPr>
+          <w:lang w:val="en-US"/>
+        </w:rPr>
+      </w:pPr>
+      <w:proofErr w:type="spellStart"/>
+      <w:r>
+        <w:rPr>
+          <w:lang w:val="en-US"/>
+        </w:rPr>
+        <w:t>Git</w:t>
+      </w:r>
+      <w:proofErr w:type="spellEnd"/>
+      <w:r>
+        <w:rPr>
+          <w:lang w:val="en-US"/>
+        </w:rPr>
+        <w:t xml:space="preserve"> log –all –graph</w:t>
+      </w:r>
+    </w:p>
+    <w:p>
+      <w:pPr>
+        <w:rPr>
+          <w:lang w:val="en-US"/>
+        </w:rPr>
+      </w:pPr>
+      <w:proofErr w:type="spellStart"/>
+      <w:r>
+        <w:rPr>
+          <w:lang w:val="en-US"/>
+        </w:rPr>
+        <w:t>Git</w:t>
+      </w:r>
+      <w:proofErr w:type="spellEnd"/>
+      <w:r>
+        <w:rPr>
+          <w:lang w:val="en-US"/>
+        </w:rPr>
+        <w:t xml:space="preserve"> log –all –graph –decorate –</w:t>
+      </w:r>
+      <w:proofErr w:type="spellStart"/>
+      <w:r>
+        <w:rPr>
+          <w:lang w:val="en-US"/>
+        </w:rPr>
+        <w:t>oneline</w:t>
+      </w:r>
+      <w:proofErr w:type="spellEnd"/>
+    </w:p>
+    <w:p>
+      <w:pPr>
+        <w:rPr>
+          <w:lang w:val="es-419"/>
+        </w:rPr>
+      </w:pPr>
+      <w:r>
+        <w:rPr>
+          <w:lang w:val="es-419"/>
+        </w:rPr>
+        <w:t>Uso de alias</w:t>
+      </w:r>
+    </w:p>
+    <w:p>
+      <w:pPr>
+        <w:rPr>
+          <w:lang w:val="en-US"/>
+        </w:rPr>
+      </w:pPr>
+      <w:r>
+        <w:rPr>
+          <w:lang w:val="en-US"/>
+        </w:rPr>
+        <w:t xml:space="preserve">Alias </w:t>
+      </w:r>
+      <w:proofErr w:type="spellStart"/>
+      <w:r>
+        <w:rPr>
+          <w:lang w:val="en-US"/>
+        </w:rPr>
+        <w:t>nombrealias</w:t>
+      </w:r>
+      <w:proofErr w:type="spellEnd"/>
+      <w:r>
+        <w:rPr>
+          <w:lang w:val="en-US"/>
+        </w:rPr>
+        <w:t xml:space="preserve"> = “</w:t>
+      </w:r>
+      <w:proofErr w:type="spellStart"/>
+      <w:r>
+        <w:rPr>
+          <w:lang w:val="en-US"/>
+        </w:rPr>
+        <w:t>Git</w:t>
+      </w:r>
+      <w:proofErr w:type="spellEnd"/>
+      <w:r>
+        <w:rPr>
+          <w:lang w:val="en-US"/>
+        </w:rPr>
+        <w:t xml:space="preserve"> log –all –graph –decorate –</w:t>
+      </w:r>
+      <w:proofErr w:type="spellStart"/>
+      <w:r>
+        <w:rPr>
+          <w:lang w:val="en-US"/>
+        </w:rPr>
+        <w:t>oneline</w:t>
+      </w:r>
+      <w:proofErr w:type="spellEnd"/>
+      <w:r>
+        <w:rPr>
+          <w:lang w:val="en-US"/>
+        </w:rPr>
+        <w:t>”</w:t>
+      </w:r>
+    </w:p>
+    <w:p>
+      <w:pPr>
+        <w:rPr>
+          <w:lang w:val="en-US"/>
+        </w:rPr>
+      </w:pPr>
+      <w:proofErr w:type="spellStart"/>
+      <w:r>
+        <w:rPr>
+          <w:lang w:val="en-US"/>
+        </w:rPr>
+        <w:t>Creación</w:t>
+      </w:r>
+      <w:proofErr w:type="spellEnd"/>
+      <w:r>
+        <w:rPr>
+          <w:lang w:val="en-US"/>
+        </w:rPr>
+        <w:t xml:space="preserve"> tag</w:t>
+      </w:r>
+    </w:p>
+    <w:p>
+      <w:pPr>
+        <w:pStyle w:val="Prrafodelista"/>
+        <w:numPr>
+          <w:ilvl w:val="0"/>
+          <w:numId w:val="5"/>
+        </w:numPr>
+        <w:rPr>
+          <w:lang w:val="es-419"/>
+        </w:rPr>
+      </w:pPr>
+      <w:r>
+        <w:rPr>
+          <w:lang w:val="es-419"/>
+        </w:rPr>
+        <w:t>Copio el ta</w:t>
+      </w:r>
+      <w:r>
+        <w:rPr>
+          <w:lang w:val="es-419"/>
+        </w:rPr>
+        <w:t>g al cual quiero ponerle la vers</w:t>
+      </w:r>
+      <w:r>
+        <w:rPr>
+          <w:lang w:val="es-419"/>
+        </w:rPr>
+        <w:t>ion</w:t>
+      </w:r>
+    </w:p>
+    <w:p>
+      <w:pPr>
+        <w:pStyle w:val="Prrafodelista"/>
+        <w:rPr>
+          <w:lang w:val="en-US"/>
+        </w:rPr>
+      </w:pPr>
+      <w:proofErr w:type="spellStart"/>
+      <w:r>
+        <w:rPr>
+          <w:highlight w:val="yellow"/>
+          <w:lang w:val="en-US"/>
+        </w:rPr>
+        <w:t>Git</w:t>
+      </w:r>
+      <w:proofErr w:type="spellEnd"/>
+      <w:r>
+        <w:rPr>
+          <w:highlight w:val="yellow"/>
+          <w:lang w:val="en-US"/>
+        </w:rPr>
+        <w:t xml:space="preserve"> tag –</w:t>
+      </w:r>
+      <w:proofErr w:type="gramStart"/>
+      <w:r>
+        <w:rPr>
+          <w:highlight w:val="yellow"/>
+          <w:lang w:val="en-US"/>
+        </w:rPr>
+        <w:t xml:space="preserve">a </w:t>
+      </w:r>
+      <w:r>
+        <w:rPr>
+          <w:highlight w:val="yellow"/>
+          <w:lang w:val="en-US"/>
+        </w:rPr>
+        <w:t xml:space="preserve"> ‘</w:t>
+      </w:r>
+      <w:r>
+        <w:rPr>
+          <w:highlight w:val="yellow"/>
+          <w:lang w:val="en-US"/>
+        </w:rPr>
+        <w:t>v1.0</w:t>
+      </w:r>
+      <w:r>
+        <w:rPr>
+          <w:highlight w:val="yellow"/>
+          <w:lang w:val="en-US"/>
+        </w:rPr>
+        <w:t>’</w:t>
+      </w:r>
+      <w:proofErr w:type="gramEnd"/>
+      <w:r>
+        <w:rPr>
+          <w:highlight w:val="yellow"/>
+          <w:lang w:val="en-US"/>
+        </w:rPr>
+        <w:t xml:space="preserve"> –m “</w:t>
+      </w:r>
+      <w:r>
+        <w:rPr>
+          <w:highlight w:val="yellow"/>
+          <w:lang w:val="en-US"/>
+        </w:rPr>
+        <w:t xml:space="preserve">primer </w:t>
+      </w:r>
+      <w:proofErr w:type="spellStart"/>
+      <w:r>
+        <w:rPr>
+          <w:highlight w:val="yellow"/>
+          <w:lang w:val="en-US"/>
+        </w:rPr>
+        <w:t>comit</w:t>
+      </w:r>
+      <w:proofErr w:type="spellEnd"/>
+      <w:r>
+        <w:rPr>
+          <w:highlight w:val="yellow"/>
+          <w:lang w:val="en-US"/>
+        </w:rPr>
+        <w:t>”  tag</w:t>
+      </w:r>
+    </w:p>
+    <w:p>
+      <w:pPr>
+        <w:pStyle w:val="Prrafodelista"/>
+        <w:numPr>
+          <w:ilvl w:val="0"/>
+          <w:numId w:val="5"/>
+        </w:numPr>
+        <w:rPr>
+          <w:lang w:val="en-US"/>
+        </w:rPr>
+      </w:pPr>
+      <w:proofErr w:type="spellStart"/>
+      <w:r>
+        <w:rPr>
+          <w:lang w:val="en-US"/>
+        </w:rPr>
+        <w:t>Revisar</w:t>
+      </w:r>
+      <w:proofErr w:type="spellEnd"/>
+      <w:r>
+        <w:rPr>
+          <w:lang w:val="en-US"/>
+        </w:rPr>
+        <w:t xml:space="preserve"> </w:t>
+      </w:r>
+      <w:proofErr w:type="spellStart"/>
+      <w:r>
+        <w:rPr>
+          <w:lang w:val="en-US"/>
+        </w:rPr>
+        <w:t>los</w:t>
+      </w:r>
+      <w:proofErr w:type="spellEnd"/>
+      <w:r>
+        <w:rPr>
+          <w:lang w:val="en-US"/>
+        </w:rPr>
+        <w:t xml:space="preserve"> tag</w:t>
+      </w:r>
+    </w:p>
+    <w:p>
+      <w:pPr>
+        <w:pStyle w:val="Prrafodelista"/>
+        <w:rPr>
+          <w:lang w:val="en-US"/>
+        </w:rPr>
+      </w:pPr>
+      <w:proofErr w:type="spellStart"/>
+      <w:r>
+        <w:rPr>
+          <w:highlight w:val="yellow"/>
+          <w:lang w:val="en-US"/>
+        </w:rPr>
+        <w:t>Git</w:t>
+      </w:r>
+      <w:proofErr w:type="spellEnd"/>
+      <w:r>
+        <w:rPr>
+          <w:highlight w:val="yellow"/>
+          <w:lang w:val="en-US"/>
+        </w:rPr>
+        <w:t xml:space="preserve"> show-ref –tags</w:t>
+      </w:r>
+    </w:p>
+    <w:p>
+      <w:pPr>
+        <w:pStyle w:val="Prrafodelista"/>
+        <w:numPr>
+          <w:ilvl w:val="0"/>
+          <w:numId w:val="5"/>
+        </w:numPr>
+        <w:rPr>
+          <w:lang w:val="es-419"/>
+        </w:rPr>
+      </w:pPr>
+      <w:r>
+        <w:rPr>
+          <w:lang w:val="es-419"/>
+        </w:rPr>
+        <w:t>History el tag muestra la referencia</w:t>
+      </w:r>
+    </w:p>
+    <w:p>
+      <w:pPr>
+        <w:pStyle w:val="Prrafodelista"/>
+        <w:numPr>
+          <w:ilvl w:val="0"/>
+          <w:numId w:val="5"/>
+        </w:numPr>
+        <w:rPr>
+          <w:lang w:val="es-419"/>
+        </w:rPr>
+      </w:pPr>
+      <w:r>
+        <w:rPr>
+          <w:lang w:val="es-419"/>
+        </w:rPr>
+        <w:t>Publicar el tag dentro de github primero traerse todos los cambios del repositorio web</w:t>
+      </w:r>
+    </w:p>
+    <w:p>
+      <w:pPr>
+        <w:pStyle w:val="Prrafodelista"/>
+        <w:rPr>
+          <w:lang w:val="en-US"/>
+        </w:rPr>
+      </w:pPr>
+      <w:proofErr w:type="spellStart"/>
+      <w:r>
+        <w:rPr>
+          <w:highlight w:val="yellow"/>
+          <w:lang w:val="en-US"/>
+        </w:rPr>
+        <w:t>Git</w:t>
+      </w:r>
+      <w:proofErr w:type="spellEnd"/>
+      <w:r>
+        <w:rPr>
+          <w:highlight w:val="yellow"/>
+          <w:lang w:val="en-US"/>
+        </w:rPr>
+        <w:t xml:space="preserve"> status</w:t>
+      </w:r>
+    </w:p>
+    <w:p>
+      <w:pPr>
+        <w:pStyle w:val="Prrafodelista"/>
+        <w:rPr>
+          <w:lang w:val="en-US"/>
+        </w:rPr>
+      </w:pPr>
+      <w:proofErr w:type="spellStart"/>
+      <w:r>
+        <w:rPr>
+          <w:highlight w:val="yellow"/>
+          <w:lang w:val="en-US"/>
+        </w:rPr>
+        <w:t>Git</w:t>
+      </w:r>
+      <w:proofErr w:type="spellEnd"/>
+      <w:r>
+        <w:rPr>
+          <w:highlight w:val="yellow"/>
+          <w:lang w:val="en-US"/>
+        </w:rPr>
+        <w:t xml:space="preserve"> pull origin master/main</w:t>
+      </w:r>
+    </w:p>
+    <w:p>
+      <w:pPr>
+        <w:pStyle w:val="Prrafodelista"/>
+        <w:numPr>
+          <w:ilvl w:val="0"/>
+          <w:numId w:val="5"/>
+        </w:numPr>
+        <w:rPr>
+          <w:lang w:val="es-419"/>
+        </w:rPr>
+      </w:pPr>
+      <w:r>
+        <w:rPr>
+          <w:lang w:val="es-419"/>
+        </w:rPr>
+        <w:t>Pujar los cambios y el tag en el repositorio web</w:t>
+      </w:r>
+    </w:p>
+    <w:p>
+      <w:pPr>
+        <w:pStyle w:val="Prrafodelista"/>
+        <w:rPr>
+          <w:highlight w:val="yellow"/>
+          <w:lang w:val="es-419"/>
+        </w:rPr>
+      </w:pPr>
+      <w:r>
+        <w:rPr>
+          <w:highlight w:val="yellow"/>
+          <w:lang w:val="es-419"/>
+        </w:rPr>
+        <w:t xml:space="preserve">Git push origin </w:t>
+      </w:r>
+      <w:r>
+        <w:rPr>
+          <w:highlight w:val="yellow"/>
+          <w:lang w:val="es-419"/>
+        </w:rPr>
+        <w:t>–</w:t>
+      </w:r>
+      <w:r>
+        <w:rPr>
+          <w:highlight w:val="yellow"/>
+          <w:lang w:val="es-419"/>
+        </w:rPr>
+        <w:t>tags</w:t>
+      </w:r>
+    </w:p>
+    <w:p>
+      <w:pPr>
+        <w:pStyle w:val="Prrafodelista"/>
+        <w:numPr>
+          <w:ilvl w:val="0"/>
+          <w:numId w:val="5"/>
+        </w:numPr>
+        <w:rPr>
+          <w:lang w:val="es-419"/>
+        </w:rPr>
+      </w:pPr>
+      <w:r>
+        <w:rPr>
+          <w:lang w:val="es-419"/>
+        </w:rPr>
+        <w:t>Borrar un tag en el repositorio local:</w:t>
+      </w:r>
+    </w:p>
+    <w:p>
+      <w:pPr>
+        <w:pStyle w:val="Prrafodelista"/>
+        <w:rPr>
+          <w:lang w:val="es-419"/>
+        </w:rPr>
+      </w:pPr>
+      <w:r>
+        <w:rPr>
+          <w:lang w:val="es-419"/>
+        </w:rPr>
+        <w:t xml:space="preserve"> </w:t>
+      </w:r>
+      <w:r>
+        <w:rPr>
+          <w:highlight w:val="yellow"/>
+          <w:lang w:val="es-419"/>
+        </w:rPr>
+        <w:t>git tag -d nombre-del-tag.</w:t>
+      </w:r>
+    </w:p>
+    <w:p>
+      <w:pPr>
+        <w:pStyle w:val="Prrafodelista"/>
+        <w:numPr>
+          <w:ilvl w:val="0"/>
+          <w:numId w:val="5"/>
+        </w:numPr>
+        <w:rPr>
+          <w:lang w:val="es-419"/>
+        </w:rPr>
+      </w:pPr>
+      <w:r>
+        <w:rPr>
+          <w:lang w:val="es-419"/>
+        </w:rPr>
+        <w:lastRenderedPageBreak/>
+        <w:t xml:space="preserve">Borrar un tag del repositorio remoto: </w:t>
+      </w:r>
+    </w:p>
+    <w:p>
+      <w:pPr>
+        <w:pStyle w:val="Prrafodelista"/>
+        <w:rPr>
+          <w:highlight w:val="yellow"/>
+          <w:lang w:val="es-419"/>
+        </w:rPr>
+      </w:pPr>
+      <w:r>
+        <w:rPr>
+          <w:highlight w:val="yellow"/>
+          <w:lang w:val="es-419"/>
+        </w:rPr>
+        <w:t xml:space="preserve">git tag -d nombre-del-tag </w:t>
+      </w:r>
+    </w:p>
+    <w:p>
+      <w:pPr>
+        <w:pStyle w:val="Prrafodelista"/>
+        <w:rPr>
+          <w:lang w:val="es-419"/>
+        </w:rPr>
+      </w:pPr>
+      <w:r>
+        <w:rPr>
+          <w:highlight w:val="yellow"/>
+          <w:lang w:val="es-419"/>
+        </w:rPr>
+        <w:t>git push origin  :refs/tags/nombre-del-tag</w:t>
+      </w:r>
+    </w:p>
+    <w:p>
+      <w:pPr>
+        <w:pStyle w:val="Prrafodelista"/>
+        <w:numPr>
+          <w:ilvl w:val="0"/>
+          <w:numId w:val="5"/>
+        </w:numPr>
+        <w:rPr>
+          <w:lang w:val="es-419"/>
+        </w:rPr>
+      </w:pPr>
+    </w:p>
+    <w:p>
+      <w:pPr>
+        <w:rPr>
+          <w:lang w:val="es-419"/>
+        </w:rPr>
+      </w:pPr>
+      <w:r>
+        <w:rPr>
+          <w:lang w:val="es-419"/>
+        </w:rPr>
+        <w:t>Esto permite que en git hub ver aparte de los repositorios master/main u otro los tag dentro del menú, pero si se borra desde el git local no se borra del repositorio, este queda como realese</w:t>
+      </w:r>
+    </w:p>
+    <w:p>
+      <w:pPr>
+        <w:pStyle w:val="Ttulo3"/>
+        <w:rPr>
+          <w:lang w:val="es-419"/>
+        </w:rPr>
+      </w:pPr>
+      <w:r>
+        <w:rPr>
+          <w:lang w:val="es-419"/>
+        </w:rPr>
+        <w:t>Manejo de ramas en GitHub</w:t>
+      </w:r>
+    </w:p>
+    <w:p>
+      <w:pPr>
+        <w:rPr>
+          <w:lang w:val="es-419"/>
+        </w:rPr>
+      </w:pPr>
+    </w:p>
+    <w:p>
+      <w:pPr>
+        <w:pStyle w:val="Prrafodelista"/>
+        <w:numPr>
+          <w:ilvl w:val="0"/>
+          <w:numId w:val="6"/>
+        </w:numPr>
+        <w:rPr>
+          <w:lang w:val="es-419"/>
+        </w:rPr>
+      </w:pPr>
+      <w:r>
+        <w:rPr>
+          <w:lang w:val="es-419"/>
+        </w:rPr>
+        <w:t xml:space="preserve"> Verificar las ramas que tengo</w:t>
       </w:r>
     </w:p>
     <w:p>
       <w:pPr>
         <w:ind w:firstLine="708"/>
         <w:rPr>
-          <w:lang w:val="en-US"/>
-        </w:rPr>
-      </w:pPr>
-      <w:r>
-        <w:rPr>
-          <w:lang w:val="en-US"/>
-        </w:rPr>
-        <w:t xml:space="preserve"># </w:t>
-      </w:r>
-      <w:proofErr w:type="gramStart"/>
-      <w:r>
-        <w:rPr>
-          <w:lang w:val="en-US"/>
-        </w:rPr>
-        <w:t>las</w:t>
-      </w:r>
-      <w:proofErr w:type="gramEnd"/>
-      <w:r>
-        <w:rPr>
-          <w:lang w:val="en-US"/>
-        </w:rPr>
-        <w:t xml:space="preserve"> </w:t>
-      </w:r>
-      <w:proofErr w:type="spellStart"/>
-      <w:r>
-        <w:rPr>
-          <w:lang w:val="en-US"/>
-        </w:rPr>
-        <w:t>mayúsculas</w:t>
-      </w:r>
-      <w:proofErr w:type="spellEnd"/>
-      <w:r>
-        <w:rPr>
-          <w:lang w:val="en-US"/>
-        </w:rPr>
-        <w:t>):</w:t>
-      </w:r>
-    </w:p>
-    <w:p>
-      <w:pPr>
-        <w:ind w:firstLine="708"/>
-        <w:rPr>
-          <w:lang w:val="en-US"/>
-        </w:rPr>
-      </w:pPr>
-      <w:r>
-        <w:rPr>
-          <w:lang w:val="en-US"/>
-        </w:rPr>
-        <w:t>Host *</w:t>
-      </w:r>
-    </w:p>
-    <w:p>
-      <w:pPr>
-        <w:rPr>
-          <w:lang w:val="en-US"/>
-        </w:rPr>
-      </w:pPr>
-      <w:r>
-        <w:rPr>
-          <w:lang w:val="en-US"/>
-        </w:rPr>
-        <w:t xml:space="preserve">        </w:t>
-      </w:r>
-      <w:r>
-        <w:rPr>
-          <w:lang w:val="en-US"/>
-        </w:rPr>
-        <w:tab/>
-      </w:r>
-      <w:proofErr w:type="spellStart"/>
-      <w:r>
-        <w:rPr>
-          <w:lang w:val="en-US"/>
-        </w:rPr>
-        <w:t>AddKeysToAgent</w:t>
-      </w:r>
-      <w:proofErr w:type="spellEnd"/>
-      <w:r>
-        <w:rPr>
-          <w:lang w:val="en-US"/>
-        </w:rPr>
-        <w:t xml:space="preserve"> yes</w:t>
-      </w:r>
-    </w:p>
-    <w:p>
-      <w:pPr>
-        <w:rPr>
-          <w:lang w:val="en-US"/>
-        </w:rPr>
-      </w:pPr>
-      <w:r>
-        <w:rPr>
-          <w:lang w:val="en-US"/>
-        </w:rPr>
-        <w:t xml:space="preserve">      </w:t>
-      </w:r>
-      <w:r>
-        <w:rPr>
-          <w:lang w:val="en-US"/>
-        </w:rPr>
-        <w:tab/>
-      </w:r>
-      <w:r>
-        <w:rPr>
-          <w:lang w:val="en-US"/>
-        </w:rPr>
-        <w:t xml:space="preserve">  </w:t>
-      </w:r>
-      <w:proofErr w:type="spellStart"/>
-      <w:r>
-        <w:rPr>
-          <w:lang w:val="en-US"/>
-        </w:rPr>
-        <w:t>UseKeychain</w:t>
-      </w:r>
-      <w:proofErr w:type="spellEnd"/>
-      <w:r>
-        <w:rPr>
-          <w:lang w:val="en-US"/>
-        </w:rPr>
-        <w:t xml:space="preserve"> yes</w:t>
-      </w:r>
-    </w:p>
-    <w:p>
-      <w:pPr>
-        <w:rPr>
-          <w:lang w:val="es-419"/>
-        </w:rPr>
-      </w:pPr>
-      <w:r>
-        <w:rPr>
-          <w:lang w:val="en-US"/>
-        </w:rPr>
-        <w:t xml:space="preserve">       </w:t>
-      </w:r>
-      <w:r>
-        <w:rPr>
-          <w:lang w:val="en-US"/>
-        </w:rPr>
-        <w:tab/>
-      </w:r>
-      <w:r>
-        <w:rPr>
-          <w:lang w:val="en-US"/>
-        </w:rPr>
-        <w:t xml:space="preserve"> </w:t>
-      </w:r>
-      <w:r>
-        <w:rPr>
-          <w:lang w:val="es-419"/>
-        </w:rPr>
-        <w:t>IdentityFile ruta-donde-guardaste-tu-llave-privada</w:t>
-      </w:r>
-    </w:p>
-    <w:p>
-      <w:pPr>
-        <w:rPr>
-          <w:lang w:val="es-419"/>
-        </w:rPr>
-      </w:pPr>
-    </w:p>
-    <w:p>
-      <w:pPr>
-        <w:ind w:firstLine="708"/>
-        <w:rPr>
-          <w:lang w:val="es-419"/>
-        </w:rPr>
-      </w:pPr>
-      <w:r>
-        <w:rPr>
-          <w:lang w:val="es-419"/>
-        </w:rPr>
-        <w:t># Añadir tu llave SSH al "servidor" de llaves SSH de tu</w:t>
-      </w:r>
-    </w:p>
-    <w:p>
-      <w:pPr>
-        <w:ind w:firstLine="708"/>
-        <w:rPr>
-          <w:lang w:val="es-419"/>
-        </w:rPr>
-      </w:pPr>
-      <w:r>
-        <w:rPr>
-          <w:lang w:val="es-419"/>
-        </w:rPr>
-        <w:t># computadora (en caso de error puedes ejecutar este</w:t>
-      </w:r>
-    </w:p>
-    <w:p>
-      <w:pPr>
-        <w:ind w:firstLine="708"/>
-        <w:rPr>
-          <w:lang w:val="es-419"/>
-        </w:rPr>
-      </w:pPr>
-      <w:r>
-        <w:rPr>
-          <w:lang w:val="es-419"/>
-        </w:rPr>
-        <w:t># mismo comando pero sin el argumento -K):</w:t>
-      </w:r>
-    </w:p>
-    <w:p>
-      <w:pPr>
-        <w:ind w:firstLine="708"/>
-        <w:rPr>
-          <w:lang w:val="es-419"/>
-        </w:rPr>
-      </w:pPr>
-      <w:r>
-        <w:rPr>
-          <w:lang w:val="es-419"/>
-        </w:rPr>
-        <w:t>ssh-add -K ruta-donde-guardaste-tu-llave-privada</w:t>
-      </w:r>
-    </w:p>
-    <w:p>
-      <w:pPr>
-        <w:ind w:firstLine="708"/>
-        <w:rPr>
-          <w:lang w:val="es-419"/>
-        </w:rPr>
-      </w:pPr>
-      <w:r>
-        <w:rPr>
-          <w:lang w:val="es-419"/>
-        </w:rPr>
-        <w:t>Las llaves no es por proyecto sino por persona</w:t>
-      </w:r>
-    </w:p>
-    <w:p>
-      <w:pPr>
-        <w:ind w:firstLine="708"/>
+          <w:lang w:val="es-419"/>
+        </w:rPr>
+      </w:pPr>
+      <w:r>
+        <w:rPr>
+          <w:highlight w:val="yellow"/>
+          <w:lang w:val="es-419"/>
+        </w:rPr>
+        <w:t>git branch</w:t>
+      </w:r>
+    </w:p>
+    <w:p>
+      <w:pPr>
+        <w:pStyle w:val="Prrafodelista"/>
+        <w:numPr>
+          <w:ilvl w:val="0"/>
+          <w:numId w:val="6"/>
+        </w:numPr>
+        <w:rPr>
+          <w:lang w:val="es-419"/>
+        </w:rPr>
+      </w:pPr>
+      <w:r>
+        <w:rPr>
+          <w:lang w:val="es-419"/>
+        </w:rPr>
+        <w:t>Ir a la rama que se va a trabajar</w:t>
+      </w:r>
+    </w:p>
+    <w:p>
+      <w:pPr>
+        <w:pStyle w:val="Prrafodelista"/>
+        <w:rPr>
+          <w:lang w:val="es-419"/>
+        </w:rPr>
+      </w:pPr>
+      <w:r>
+        <w:rPr>
+          <w:lang w:val="es-419"/>
+        </w:rPr>
+        <w:t>Git checkout nombredelarama</w:t>
+      </w:r>
+    </w:p>
+    <w:p>
+      <w:pPr>
+        <w:pStyle w:val="Prrafodelista"/>
+        <w:numPr>
+          <w:ilvl w:val="0"/>
+          <w:numId w:val="6"/>
+        </w:numPr>
+        <w:rPr>
+          <w:lang w:val="es-419"/>
+        </w:rPr>
+      </w:pPr>
+      <w:r>
+        <w:rPr>
+          <w:lang w:val="es-419"/>
+        </w:rPr>
+        <w:t>Ver todas las ramas que existen y su historia</w:t>
+      </w:r>
+    </w:p>
+    <w:p>
+      <w:pPr>
+        <w:pStyle w:val="Prrafodelista"/>
+        <w:rPr>
+          <w:lang w:val="es-419"/>
+        </w:rPr>
+      </w:pPr>
+      <w:r>
+        <w:rPr>
+          <w:lang w:val="es-419"/>
+        </w:rPr>
+        <w:t>Git show-branch</w:t>
+      </w:r>
+    </w:p>
+    <w:p>
+      <w:pPr>
+        <w:pStyle w:val="Prrafodelista"/>
+        <w:numPr>
+          <w:ilvl w:val="0"/>
+          <w:numId w:val="6"/>
+        </w:numPr>
+        <w:rPr>
+          <w:lang w:val="es-419"/>
+        </w:rPr>
+      </w:pPr>
+      <w:r>
+        <w:rPr>
+          <w:lang w:val="es-419"/>
+        </w:rPr>
+        <w:t>Ver todas las ramas que existen y su historia</w:t>
+      </w:r>
+      <w:r>
+        <w:rPr>
+          <w:lang w:val="es-419"/>
+        </w:rPr>
+        <w:t xml:space="preserve"> pero con mas datos</w:t>
+      </w:r>
+    </w:p>
+    <w:p>
+      <w:pPr>
+        <w:pStyle w:val="Prrafodelista"/>
+        <w:rPr>
+          <w:lang w:val="es-419"/>
+        </w:rPr>
+      </w:pPr>
+      <w:r>
+        <w:rPr>
+          <w:lang w:val="es-419"/>
+        </w:rPr>
+        <w:t>Git show-branch</w:t>
+      </w:r>
+      <w:r>
+        <w:rPr>
+          <w:lang w:val="es-419"/>
+        </w:rPr>
+        <w:t xml:space="preserve"> –all</w:t>
+      </w:r>
+    </w:p>
+    <w:p>
+      <w:pPr>
+        <w:pStyle w:val="Prrafodelista"/>
+        <w:rPr>
+          <w:lang w:val="es-419"/>
+        </w:rPr>
+      </w:pPr>
+    </w:p>
+    <w:p>
+      <w:pPr>
+        <w:pStyle w:val="Prrafodelista"/>
+        <w:rPr>
+          <w:lang w:val="es-419"/>
+        </w:rPr>
+      </w:pPr>
+      <w:r>
+        <w:rPr>
+          <w:noProof/>
+          <w:lang w:val="es-419" w:eastAsia="es-419"/>
+        </w:rPr>
+        <w:drawing>
+          <wp:inline distT="0" distB="0" distL="0" distR="0" wp14:anchorId="09FE581E" wp14:editId="38C37F36">
+            <wp:extent cx="5400040" cy="2056634"/>
+            <wp:effectExtent l="0" t="0" r="0" b="1270"/>
+            <wp:docPr id="39" name="Imagen 39"/>
+            <wp:cNvGraphicFramePr>
+              <a:graphicFrameLocks xmlns:a="http://schemas.openxmlformats.org/drawingml/2006/main" noChangeAspect="1"/>
+            </wp:cNvGraphicFramePr>
+            <a:graphic xmlns:a="http://schemas.openxmlformats.org/drawingml/2006/main">
+              <a:graphicData uri="http://schemas.openxmlformats.org/drawingml/2006/picture">
+                <pic:pic xmlns:pic="http://schemas.openxmlformats.org/drawingml/2006/picture">
+                  <pic:nvPicPr>
+                    <pic:cNvPr id="0" name=""/>
+                    <pic:cNvPicPr/>
+                  </pic:nvPicPr>
+                  <pic:blipFill>
+                    <a:blip r:embed="rId46"/>
+                    <a:stretch>
+                      <a:fillRect/>
+                    </a:stretch>
+                  </pic:blipFill>
+                  <pic:spPr>
+                    <a:xfrm>
+                      <a:off x="0" y="0"/>
+                      <a:ext cx="5400040" cy="2056634"/>
+                    </a:xfrm>
+                    <a:prstGeom prst="rect">
+                      <a:avLst/>
+                    </a:prstGeom>
+                  </pic:spPr>
+                </pic:pic>
+              </a:graphicData>
+            </a:graphic>
+          </wp:inline>
+        </w:drawing>
+      </w:r>
+    </w:p>
+    <w:p>
+      <w:pPr>
+        <w:pStyle w:val="Prrafodelista"/>
+        <w:rPr>
+          <w:lang w:val="es-419"/>
+        </w:rPr>
+      </w:pPr>
+    </w:p>
+    <w:p>
+      <w:pPr>
+        <w:pStyle w:val="Prrafodelista"/>
+        <w:numPr>
+          <w:ilvl w:val="0"/>
+          <w:numId w:val="6"/>
+        </w:numPr>
+        <w:rPr>
+          <w:lang w:val="es-419"/>
+        </w:rPr>
+      </w:pPr>
+      <w:r>
+        <w:rPr>
+          <w:lang w:val="es-419"/>
+        </w:rPr>
+        <w:t>Muestra de forma visual todos los cambios</w:t>
+      </w:r>
+    </w:p>
+    <w:p>
+      <w:pPr>
+        <w:pStyle w:val="Prrafodelista"/>
+        <w:rPr>
+          <w:lang w:val="es-419"/>
+        </w:rPr>
+      </w:pPr>
+      <w:r>
+        <w:rPr>
+          <w:highlight w:val="yellow"/>
+          <w:lang w:val="es-419"/>
+        </w:rPr>
+        <w:t>Gitk</w:t>
+      </w:r>
+    </w:p>
+    <w:p>
+      <w:pPr>
+        <w:pStyle w:val="Prrafodelista"/>
+        <w:numPr>
+          <w:ilvl w:val="0"/>
+          <w:numId w:val="6"/>
+        </w:numPr>
+        <w:rPr>
+          <w:lang w:val="es-419"/>
+        </w:rPr>
+      </w:pPr>
+      <w:r>
+        <w:rPr>
+          <w:lang w:val="es-419"/>
+        </w:rPr>
+        <w:t>Traerse todos los cambios del master del repositorio web</w:t>
+      </w:r>
+    </w:p>
+    <w:p>
+      <w:pPr>
+        <w:pStyle w:val="Prrafodelista"/>
+        <w:rPr>
+          <w:lang w:val="es-419"/>
+        </w:rPr>
+      </w:pPr>
+      <w:r>
+        <w:rPr>
+          <w:highlight w:val="yellow"/>
+          <w:lang w:val="es-419"/>
+        </w:rPr>
+        <w:t>Git pull origin master</w:t>
+      </w:r>
+    </w:p>
+    <w:p>
+      <w:pPr>
+        <w:pStyle w:val="Prrafodelista"/>
+        <w:numPr>
+          <w:ilvl w:val="0"/>
+          <w:numId w:val="6"/>
+        </w:numPr>
+        <w:rPr>
+          <w:lang w:val="es-419"/>
+        </w:rPr>
+      </w:pPr>
+      <w:r>
+        <w:rPr>
+          <w:lang w:val="es-419"/>
+        </w:rPr>
+        <w:t>Ir a la rama de desarrollo</w:t>
+      </w:r>
+    </w:p>
+    <w:p>
+      <w:pPr>
+        <w:pStyle w:val="Prrafodelista"/>
+        <w:rPr>
+          <w:lang w:val="es-419"/>
+        </w:rPr>
+      </w:pPr>
+      <w:r>
+        <w:rPr>
+          <w:highlight w:val="yellow"/>
+          <w:lang w:val="es-419"/>
+        </w:rPr>
+        <w:t>Git checkout desarrollo</w:t>
+      </w:r>
+    </w:p>
+    <w:p>
+      <w:pPr>
+        <w:pStyle w:val="Prrafodelista"/>
+        <w:numPr>
+          <w:ilvl w:val="0"/>
+          <w:numId w:val="6"/>
+        </w:numPr>
+        <w:rPr>
+          <w:lang w:val="es-419"/>
+        </w:rPr>
+      </w:pPr>
+      <w:r>
+        <w:rPr>
+          <w:lang w:val="es-419"/>
+        </w:rPr>
+        <w:t>Empujar mi rama de desarrollo al repositorio web</w:t>
+      </w:r>
+    </w:p>
+    <w:p>
+      <w:pPr>
+        <w:pStyle w:val="Prrafodelista"/>
+        <w:rPr>
+          <w:lang w:val="es-419"/>
+        </w:rPr>
+      </w:pPr>
+      <w:r>
+        <w:rPr>
+          <w:highlight w:val="yellow"/>
+          <w:lang w:val="es-419"/>
+        </w:rPr>
+        <w:t>Git push origin desarrollo</w:t>
+      </w:r>
+    </w:p>
+    <w:p>
+      <w:pPr>
+        <w:pStyle w:val="Prrafodelista"/>
+        <w:rPr>
+          <w:lang w:val="es-419"/>
+        </w:rPr>
+      </w:pPr>
+      <w:bookmarkStart w:id="0" w:name="_GoBack"/>
+      <w:bookmarkEnd w:id="0"/>
+    </w:p>
+    <w:p>
+      <w:pPr>
+        <w:pStyle w:val="Prrafodelista"/>
+        <w:rPr>
+          <w:lang w:val="es-419"/>
+        </w:rPr>
+      </w:pPr>
+    </w:p>
+    <w:p>
+      <w:pPr>
+        <w:pStyle w:val="Prrafodelista"/>
+        <w:rPr>
+          <w:lang w:val="es-419"/>
+        </w:rPr>
+      </w:pPr>
+    </w:p>
+    <w:p>
+      <w:pPr>
+        <w:pStyle w:val="Prrafodelista"/>
+        <w:rPr>
+          <w:lang w:val="es-419"/>
+        </w:rPr>
+      </w:pPr>
+    </w:p>
+    <w:p>
+      <w:pPr>
+        <w:pStyle w:val="Prrafodelista"/>
+        <w:rPr>
+          <w:lang w:val="es-419"/>
+        </w:rPr>
+      </w:pPr>
+    </w:p>
+    <w:p>
+      <w:pPr>
+        <w:pStyle w:val="Prrafodelista"/>
         <w:rPr>
           <w:lang w:val="es-419"/>
         </w:rPr>
@@ -6681,10 +7897,10 @@
 <file path=word/numbering.xml><?xml version="1.0" encoding="utf-8"?>
 <w:numbering xmlns:wpc="http://schemas.microsoft.com/office/word/2010/wordprocessingCanvas" xmlns:mc="http://schemas.openxmlformats.org/markup-compatibility/2006" xmlns:o="urn:schemas-microsoft-com:office:office" xmlns:r="http://schemas.openxmlformats.org/officeDocument/2006/relationships" xmlns:m="http://schemas.openxmlformats.org/officeDocument/2006/math" xmlns:v="urn:schemas-microsoft-com:vml" xmlns:wp14="http://schemas.microsoft.com/office/word/2010/wordprocessingDrawing" xmlns:wp="http://schemas.openxmlformats.org/drawingml/2006/wordprocessingDrawing" xmlns:w10="urn:schemas-microsoft-com:office:word" xmlns:w="http://schemas.openxmlformats.org/wordprocessingml/2006/main" xmlns:w14="http://schemas.microsoft.com/office/word/2010/wordml" xmlns:wpg="http://schemas.microsoft.com/office/word/2010/wordprocessingGroup" xmlns:wpi="http://schemas.microsoft.com/office/word/2010/wordprocessingInk" xmlns:wne="http://schemas.microsoft.com/office/word/2006/wordml" xmlns:wps="http://schemas.microsoft.com/office/word/2010/wordprocessingShape" mc:Ignorable="w14 wp14">
   <w:abstractNum w:abstractNumId="0">
-    <w:nsid w:val="506907C8"/>
+    <w:nsid w:val="4C3148C0"/>
     <w:multiLevelType w:val="hybridMultilevel"/>
-    <w:tmpl w:val="223CB34C"/>
-    <w:lvl w:ilvl="0" w:tplc="51861904">
+    <w:tmpl w:val="516C2376"/>
+    <w:lvl w:ilvl="0" w:tplc="E26E221E">
       <w:start w:val="1"/>
       <w:numFmt w:val="decimal"/>
       <w:lvlText w:val="%1-"/>
@@ -6770,10 +7986,10 @@
     </w:lvl>
   </w:abstractNum>
   <w:abstractNum w:abstractNumId="1">
-    <w:nsid w:val="56EC760E"/>
+    <w:nsid w:val="506907C8"/>
     <w:multiLevelType w:val="hybridMultilevel"/>
-    <w:tmpl w:val="070CD356"/>
-    <w:lvl w:ilvl="0" w:tplc="576E8B7E">
+    <w:tmpl w:val="223CB34C"/>
+    <w:lvl w:ilvl="0" w:tplc="51861904">
       <w:start w:val="1"/>
       <w:numFmt w:val="decimal"/>
       <w:lvlText w:val="%1-"/>
@@ -6859,10 +8075,10 @@
     </w:lvl>
   </w:abstractNum>
   <w:abstractNum w:abstractNumId="2">
-    <w:nsid w:val="5EEB28BC"/>
+    <w:nsid w:val="56EC760E"/>
     <w:multiLevelType w:val="hybridMultilevel"/>
-    <w:tmpl w:val="70201E30"/>
-    <w:lvl w:ilvl="0" w:tplc="BFFE07EE">
+    <w:tmpl w:val="070CD356"/>
+    <w:lvl w:ilvl="0" w:tplc="576E8B7E">
       <w:start w:val="1"/>
       <w:numFmt w:val="decimal"/>
       <w:lvlText w:val="%1-"/>
@@ -6948,10 +8164,10 @@
     </w:lvl>
   </w:abstractNum>
   <w:abstractNum w:abstractNumId="3">
-    <w:nsid w:val="65CF0989"/>
+    <w:nsid w:val="5EEB28BC"/>
     <w:multiLevelType w:val="hybridMultilevel"/>
-    <w:tmpl w:val="9FE250A0"/>
-    <w:lvl w:ilvl="0" w:tplc="21D2E3EE">
+    <w:tmpl w:val="70201E30"/>
+    <w:lvl w:ilvl="0" w:tplc="BFFE07EE">
       <w:start w:val="1"/>
       <w:numFmt w:val="decimal"/>
       <w:lvlText w:val="%1-"/>
@@ -7036,17 +8252,201 @@
       </w:pPr>
     </w:lvl>
   </w:abstractNum>
+  <w:abstractNum w:abstractNumId="4">
+    <w:nsid w:val="65CF0989"/>
+    <w:multiLevelType w:val="hybridMultilevel"/>
+    <w:tmpl w:val="9FE250A0"/>
+    <w:lvl w:ilvl="0" w:tplc="21D2E3EE">
+      <w:start w:val="1"/>
+      <w:numFmt w:val="decimal"/>
+      <w:lvlText w:val="%1-"/>
+      <w:lvlJc w:val="left"/>
+      <w:pPr>
+        <w:ind w:left="720" w:hanging="360"/>
+      </w:pPr>
+      <w:rPr>
+        <w:rFonts w:hint="default"/>
+      </w:rPr>
+    </w:lvl>
+    <w:lvl w:ilvl="1" w:tplc="580A0019" w:tentative="1">
+      <w:start w:val="1"/>
+      <w:numFmt w:val="lowerLetter"/>
+      <w:lvlText w:val="%2."/>
+      <w:lvlJc w:val="left"/>
+      <w:pPr>
+        <w:ind w:left="1440" w:hanging="360"/>
+      </w:pPr>
+    </w:lvl>
+    <w:lvl w:ilvl="2" w:tplc="580A001B" w:tentative="1">
+      <w:start w:val="1"/>
+      <w:numFmt w:val="lowerRoman"/>
+      <w:lvlText w:val="%3."/>
+      <w:lvlJc w:val="right"/>
+      <w:pPr>
+        <w:ind w:left="2160" w:hanging="180"/>
+      </w:pPr>
+    </w:lvl>
+    <w:lvl w:ilvl="3" w:tplc="580A000F" w:tentative="1">
+      <w:start w:val="1"/>
+      <w:numFmt w:val="decimal"/>
+      <w:lvlText w:val="%4."/>
+      <w:lvlJc w:val="left"/>
+      <w:pPr>
+        <w:ind w:left="2880" w:hanging="360"/>
+      </w:pPr>
+    </w:lvl>
+    <w:lvl w:ilvl="4" w:tplc="580A0019" w:tentative="1">
+      <w:start w:val="1"/>
+      <w:numFmt w:val="lowerLetter"/>
+      <w:lvlText w:val="%5."/>
+      <w:lvlJc w:val="left"/>
+      <w:pPr>
+        <w:ind w:left="3600" w:hanging="360"/>
+      </w:pPr>
+    </w:lvl>
+    <w:lvl w:ilvl="5" w:tplc="580A001B" w:tentative="1">
+      <w:start w:val="1"/>
+      <w:numFmt w:val="lowerRoman"/>
+      <w:lvlText w:val="%6."/>
+      <w:lvlJc w:val="right"/>
+      <w:pPr>
+        <w:ind w:left="4320" w:hanging="180"/>
+      </w:pPr>
+    </w:lvl>
+    <w:lvl w:ilvl="6" w:tplc="580A000F" w:tentative="1">
+      <w:start w:val="1"/>
+      <w:numFmt w:val="decimal"/>
+      <w:lvlText w:val="%7."/>
+      <w:lvlJc w:val="left"/>
+      <w:pPr>
+        <w:ind w:left="5040" w:hanging="360"/>
+      </w:pPr>
+    </w:lvl>
+    <w:lvl w:ilvl="7" w:tplc="580A0019" w:tentative="1">
+      <w:start w:val="1"/>
+      <w:numFmt w:val="lowerLetter"/>
+      <w:lvlText w:val="%8."/>
+      <w:lvlJc w:val="left"/>
+      <w:pPr>
+        <w:ind w:left="5760" w:hanging="360"/>
+      </w:pPr>
+    </w:lvl>
+    <w:lvl w:ilvl="8" w:tplc="580A001B" w:tentative="1">
+      <w:start w:val="1"/>
+      <w:numFmt w:val="lowerRoman"/>
+      <w:lvlText w:val="%9."/>
+      <w:lvlJc w:val="right"/>
+      <w:pPr>
+        <w:ind w:left="6480" w:hanging="180"/>
+      </w:pPr>
+    </w:lvl>
+  </w:abstractNum>
+  <w:abstractNum w:abstractNumId="5">
+    <w:nsid w:val="78F94278"/>
+    <w:multiLevelType w:val="hybridMultilevel"/>
+    <w:tmpl w:val="F8B02D1A"/>
+    <w:lvl w:ilvl="0" w:tplc="E26E221E">
+      <w:start w:val="1"/>
+      <w:numFmt w:val="decimal"/>
+      <w:lvlText w:val="%1-"/>
+      <w:lvlJc w:val="left"/>
+      <w:pPr>
+        <w:ind w:left="720" w:hanging="360"/>
+      </w:pPr>
+      <w:rPr>
+        <w:rFonts w:hint="default"/>
+      </w:rPr>
+    </w:lvl>
+    <w:lvl w:ilvl="1" w:tplc="580A0019" w:tentative="1">
+      <w:start w:val="1"/>
+      <w:numFmt w:val="lowerLetter"/>
+      <w:lvlText w:val="%2."/>
+      <w:lvlJc w:val="left"/>
+      <w:pPr>
+        <w:ind w:left="1440" w:hanging="360"/>
+      </w:pPr>
+    </w:lvl>
+    <w:lvl w:ilvl="2" w:tplc="580A001B" w:tentative="1">
+      <w:start w:val="1"/>
+      <w:numFmt w:val="lowerRoman"/>
+      <w:lvlText w:val="%3."/>
+      <w:lvlJc w:val="right"/>
+      <w:pPr>
+        <w:ind w:left="2160" w:hanging="180"/>
+      </w:pPr>
+    </w:lvl>
+    <w:lvl w:ilvl="3" w:tplc="580A000F" w:tentative="1">
+      <w:start w:val="1"/>
+      <w:numFmt w:val="decimal"/>
+      <w:lvlText w:val="%4."/>
+      <w:lvlJc w:val="left"/>
+      <w:pPr>
+        <w:ind w:left="2880" w:hanging="360"/>
+      </w:pPr>
+    </w:lvl>
+    <w:lvl w:ilvl="4" w:tplc="580A0019" w:tentative="1">
+      <w:start w:val="1"/>
+      <w:numFmt w:val="lowerLetter"/>
+      <w:lvlText w:val="%5."/>
+      <w:lvlJc w:val="left"/>
+      <w:pPr>
+        <w:ind w:left="3600" w:hanging="360"/>
+      </w:pPr>
+    </w:lvl>
+    <w:lvl w:ilvl="5" w:tplc="580A001B" w:tentative="1">
+      <w:start w:val="1"/>
+      <w:numFmt w:val="lowerRoman"/>
+      <w:lvlText w:val="%6."/>
+      <w:lvlJc w:val="right"/>
+      <w:pPr>
+        <w:ind w:left="4320" w:hanging="180"/>
+      </w:pPr>
+    </w:lvl>
+    <w:lvl w:ilvl="6" w:tplc="580A000F" w:tentative="1">
+      <w:start w:val="1"/>
+      <w:numFmt w:val="decimal"/>
+      <w:lvlText w:val="%7."/>
+      <w:lvlJc w:val="left"/>
+      <w:pPr>
+        <w:ind w:left="5040" w:hanging="360"/>
+      </w:pPr>
+    </w:lvl>
+    <w:lvl w:ilvl="7" w:tplc="580A0019" w:tentative="1">
+      <w:start w:val="1"/>
+      <w:numFmt w:val="lowerLetter"/>
+      <w:lvlText w:val="%8."/>
+      <w:lvlJc w:val="left"/>
+      <w:pPr>
+        <w:ind w:left="5760" w:hanging="360"/>
+      </w:pPr>
+    </w:lvl>
+    <w:lvl w:ilvl="8" w:tplc="580A001B" w:tentative="1">
+      <w:start w:val="1"/>
+      <w:numFmt w:val="lowerRoman"/>
+      <w:lvlText w:val="%9."/>
+      <w:lvlJc w:val="right"/>
+      <w:pPr>
+        <w:ind w:left="6480" w:hanging="180"/>
+      </w:pPr>
+    </w:lvl>
+  </w:abstractNum>
   <w:num w:numId="1">
+    <w:abstractNumId w:val="4"/>
+  </w:num>
+  <w:num w:numId="2">
     <w:abstractNumId w:val="3"/>
   </w:num>
-  <w:num w:numId="2">
+  <w:num w:numId="3">
     <w:abstractNumId w:val="2"/>
   </w:num>
-  <w:num w:numId="3">
+  <w:num w:numId="4">
     <w:abstractNumId w:val="1"/>
   </w:num>
-  <w:num w:numId="4">
+  <w:num w:numId="5">
     <w:abstractNumId w:val="0"/>
+  </w:num>
+  <w:num w:numId="6">
+    <w:abstractNumId w:val="5"/>
   </w:num>
 </w:numbering>
 </file>

</xml_diff>

<commit_message>
se empieza de cero y para agregar dos ramas nuevas
</commit_message>
<xml_diff>
--- a/Comandos.docx
+++ b/Comandos.docx
@@ -7837,12 +7837,62 @@
     <w:p>
       <w:pPr>
         <w:pStyle w:val="Prrafodelista"/>
-        <w:rPr>
-          <w:lang w:val="es-419"/>
-        </w:rPr>
-      </w:pPr>
+        <w:numPr>
+          <w:ilvl w:val="0"/>
+          <w:numId w:val="6"/>
+        </w:numPr>
+        <w:rPr>
+          <w:lang w:val="es-419"/>
+        </w:rPr>
+      </w:pPr>
+      <w:r>
+        <w:rPr>
+          <w:lang w:val="es-419"/>
+        </w:rPr>
+        <w:t xml:space="preserve">Crear dos nuevas ramas, </w:t>
+      </w:r>
+      <w:r>
+        <w:rPr>
+          <w:lang w:val="es-419"/>
+        </w:rPr>
+        <w:t>Ir a master</w:t>
+      </w:r>
+      <w:r>
+        <w:rPr>
+          <w:lang w:val="es-419"/>
+        </w:rPr>
+        <w:t>, es importante hacer una rama de la versión ma´s reciente, en este caso del master</w:t>
+      </w:r>
       <w:bookmarkStart w:id="0" w:name="_GoBack"/>
       <w:bookmarkEnd w:id="0"/>
+    </w:p>
+    <w:p>
+      <w:pPr>
+        <w:pStyle w:val="Prrafodelista"/>
+        <w:rPr>
+          <w:lang w:val="es-419"/>
+        </w:rPr>
+      </w:pPr>
+      <w:r>
+        <w:rPr>
+          <w:lang w:val="es-419"/>
+        </w:rPr>
+        <w:t>Git checkout master</w:t>
+      </w:r>
+    </w:p>
+    <w:p>
+      <w:pPr>
+        <w:pStyle w:val="Prrafodelista"/>
+        <w:rPr>
+          <w:lang w:val="es-419"/>
+        </w:rPr>
+      </w:pPr>
+      <w:r>
+        <w:rPr>
+          <w:lang w:val="es-419"/>
+        </w:rPr>
+        <w:t xml:space="preserve"> </w:t>
+      </w:r>
     </w:p>
     <w:p>
       <w:pPr>

</xml_diff>

<commit_message>
Se agrega la imagen del logo
</commit_message>
<xml_diff>
--- a/Comandos.docx
+++ b/Comandos.docx
@@ -7863,76 +7863,1149 @@
         </w:rPr>
         <w:t>, es importante hacer una rama de la versión ma´s reciente, en este caso del master</w:t>
       </w:r>
+    </w:p>
+    <w:p>
+      <w:pPr>
+        <w:pStyle w:val="Prrafodelista"/>
+        <w:rPr>
+          <w:lang w:val="es-419"/>
+        </w:rPr>
+      </w:pPr>
+      <w:r>
+        <w:rPr>
+          <w:lang w:val="es-419"/>
+        </w:rPr>
+        <w:t>Git checkout master</w:t>
+      </w:r>
+    </w:p>
+    <w:p>
+      <w:pPr>
+        <w:pStyle w:val="Prrafodelista"/>
+        <w:numPr>
+          <w:ilvl w:val="0"/>
+          <w:numId w:val="6"/>
+        </w:numPr>
+        <w:rPr>
+          <w:lang w:val="es-419"/>
+        </w:rPr>
+      </w:pPr>
+      <w:r>
+        <w:rPr>
+          <w:lang w:val="es-419"/>
+        </w:rPr>
+        <w:t>Se crean dos ramas nuevas</w:t>
+      </w:r>
+    </w:p>
+    <w:p>
+      <w:pPr>
+        <w:pStyle w:val="Prrafodelista"/>
+        <w:rPr>
+          <w:highlight w:val="yellow"/>
+          <w:lang w:val="es-419"/>
+        </w:rPr>
+      </w:pPr>
+      <w:r>
+        <w:rPr>
+          <w:highlight w:val="yellow"/>
+          <w:lang w:val="es-419"/>
+        </w:rPr>
+        <w:lastRenderedPageBreak/>
+        <w:t>Git branch header</w:t>
+      </w:r>
+    </w:p>
+    <w:p>
+      <w:pPr>
+        <w:pStyle w:val="Prrafodelista"/>
+        <w:rPr>
+          <w:lang w:val="es-419"/>
+        </w:rPr>
+      </w:pPr>
+      <w:r>
+        <w:rPr>
+          <w:highlight w:val="yellow"/>
+          <w:lang w:val="es-419"/>
+        </w:rPr>
+        <w:t>Git branch footer</w:t>
+      </w:r>
+    </w:p>
+    <w:p>
+      <w:pPr>
+        <w:pStyle w:val="Prrafodelista"/>
+        <w:rPr>
+          <w:lang w:val="es-419"/>
+        </w:rPr>
+      </w:pPr>
+    </w:p>
+    <w:p>
+      <w:pPr>
+        <w:pStyle w:val="Prrafodelista"/>
+        <w:numPr>
+          <w:ilvl w:val="0"/>
+          <w:numId w:val="6"/>
+        </w:numPr>
+        <w:rPr>
+          <w:lang w:val="es-419"/>
+        </w:rPr>
+      </w:pPr>
+      <w:r>
+        <w:rPr>
+          <w:lang w:val="es-419"/>
+        </w:rPr>
+        <w:t>Enviar las nuevas ramas local al repositorio web</w:t>
+      </w:r>
+    </w:p>
+    <w:p>
+      <w:pPr>
+        <w:pStyle w:val="Prrafodelista"/>
+        <w:rPr>
+          <w:lang w:val="en-US"/>
+        </w:rPr>
+      </w:pPr>
+      <w:proofErr w:type="spellStart"/>
+      <w:r>
+        <w:rPr>
+          <w:lang w:val="en-US"/>
+        </w:rPr>
+        <w:t>Git</w:t>
+      </w:r>
+      <w:proofErr w:type="spellEnd"/>
+      <w:r>
+        <w:rPr>
+          <w:lang w:val="en-US"/>
+        </w:rPr>
+        <w:t xml:space="preserve"> push origin header</w:t>
+      </w:r>
+    </w:p>
+    <w:p>
+      <w:pPr>
+        <w:pStyle w:val="Prrafodelista"/>
+        <w:rPr>
+          <w:lang w:val="en-US"/>
+        </w:rPr>
+      </w:pPr>
+      <w:proofErr w:type="spellStart"/>
+      <w:r>
+        <w:rPr>
+          <w:lang w:val="en-US"/>
+        </w:rPr>
+        <w:t>Git</w:t>
+      </w:r>
+      <w:proofErr w:type="spellEnd"/>
+      <w:r>
+        <w:rPr>
+          <w:lang w:val="en-US"/>
+        </w:rPr>
+        <w:t xml:space="preserve"> push origin footer</w:t>
+      </w:r>
+    </w:p>
+    <w:p>
+      <w:pPr>
+        <w:pStyle w:val="Prrafodelista"/>
+        <w:rPr>
+          <w:lang w:val="es-419"/>
+        </w:rPr>
+      </w:pPr>
+    </w:p>
+    <w:p>
+      <w:pPr>
+        <w:pStyle w:val="Ttulo3"/>
+      </w:pPr>
+      <w:r>
+        <w:t xml:space="preserve">Configurar múltiples colaboradores en un repositorio de </w:t>
+      </w:r>
+      <w:proofErr w:type="spellStart"/>
+      <w:r>
+        <w:t>GitHub</w:t>
+      </w:r>
+      <w:proofErr w:type="spellEnd"/>
+    </w:p>
+    <w:p>
+      <w:pPr>
+        <w:pStyle w:val="Prrafodelista"/>
+        <w:rPr>
+          <w:lang w:val="es-419"/>
+        </w:rPr>
+      </w:pPr>
+    </w:p>
+    <w:p>
+      <w:pPr>
+        <w:pStyle w:val="Prrafodelista"/>
+        <w:numPr>
+          <w:ilvl w:val="0"/>
+          <w:numId w:val="7"/>
+        </w:numPr>
+        <w:rPr>
+          <w:lang w:val="es-419"/>
+        </w:rPr>
+      </w:pPr>
+      <w:r>
+        <w:rPr>
+          <w:lang w:val="es-419"/>
+        </w:rPr>
+        <w:t>Crear en el repositorio local del nuevo integrante una carpeta, l acual puede ser el mismo nombre del proyecto que ya se está trabajando</w:t>
+      </w:r>
+    </w:p>
+    <w:p>
+      <w:pPr>
+        <w:pStyle w:val="Prrafodelista"/>
+        <w:numPr>
+          <w:ilvl w:val="0"/>
+          <w:numId w:val="7"/>
+        </w:numPr>
+        <w:rPr>
+          <w:lang w:val="es-419"/>
+        </w:rPr>
+      </w:pPr>
+      <w:r>
+        <w:rPr>
+          <w:lang w:val="es-419"/>
+        </w:rPr>
+        <w:t>Ir al master y clonar el repositorio que se va a trabajar, en este caso el master, ya que contiene las ultimas actualizaciones del proyecto, por  https</w:t>
+      </w:r>
+    </w:p>
+    <w:p>
+      <w:pPr>
+        <w:pStyle w:val="Prrafodelista"/>
+        <w:numPr>
+          <w:ilvl w:val="0"/>
+          <w:numId w:val="7"/>
+        </w:numPr>
+        <w:rPr>
+          <w:lang w:val="es-419"/>
+        </w:rPr>
+      </w:pPr>
+      <w:r>
+        <w:rPr>
+          <w:lang w:val="es-419"/>
+        </w:rPr>
+        <w:t>Solo en este caso va a pocer clonar, no va a poder enviar o hacer push</w:t>
+      </w:r>
+    </w:p>
+    <w:p>
+      <w:pPr>
+        <w:pStyle w:val="Prrafodelista"/>
+        <w:ind w:left="1125"/>
+        <w:rPr>
+          <w:lang w:val="es-419"/>
+        </w:rPr>
+      </w:pPr>
+      <w:r>
+        <w:rPr>
+          <w:highlight w:val="yellow"/>
+          <w:lang w:val="es-419"/>
+        </w:rPr>
+        <w:t>Git clone urldelrepositorio</w:t>
+      </w:r>
+    </w:p>
+    <w:p>
+      <w:pPr>
+        <w:pStyle w:val="Prrafodelista"/>
+        <w:ind w:left="1125"/>
+        <w:rPr>
+          <w:lang w:val="es-419"/>
+        </w:rPr>
+      </w:pPr>
+    </w:p>
+    <w:p>
+      <w:pPr>
+        <w:pStyle w:val="Prrafodelista"/>
+        <w:numPr>
+          <w:ilvl w:val="0"/>
+          <w:numId w:val="7"/>
+        </w:numPr>
+        <w:rPr>
+          <w:lang w:val="es-419"/>
+        </w:rPr>
+      </w:pPr>
+      <w:r>
+        <w:rPr>
+          <w:lang w:val="es-419"/>
+        </w:rPr>
+        <w:t>Realizar el primer commit</w:t>
+      </w:r>
+    </w:p>
+    <w:p>
+      <w:pPr>
+        <w:pStyle w:val="Prrafodelista"/>
+        <w:ind w:left="1125"/>
+        <w:rPr>
+          <w:lang w:val="es-419"/>
+        </w:rPr>
+      </w:pPr>
+      <w:r>
+        <w:rPr>
+          <w:highlight w:val="yellow"/>
+          <w:lang w:val="es-419"/>
+        </w:rPr>
+        <w:t>Git commit –m “Se inicial el repositorio del proyecto en local”</w:t>
+      </w:r>
+    </w:p>
+    <w:p>
+      <w:pPr>
+        <w:pStyle w:val="Prrafodelista"/>
+        <w:numPr>
+          <w:ilvl w:val="0"/>
+          <w:numId w:val="7"/>
+        </w:numPr>
+        <w:rPr>
+          <w:lang w:val="es-419"/>
+        </w:rPr>
+      </w:pPr>
+      <w:r>
+        <w:rPr>
+          <w:lang w:val="es-419"/>
+        </w:rPr>
+        <w:t>Traer los cambios que se han realizado de master</w:t>
+      </w:r>
+    </w:p>
+    <w:p>
+      <w:pPr>
+        <w:pStyle w:val="Prrafodelista"/>
+        <w:ind w:left="1125"/>
+        <w:rPr>
+          <w:lang w:val="es-419"/>
+        </w:rPr>
+      </w:pPr>
+      <w:r>
+        <w:rPr>
+          <w:lang w:val="es-419"/>
+        </w:rPr>
+        <w:t>Git pull origin master/main</w:t>
+      </w:r>
+    </w:p>
+    <w:p>
+      <w:pPr>
+        <w:pStyle w:val="Prrafodelista"/>
+        <w:numPr>
+          <w:ilvl w:val="0"/>
+          <w:numId w:val="7"/>
+        </w:numPr>
+        <w:rPr>
+          <w:lang w:val="es-419"/>
+        </w:rPr>
+      </w:pPr>
+      <w:r>
+        <w:rPr>
+          <w:lang w:val="es-419"/>
+        </w:rPr>
+        <w:t>Si se realiza un push no va a poder subir</w:t>
+      </w:r>
+    </w:p>
+    <w:p>
+      <w:pPr>
+        <w:pStyle w:val="Prrafodelista"/>
+        <w:numPr>
+          <w:ilvl w:val="0"/>
+          <w:numId w:val="7"/>
+        </w:numPr>
+        <w:rPr>
+          <w:lang w:val="es-419"/>
+        </w:rPr>
+      </w:pPr>
+      <w:r>
+        <w:rPr>
+          <w:lang w:val="es-419"/>
+        </w:rPr>
+        <w:t>Se debe agregar desde los setting del repositorio</w:t>
+      </w:r>
+    </w:p>
+    <w:p>
+      <w:pPr>
+        <w:pStyle w:val="Prrafodelista"/>
+        <w:ind w:left="1125"/>
+        <w:rPr>
+          <w:lang w:val="es-419"/>
+        </w:rPr>
+      </w:pPr>
+      <w:r>
+        <w:rPr>
+          <w:noProof/>
+          <w:lang w:val="es-419" w:eastAsia="es-419"/>
+        </w:rPr>
+        <w:drawing>
+          <wp:inline distT="0" distB="0" distL="0" distR="0" wp14:anchorId="5F5BFC95" wp14:editId="13400CA2">
+            <wp:extent cx="5400040" cy="2787393"/>
+            <wp:effectExtent l="0" t="0" r="0" b="0"/>
+            <wp:docPr id="40" name="Imagen 40"/>
+            <wp:cNvGraphicFramePr>
+              <a:graphicFrameLocks xmlns:a="http://schemas.openxmlformats.org/drawingml/2006/main" noChangeAspect="1"/>
+            </wp:cNvGraphicFramePr>
+            <a:graphic xmlns:a="http://schemas.openxmlformats.org/drawingml/2006/main">
+              <a:graphicData uri="http://schemas.openxmlformats.org/drawingml/2006/picture">
+                <pic:pic xmlns:pic="http://schemas.openxmlformats.org/drawingml/2006/picture">
+                  <pic:nvPicPr>
+                    <pic:cNvPr id="0" name=""/>
+                    <pic:cNvPicPr/>
+                  </pic:nvPicPr>
+                  <pic:blipFill>
+                    <a:blip r:embed="rId47"/>
+                    <a:stretch>
+                      <a:fillRect/>
+                    </a:stretch>
+                  </pic:blipFill>
+                  <pic:spPr>
+                    <a:xfrm>
+                      <a:off x="0" y="0"/>
+                      <a:ext cx="5400040" cy="2787393"/>
+                    </a:xfrm>
+                    <a:prstGeom prst="rect">
+                      <a:avLst/>
+                    </a:prstGeom>
+                  </pic:spPr>
+                </pic:pic>
+              </a:graphicData>
+            </a:graphic>
+          </wp:inline>
+        </w:drawing>
+      </w:r>
+    </w:p>
+    <w:p>
+      <w:pPr>
+        <w:pStyle w:val="Prrafodelista"/>
+        <w:ind w:left="1125"/>
+        <w:rPr>
+          <w:lang w:val="es-419"/>
+        </w:rPr>
+      </w:pPr>
+    </w:p>
+    <w:p>
+      <w:pPr>
+        <w:pStyle w:val="Prrafodelista"/>
+        <w:ind w:left="1125"/>
+        <w:jc w:val="center"/>
+        <w:rPr>
+          <w:lang w:val="es-419"/>
+        </w:rPr>
+      </w:pPr>
+      <w:r>
+        <w:rPr>
+          <w:noProof/>
+          <w:lang w:val="es-419" w:eastAsia="es-419"/>
+        </w:rPr>
+        <w:lastRenderedPageBreak/>
+        <w:drawing>
+          <wp:inline distT="0" distB="0" distL="0" distR="0" wp14:anchorId="60174AC8" wp14:editId="6F566250">
+            <wp:extent cx="5400040" cy="3389231"/>
+            <wp:effectExtent l="0" t="0" r="0" b="1905"/>
+            <wp:docPr id="41" name="Imagen 41"/>
+            <wp:cNvGraphicFramePr>
+              <a:graphicFrameLocks xmlns:a="http://schemas.openxmlformats.org/drawingml/2006/main" noChangeAspect="1"/>
+            </wp:cNvGraphicFramePr>
+            <a:graphic xmlns:a="http://schemas.openxmlformats.org/drawingml/2006/main">
+              <a:graphicData uri="http://schemas.openxmlformats.org/drawingml/2006/picture">
+                <pic:pic xmlns:pic="http://schemas.openxmlformats.org/drawingml/2006/picture">
+                  <pic:nvPicPr>
+                    <pic:cNvPr id="0" name=""/>
+                    <pic:cNvPicPr/>
+                  </pic:nvPicPr>
+                  <pic:blipFill>
+                    <a:blip r:embed="rId48"/>
+                    <a:stretch>
+                      <a:fillRect/>
+                    </a:stretch>
+                  </pic:blipFill>
+                  <pic:spPr>
+                    <a:xfrm>
+                      <a:off x="0" y="0"/>
+                      <a:ext cx="5400040" cy="3389231"/>
+                    </a:xfrm>
+                    <a:prstGeom prst="rect">
+                      <a:avLst/>
+                    </a:prstGeom>
+                  </pic:spPr>
+                </pic:pic>
+              </a:graphicData>
+            </a:graphic>
+          </wp:inline>
+        </w:drawing>
+      </w:r>
+    </w:p>
+    <w:p>
+      <w:pPr>
+        <w:pStyle w:val="Prrafodelista"/>
+        <w:ind w:left="1125"/>
+        <w:rPr>
+          <w:lang w:val="es-419"/>
+        </w:rPr>
+      </w:pPr>
+      <w:r>
+        <w:rPr>
+          <w:noProof/>
+          <w:lang w:val="es-419" w:eastAsia="es-419"/>
+        </w:rPr>
+        <w:drawing>
+          <wp:inline distT="0" distB="0" distL="0" distR="0" wp14:anchorId="3E903805" wp14:editId="3BF827D9">
+            <wp:extent cx="5400040" cy="2995134"/>
+            <wp:effectExtent l="0" t="0" r="0" b="0"/>
+            <wp:docPr id="42" name="Imagen 42"/>
+            <wp:cNvGraphicFramePr>
+              <a:graphicFrameLocks xmlns:a="http://schemas.openxmlformats.org/drawingml/2006/main" noChangeAspect="1"/>
+            </wp:cNvGraphicFramePr>
+            <a:graphic xmlns:a="http://schemas.openxmlformats.org/drawingml/2006/main">
+              <a:graphicData uri="http://schemas.openxmlformats.org/drawingml/2006/picture">
+                <pic:pic xmlns:pic="http://schemas.openxmlformats.org/drawingml/2006/picture">
+                  <pic:nvPicPr>
+                    <pic:cNvPr id="0" name=""/>
+                    <pic:cNvPicPr/>
+                  </pic:nvPicPr>
+                  <pic:blipFill>
+                    <a:blip r:embed="rId49"/>
+                    <a:stretch>
+                      <a:fillRect/>
+                    </a:stretch>
+                  </pic:blipFill>
+                  <pic:spPr>
+                    <a:xfrm>
+                      <a:off x="0" y="0"/>
+                      <a:ext cx="5400040" cy="2995134"/>
+                    </a:xfrm>
+                    <a:prstGeom prst="rect">
+                      <a:avLst/>
+                    </a:prstGeom>
+                  </pic:spPr>
+                </pic:pic>
+              </a:graphicData>
+            </a:graphic>
+          </wp:inline>
+        </w:drawing>
+      </w:r>
+    </w:p>
+    <w:p>
+      <w:pPr>
+        <w:pStyle w:val="Prrafodelista"/>
+        <w:ind w:left="1125"/>
+        <w:rPr>
+          <w:lang w:val="es-419"/>
+        </w:rPr>
+      </w:pPr>
+    </w:p>
+    <w:p>
+      <w:pPr>
+        <w:pStyle w:val="Prrafodelista"/>
+        <w:rPr>
+          <w:lang w:val="es-419"/>
+        </w:rPr>
+      </w:pPr>
+    </w:p>
+    <w:p>
+      <w:pPr>
+        <w:pStyle w:val="Prrafodelista"/>
+        <w:rPr>
+          <w:lang w:val="es-419"/>
+        </w:rPr>
+      </w:pPr>
+    </w:p>
+    <w:p>
+      <w:pPr>
+        <w:pStyle w:val="Prrafodelista"/>
+        <w:rPr>
+          <w:lang w:val="es-419"/>
+        </w:rPr>
+      </w:pPr>
+    </w:p>
+    <w:p>
+      <w:pPr>
+        <w:pStyle w:val="Prrafodelista"/>
+        <w:rPr>
+          <w:lang w:val="es-419"/>
+        </w:rPr>
+      </w:pPr>
+      <w:r>
+        <w:rPr>
+          <w:noProof/>
+          <w:lang w:val="es-419" w:eastAsia="es-419"/>
+        </w:rPr>
+        <w:lastRenderedPageBreak/>
+        <w:drawing>
+          <wp:inline distT="0" distB="0" distL="0" distR="0" wp14:anchorId="16769F94" wp14:editId="7A36E5BF">
+            <wp:extent cx="5400040" cy="2386576"/>
+            <wp:effectExtent l="0" t="0" r="0" b="0"/>
+            <wp:docPr id="43" name="Imagen 43"/>
+            <wp:cNvGraphicFramePr>
+              <a:graphicFrameLocks xmlns:a="http://schemas.openxmlformats.org/drawingml/2006/main" noChangeAspect="1"/>
+            </wp:cNvGraphicFramePr>
+            <a:graphic xmlns:a="http://schemas.openxmlformats.org/drawingml/2006/main">
+              <a:graphicData uri="http://schemas.openxmlformats.org/drawingml/2006/picture">
+                <pic:pic xmlns:pic="http://schemas.openxmlformats.org/drawingml/2006/picture">
+                  <pic:nvPicPr>
+                    <pic:cNvPr id="0" name=""/>
+                    <pic:cNvPicPr/>
+                  </pic:nvPicPr>
+                  <pic:blipFill>
+                    <a:blip r:embed="rId50"/>
+                    <a:stretch>
+                      <a:fillRect/>
+                    </a:stretch>
+                  </pic:blipFill>
+                  <pic:spPr>
+                    <a:xfrm>
+                      <a:off x="0" y="0"/>
+                      <a:ext cx="5400040" cy="2386576"/>
+                    </a:xfrm>
+                    <a:prstGeom prst="rect">
+                      <a:avLst/>
+                    </a:prstGeom>
+                  </pic:spPr>
+                </pic:pic>
+              </a:graphicData>
+            </a:graphic>
+          </wp:inline>
+        </w:drawing>
+      </w:r>
+    </w:p>
+    <w:p>
+      <w:pPr>
+        <w:pStyle w:val="Prrafodelista"/>
+        <w:rPr>
+          <w:lang w:val="es-419"/>
+        </w:rPr>
+      </w:pPr>
+      <w:r>
+        <w:rPr>
+          <w:lang w:val="es-419"/>
+        </w:rPr>
+        <w:t xml:space="preserve">Si no cuenta con una cuenta publica el nuevo colaborador debe </w:t>
+      </w:r>
+      <w:r>
+        <w:rPr>
+          <w:lang w:val="es-419"/>
+        </w:rPr>
+        <w:t>tener un mail publico</w:t>
+      </w:r>
+      <w:r>
+        <w:rPr>
+          <w:lang w:val="es-419"/>
+        </w:rPr>
+        <w:t xml:space="preserve"> o puede ser con su usuario</w:t>
+      </w:r>
+    </w:p>
+    <w:p>
+      <w:pPr>
+        <w:pStyle w:val="Prrafodelista"/>
+        <w:rPr>
+          <w:lang w:val="es-419"/>
+        </w:rPr>
+      </w:pPr>
+    </w:p>
+    <w:p>
+      <w:pPr>
+        <w:pStyle w:val="Prrafodelista"/>
+        <w:rPr>
+          <w:lang w:val="es-419"/>
+        </w:rPr>
+      </w:pPr>
+      <w:r>
+        <w:rPr>
+          <w:lang w:val="es-419"/>
+        </w:rPr>
+        <w:t>Se envía una inviatacion por github</w:t>
+      </w:r>
+    </w:p>
+    <w:p>
+      <w:pPr>
+        <w:pStyle w:val="Prrafodelista"/>
+        <w:rPr>
+          <w:lang w:val="es-419"/>
+        </w:rPr>
+      </w:pPr>
+    </w:p>
+    <w:p>
+      <w:pPr>
+        <w:pStyle w:val="Prrafodelista"/>
+        <w:rPr>
+          <w:lang w:val="es-419"/>
+        </w:rPr>
+      </w:pPr>
+      <w:r>
+        <w:rPr>
+          <w:lang w:val="es-419"/>
+        </w:rPr>
+        <w:t>Una vez se tenga los permisos se puede hacer push desde el repositorio local</w:t>
+      </w:r>
+    </w:p>
+    <w:p>
+      <w:pPr>
+        <w:pStyle w:val="Prrafodelista"/>
+        <w:rPr>
+          <w:lang w:val="es-419"/>
+        </w:rPr>
+      </w:pPr>
+    </w:p>
+    <w:p>
+      <w:pPr>
+        <w:pStyle w:val="Prrafodelista"/>
+        <w:numPr>
+          <w:ilvl w:val="0"/>
+          <w:numId w:val="7"/>
+        </w:numPr>
+        <w:rPr>
+          <w:lang w:val="es-419"/>
+        </w:rPr>
+      </w:pPr>
+      <w:r>
+        <w:rPr>
+          <w:lang w:val="es-419"/>
+        </w:rPr>
+        <w:t>Hacer nuevamente pull desde el master</w:t>
+      </w:r>
+    </w:p>
+    <w:p>
+      <w:pPr>
+        <w:pStyle w:val="Prrafodelista"/>
+        <w:ind w:left="1125"/>
+        <w:rPr>
+          <w:lang w:val="es-419"/>
+        </w:rPr>
+      </w:pPr>
+      <w:r>
+        <w:rPr>
+          <w:highlight w:val="yellow"/>
+          <w:lang w:val="es-419"/>
+        </w:rPr>
+        <w:t>Git pull origin master</w:t>
+      </w:r>
+    </w:p>
+    <w:p>
+      <w:pPr>
+        <w:pStyle w:val="Prrafodelista"/>
+        <w:numPr>
+          <w:ilvl w:val="0"/>
+          <w:numId w:val="7"/>
+        </w:numPr>
+        <w:rPr>
+          <w:lang w:val="es-419"/>
+        </w:rPr>
+      </w:pPr>
+      <w:r>
+        <w:rPr>
+          <w:lang w:val="es-419"/>
+        </w:rPr>
+        <w:t>Hacer push al repositorio web, con este primer push solicitará credenciales, por lo que se debe enviar la llave publica ssh</w:t>
+      </w:r>
+    </w:p>
+    <w:p>
+      <w:pPr>
+        <w:pStyle w:val="Prrafodelista"/>
+        <w:ind w:left="1125"/>
+        <w:rPr>
+          <w:lang w:val="es-419"/>
+        </w:rPr>
+      </w:pPr>
+      <w:r>
+        <w:rPr>
+          <w:highlight w:val="yellow"/>
+          <w:lang w:val="es-419"/>
+        </w:rPr>
+        <w:t>Git push origin master</w:t>
+      </w:r>
+    </w:p>
+    <w:p>
+      <w:pPr>
+        <w:pStyle w:val="Prrafodelista"/>
+        <w:ind w:left="1125"/>
+        <w:rPr>
+          <w:lang w:val="es-419"/>
+        </w:rPr>
+      </w:pPr>
+    </w:p>
+    <w:p>
+      <w:pPr>
+        <w:pStyle w:val="Prrafodelista"/>
+        <w:rPr>
+          <w:lang w:val="es-419"/>
+        </w:rPr>
+      </w:pPr>
+      <w:r>
+        <w:rPr>
+          <w:noProof/>
+          <w:lang w:val="es-419" w:eastAsia="es-419"/>
+        </w:rPr>
+        <w:drawing>
+          <wp:inline distT="0" distB="0" distL="0" distR="0" wp14:anchorId="1D58E901" wp14:editId="08BD6119">
+            <wp:extent cx="5400040" cy="1565388"/>
+            <wp:effectExtent l="0" t="0" r="0" b="0"/>
+            <wp:docPr id="44" name="Imagen 44"/>
+            <wp:cNvGraphicFramePr>
+              <a:graphicFrameLocks xmlns:a="http://schemas.openxmlformats.org/drawingml/2006/main" noChangeAspect="1"/>
+            </wp:cNvGraphicFramePr>
+            <a:graphic xmlns:a="http://schemas.openxmlformats.org/drawingml/2006/main">
+              <a:graphicData uri="http://schemas.openxmlformats.org/drawingml/2006/picture">
+                <pic:pic xmlns:pic="http://schemas.openxmlformats.org/drawingml/2006/picture">
+                  <pic:nvPicPr>
+                    <pic:cNvPr id="0" name=""/>
+                    <pic:cNvPicPr/>
+                  </pic:nvPicPr>
+                  <pic:blipFill>
+                    <a:blip r:embed="rId51"/>
+                    <a:stretch>
+                      <a:fillRect/>
+                    </a:stretch>
+                  </pic:blipFill>
+                  <pic:spPr>
+                    <a:xfrm>
+                      <a:off x="0" y="0"/>
+                      <a:ext cx="5400040" cy="1565388"/>
+                    </a:xfrm>
+                    <a:prstGeom prst="rect">
+                      <a:avLst/>
+                    </a:prstGeom>
+                  </pic:spPr>
+                </pic:pic>
+              </a:graphicData>
+            </a:graphic>
+          </wp:inline>
+        </w:drawing>
+      </w:r>
+    </w:p>
+    <w:p>
+      <w:pPr>
+        <w:pStyle w:val="Prrafodelista"/>
+        <w:rPr>
+          <w:lang w:val="es-419"/>
+        </w:rPr>
+      </w:pPr>
+    </w:p>
+    <w:p>
+      <w:pPr>
+        <w:pStyle w:val="Prrafodelista"/>
+        <w:rPr>
+          <w:lang w:val="es-419"/>
+        </w:rPr>
+      </w:pPr>
+      <w:r>
+        <w:rPr>
+          <w:lang w:val="es-419"/>
+        </w:rPr>
+        <w:t>10 – como buena practicas no todos deben tener o subir los cambios a la rama master, debe haber un solo administrador de esta rama, todos los cambios deben ser hacia las ramas de desarrollo y el administrador tomar esos cambios</w:t>
+      </w:r>
+    </w:p>
+    <w:p>
+      <w:pPr>
+        <w:pStyle w:val="Prrafodelista"/>
+        <w:rPr>
+          <w:lang w:val="es-419"/>
+        </w:rPr>
+      </w:pPr>
+    </w:p>
+    <w:p>
+      <w:pPr>
+        <w:pStyle w:val="Prrafodelista"/>
+        <w:rPr>
+          <w:lang w:val="es-419"/>
+        </w:rPr>
+      </w:pPr>
+    </w:p>
+    <w:p>
+      <w:pPr>
+        <w:pStyle w:val="Prrafodelista"/>
+        <w:rPr>
+          <w:lang w:val="es-419"/>
+        </w:rPr>
+      </w:pPr>
+    </w:p>
+    <w:p>
+      <w:pPr>
+        <w:pStyle w:val="Prrafodelista"/>
+        <w:rPr>
+          <w:lang w:val="es-419"/>
+        </w:rPr>
+      </w:pPr>
+    </w:p>
+    <w:p>
+      <w:pPr>
+        <w:pStyle w:val="Prrafodelista"/>
+        <w:rPr>
+          <w:lang w:val="es-419"/>
+        </w:rPr>
+      </w:pPr>
+    </w:p>
+    <w:p>
+      <w:pPr>
+        <w:pStyle w:val="Prrafodelista"/>
+        <w:rPr>
+          <w:lang w:val="es-419"/>
+        </w:rPr>
+      </w:pPr>
+    </w:p>
+    <w:p>
+      <w:pPr>
+        <w:pStyle w:val="Prrafodelista"/>
+        <w:rPr>
+          <w:lang w:val="es-419"/>
+        </w:rPr>
+      </w:pPr>
+    </w:p>
+    <w:p>
+      <w:pPr>
+        <w:pStyle w:val="Ttulo3"/>
+      </w:pPr>
+      <w:r>
+        <w:lastRenderedPageBreak/>
+        <w:t xml:space="preserve">Flujo de trabajo profesional: Haciendo </w:t>
+      </w:r>
+      <w:proofErr w:type="spellStart"/>
+      <w:r>
+        <w:t>merge</w:t>
+      </w:r>
+      <w:proofErr w:type="spellEnd"/>
+      <w:r>
+        <w:t xml:space="preserve"> de ramas de desarrollo a master</w:t>
+      </w:r>
+    </w:p>
+    <w:p/>
+    <w:p>
+      <w:pPr>
+        <w:pStyle w:val="Prrafodelista"/>
+        <w:numPr>
+          <w:ilvl w:val="0"/>
+          <w:numId w:val="8"/>
+        </w:numPr>
+      </w:pPr>
+      <w:r>
+        <w:t xml:space="preserve">Trabajar en el </w:t>
+      </w:r>
+      <w:proofErr w:type="spellStart"/>
+      <w:r>
+        <w:t>header</w:t>
+      </w:r>
+      <w:proofErr w:type="spellEnd"/>
+      <w:r>
+        <w:t xml:space="preserve"> o cualquier rama</w:t>
+      </w:r>
+    </w:p>
+    <w:p>
+      <w:pPr>
+        <w:pStyle w:val="Prrafodelista"/>
+      </w:pPr>
+      <w:proofErr w:type="spellStart"/>
+      <w:r>
+        <w:t>Git</w:t>
+      </w:r>
+      <w:proofErr w:type="spellEnd"/>
+      <w:r>
+        <w:t xml:space="preserve"> </w:t>
+      </w:r>
+      <w:proofErr w:type="spellStart"/>
+      <w:r>
+        <w:t>checkout</w:t>
+      </w:r>
+      <w:proofErr w:type="spellEnd"/>
+      <w:r>
+        <w:t xml:space="preserve"> </w:t>
+      </w:r>
+      <w:proofErr w:type="spellStart"/>
+      <w:r>
+        <w:t>ramatrabajar</w:t>
+      </w:r>
+      <w:proofErr w:type="spellEnd"/>
+    </w:p>
+    <w:p>
+      <w:pPr>
+        <w:pStyle w:val="Prrafodelista"/>
+        <w:numPr>
+          <w:ilvl w:val="0"/>
+          <w:numId w:val="8"/>
+        </w:numPr>
+      </w:pPr>
+      <w:r>
+        <w:t xml:space="preserve">Hacer un </w:t>
+      </w:r>
+      <w:proofErr w:type="spellStart"/>
+      <w:r>
+        <w:t>pull</w:t>
+      </w:r>
+      <w:proofErr w:type="spellEnd"/>
+      <w:r>
+        <w:t xml:space="preserve"> de los últimos cambios</w:t>
+      </w:r>
+    </w:p>
+    <w:p>
+      <w:pPr>
+        <w:pStyle w:val="Prrafodelista"/>
+      </w:pPr>
+      <w:proofErr w:type="spellStart"/>
+      <w:r>
+        <w:t>Git</w:t>
+      </w:r>
+      <w:proofErr w:type="spellEnd"/>
+      <w:r>
+        <w:t xml:space="preserve"> </w:t>
+      </w:r>
+      <w:proofErr w:type="spellStart"/>
+      <w:r>
+        <w:t>pull</w:t>
+      </w:r>
+      <w:proofErr w:type="spellEnd"/>
+      <w:r>
+        <w:t xml:space="preserve"> </w:t>
+      </w:r>
+      <w:proofErr w:type="spellStart"/>
+      <w:r>
+        <w:t>origin</w:t>
+      </w:r>
+      <w:proofErr w:type="spellEnd"/>
+      <w:r>
+        <w:t xml:space="preserve"> </w:t>
+      </w:r>
+      <w:proofErr w:type="spellStart"/>
+      <w:r>
+        <w:t>header</w:t>
+      </w:r>
+      <w:proofErr w:type="spellEnd"/>
+    </w:p>
+    <w:p>
+      <w:pPr>
+        <w:pStyle w:val="Prrafodelista"/>
+        <w:numPr>
+          <w:ilvl w:val="0"/>
+          <w:numId w:val="8"/>
+        </w:numPr>
+      </w:pPr>
+      <w:r>
+        <w:t>Agregar algún cambio a la nueva rama y guardar los cambios</w:t>
+      </w:r>
+    </w:p>
+    <w:p>
+      <w:pPr>
+        <w:pStyle w:val="Prrafodelista"/>
+        <w:rPr>
+          <w:lang w:val="en-US"/>
+        </w:rPr>
+      </w:pPr>
+      <w:proofErr w:type="spellStart"/>
+      <w:r>
+        <w:rPr>
+          <w:lang w:val="en-US"/>
+        </w:rPr>
+        <w:t>Git</w:t>
+      </w:r>
+      <w:proofErr w:type="spellEnd"/>
+      <w:r>
+        <w:rPr>
+          <w:lang w:val="en-US"/>
+        </w:rPr>
+        <w:t xml:space="preserve"> </w:t>
+      </w:r>
+      <w:proofErr w:type="gramStart"/>
+      <w:r>
+        <w:rPr>
+          <w:lang w:val="en-US"/>
+        </w:rPr>
+        <w:t>add .</w:t>
+      </w:r>
+      <w:proofErr w:type="gramEnd"/>
+    </w:p>
+    <w:p>
+      <w:pPr>
+        <w:pStyle w:val="Prrafodelista"/>
+        <w:rPr>
+          <w:lang w:val="en-US"/>
+        </w:rPr>
+      </w:pPr>
+      <w:proofErr w:type="spellStart"/>
+      <w:r>
+        <w:rPr>
+          <w:lang w:val="en-US"/>
+        </w:rPr>
+        <w:t>Git</w:t>
+      </w:r>
+      <w:proofErr w:type="spellEnd"/>
+      <w:r>
+        <w:rPr>
+          <w:lang w:val="en-US"/>
+        </w:rPr>
+        <w:t xml:space="preserve"> </w:t>
+      </w:r>
+      <w:proofErr w:type="gramStart"/>
+      <w:r>
+        <w:rPr>
+          <w:lang w:val="en-US"/>
+        </w:rPr>
+        <w:t>commit  -</w:t>
+      </w:r>
+      <w:proofErr w:type="gramEnd"/>
+      <w:r>
+        <w:rPr>
+          <w:lang w:val="en-US"/>
+        </w:rPr>
+        <w:t>m “</w:t>
+      </w:r>
+      <w:r>
+        <w:rPr>
+          <w:lang w:val="en-US"/>
+        </w:rPr>
+        <w:t xml:space="preserve">se </w:t>
+      </w:r>
+      <w:proofErr w:type="spellStart"/>
+      <w:r>
+        <w:rPr>
+          <w:lang w:val="en-US"/>
+        </w:rPr>
+        <w:t>agrega</w:t>
+      </w:r>
+      <w:proofErr w:type="spellEnd"/>
+      <w:r>
+        <w:rPr>
+          <w:lang w:val="en-US"/>
+        </w:rPr>
+        <w:t xml:space="preserve"> </w:t>
+      </w:r>
+      <w:proofErr w:type="spellStart"/>
+      <w:r>
+        <w:rPr>
+          <w:lang w:val="en-US"/>
+        </w:rPr>
+        <w:t>cambio</w:t>
+      </w:r>
+      <w:proofErr w:type="spellEnd"/>
+      <w:r>
+        <w:rPr>
+          <w:lang w:val="en-US"/>
+        </w:rPr>
+        <w:t>”</w:t>
+      </w:r>
+    </w:p>
+    <w:p>
+      <w:pPr>
+        <w:pStyle w:val="Prrafodelista"/>
+        <w:numPr>
+          <w:ilvl w:val="0"/>
+          <w:numId w:val="8"/>
+        </w:numPr>
+        <w:rPr>
+          <w:lang w:val="es-419"/>
+        </w:rPr>
+      </w:pPr>
+      <w:r>
+        <w:rPr>
+          <w:lang w:val="es-419"/>
+        </w:rPr>
+        <w:t>Enviar a la rama web el cambio</w:t>
+      </w:r>
+    </w:p>
+    <w:p>
+      <w:pPr>
+        <w:pStyle w:val="Prrafodelista"/>
+        <w:rPr>
+          <w:lang w:val="es-419"/>
+        </w:rPr>
+      </w:pPr>
+      <w:r>
+        <w:rPr>
+          <w:lang w:val="es-419"/>
+        </w:rPr>
+        <w:t>Git push origin nombrerama</w:t>
+      </w:r>
+    </w:p>
+    <w:p>
+      <w:pPr>
+        <w:pStyle w:val="Prrafodelista"/>
+        <w:rPr>
+          <w:lang w:val="es-419"/>
+        </w:rPr>
+      </w:pPr>
       <w:bookmarkStart w:id="0" w:name="_GoBack"/>
       <w:bookmarkEnd w:id="0"/>
-    </w:p>
-    <w:p>
-      <w:pPr>
-        <w:pStyle w:val="Prrafodelista"/>
-        <w:rPr>
-          <w:lang w:val="es-419"/>
-        </w:rPr>
-      </w:pPr>
-      <w:r>
-        <w:rPr>
-          <w:lang w:val="es-419"/>
-        </w:rPr>
-        <w:t>Git checkout master</w:t>
-      </w:r>
-    </w:p>
-    <w:p>
-      <w:pPr>
-        <w:pStyle w:val="Prrafodelista"/>
-        <w:rPr>
-          <w:lang w:val="es-419"/>
-        </w:rPr>
-      </w:pPr>
-      <w:r>
-        <w:rPr>
-          <w:lang w:val="es-419"/>
-        </w:rPr>
-        <w:t xml:space="preserve"> </w:t>
-      </w:r>
-    </w:p>
-    <w:p>
-      <w:pPr>
-        <w:pStyle w:val="Prrafodelista"/>
-        <w:rPr>
-          <w:lang w:val="es-419"/>
-        </w:rPr>
-      </w:pPr>
-    </w:p>
-    <w:p>
-      <w:pPr>
-        <w:pStyle w:val="Prrafodelista"/>
-        <w:rPr>
-          <w:lang w:val="es-419"/>
-        </w:rPr>
-      </w:pPr>
-    </w:p>
-    <w:p>
-      <w:pPr>
-        <w:pStyle w:val="Prrafodelista"/>
-        <w:rPr>
-          <w:lang w:val="es-419"/>
-        </w:rPr>
-      </w:pPr>
-    </w:p>
-    <w:p>
-      <w:pPr>
-        <w:pStyle w:val="Prrafodelista"/>
-        <w:rPr>
-          <w:lang w:val="es-419"/>
-        </w:rPr>
-      </w:pPr>
-    </w:p>
-    <w:p>
-      <w:pPr>
-        <w:pStyle w:val="Prrafodelista"/>
-        <w:rPr>
-          <w:lang w:val="es-419"/>
-        </w:rPr>
-      </w:pPr>
     </w:p>
     <w:sectPr>
       <w:pgSz w:w="11906" w:h="16838"/>
@@ -8214,16 +9287,16 @@
     </w:lvl>
   </w:abstractNum>
   <w:abstractNum w:abstractNumId="3">
-    <w:nsid w:val="5EEB28BC"/>
+    <w:nsid w:val="5D647D1B"/>
     <w:multiLevelType w:val="hybridMultilevel"/>
-    <w:tmpl w:val="70201E30"/>
-    <w:lvl w:ilvl="0" w:tplc="BFFE07EE">
+    <w:tmpl w:val="B0A093DA"/>
+    <w:lvl w:ilvl="0" w:tplc="68FACE52">
       <w:start w:val="1"/>
       <w:numFmt w:val="decimal"/>
       <w:lvlText w:val="%1-"/>
       <w:lvlJc w:val="left"/>
       <w:pPr>
-        <w:ind w:left="720" w:hanging="360"/>
+        <w:ind w:left="1125" w:hanging="360"/>
       </w:pPr>
       <w:rPr>
         <w:rFonts w:hint="default"/>
@@ -8235,7 +9308,7 @@
       <w:lvlText w:val="%2."/>
       <w:lvlJc w:val="left"/>
       <w:pPr>
-        <w:ind w:left="1440" w:hanging="360"/>
+        <w:ind w:left="1845" w:hanging="360"/>
       </w:pPr>
     </w:lvl>
     <w:lvl w:ilvl="2" w:tplc="580A001B" w:tentative="1">
@@ -8244,7 +9317,7 @@
       <w:lvlText w:val="%3."/>
       <w:lvlJc w:val="right"/>
       <w:pPr>
-        <w:ind w:left="2160" w:hanging="180"/>
+        <w:ind w:left="2565" w:hanging="180"/>
       </w:pPr>
     </w:lvl>
     <w:lvl w:ilvl="3" w:tplc="580A000F" w:tentative="1">
@@ -8253,7 +9326,7 @@
       <w:lvlText w:val="%4."/>
       <w:lvlJc w:val="left"/>
       <w:pPr>
-        <w:ind w:left="2880" w:hanging="360"/>
+        <w:ind w:left="3285" w:hanging="360"/>
       </w:pPr>
     </w:lvl>
     <w:lvl w:ilvl="4" w:tplc="580A0019" w:tentative="1">
@@ -8262,7 +9335,7 @@
       <w:lvlText w:val="%5."/>
       <w:lvlJc w:val="left"/>
       <w:pPr>
-        <w:ind w:left="3600" w:hanging="360"/>
+        <w:ind w:left="4005" w:hanging="360"/>
       </w:pPr>
     </w:lvl>
     <w:lvl w:ilvl="5" w:tplc="580A001B" w:tentative="1">
@@ -8271,7 +9344,7 @@
       <w:lvlText w:val="%6."/>
       <w:lvlJc w:val="right"/>
       <w:pPr>
-        <w:ind w:left="4320" w:hanging="180"/>
+        <w:ind w:left="4725" w:hanging="180"/>
       </w:pPr>
     </w:lvl>
     <w:lvl w:ilvl="6" w:tplc="580A000F" w:tentative="1">
@@ -8280,7 +9353,7 @@
       <w:lvlText w:val="%7."/>
       <w:lvlJc w:val="left"/>
       <w:pPr>
-        <w:ind w:left="5040" w:hanging="360"/>
+        <w:ind w:left="5445" w:hanging="360"/>
       </w:pPr>
     </w:lvl>
     <w:lvl w:ilvl="7" w:tplc="580A0019" w:tentative="1">
@@ -8289,7 +9362,7 @@
       <w:lvlText w:val="%8."/>
       <w:lvlJc w:val="left"/>
       <w:pPr>
-        <w:ind w:left="5760" w:hanging="360"/>
+        <w:ind w:left="6165" w:hanging="360"/>
       </w:pPr>
     </w:lvl>
     <w:lvl w:ilvl="8" w:tplc="580A001B" w:tentative="1">
@@ -8298,15 +9371,15 @@
       <w:lvlText w:val="%9."/>
       <w:lvlJc w:val="right"/>
       <w:pPr>
-        <w:ind w:left="6480" w:hanging="180"/>
+        <w:ind w:left="6885" w:hanging="180"/>
       </w:pPr>
     </w:lvl>
   </w:abstractNum>
   <w:abstractNum w:abstractNumId="4">
-    <w:nsid w:val="65CF0989"/>
+    <w:nsid w:val="5EEB28BC"/>
     <w:multiLevelType w:val="hybridMultilevel"/>
-    <w:tmpl w:val="9FE250A0"/>
-    <w:lvl w:ilvl="0" w:tplc="21D2E3EE">
+    <w:tmpl w:val="70201E30"/>
+    <w:lvl w:ilvl="0" w:tplc="BFFE07EE">
       <w:start w:val="1"/>
       <w:numFmt w:val="decimal"/>
       <w:lvlText w:val="%1-"/>
@@ -8392,10 +9465,10 @@
     </w:lvl>
   </w:abstractNum>
   <w:abstractNum w:abstractNumId="5">
-    <w:nsid w:val="78F94278"/>
+    <w:nsid w:val="65CF0989"/>
     <w:multiLevelType w:val="hybridMultilevel"/>
-    <w:tmpl w:val="F8B02D1A"/>
-    <w:lvl w:ilvl="0" w:tplc="E26E221E">
+    <w:tmpl w:val="9FE250A0"/>
+    <w:lvl w:ilvl="0" w:tplc="21D2E3EE">
       <w:start w:val="1"/>
       <w:numFmt w:val="decimal"/>
       <w:lvlText w:val="%1-"/>
@@ -8480,11 +9553,189 @@
       </w:pPr>
     </w:lvl>
   </w:abstractNum>
+  <w:abstractNum w:abstractNumId="6">
+    <w:nsid w:val="78F94278"/>
+    <w:multiLevelType w:val="hybridMultilevel"/>
+    <w:tmpl w:val="F8B02D1A"/>
+    <w:lvl w:ilvl="0" w:tplc="E26E221E">
+      <w:start w:val="1"/>
+      <w:numFmt w:val="decimal"/>
+      <w:lvlText w:val="%1-"/>
+      <w:lvlJc w:val="left"/>
+      <w:pPr>
+        <w:ind w:left="720" w:hanging="360"/>
+      </w:pPr>
+      <w:rPr>
+        <w:rFonts w:hint="default"/>
+      </w:rPr>
+    </w:lvl>
+    <w:lvl w:ilvl="1" w:tplc="580A0019" w:tentative="1">
+      <w:start w:val="1"/>
+      <w:numFmt w:val="lowerLetter"/>
+      <w:lvlText w:val="%2."/>
+      <w:lvlJc w:val="left"/>
+      <w:pPr>
+        <w:ind w:left="1440" w:hanging="360"/>
+      </w:pPr>
+    </w:lvl>
+    <w:lvl w:ilvl="2" w:tplc="580A001B" w:tentative="1">
+      <w:start w:val="1"/>
+      <w:numFmt w:val="lowerRoman"/>
+      <w:lvlText w:val="%3."/>
+      <w:lvlJc w:val="right"/>
+      <w:pPr>
+        <w:ind w:left="2160" w:hanging="180"/>
+      </w:pPr>
+    </w:lvl>
+    <w:lvl w:ilvl="3" w:tplc="580A000F" w:tentative="1">
+      <w:start w:val="1"/>
+      <w:numFmt w:val="decimal"/>
+      <w:lvlText w:val="%4."/>
+      <w:lvlJc w:val="left"/>
+      <w:pPr>
+        <w:ind w:left="2880" w:hanging="360"/>
+      </w:pPr>
+    </w:lvl>
+    <w:lvl w:ilvl="4" w:tplc="580A0019" w:tentative="1">
+      <w:start w:val="1"/>
+      <w:numFmt w:val="lowerLetter"/>
+      <w:lvlText w:val="%5."/>
+      <w:lvlJc w:val="left"/>
+      <w:pPr>
+        <w:ind w:left="3600" w:hanging="360"/>
+      </w:pPr>
+    </w:lvl>
+    <w:lvl w:ilvl="5" w:tplc="580A001B" w:tentative="1">
+      <w:start w:val="1"/>
+      <w:numFmt w:val="lowerRoman"/>
+      <w:lvlText w:val="%6."/>
+      <w:lvlJc w:val="right"/>
+      <w:pPr>
+        <w:ind w:left="4320" w:hanging="180"/>
+      </w:pPr>
+    </w:lvl>
+    <w:lvl w:ilvl="6" w:tplc="580A000F" w:tentative="1">
+      <w:start w:val="1"/>
+      <w:numFmt w:val="decimal"/>
+      <w:lvlText w:val="%7."/>
+      <w:lvlJc w:val="left"/>
+      <w:pPr>
+        <w:ind w:left="5040" w:hanging="360"/>
+      </w:pPr>
+    </w:lvl>
+    <w:lvl w:ilvl="7" w:tplc="580A0019" w:tentative="1">
+      <w:start w:val="1"/>
+      <w:numFmt w:val="lowerLetter"/>
+      <w:lvlText w:val="%8."/>
+      <w:lvlJc w:val="left"/>
+      <w:pPr>
+        <w:ind w:left="5760" w:hanging="360"/>
+      </w:pPr>
+    </w:lvl>
+    <w:lvl w:ilvl="8" w:tplc="580A001B" w:tentative="1">
+      <w:start w:val="1"/>
+      <w:numFmt w:val="lowerRoman"/>
+      <w:lvlText w:val="%9."/>
+      <w:lvlJc w:val="right"/>
+      <w:pPr>
+        <w:ind w:left="6480" w:hanging="180"/>
+      </w:pPr>
+    </w:lvl>
+  </w:abstractNum>
+  <w:abstractNum w:abstractNumId="7">
+    <w:nsid w:val="7F053A50"/>
+    <w:multiLevelType w:val="hybridMultilevel"/>
+    <w:tmpl w:val="B79ED53C"/>
+    <w:lvl w:ilvl="0" w:tplc="E26E221E">
+      <w:start w:val="1"/>
+      <w:numFmt w:val="decimal"/>
+      <w:lvlText w:val="%1-"/>
+      <w:lvlJc w:val="left"/>
+      <w:pPr>
+        <w:ind w:left="720" w:hanging="360"/>
+      </w:pPr>
+      <w:rPr>
+        <w:rFonts w:hint="default"/>
+      </w:rPr>
+    </w:lvl>
+    <w:lvl w:ilvl="1" w:tplc="580A0019" w:tentative="1">
+      <w:start w:val="1"/>
+      <w:numFmt w:val="lowerLetter"/>
+      <w:lvlText w:val="%2."/>
+      <w:lvlJc w:val="left"/>
+      <w:pPr>
+        <w:ind w:left="1440" w:hanging="360"/>
+      </w:pPr>
+    </w:lvl>
+    <w:lvl w:ilvl="2" w:tplc="580A001B" w:tentative="1">
+      <w:start w:val="1"/>
+      <w:numFmt w:val="lowerRoman"/>
+      <w:lvlText w:val="%3."/>
+      <w:lvlJc w:val="right"/>
+      <w:pPr>
+        <w:ind w:left="2160" w:hanging="180"/>
+      </w:pPr>
+    </w:lvl>
+    <w:lvl w:ilvl="3" w:tplc="580A000F" w:tentative="1">
+      <w:start w:val="1"/>
+      <w:numFmt w:val="decimal"/>
+      <w:lvlText w:val="%4."/>
+      <w:lvlJc w:val="left"/>
+      <w:pPr>
+        <w:ind w:left="2880" w:hanging="360"/>
+      </w:pPr>
+    </w:lvl>
+    <w:lvl w:ilvl="4" w:tplc="580A0019" w:tentative="1">
+      <w:start w:val="1"/>
+      <w:numFmt w:val="lowerLetter"/>
+      <w:lvlText w:val="%5."/>
+      <w:lvlJc w:val="left"/>
+      <w:pPr>
+        <w:ind w:left="3600" w:hanging="360"/>
+      </w:pPr>
+    </w:lvl>
+    <w:lvl w:ilvl="5" w:tplc="580A001B" w:tentative="1">
+      <w:start w:val="1"/>
+      <w:numFmt w:val="lowerRoman"/>
+      <w:lvlText w:val="%6."/>
+      <w:lvlJc w:val="right"/>
+      <w:pPr>
+        <w:ind w:left="4320" w:hanging="180"/>
+      </w:pPr>
+    </w:lvl>
+    <w:lvl w:ilvl="6" w:tplc="580A000F" w:tentative="1">
+      <w:start w:val="1"/>
+      <w:numFmt w:val="decimal"/>
+      <w:lvlText w:val="%7."/>
+      <w:lvlJc w:val="left"/>
+      <w:pPr>
+        <w:ind w:left="5040" w:hanging="360"/>
+      </w:pPr>
+    </w:lvl>
+    <w:lvl w:ilvl="7" w:tplc="580A0019" w:tentative="1">
+      <w:start w:val="1"/>
+      <w:numFmt w:val="lowerLetter"/>
+      <w:lvlText w:val="%8."/>
+      <w:lvlJc w:val="left"/>
+      <w:pPr>
+        <w:ind w:left="5760" w:hanging="360"/>
+      </w:pPr>
+    </w:lvl>
+    <w:lvl w:ilvl="8" w:tplc="580A001B" w:tentative="1">
+      <w:start w:val="1"/>
+      <w:numFmt w:val="lowerRoman"/>
+      <w:lvlText w:val="%9."/>
+      <w:lvlJc w:val="right"/>
+      <w:pPr>
+        <w:ind w:left="6480" w:hanging="180"/>
+      </w:pPr>
+    </w:lvl>
+  </w:abstractNum>
   <w:num w:numId="1">
-    <w:abstractNumId w:val="4"/>
+    <w:abstractNumId w:val="5"/>
   </w:num>
   <w:num w:numId="2">
-    <w:abstractNumId w:val="3"/>
+    <w:abstractNumId w:val="4"/>
   </w:num>
   <w:num w:numId="3">
     <w:abstractNumId w:val="2"/>
@@ -8496,7 +9747,13 @@
     <w:abstractNumId w:val="0"/>
   </w:num>
   <w:num w:numId="6">
-    <w:abstractNumId w:val="5"/>
+    <w:abstractNumId w:val="6"/>
+  </w:num>
+  <w:num w:numId="7">
+    <w:abstractNumId w:val="3"/>
+  </w:num>
+  <w:num w:numId="8">
+    <w:abstractNumId w:val="7"/>
   </w:num>
 </w:numbering>
 </file>

</xml_diff>

<commit_message>
se agrega manejo de ramas
</commit_message>
<xml_diff>
--- a/Comandos.docx
+++ b/Comandos.docx
@@ -7863,76 +7863,1149 @@
         </w:rPr>
         <w:t>, es importante hacer una rama de la versión ma´s reciente, en este caso del master</w:t>
       </w:r>
+    </w:p>
+    <w:p>
+      <w:pPr>
+        <w:pStyle w:val="Prrafodelista"/>
+        <w:rPr>
+          <w:lang w:val="es-419"/>
+        </w:rPr>
+      </w:pPr>
+      <w:r>
+        <w:rPr>
+          <w:lang w:val="es-419"/>
+        </w:rPr>
+        <w:t>Git checkout master</w:t>
+      </w:r>
+    </w:p>
+    <w:p>
+      <w:pPr>
+        <w:pStyle w:val="Prrafodelista"/>
+        <w:numPr>
+          <w:ilvl w:val="0"/>
+          <w:numId w:val="6"/>
+        </w:numPr>
+        <w:rPr>
+          <w:lang w:val="es-419"/>
+        </w:rPr>
+      </w:pPr>
+      <w:r>
+        <w:rPr>
+          <w:lang w:val="es-419"/>
+        </w:rPr>
+        <w:t>Se crean dos ramas nuevas</w:t>
+      </w:r>
+    </w:p>
+    <w:p>
+      <w:pPr>
+        <w:pStyle w:val="Prrafodelista"/>
+        <w:rPr>
+          <w:highlight w:val="yellow"/>
+          <w:lang w:val="es-419"/>
+        </w:rPr>
+      </w:pPr>
+      <w:r>
+        <w:rPr>
+          <w:highlight w:val="yellow"/>
+          <w:lang w:val="es-419"/>
+        </w:rPr>
+        <w:lastRenderedPageBreak/>
+        <w:t>Git branch header</w:t>
+      </w:r>
+    </w:p>
+    <w:p>
+      <w:pPr>
+        <w:pStyle w:val="Prrafodelista"/>
+        <w:rPr>
+          <w:lang w:val="es-419"/>
+        </w:rPr>
+      </w:pPr>
+      <w:r>
+        <w:rPr>
+          <w:highlight w:val="yellow"/>
+          <w:lang w:val="es-419"/>
+        </w:rPr>
+        <w:t>Git branch footer</w:t>
+      </w:r>
+    </w:p>
+    <w:p>
+      <w:pPr>
+        <w:pStyle w:val="Prrafodelista"/>
+        <w:rPr>
+          <w:lang w:val="es-419"/>
+        </w:rPr>
+      </w:pPr>
+    </w:p>
+    <w:p>
+      <w:pPr>
+        <w:pStyle w:val="Prrafodelista"/>
+        <w:numPr>
+          <w:ilvl w:val="0"/>
+          <w:numId w:val="6"/>
+        </w:numPr>
+        <w:rPr>
+          <w:lang w:val="es-419"/>
+        </w:rPr>
+      </w:pPr>
+      <w:r>
+        <w:rPr>
+          <w:lang w:val="es-419"/>
+        </w:rPr>
+        <w:t>Enviar las nuevas ramas local al repositorio web</w:t>
+      </w:r>
+    </w:p>
+    <w:p>
+      <w:pPr>
+        <w:pStyle w:val="Prrafodelista"/>
+        <w:rPr>
+          <w:lang w:val="en-US"/>
+        </w:rPr>
+      </w:pPr>
+      <w:proofErr w:type="spellStart"/>
+      <w:r>
+        <w:rPr>
+          <w:lang w:val="en-US"/>
+        </w:rPr>
+        <w:t>Git</w:t>
+      </w:r>
+      <w:proofErr w:type="spellEnd"/>
+      <w:r>
+        <w:rPr>
+          <w:lang w:val="en-US"/>
+        </w:rPr>
+        <w:t xml:space="preserve"> push origin header</w:t>
+      </w:r>
+    </w:p>
+    <w:p>
+      <w:pPr>
+        <w:pStyle w:val="Prrafodelista"/>
+        <w:rPr>
+          <w:lang w:val="en-US"/>
+        </w:rPr>
+      </w:pPr>
+      <w:proofErr w:type="spellStart"/>
+      <w:r>
+        <w:rPr>
+          <w:lang w:val="en-US"/>
+        </w:rPr>
+        <w:t>Git</w:t>
+      </w:r>
+      <w:proofErr w:type="spellEnd"/>
+      <w:r>
+        <w:rPr>
+          <w:lang w:val="en-US"/>
+        </w:rPr>
+        <w:t xml:space="preserve"> push origin footer</w:t>
+      </w:r>
+    </w:p>
+    <w:p>
+      <w:pPr>
+        <w:pStyle w:val="Prrafodelista"/>
+        <w:rPr>
+          <w:lang w:val="es-419"/>
+        </w:rPr>
+      </w:pPr>
+    </w:p>
+    <w:p>
+      <w:pPr>
+        <w:pStyle w:val="Ttulo3"/>
+      </w:pPr>
+      <w:r>
+        <w:t xml:space="preserve">Configurar múltiples colaboradores en un repositorio de </w:t>
+      </w:r>
+      <w:proofErr w:type="spellStart"/>
+      <w:r>
+        <w:t>GitHub</w:t>
+      </w:r>
+      <w:proofErr w:type="spellEnd"/>
+    </w:p>
+    <w:p>
+      <w:pPr>
+        <w:pStyle w:val="Prrafodelista"/>
+        <w:rPr>
+          <w:lang w:val="es-419"/>
+        </w:rPr>
+      </w:pPr>
+    </w:p>
+    <w:p>
+      <w:pPr>
+        <w:pStyle w:val="Prrafodelista"/>
+        <w:numPr>
+          <w:ilvl w:val="0"/>
+          <w:numId w:val="7"/>
+        </w:numPr>
+        <w:rPr>
+          <w:lang w:val="es-419"/>
+        </w:rPr>
+      </w:pPr>
+      <w:r>
+        <w:rPr>
+          <w:lang w:val="es-419"/>
+        </w:rPr>
+        <w:t>Crear en el repositorio local del nuevo integrante una carpeta, l acual puede ser el mismo nombre del proyecto que ya se está trabajando</w:t>
+      </w:r>
+    </w:p>
+    <w:p>
+      <w:pPr>
+        <w:pStyle w:val="Prrafodelista"/>
+        <w:numPr>
+          <w:ilvl w:val="0"/>
+          <w:numId w:val="7"/>
+        </w:numPr>
+        <w:rPr>
+          <w:lang w:val="es-419"/>
+        </w:rPr>
+      </w:pPr>
+      <w:r>
+        <w:rPr>
+          <w:lang w:val="es-419"/>
+        </w:rPr>
+        <w:t>Ir al master y clonar el repositorio que se va a trabajar, en este caso el master, ya que contiene las ultimas actualizaciones del proyecto, por  https</w:t>
+      </w:r>
+    </w:p>
+    <w:p>
+      <w:pPr>
+        <w:pStyle w:val="Prrafodelista"/>
+        <w:numPr>
+          <w:ilvl w:val="0"/>
+          <w:numId w:val="7"/>
+        </w:numPr>
+        <w:rPr>
+          <w:lang w:val="es-419"/>
+        </w:rPr>
+      </w:pPr>
+      <w:r>
+        <w:rPr>
+          <w:lang w:val="es-419"/>
+        </w:rPr>
+        <w:t>Solo en este caso va a pocer clonar, no va a poder enviar o hacer push</w:t>
+      </w:r>
+    </w:p>
+    <w:p>
+      <w:pPr>
+        <w:pStyle w:val="Prrafodelista"/>
+        <w:ind w:left="1125"/>
+        <w:rPr>
+          <w:lang w:val="es-419"/>
+        </w:rPr>
+      </w:pPr>
+      <w:r>
+        <w:rPr>
+          <w:highlight w:val="yellow"/>
+          <w:lang w:val="es-419"/>
+        </w:rPr>
+        <w:t>Git clone urldelrepositorio</w:t>
+      </w:r>
+    </w:p>
+    <w:p>
+      <w:pPr>
+        <w:pStyle w:val="Prrafodelista"/>
+        <w:ind w:left="1125"/>
+        <w:rPr>
+          <w:lang w:val="es-419"/>
+        </w:rPr>
+      </w:pPr>
+    </w:p>
+    <w:p>
+      <w:pPr>
+        <w:pStyle w:val="Prrafodelista"/>
+        <w:numPr>
+          <w:ilvl w:val="0"/>
+          <w:numId w:val="7"/>
+        </w:numPr>
+        <w:rPr>
+          <w:lang w:val="es-419"/>
+        </w:rPr>
+      </w:pPr>
+      <w:r>
+        <w:rPr>
+          <w:lang w:val="es-419"/>
+        </w:rPr>
+        <w:t>Realizar el primer commit</w:t>
+      </w:r>
+    </w:p>
+    <w:p>
+      <w:pPr>
+        <w:pStyle w:val="Prrafodelista"/>
+        <w:ind w:left="1125"/>
+        <w:rPr>
+          <w:lang w:val="es-419"/>
+        </w:rPr>
+      </w:pPr>
+      <w:r>
+        <w:rPr>
+          <w:highlight w:val="yellow"/>
+          <w:lang w:val="es-419"/>
+        </w:rPr>
+        <w:t>Git commit –m “Se inicial el repositorio del proyecto en local”</w:t>
+      </w:r>
+    </w:p>
+    <w:p>
+      <w:pPr>
+        <w:pStyle w:val="Prrafodelista"/>
+        <w:numPr>
+          <w:ilvl w:val="0"/>
+          <w:numId w:val="7"/>
+        </w:numPr>
+        <w:rPr>
+          <w:lang w:val="es-419"/>
+        </w:rPr>
+      </w:pPr>
+      <w:r>
+        <w:rPr>
+          <w:lang w:val="es-419"/>
+        </w:rPr>
+        <w:t>Traer los cambios que se han realizado de master</w:t>
+      </w:r>
+    </w:p>
+    <w:p>
+      <w:pPr>
+        <w:pStyle w:val="Prrafodelista"/>
+        <w:ind w:left="1125"/>
+        <w:rPr>
+          <w:lang w:val="es-419"/>
+        </w:rPr>
+      </w:pPr>
+      <w:r>
+        <w:rPr>
+          <w:lang w:val="es-419"/>
+        </w:rPr>
+        <w:t>Git pull origin master/main</w:t>
+      </w:r>
+    </w:p>
+    <w:p>
+      <w:pPr>
+        <w:pStyle w:val="Prrafodelista"/>
+        <w:numPr>
+          <w:ilvl w:val="0"/>
+          <w:numId w:val="7"/>
+        </w:numPr>
+        <w:rPr>
+          <w:lang w:val="es-419"/>
+        </w:rPr>
+      </w:pPr>
+      <w:r>
+        <w:rPr>
+          <w:lang w:val="es-419"/>
+        </w:rPr>
+        <w:t>Si se realiza un push no va a poder subir</w:t>
+      </w:r>
+    </w:p>
+    <w:p>
+      <w:pPr>
+        <w:pStyle w:val="Prrafodelista"/>
+        <w:numPr>
+          <w:ilvl w:val="0"/>
+          <w:numId w:val="7"/>
+        </w:numPr>
+        <w:rPr>
+          <w:lang w:val="es-419"/>
+        </w:rPr>
+      </w:pPr>
+      <w:r>
+        <w:rPr>
+          <w:lang w:val="es-419"/>
+        </w:rPr>
+        <w:t>Se debe agregar desde los setting del repositorio</w:t>
+      </w:r>
+    </w:p>
+    <w:p>
+      <w:pPr>
+        <w:pStyle w:val="Prrafodelista"/>
+        <w:ind w:left="1125"/>
+        <w:rPr>
+          <w:lang w:val="es-419"/>
+        </w:rPr>
+      </w:pPr>
+      <w:r>
+        <w:rPr>
+          <w:noProof/>
+          <w:lang w:val="es-419" w:eastAsia="es-419"/>
+        </w:rPr>
+        <w:drawing>
+          <wp:inline distT="0" distB="0" distL="0" distR="0" wp14:anchorId="5F5BFC95" wp14:editId="13400CA2">
+            <wp:extent cx="5400040" cy="2787393"/>
+            <wp:effectExtent l="0" t="0" r="0" b="0"/>
+            <wp:docPr id="40" name="Imagen 40"/>
+            <wp:cNvGraphicFramePr>
+              <a:graphicFrameLocks xmlns:a="http://schemas.openxmlformats.org/drawingml/2006/main" noChangeAspect="1"/>
+            </wp:cNvGraphicFramePr>
+            <a:graphic xmlns:a="http://schemas.openxmlformats.org/drawingml/2006/main">
+              <a:graphicData uri="http://schemas.openxmlformats.org/drawingml/2006/picture">
+                <pic:pic xmlns:pic="http://schemas.openxmlformats.org/drawingml/2006/picture">
+                  <pic:nvPicPr>
+                    <pic:cNvPr id="0" name=""/>
+                    <pic:cNvPicPr/>
+                  </pic:nvPicPr>
+                  <pic:blipFill>
+                    <a:blip r:embed="rId47"/>
+                    <a:stretch>
+                      <a:fillRect/>
+                    </a:stretch>
+                  </pic:blipFill>
+                  <pic:spPr>
+                    <a:xfrm>
+                      <a:off x="0" y="0"/>
+                      <a:ext cx="5400040" cy="2787393"/>
+                    </a:xfrm>
+                    <a:prstGeom prst="rect">
+                      <a:avLst/>
+                    </a:prstGeom>
+                  </pic:spPr>
+                </pic:pic>
+              </a:graphicData>
+            </a:graphic>
+          </wp:inline>
+        </w:drawing>
+      </w:r>
+    </w:p>
+    <w:p>
+      <w:pPr>
+        <w:pStyle w:val="Prrafodelista"/>
+        <w:ind w:left="1125"/>
+        <w:rPr>
+          <w:lang w:val="es-419"/>
+        </w:rPr>
+      </w:pPr>
+    </w:p>
+    <w:p>
+      <w:pPr>
+        <w:pStyle w:val="Prrafodelista"/>
+        <w:ind w:left="1125"/>
+        <w:jc w:val="center"/>
+        <w:rPr>
+          <w:lang w:val="es-419"/>
+        </w:rPr>
+      </w:pPr>
+      <w:r>
+        <w:rPr>
+          <w:noProof/>
+          <w:lang w:val="es-419" w:eastAsia="es-419"/>
+        </w:rPr>
+        <w:lastRenderedPageBreak/>
+        <w:drawing>
+          <wp:inline distT="0" distB="0" distL="0" distR="0" wp14:anchorId="60174AC8" wp14:editId="6F566250">
+            <wp:extent cx="5400040" cy="3389231"/>
+            <wp:effectExtent l="0" t="0" r="0" b="1905"/>
+            <wp:docPr id="41" name="Imagen 41"/>
+            <wp:cNvGraphicFramePr>
+              <a:graphicFrameLocks xmlns:a="http://schemas.openxmlformats.org/drawingml/2006/main" noChangeAspect="1"/>
+            </wp:cNvGraphicFramePr>
+            <a:graphic xmlns:a="http://schemas.openxmlformats.org/drawingml/2006/main">
+              <a:graphicData uri="http://schemas.openxmlformats.org/drawingml/2006/picture">
+                <pic:pic xmlns:pic="http://schemas.openxmlformats.org/drawingml/2006/picture">
+                  <pic:nvPicPr>
+                    <pic:cNvPr id="0" name=""/>
+                    <pic:cNvPicPr/>
+                  </pic:nvPicPr>
+                  <pic:blipFill>
+                    <a:blip r:embed="rId48"/>
+                    <a:stretch>
+                      <a:fillRect/>
+                    </a:stretch>
+                  </pic:blipFill>
+                  <pic:spPr>
+                    <a:xfrm>
+                      <a:off x="0" y="0"/>
+                      <a:ext cx="5400040" cy="3389231"/>
+                    </a:xfrm>
+                    <a:prstGeom prst="rect">
+                      <a:avLst/>
+                    </a:prstGeom>
+                  </pic:spPr>
+                </pic:pic>
+              </a:graphicData>
+            </a:graphic>
+          </wp:inline>
+        </w:drawing>
+      </w:r>
+    </w:p>
+    <w:p>
+      <w:pPr>
+        <w:pStyle w:val="Prrafodelista"/>
+        <w:ind w:left="1125"/>
+        <w:rPr>
+          <w:lang w:val="es-419"/>
+        </w:rPr>
+      </w:pPr>
+      <w:r>
+        <w:rPr>
+          <w:noProof/>
+          <w:lang w:val="es-419" w:eastAsia="es-419"/>
+        </w:rPr>
+        <w:drawing>
+          <wp:inline distT="0" distB="0" distL="0" distR="0" wp14:anchorId="3E903805" wp14:editId="3BF827D9">
+            <wp:extent cx="5400040" cy="2995134"/>
+            <wp:effectExtent l="0" t="0" r="0" b="0"/>
+            <wp:docPr id="42" name="Imagen 42"/>
+            <wp:cNvGraphicFramePr>
+              <a:graphicFrameLocks xmlns:a="http://schemas.openxmlformats.org/drawingml/2006/main" noChangeAspect="1"/>
+            </wp:cNvGraphicFramePr>
+            <a:graphic xmlns:a="http://schemas.openxmlformats.org/drawingml/2006/main">
+              <a:graphicData uri="http://schemas.openxmlformats.org/drawingml/2006/picture">
+                <pic:pic xmlns:pic="http://schemas.openxmlformats.org/drawingml/2006/picture">
+                  <pic:nvPicPr>
+                    <pic:cNvPr id="0" name=""/>
+                    <pic:cNvPicPr/>
+                  </pic:nvPicPr>
+                  <pic:blipFill>
+                    <a:blip r:embed="rId49"/>
+                    <a:stretch>
+                      <a:fillRect/>
+                    </a:stretch>
+                  </pic:blipFill>
+                  <pic:spPr>
+                    <a:xfrm>
+                      <a:off x="0" y="0"/>
+                      <a:ext cx="5400040" cy="2995134"/>
+                    </a:xfrm>
+                    <a:prstGeom prst="rect">
+                      <a:avLst/>
+                    </a:prstGeom>
+                  </pic:spPr>
+                </pic:pic>
+              </a:graphicData>
+            </a:graphic>
+          </wp:inline>
+        </w:drawing>
+      </w:r>
+    </w:p>
+    <w:p>
+      <w:pPr>
+        <w:pStyle w:val="Prrafodelista"/>
+        <w:ind w:left="1125"/>
+        <w:rPr>
+          <w:lang w:val="es-419"/>
+        </w:rPr>
+      </w:pPr>
+    </w:p>
+    <w:p>
+      <w:pPr>
+        <w:pStyle w:val="Prrafodelista"/>
+        <w:rPr>
+          <w:lang w:val="es-419"/>
+        </w:rPr>
+      </w:pPr>
+    </w:p>
+    <w:p>
+      <w:pPr>
+        <w:pStyle w:val="Prrafodelista"/>
+        <w:rPr>
+          <w:lang w:val="es-419"/>
+        </w:rPr>
+      </w:pPr>
+    </w:p>
+    <w:p>
+      <w:pPr>
+        <w:pStyle w:val="Prrafodelista"/>
+        <w:rPr>
+          <w:lang w:val="es-419"/>
+        </w:rPr>
+      </w:pPr>
+    </w:p>
+    <w:p>
+      <w:pPr>
+        <w:pStyle w:val="Prrafodelista"/>
+        <w:rPr>
+          <w:lang w:val="es-419"/>
+        </w:rPr>
+      </w:pPr>
+      <w:r>
+        <w:rPr>
+          <w:noProof/>
+          <w:lang w:val="es-419" w:eastAsia="es-419"/>
+        </w:rPr>
+        <w:lastRenderedPageBreak/>
+        <w:drawing>
+          <wp:inline distT="0" distB="0" distL="0" distR="0" wp14:anchorId="16769F94" wp14:editId="7A36E5BF">
+            <wp:extent cx="5400040" cy="2386576"/>
+            <wp:effectExtent l="0" t="0" r="0" b="0"/>
+            <wp:docPr id="43" name="Imagen 43"/>
+            <wp:cNvGraphicFramePr>
+              <a:graphicFrameLocks xmlns:a="http://schemas.openxmlformats.org/drawingml/2006/main" noChangeAspect="1"/>
+            </wp:cNvGraphicFramePr>
+            <a:graphic xmlns:a="http://schemas.openxmlformats.org/drawingml/2006/main">
+              <a:graphicData uri="http://schemas.openxmlformats.org/drawingml/2006/picture">
+                <pic:pic xmlns:pic="http://schemas.openxmlformats.org/drawingml/2006/picture">
+                  <pic:nvPicPr>
+                    <pic:cNvPr id="0" name=""/>
+                    <pic:cNvPicPr/>
+                  </pic:nvPicPr>
+                  <pic:blipFill>
+                    <a:blip r:embed="rId50"/>
+                    <a:stretch>
+                      <a:fillRect/>
+                    </a:stretch>
+                  </pic:blipFill>
+                  <pic:spPr>
+                    <a:xfrm>
+                      <a:off x="0" y="0"/>
+                      <a:ext cx="5400040" cy="2386576"/>
+                    </a:xfrm>
+                    <a:prstGeom prst="rect">
+                      <a:avLst/>
+                    </a:prstGeom>
+                  </pic:spPr>
+                </pic:pic>
+              </a:graphicData>
+            </a:graphic>
+          </wp:inline>
+        </w:drawing>
+      </w:r>
+    </w:p>
+    <w:p>
+      <w:pPr>
+        <w:pStyle w:val="Prrafodelista"/>
+        <w:rPr>
+          <w:lang w:val="es-419"/>
+        </w:rPr>
+      </w:pPr>
+      <w:r>
+        <w:rPr>
+          <w:lang w:val="es-419"/>
+        </w:rPr>
+        <w:t xml:space="preserve">Si no cuenta con una cuenta publica el nuevo colaborador debe </w:t>
+      </w:r>
+      <w:r>
+        <w:rPr>
+          <w:lang w:val="es-419"/>
+        </w:rPr>
+        <w:t>tener un mail publico</w:t>
+      </w:r>
+      <w:r>
+        <w:rPr>
+          <w:lang w:val="es-419"/>
+        </w:rPr>
+        <w:t xml:space="preserve"> o puede ser con su usuario</w:t>
+      </w:r>
+    </w:p>
+    <w:p>
+      <w:pPr>
+        <w:pStyle w:val="Prrafodelista"/>
+        <w:rPr>
+          <w:lang w:val="es-419"/>
+        </w:rPr>
+      </w:pPr>
+    </w:p>
+    <w:p>
+      <w:pPr>
+        <w:pStyle w:val="Prrafodelista"/>
+        <w:rPr>
+          <w:lang w:val="es-419"/>
+        </w:rPr>
+      </w:pPr>
+      <w:r>
+        <w:rPr>
+          <w:lang w:val="es-419"/>
+        </w:rPr>
+        <w:t>Se envía una inviatacion por github</w:t>
+      </w:r>
+    </w:p>
+    <w:p>
+      <w:pPr>
+        <w:pStyle w:val="Prrafodelista"/>
+        <w:rPr>
+          <w:lang w:val="es-419"/>
+        </w:rPr>
+      </w:pPr>
+    </w:p>
+    <w:p>
+      <w:pPr>
+        <w:pStyle w:val="Prrafodelista"/>
+        <w:rPr>
+          <w:lang w:val="es-419"/>
+        </w:rPr>
+      </w:pPr>
+      <w:r>
+        <w:rPr>
+          <w:lang w:val="es-419"/>
+        </w:rPr>
+        <w:t>Una vez se tenga los permisos se puede hacer push desde el repositorio local</w:t>
+      </w:r>
+    </w:p>
+    <w:p>
+      <w:pPr>
+        <w:pStyle w:val="Prrafodelista"/>
+        <w:rPr>
+          <w:lang w:val="es-419"/>
+        </w:rPr>
+      </w:pPr>
+    </w:p>
+    <w:p>
+      <w:pPr>
+        <w:pStyle w:val="Prrafodelista"/>
+        <w:numPr>
+          <w:ilvl w:val="0"/>
+          <w:numId w:val="7"/>
+        </w:numPr>
+        <w:rPr>
+          <w:lang w:val="es-419"/>
+        </w:rPr>
+      </w:pPr>
+      <w:r>
+        <w:rPr>
+          <w:lang w:val="es-419"/>
+        </w:rPr>
+        <w:t>Hacer nuevamente pull desde el master</w:t>
+      </w:r>
+    </w:p>
+    <w:p>
+      <w:pPr>
+        <w:pStyle w:val="Prrafodelista"/>
+        <w:ind w:left="1125"/>
+        <w:rPr>
+          <w:lang w:val="es-419"/>
+        </w:rPr>
+      </w:pPr>
+      <w:r>
+        <w:rPr>
+          <w:highlight w:val="yellow"/>
+          <w:lang w:val="es-419"/>
+        </w:rPr>
+        <w:t>Git pull origin master</w:t>
+      </w:r>
+    </w:p>
+    <w:p>
+      <w:pPr>
+        <w:pStyle w:val="Prrafodelista"/>
+        <w:numPr>
+          <w:ilvl w:val="0"/>
+          <w:numId w:val="7"/>
+        </w:numPr>
+        <w:rPr>
+          <w:lang w:val="es-419"/>
+        </w:rPr>
+      </w:pPr>
+      <w:r>
+        <w:rPr>
+          <w:lang w:val="es-419"/>
+        </w:rPr>
+        <w:t>Hacer push al repositorio web, con este primer push solicitará credenciales, por lo que se debe enviar la llave publica ssh</w:t>
+      </w:r>
+    </w:p>
+    <w:p>
+      <w:pPr>
+        <w:pStyle w:val="Prrafodelista"/>
+        <w:ind w:left="1125"/>
+        <w:rPr>
+          <w:lang w:val="es-419"/>
+        </w:rPr>
+      </w:pPr>
+      <w:r>
+        <w:rPr>
+          <w:highlight w:val="yellow"/>
+          <w:lang w:val="es-419"/>
+        </w:rPr>
+        <w:t>Git push origin master</w:t>
+      </w:r>
+    </w:p>
+    <w:p>
+      <w:pPr>
+        <w:pStyle w:val="Prrafodelista"/>
+        <w:ind w:left="1125"/>
+        <w:rPr>
+          <w:lang w:val="es-419"/>
+        </w:rPr>
+      </w:pPr>
+    </w:p>
+    <w:p>
+      <w:pPr>
+        <w:pStyle w:val="Prrafodelista"/>
+        <w:rPr>
+          <w:lang w:val="es-419"/>
+        </w:rPr>
+      </w:pPr>
+      <w:r>
+        <w:rPr>
+          <w:noProof/>
+          <w:lang w:val="es-419" w:eastAsia="es-419"/>
+        </w:rPr>
+        <w:drawing>
+          <wp:inline distT="0" distB="0" distL="0" distR="0" wp14:anchorId="1D58E901" wp14:editId="08BD6119">
+            <wp:extent cx="5400040" cy="1565388"/>
+            <wp:effectExtent l="0" t="0" r="0" b="0"/>
+            <wp:docPr id="44" name="Imagen 44"/>
+            <wp:cNvGraphicFramePr>
+              <a:graphicFrameLocks xmlns:a="http://schemas.openxmlformats.org/drawingml/2006/main" noChangeAspect="1"/>
+            </wp:cNvGraphicFramePr>
+            <a:graphic xmlns:a="http://schemas.openxmlformats.org/drawingml/2006/main">
+              <a:graphicData uri="http://schemas.openxmlformats.org/drawingml/2006/picture">
+                <pic:pic xmlns:pic="http://schemas.openxmlformats.org/drawingml/2006/picture">
+                  <pic:nvPicPr>
+                    <pic:cNvPr id="0" name=""/>
+                    <pic:cNvPicPr/>
+                  </pic:nvPicPr>
+                  <pic:blipFill>
+                    <a:blip r:embed="rId51"/>
+                    <a:stretch>
+                      <a:fillRect/>
+                    </a:stretch>
+                  </pic:blipFill>
+                  <pic:spPr>
+                    <a:xfrm>
+                      <a:off x="0" y="0"/>
+                      <a:ext cx="5400040" cy="1565388"/>
+                    </a:xfrm>
+                    <a:prstGeom prst="rect">
+                      <a:avLst/>
+                    </a:prstGeom>
+                  </pic:spPr>
+                </pic:pic>
+              </a:graphicData>
+            </a:graphic>
+          </wp:inline>
+        </w:drawing>
+      </w:r>
+    </w:p>
+    <w:p>
+      <w:pPr>
+        <w:pStyle w:val="Prrafodelista"/>
+        <w:rPr>
+          <w:lang w:val="es-419"/>
+        </w:rPr>
+      </w:pPr>
+    </w:p>
+    <w:p>
+      <w:pPr>
+        <w:pStyle w:val="Prrafodelista"/>
+        <w:rPr>
+          <w:lang w:val="es-419"/>
+        </w:rPr>
+      </w:pPr>
+      <w:r>
+        <w:rPr>
+          <w:lang w:val="es-419"/>
+        </w:rPr>
+        <w:t>10 – como buena practicas no todos deben tener o subir los cambios a la rama master, debe haber un solo administrador de esta rama, todos los cambios deben ser hacia las ramas de desarrollo y el administrador tomar esos cambios</w:t>
+      </w:r>
+    </w:p>
+    <w:p>
+      <w:pPr>
+        <w:pStyle w:val="Prrafodelista"/>
+        <w:rPr>
+          <w:lang w:val="es-419"/>
+        </w:rPr>
+      </w:pPr>
+    </w:p>
+    <w:p>
+      <w:pPr>
+        <w:pStyle w:val="Prrafodelista"/>
+        <w:rPr>
+          <w:lang w:val="es-419"/>
+        </w:rPr>
+      </w:pPr>
+    </w:p>
+    <w:p>
+      <w:pPr>
+        <w:pStyle w:val="Prrafodelista"/>
+        <w:rPr>
+          <w:lang w:val="es-419"/>
+        </w:rPr>
+      </w:pPr>
+    </w:p>
+    <w:p>
+      <w:pPr>
+        <w:pStyle w:val="Prrafodelista"/>
+        <w:rPr>
+          <w:lang w:val="es-419"/>
+        </w:rPr>
+      </w:pPr>
+    </w:p>
+    <w:p>
+      <w:pPr>
+        <w:pStyle w:val="Prrafodelista"/>
+        <w:rPr>
+          <w:lang w:val="es-419"/>
+        </w:rPr>
+      </w:pPr>
+    </w:p>
+    <w:p>
+      <w:pPr>
+        <w:pStyle w:val="Prrafodelista"/>
+        <w:rPr>
+          <w:lang w:val="es-419"/>
+        </w:rPr>
+      </w:pPr>
+    </w:p>
+    <w:p>
+      <w:pPr>
+        <w:pStyle w:val="Prrafodelista"/>
+        <w:rPr>
+          <w:lang w:val="es-419"/>
+        </w:rPr>
+      </w:pPr>
+    </w:p>
+    <w:p>
+      <w:pPr>
+        <w:pStyle w:val="Ttulo3"/>
+      </w:pPr>
+      <w:r>
+        <w:lastRenderedPageBreak/>
+        <w:t xml:space="preserve">Flujo de trabajo profesional: Haciendo </w:t>
+      </w:r>
+      <w:proofErr w:type="spellStart"/>
+      <w:r>
+        <w:t>merge</w:t>
+      </w:r>
+      <w:proofErr w:type="spellEnd"/>
+      <w:r>
+        <w:t xml:space="preserve"> de ramas de desarrollo a master</w:t>
+      </w:r>
+    </w:p>
+    <w:p/>
+    <w:p>
+      <w:pPr>
+        <w:pStyle w:val="Prrafodelista"/>
+        <w:numPr>
+          <w:ilvl w:val="0"/>
+          <w:numId w:val="8"/>
+        </w:numPr>
+      </w:pPr>
+      <w:r>
+        <w:t xml:space="preserve">Trabajar en el </w:t>
+      </w:r>
+      <w:proofErr w:type="spellStart"/>
+      <w:r>
+        <w:t>header</w:t>
+      </w:r>
+      <w:proofErr w:type="spellEnd"/>
+      <w:r>
+        <w:t xml:space="preserve"> o cualquier rama</w:t>
+      </w:r>
+    </w:p>
+    <w:p>
+      <w:pPr>
+        <w:pStyle w:val="Prrafodelista"/>
+      </w:pPr>
+      <w:proofErr w:type="spellStart"/>
+      <w:r>
+        <w:t>Git</w:t>
+      </w:r>
+      <w:proofErr w:type="spellEnd"/>
+      <w:r>
+        <w:t xml:space="preserve"> </w:t>
+      </w:r>
+      <w:proofErr w:type="spellStart"/>
+      <w:r>
+        <w:t>checkout</w:t>
+      </w:r>
+      <w:proofErr w:type="spellEnd"/>
+      <w:r>
+        <w:t xml:space="preserve"> </w:t>
+      </w:r>
+      <w:proofErr w:type="spellStart"/>
+      <w:r>
+        <w:t>ramatrabajar</w:t>
+      </w:r>
+      <w:proofErr w:type="spellEnd"/>
+    </w:p>
+    <w:p>
+      <w:pPr>
+        <w:pStyle w:val="Prrafodelista"/>
+        <w:numPr>
+          <w:ilvl w:val="0"/>
+          <w:numId w:val="8"/>
+        </w:numPr>
+      </w:pPr>
+      <w:r>
+        <w:t xml:space="preserve">Hacer un </w:t>
+      </w:r>
+      <w:proofErr w:type="spellStart"/>
+      <w:r>
+        <w:t>pull</w:t>
+      </w:r>
+      <w:proofErr w:type="spellEnd"/>
+      <w:r>
+        <w:t xml:space="preserve"> de los últimos cambios</w:t>
+      </w:r>
+    </w:p>
+    <w:p>
+      <w:pPr>
+        <w:pStyle w:val="Prrafodelista"/>
+      </w:pPr>
+      <w:proofErr w:type="spellStart"/>
+      <w:r>
+        <w:t>Git</w:t>
+      </w:r>
+      <w:proofErr w:type="spellEnd"/>
+      <w:r>
+        <w:t xml:space="preserve"> </w:t>
+      </w:r>
+      <w:proofErr w:type="spellStart"/>
+      <w:r>
+        <w:t>pull</w:t>
+      </w:r>
+      <w:proofErr w:type="spellEnd"/>
+      <w:r>
+        <w:t xml:space="preserve"> </w:t>
+      </w:r>
+      <w:proofErr w:type="spellStart"/>
+      <w:r>
+        <w:t>origin</w:t>
+      </w:r>
+      <w:proofErr w:type="spellEnd"/>
+      <w:r>
+        <w:t xml:space="preserve"> </w:t>
+      </w:r>
+      <w:proofErr w:type="spellStart"/>
+      <w:r>
+        <w:t>header</w:t>
+      </w:r>
+      <w:proofErr w:type="spellEnd"/>
+    </w:p>
+    <w:p>
+      <w:pPr>
+        <w:pStyle w:val="Prrafodelista"/>
+        <w:numPr>
+          <w:ilvl w:val="0"/>
+          <w:numId w:val="8"/>
+        </w:numPr>
+      </w:pPr>
+      <w:r>
+        <w:t>Agregar algún cambio a la nueva rama y guardar los cambios</w:t>
+      </w:r>
+    </w:p>
+    <w:p>
+      <w:pPr>
+        <w:pStyle w:val="Prrafodelista"/>
+        <w:rPr>
+          <w:lang w:val="en-US"/>
+        </w:rPr>
+      </w:pPr>
+      <w:proofErr w:type="spellStart"/>
+      <w:r>
+        <w:rPr>
+          <w:lang w:val="en-US"/>
+        </w:rPr>
+        <w:t>Git</w:t>
+      </w:r>
+      <w:proofErr w:type="spellEnd"/>
+      <w:r>
+        <w:rPr>
+          <w:lang w:val="en-US"/>
+        </w:rPr>
+        <w:t xml:space="preserve"> </w:t>
+      </w:r>
+      <w:proofErr w:type="gramStart"/>
+      <w:r>
+        <w:rPr>
+          <w:lang w:val="en-US"/>
+        </w:rPr>
+        <w:t>add .</w:t>
+      </w:r>
+      <w:proofErr w:type="gramEnd"/>
+    </w:p>
+    <w:p>
+      <w:pPr>
+        <w:pStyle w:val="Prrafodelista"/>
+        <w:rPr>
+          <w:lang w:val="en-US"/>
+        </w:rPr>
+      </w:pPr>
+      <w:proofErr w:type="spellStart"/>
+      <w:r>
+        <w:rPr>
+          <w:lang w:val="en-US"/>
+        </w:rPr>
+        <w:t>Git</w:t>
+      </w:r>
+      <w:proofErr w:type="spellEnd"/>
+      <w:r>
+        <w:rPr>
+          <w:lang w:val="en-US"/>
+        </w:rPr>
+        <w:t xml:space="preserve"> </w:t>
+      </w:r>
+      <w:proofErr w:type="gramStart"/>
+      <w:r>
+        <w:rPr>
+          <w:lang w:val="en-US"/>
+        </w:rPr>
+        <w:t>commit  -</w:t>
+      </w:r>
+      <w:proofErr w:type="gramEnd"/>
+      <w:r>
+        <w:rPr>
+          <w:lang w:val="en-US"/>
+        </w:rPr>
+        <w:t>m “</w:t>
+      </w:r>
+      <w:r>
+        <w:rPr>
+          <w:lang w:val="en-US"/>
+        </w:rPr>
+        <w:t xml:space="preserve">se </w:t>
+      </w:r>
+      <w:proofErr w:type="spellStart"/>
+      <w:r>
+        <w:rPr>
+          <w:lang w:val="en-US"/>
+        </w:rPr>
+        <w:t>agrega</w:t>
+      </w:r>
+      <w:proofErr w:type="spellEnd"/>
+      <w:r>
+        <w:rPr>
+          <w:lang w:val="en-US"/>
+        </w:rPr>
+        <w:t xml:space="preserve"> </w:t>
+      </w:r>
+      <w:proofErr w:type="spellStart"/>
+      <w:r>
+        <w:rPr>
+          <w:lang w:val="en-US"/>
+        </w:rPr>
+        <w:t>cambio</w:t>
+      </w:r>
+      <w:proofErr w:type="spellEnd"/>
+      <w:r>
+        <w:rPr>
+          <w:lang w:val="en-US"/>
+        </w:rPr>
+        <w:t>”</w:t>
+      </w:r>
+    </w:p>
+    <w:p>
+      <w:pPr>
+        <w:pStyle w:val="Prrafodelista"/>
+        <w:numPr>
+          <w:ilvl w:val="0"/>
+          <w:numId w:val="8"/>
+        </w:numPr>
+        <w:rPr>
+          <w:lang w:val="es-419"/>
+        </w:rPr>
+      </w:pPr>
+      <w:r>
+        <w:rPr>
+          <w:lang w:val="es-419"/>
+        </w:rPr>
+        <w:t>Enviar a la rama web el cambio</w:t>
+      </w:r>
+    </w:p>
+    <w:p>
+      <w:pPr>
+        <w:pStyle w:val="Prrafodelista"/>
+        <w:rPr>
+          <w:lang w:val="es-419"/>
+        </w:rPr>
+      </w:pPr>
+      <w:r>
+        <w:rPr>
+          <w:lang w:val="es-419"/>
+        </w:rPr>
+        <w:t>Git push origin nombrerama</w:t>
+      </w:r>
+    </w:p>
+    <w:p>
+      <w:pPr>
+        <w:pStyle w:val="Prrafodelista"/>
+        <w:rPr>
+          <w:lang w:val="es-419"/>
+        </w:rPr>
+      </w:pPr>
       <w:bookmarkStart w:id="0" w:name="_GoBack"/>
       <w:bookmarkEnd w:id="0"/>
-    </w:p>
-    <w:p>
-      <w:pPr>
-        <w:pStyle w:val="Prrafodelista"/>
-        <w:rPr>
-          <w:lang w:val="es-419"/>
-        </w:rPr>
-      </w:pPr>
-      <w:r>
-        <w:rPr>
-          <w:lang w:val="es-419"/>
-        </w:rPr>
-        <w:t>Git checkout master</w:t>
-      </w:r>
-    </w:p>
-    <w:p>
-      <w:pPr>
-        <w:pStyle w:val="Prrafodelista"/>
-        <w:rPr>
-          <w:lang w:val="es-419"/>
-        </w:rPr>
-      </w:pPr>
-      <w:r>
-        <w:rPr>
-          <w:lang w:val="es-419"/>
-        </w:rPr>
-        <w:t xml:space="preserve"> </w:t>
-      </w:r>
-    </w:p>
-    <w:p>
-      <w:pPr>
-        <w:pStyle w:val="Prrafodelista"/>
-        <w:rPr>
-          <w:lang w:val="es-419"/>
-        </w:rPr>
-      </w:pPr>
-    </w:p>
-    <w:p>
-      <w:pPr>
-        <w:pStyle w:val="Prrafodelista"/>
-        <w:rPr>
-          <w:lang w:val="es-419"/>
-        </w:rPr>
-      </w:pPr>
-    </w:p>
-    <w:p>
-      <w:pPr>
-        <w:pStyle w:val="Prrafodelista"/>
-        <w:rPr>
-          <w:lang w:val="es-419"/>
-        </w:rPr>
-      </w:pPr>
-    </w:p>
-    <w:p>
-      <w:pPr>
-        <w:pStyle w:val="Prrafodelista"/>
-        <w:rPr>
-          <w:lang w:val="es-419"/>
-        </w:rPr>
-      </w:pPr>
-    </w:p>
-    <w:p>
-      <w:pPr>
-        <w:pStyle w:val="Prrafodelista"/>
-        <w:rPr>
-          <w:lang w:val="es-419"/>
-        </w:rPr>
-      </w:pPr>
     </w:p>
     <w:sectPr>
       <w:pgSz w:w="11906" w:h="16838"/>
@@ -8214,16 +9287,16 @@
     </w:lvl>
   </w:abstractNum>
   <w:abstractNum w:abstractNumId="3">
-    <w:nsid w:val="5EEB28BC"/>
+    <w:nsid w:val="5D647D1B"/>
     <w:multiLevelType w:val="hybridMultilevel"/>
-    <w:tmpl w:val="70201E30"/>
-    <w:lvl w:ilvl="0" w:tplc="BFFE07EE">
+    <w:tmpl w:val="B0A093DA"/>
+    <w:lvl w:ilvl="0" w:tplc="68FACE52">
       <w:start w:val="1"/>
       <w:numFmt w:val="decimal"/>
       <w:lvlText w:val="%1-"/>
       <w:lvlJc w:val="left"/>
       <w:pPr>
-        <w:ind w:left="720" w:hanging="360"/>
+        <w:ind w:left="1125" w:hanging="360"/>
       </w:pPr>
       <w:rPr>
         <w:rFonts w:hint="default"/>
@@ -8235,7 +9308,7 @@
       <w:lvlText w:val="%2."/>
       <w:lvlJc w:val="left"/>
       <w:pPr>
-        <w:ind w:left="1440" w:hanging="360"/>
+        <w:ind w:left="1845" w:hanging="360"/>
       </w:pPr>
     </w:lvl>
     <w:lvl w:ilvl="2" w:tplc="580A001B" w:tentative="1">
@@ -8244,7 +9317,7 @@
       <w:lvlText w:val="%3."/>
       <w:lvlJc w:val="right"/>
       <w:pPr>
-        <w:ind w:left="2160" w:hanging="180"/>
+        <w:ind w:left="2565" w:hanging="180"/>
       </w:pPr>
     </w:lvl>
     <w:lvl w:ilvl="3" w:tplc="580A000F" w:tentative="1">
@@ -8253,7 +9326,7 @@
       <w:lvlText w:val="%4."/>
       <w:lvlJc w:val="left"/>
       <w:pPr>
-        <w:ind w:left="2880" w:hanging="360"/>
+        <w:ind w:left="3285" w:hanging="360"/>
       </w:pPr>
     </w:lvl>
     <w:lvl w:ilvl="4" w:tplc="580A0019" w:tentative="1">
@@ -8262,7 +9335,7 @@
       <w:lvlText w:val="%5."/>
       <w:lvlJc w:val="left"/>
       <w:pPr>
-        <w:ind w:left="3600" w:hanging="360"/>
+        <w:ind w:left="4005" w:hanging="360"/>
       </w:pPr>
     </w:lvl>
     <w:lvl w:ilvl="5" w:tplc="580A001B" w:tentative="1">
@@ -8271,7 +9344,7 @@
       <w:lvlText w:val="%6."/>
       <w:lvlJc w:val="right"/>
       <w:pPr>
-        <w:ind w:left="4320" w:hanging="180"/>
+        <w:ind w:left="4725" w:hanging="180"/>
       </w:pPr>
     </w:lvl>
     <w:lvl w:ilvl="6" w:tplc="580A000F" w:tentative="1">
@@ -8280,7 +9353,7 @@
       <w:lvlText w:val="%7."/>
       <w:lvlJc w:val="left"/>
       <w:pPr>
-        <w:ind w:left="5040" w:hanging="360"/>
+        <w:ind w:left="5445" w:hanging="360"/>
       </w:pPr>
     </w:lvl>
     <w:lvl w:ilvl="7" w:tplc="580A0019" w:tentative="1">
@@ -8289,7 +9362,7 @@
       <w:lvlText w:val="%8."/>
       <w:lvlJc w:val="left"/>
       <w:pPr>
-        <w:ind w:left="5760" w:hanging="360"/>
+        <w:ind w:left="6165" w:hanging="360"/>
       </w:pPr>
     </w:lvl>
     <w:lvl w:ilvl="8" w:tplc="580A001B" w:tentative="1">
@@ -8298,15 +9371,15 @@
       <w:lvlText w:val="%9."/>
       <w:lvlJc w:val="right"/>
       <w:pPr>
-        <w:ind w:left="6480" w:hanging="180"/>
+        <w:ind w:left="6885" w:hanging="180"/>
       </w:pPr>
     </w:lvl>
   </w:abstractNum>
   <w:abstractNum w:abstractNumId="4">
-    <w:nsid w:val="65CF0989"/>
+    <w:nsid w:val="5EEB28BC"/>
     <w:multiLevelType w:val="hybridMultilevel"/>
-    <w:tmpl w:val="9FE250A0"/>
-    <w:lvl w:ilvl="0" w:tplc="21D2E3EE">
+    <w:tmpl w:val="70201E30"/>
+    <w:lvl w:ilvl="0" w:tplc="BFFE07EE">
       <w:start w:val="1"/>
       <w:numFmt w:val="decimal"/>
       <w:lvlText w:val="%1-"/>
@@ -8392,10 +9465,10 @@
     </w:lvl>
   </w:abstractNum>
   <w:abstractNum w:abstractNumId="5">
-    <w:nsid w:val="78F94278"/>
+    <w:nsid w:val="65CF0989"/>
     <w:multiLevelType w:val="hybridMultilevel"/>
-    <w:tmpl w:val="F8B02D1A"/>
-    <w:lvl w:ilvl="0" w:tplc="E26E221E">
+    <w:tmpl w:val="9FE250A0"/>
+    <w:lvl w:ilvl="0" w:tplc="21D2E3EE">
       <w:start w:val="1"/>
       <w:numFmt w:val="decimal"/>
       <w:lvlText w:val="%1-"/>
@@ -8480,11 +9553,189 @@
       </w:pPr>
     </w:lvl>
   </w:abstractNum>
+  <w:abstractNum w:abstractNumId="6">
+    <w:nsid w:val="78F94278"/>
+    <w:multiLevelType w:val="hybridMultilevel"/>
+    <w:tmpl w:val="F8B02D1A"/>
+    <w:lvl w:ilvl="0" w:tplc="E26E221E">
+      <w:start w:val="1"/>
+      <w:numFmt w:val="decimal"/>
+      <w:lvlText w:val="%1-"/>
+      <w:lvlJc w:val="left"/>
+      <w:pPr>
+        <w:ind w:left="720" w:hanging="360"/>
+      </w:pPr>
+      <w:rPr>
+        <w:rFonts w:hint="default"/>
+      </w:rPr>
+    </w:lvl>
+    <w:lvl w:ilvl="1" w:tplc="580A0019" w:tentative="1">
+      <w:start w:val="1"/>
+      <w:numFmt w:val="lowerLetter"/>
+      <w:lvlText w:val="%2."/>
+      <w:lvlJc w:val="left"/>
+      <w:pPr>
+        <w:ind w:left="1440" w:hanging="360"/>
+      </w:pPr>
+    </w:lvl>
+    <w:lvl w:ilvl="2" w:tplc="580A001B" w:tentative="1">
+      <w:start w:val="1"/>
+      <w:numFmt w:val="lowerRoman"/>
+      <w:lvlText w:val="%3."/>
+      <w:lvlJc w:val="right"/>
+      <w:pPr>
+        <w:ind w:left="2160" w:hanging="180"/>
+      </w:pPr>
+    </w:lvl>
+    <w:lvl w:ilvl="3" w:tplc="580A000F" w:tentative="1">
+      <w:start w:val="1"/>
+      <w:numFmt w:val="decimal"/>
+      <w:lvlText w:val="%4."/>
+      <w:lvlJc w:val="left"/>
+      <w:pPr>
+        <w:ind w:left="2880" w:hanging="360"/>
+      </w:pPr>
+    </w:lvl>
+    <w:lvl w:ilvl="4" w:tplc="580A0019" w:tentative="1">
+      <w:start w:val="1"/>
+      <w:numFmt w:val="lowerLetter"/>
+      <w:lvlText w:val="%5."/>
+      <w:lvlJc w:val="left"/>
+      <w:pPr>
+        <w:ind w:left="3600" w:hanging="360"/>
+      </w:pPr>
+    </w:lvl>
+    <w:lvl w:ilvl="5" w:tplc="580A001B" w:tentative="1">
+      <w:start w:val="1"/>
+      <w:numFmt w:val="lowerRoman"/>
+      <w:lvlText w:val="%6."/>
+      <w:lvlJc w:val="right"/>
+      <w:pPr>
+        <w:ind w:left="4320" w:hanging="180"/>
+      </w:pPr>
+    </w:lvl>
+    <w:lvl w:ilvl="6" w:tplc="580A000F" w:tentative="1">
+      <w:start w:val="1"/>
+      <w:numFmt w:val="decimal"/>
+      <w:lvlText w:val="%7."/>
+      <w:lvlJc w:val="left"/>
+      <w:pPr>
+        <w:ind w:left="5040" w:hanging="360"/>
+      </w:pPr>
+    </w:lvl>
+    <w:lvl w:ilvl="7" w:tplc="580A0019" w:tentative="1">
+      <w:start w:val="1"/>
+      <w:numFmt w:val="lowerLetter"/>
+      <w:lvlText w:val="%8."/>
+      <w:lvlJc w:val="left"/>
+      <w:pPr>
+        <w:ind w:left="5760" w:hanging="360"/>
+      </w:pPr>
+    </w:lvl>
+    <w:lvl w:ilvl="8" w:tplc="580A001B" w:tentative="1">
+      <w:start w:val="1"/>
+      <w:numFmt w:val="lowerRoman"/>
+      <w:lvlText w:val="%9."/>
+      <w:lvlJc w:val="right"/>
+      <w:pPr>
+        <w:ind w:left="6480" w:hanging="180"/>
+      </w:pPr>
+    </w:lvl>
+  </w:abstractNum>
+  <w:abstractNum w:abstractNumId="7">
+    <w:nsid w:val="7F053A50"/>
+    <w:multiLevelType w:val="hybridMultilevel"/>
+    <w:tmpl w:val="B79ED53C"/>
+    <w:lvl w:ilvl="0" w:tplc="E26E221E">
+      <w:start w:val="1"/>
+      <w:numFmt w:val="decimal"/>
+      <w:lvlText w:val="%1-"/>
+      <w:lvlJc w:val="left"/>
+      <w:pPr>
+        <w:ind w:left="720" w:hanging="360"/>
+      </w:pPr>
+      <w:rPr>
+        <w:rFonts w:hint="default"/>
+      </w:rPr>
+    </w:lvl>
+    <w:lvl w:ilvl="1" w:tplc="580A0019" w:tentative="1">
+      <w:start w:val="1"/>
+      <w:numFmt w:val="lowerLetter"/>
+      <w:lvlText w:val="%2."/>
+      <w:lvlJc w:val="left"/>
+      <w:pPr>
+        <w:ind w:left="1440" w:hanging="360"/>
+      </w:pPr>
+    </w:lvl>
+    <w:lvl w:ilvl="2" w:tplc="580A001B" w:tentative="1">
+      <w:start w:val="1"/>
+      <w:numFmt w:val="lowerRoman"/>
+      <w:lvlText w:val="%3."/>
+      <w:lvlJc w:val="right"/>
+      <w:pPr>
+        <w:ind w:left="2160" w:hanging="180"/>
+      </w:pPr>
+    </w:lvl>
+    <w:lvl w:ilvl="3" w:tplc="580A000F" w:tentative="1">
+      <w:start w:val="1"/>
+      <w:numFmt w:val="decimal"/>
+      <w:lvlText w:val="%4."/>
+      <w:lvlJc w:val="left"/>
+      <w:pPr>
+        <w:ind w:left="2880" w:hanging="360"/>
+      </w:pPr>
+    </w:lvl>
+    <w:lvl w:ilvl="4" w:tplc="580A0019" w:tentative="1">
+      <w:start w:val="1"/>
+      <w:numFmt w:val="lowerLetter"/>
+      <w:lvlText w:val="%5."/>
+      <w:lvlJc w:val="left"/>
+      <w:pPr>
+        <w:ind w:left="3600" w:hanging="360"/>
+      </w:pPr>
+    </w:lvl>
+    <w:lvl w:ilvl="5" w:tplc="580A001B" w:tentative="1">
+      <w:start w:val="1"/>
+      <w:numFmt w:val="lowerRoman"/>
+      <w:lvlText w:val="%6."/>
+      <w:lvlJc w:val="right"/>
+      <w:pPr>
+        <w:ind w:left="4320" w:hanging="180"/>
+      </w:pPr>
+    </w:lvl>
+    <w:lvl w:ilvl="6" w:tplc="580A000F" w:tentative="1">
+      <w:start w:val="1"/>
+      <w:numFmt w:val="decimal"/>
+      <w:lvlText w:val="%7."/>
+      <w:lvlJc w:val="left"/>
+      <w:pPr>
+        <w:ind w:left="5040" w:hanging="360"/>
+      </w:pPr>
+    </w:lvl>
+    <w:lvl w:ilvl="7" w:tplc="580A0019" w:tentative="1">
+      <w:start w:val="1"/>
+      <w:numFmt w:val="lowerLetter"/>
+      <w:lvlText w:val="%8."/>
+      <w:lvlJc w:val="left"/>
+      <w:pPr>
+        <w:ind w:left="5760" w:hanging="360"/>
+      </w:pPr>
+    </w:lvl>
+    <w:lvl w:ilvl="8" w:tplc="580A001B" w:tentative="1">
+      <w:start w:val="1"/>
+      <w:numFmt w:val="lowerRoman"/>
+      <w:lvlText w:val="%9."/>
+      <w:lvlJc w:val="right"/>
+      <w:pPr>
+        <w:ind w:left="6480" w:hanging="180"/>
+      </w:pPr>
+    </w:lvl>
+  </w:abstractNum>
   <w:num w:numId="1">
-    <w:abstractNumId w:val="4"/>
+    <w:abstractNumId w:val="5"/>
   </w:num>
   <w:num w:numId="2">
-    <w:abstractNumId w:val="3"/>
+    <w:abstractNumId w:val="4"/>
   </w:num>
   <w:num w:numId="3">
     <w:abstractNumId w:val="2"/>
@@ -8496,7 +9747,13 @@
     <w:abstractNumId w:val="0"/>
   </w:num>
   <w:num w:numId="6">
-    <w:abstractNumId w:val="5"/>
+    <w:abstractNumId w:val="6"/>
+  </w:num>
+  <w:num w:numId="7">
+    <w:abstractNumId w:val="3"/>
+  </w:num>
+  <w:num w:numId="8">
+    <w:abstractNumId w:val="7"/>
   </w:num>
 </w:numbering>
 </file>

</xml_diff>

<commit_message>
Se agrega el footer
</commit_message>
<xml_diff>
--- a/Comandos.docx
+++ b/Comandos.docx
@@ -7863,76 +7863,1149 @@
         </w:rPr>
         <w:t>, es importante hacer una rama de la versión ma´s reciente, en este caso del master</w:t>
       </w:r>
+    </w:p>
+    <w:p>
+      <w:pPr>
+        <w:pStyle w:val="Prrafodelista"/>
+        <w:rPr>
+          <w:lang w:val="es-419"/>
+        </w:rPr>
+      </w:pPr>
+      <w:r>
+        <w:rPr>
+          <w:lang w:val="es-419"/>
+        </w:rPr>
+        <w:t>Git checkout master</w:t>
+      </w:r>
+    </w:p>
+    <w:p>
+      <w:pPr>
+        <w:pStyle w:val="Prrafodelista"/>
+        <w:numPr>
+          <w:ilvl w:val="0"/>
+          <w:numId w:val="6"/>
+        </w:numPr>
+        <w:rPr>
+          <w:lang w:val="es-419"/>
+        </w:rPr>
+      </w:pPr>
+      <w:r>
+        <w:rPr>
+          <w:lang w:val="es-419"/>
+        </w:rPr>
+        <w:t>Se crean dos ramas nuevas</w:t>
+      </w:r>
+    </w:p>
+    <w:p>
+      <w:pPr>
+        <w:pStyle w:val="Prrafodelista"/>
+        <w:rPr>
+          <w:highlight w:val="yellow"/>
+          <w:lang w:val="es-419"/>
+        </w:rPr>
+      </w:pPr>
+      <w:r>
+        <w:rPr>
+          <w:highlight w:val="yellow"/>
+          <w:lang w:val="es-419"/>
+        </w:rPr>
+        <w:lastRenderedPageBreak/>
+        <w:t>Git branch header</w:t>
+      </w:r>
+    </w:p>
+    <w:p>
+      <w:pPr>
+        <w:pStyle w:val="Prrafodelista"/>
+        <w:rPr>
+          <w:lang w:val="es-419"/>
+        </w:rPr>
+      </w:pPr>
+      <w:r>
+        <w:rPr>
+          <w:highlight w:val="yellow"/>
+          <w:lang w:val="es-419"/>
+        </w:rPr>
+        <w:t>Git branch footer</w:t>
+      </w:r>
+    </w:p>
+    <w:p>
+      <w:pPr>
+        <w:pStyle w:val="Prrafodelista"/>
+        <w:rPr>
+          <w:lang w:val="es-419"/>
+        </w:rPr>
+      </w:pPr>
+    </w:p>
+    <w:p>
+      <w:pPr>
+        <w:pStyle w:val="Prrafodelista"/>
+        <w:numPr>
+          <w:ilvl w:val="0"/>
+          <w:numId w:val="6"/>
+        </w:numPr>
+        <w:rPr>
+          <w:lang w:val="es-419"/>
+        </w:rPr>
+      </w:pPr>
+      <w:r>
+        <w:rPr>
+          <w:lang w:val="es-419"/>
+        </w:rPr>
+        <w:t>Enviar las nuevas ramas local al repositorio web</w:t>
+      </w:r>
+    </w:p>
+    <w:p>
+      <w:pPr>
+        <w:pStyle w:val="Prrafodelista"/>
+        <w:rPr>
+          <w:lang w:val="en-US"/>
+        </w:rPr>
+      </w:pPr>
+      <w:proofErr w:type="spellStart"/>
+      <w:r>
+        <w:rPr>
+          <w:lang w:val="en-US"/>
+        </w:rPr>
+        <w:t>Git</w:t>
+      </w:r>
+      <w:proofErr w:type="spellEnd"/>
+      <w:r>
+        <w:rPr>
+          <w:lang w:val="en-US"/>
+        </w:rPr>
+        <w:t xml:space="preserve"> push origin header</w:t>
+      </w:r>
+    </w:p>
+    <w:p>
+      <w:pPr>
+        <w:pStyle w:val="Prrafodelista"/>
+        <w:rPr>
+          <w:lang w:val="en-US"/>
+        </w:rPr>
+      </w:pPr>
+      <w:proofErr w:type="spellStart"/>
+      <w:r>
+        <w:rPr>
+          <w:lang w:val="en-US"/>
+        </w:rPr>
+        <w:t>Git</w:t>
+      </w:r>
+      <w:proofErr w:type="spellEnd"/>
+      <w:r>
+        <w:rPr>
+          <w:lang w:val="en-US"/>
+        </w:rPr>
+        <w:t xml:space="preserve"> push origin footer</w:t>
+      </w:r>
+    </w:p>
+    <w:p>
+      <w:pPr>
+        <w:pStyle w:val="Prrafodelista"/>
+        <w:rPr>
+          <w:lang w:val="es-419"/>
+        </w:rPr>
+      </w:pPr>
+    </w:p>
+    <w:p>
+      <w:pPr>
+        <w:pStyle w:val="Ttulo3"/>
+      </w:pPr>
+      <w:r>
+        <w:t xml:space="preserve">Configurar múltiples colaboradores en un repositorio de </w:t>
+      </w:r>
+      <w:proofErr w:type="spellStart"/>
+      <w:r>
+        <w:t>GitHub</w:t>
+      </w:r>
+      <w:proofErr w:type="spellEnd"/>
+    </w:p>
+    <w:p>
+      <w:pPr>
+        <w:pStyle w:val="Prrafodelista"/>
+        <w:rPr>
+          <w:lang w:val="es-419"/>
+        </w:rPr>
+      </w:pPr>
+    </w:p>
+    <w:p>
+      <w:pPr>
+        <w:pStyle w:val="Prrafodelista"/>
+        <w:numPr>
+          <w:ilvl w:val="0"/>
+          <w:numId w:val="7"/>
+        </w:numPr>
+        <w:rPr>
+          <w:lang w:val="es-419"/>
+        </w:rPr>
+      </w:pPr>
+      <w:r>
+        <w:rPr>
+          <w:lang w:val="es-419"/>
+        </w:rPr>
+        <w:t>Crear en el repositorio local del nuevo integrante una carpeta, l acual puede ser el mismo nombre del proyecto que ya se está trabajando</w:t>
+      </w:r>
+    </w:p>
+    <w:p>
+      <w:pPr>
+        <w:pStyle w:val="Prrafodelista"/>
+        <w:numPr>
+          <w:ilvl w:val="0"/>
+          <w:numId w:val="7"/>
+        </w:numPr>
+        <w:rPr>
+          <w:lang w:val="es-419"/>
+        </w:rPr>
+      </w:pPr>
+      <w:r>
+        <w:rPr>
+          <w:lang w:val="es-419"/>
+        </w:rPr>
+        <w:t>Ir al master y clonar el repositorio que se va a trabajar, en este caso el master, ya que contiene las ultimas actualizaciones del proyecto, por  https</w:t>
+      </w:r>
+    </w:p>
+    <w:p>
+      <w:pPr>
+        <w:pStyle w:val="Prrafodelista"/>
+        <w:numPr>
+          <w:ilvl w:val="0"/>
+          <w:numId w:val="7"/>
+        </w:numPr>
+        <w:rPr>
+          <w:lang w:val="es-419"/>
+        </w:rPr>
+      </w:pPr>
+      <w:r>
+        <w:rPr>
+          <w:lang w:val="es-419"/>
+        </w:rPr>
+        <w:t>Solo en este caso va a pocer clonar, no va a poder enviar o hacer push</w:t>
+      </w:r>
+    </w:p>
+    <w:p>
+      <w:pPr>
+        <w:pStyle w:val="Prrafodelista"/>
+        <w:ind w:left="1125"/>
+        <w:rPr>
+          <w:lang w:val="es-419"/>
+        </w:rPr>
+      </w:pPr>
+      <w:r>
+        <w:rPr>
+          <w:highlight w:val="yellow"/>
+          <w:lang w:val="es-419"/>
+        </w:rPr>
+        <w:t>Git clone urldelrepositorio</w:t>
+      </w:r>
+    </w:p>
+    <w:p>
+      <w:pPr>
+        <w:pStyle w:val="Prrafodelista"/>
+        <w:ind w:left="1125"/>
+        <w:rPr>
+          <w:lang w:val="es-419"/>
+        </w:rPr>
+      </w:pPr>
+    </w:p>
+    <w:p>
+      <w:pPr>
+        <w:pStyle w:val="Prrafodelista"/>
+        <w:numPr>
+          <w:ilvl w:val="0"/>
+          <w:numId w:val="7"/>
+        </w:numPr>
+        <w:rPr>
+          <w:lang w:val="es-419"/>
+        </w:rPr>
+      </w:pPr>
+      <w:r>
+        <w:rPr>
+          <w:lang w:val="es-419"/>
+        </w:rPr>
+        <w:t>Realizar el primer commit</w:t>
+      </w:r>
+    </w:p>
+    <w:p>
+      <w:pPr>
+        <w:pStyle w:val="Prrafodelista"/>
+        <w:ind w:left="1125"/>
+        <w:rPr>
+          <w:lang w:val="es-419"/>
+        </w:rPr>
+      </w:pPr>
+      <w:r>
+        <w:rPr>
+          <w:highlight w:val="yellow"/>
+          <w:lang w:val="es-419"/>
+        </w:rPr>
+        <w:t>Git commit –m “Se inicial el repositorio del proyecto en local”</w:t>
+      </w:r>
+    </w:p>
+    <w:p>
+      <w:pPr>
+        <w:pStyle w:val="Prrafodelista"/>
+        <w:numPr>
+          <w:ilvl w:val="0"/>
+          <w:numId w:val="7"/>
+        </w:numPr>
+        <w:rPr>
+          <w:lang w:val="es-419"/>
+        </w:rPr>
+      </w:pPr>
+      <w:r>
+        <w:rPr>
+          <w:lang w:val="es-419"/>
+        </w:rPr>
+        <w:t>Traer los cambios que se han realizado de master</w:t>
+      </w:r>
+    </w:p>
+    <w:p>
+      <w:pPr>
+        <w:pStyle w:val="Prrafodelista"/>
+        <w:ind w:left="1125"/>
+        <w:rPr>
+          <w:lang w:val="es-419"/>
+        </w:rPr>
+      </w:pPr>
+      <w:r>
+        <w:rPr>
+          <w:lang w:val="es-419"/>
+        </w:rPr>
+        <w:t>Git pull origin master/main</w:t>
+      </w:r>
+    </w:p>
+    <w:p>
+      <w:pPr>
+        <w:pStyle w:val="Prrafodelista"/>
+        <w:numPr>
+          <w:ilvl w:val="0"/>
+          <w:numId w:val="7"/>
+        </w:numPr>
+        <w:rPr>
+          <w:lang w:val="es-419"/>
+        </w:rPr>
+      </w:pPr>
+      <w:r>
+        <w:rPr>
+          <w:lang w:val="es-419"/>
+        </w:rPr>
+        <w:t>Si se realiza un push no va a poder subir</w:t>
+      </w:r>
+    </w:p>
+    <w:p>
+      <w:pPr>
+        <w:pStyle w:val="Prrafodelista"/>
+        <w:numPr>
+          <w:ilvl w:val="0"/>
+          <w:numId w:val="7"/>
+        </w:numPr>
+        <w:rPr>
+          <w:lang w:val="es-419"/>
+        </w:rPr>
+      </w:pPr>
+      <w:r>
+        <w:rPr>
+          <w:lang w:val="es-419"/>
+        </w:rPr>
+        <w:t>Se debe agregar desde los setting del repositorio</w:t>
+      </w:r>
+    </w:p>
+    <w:p>
+      <w:pPr>
+        <w:pStyle w:val="Prrafodelista"/>
+        <w:ind w:left="1125"/>
+        <w:rPr>
+          <w:lang w:val="es-419"/>
+        </w:rPr>
+      </w:pPr>
+      <w:r>
+        <w:rPr>
+          <w:noProof/>
+          <w:lang w:val="es-419" w:eastAsia="es-419"/>
+        </w:rPr>
+        <w:drawing>
+          <wp:inline distT="0" distB="0" distL="0" distR="0" wp14:anchorId="5F5BFC95" wp14:editId="13400CA2">
+            <wp:extent cx="5400040" cy="2787393"/>
+            <wp:effectExtent l="0" t="0" r="0" b="0"/>
+            <wp:docPr id="40" name="Imagen 40"/>
+            <wp:cNvGraphicFramePr>
+              <a:graphicFrameLocks xmlns:a="http://schemas.openxmlformats.org/drawingml/2006/main" noChangeAspect="1"/>
+            </wp:cNvGraphicFramePr>
+            <a:graphic xmlns:a="http://schemas.openxmlformats.org/drawingml/2006/main">
+              <a:graphicData uri="http://schemas.openxmlformats.org/drawingml/2006/picture">
+                <pic:pic xmlns:pic="http://schemas.openxmlformats.org/drawingml/2006/picture">
+                  <pic:nvPicPr>
+                    <pic:cNvPr id="0" name=""/>
+                    <pic:cNvPicPr/>
+                  </pic:nvPicPr>
+                  <pic:blipFill>
+                    <a:blip r:embed="rId47"/>
+                    <a:stretch>
+                      <a:fillRect/>
+                    </a:stretch>
+                  </pic:blipFill>
+                  <pic:spPr>
+                    <a:xfrm>
+                      <a:off x="0" y="0"/>
+                      <a:ext cx="5400040" cy="2787393"/>
+                    </a:xfrm>
+                    <a:prstGeom prst="rect">
+                      <a:avLst/>
+                    </a:prstGeom>
+                  </pic:spPr>
+                </pic:pic>
+              </a:graphicData>
+            </a:graphic>
+          </wp:inline>
+        </w:drawing>
+      </w:r>
+    </w:p>
+    <w:p>
+      <w:pPr>
+        <w:pStyle w:val="Prrafodelista"/>
+        <w:ind w:left="1125"/>
+        <w:rPr>
+          <w:lang w:val="es-419"/>
+        </w:rPr>
+      </w:pPr>
+    </w:p>
+    <w:p>
+      <w:pPr>
+        <w:pStyle w:val="Prrafodelista"/>
+        <w:ind w:left="1125"/>
+        <w:jc w:val="center"/>
+        <w:rPr>
+          <w:lang w:val="es-419"/>
+        </w:rPr>
+      </w:pPr>
+      <w:r>
+        <w:rPr>
+          <w:noProof/>
+          <w:lang w:val="es-419" w:eastAsia="es-419"/>
+        </w:rPr>
+        <w:lastRenderedPageBreak/>
+        <w:drawing>
+          <wp:inline distT="0" distB="0" distL="0" distR="0" wp14:anchorId="60174AC8" wp14:editId="6F566250">
+            <wp:extent cx="5400040" cy="3389231"/>
+            <wp:effectExtent l="0" t="0" r="0" b="1905"/>
+            <wp:docPr id="41" name="Imagen 41"/>
+            <wp:cNvGraphicFramePr>
+              <a:graphicFrameLocks xmlns:a="http://schemas.openxmlformats.org/drawingml/2006/main" noChangeAspect="1"/>
+            </wp:cNvGraphicFramePr>
+            <a:graphic xmlns:a="http://schemas.openxmlformats.org/drawingml/2006/main">
+              <a:graphicData uri="http://schemas.openxmlformats.org/drawingml/2006/picture">
+                <pic:pic xmlns:pic="http://schemas.openxmlformats.org/drawingml/2006/picture">
+                  <pic:nvPicPr>
+                    <pic:cNvPr id="0" name=""/>
+                    <pic:cNvPicPr/>
+                  </pic:nvPicPr>
+                  <pic:blipFill>
+                    <a:blip r:embed="rId48"/>
+                    <a:stretch>
+                      <a:fillRect/>
+                    </a:stretch>
+                  </pic:blipFill>
+                  <pic:spPr>
+                    <a:xfrm>
+                      <a:off x="0" y="0"/>
+                      <a:ext cx="5400040" cy="3389231"/>
+                    </a:xfrm>
+                    <a:prstGeom prst="rect">
+                      <a:avLst/>
+                    </a:prstGeom>
+                  </pic:spPr>
+                </pic:pic>
+              </a:graphicData>
+            </a:graphic>
+          </wp:inline>
+        </w:drawing>
+      </w:r>
+    </w:p>
+    <w:p>
+      <w:pPr>
+        <w:pStyle w:val="Prrafodelista"/>
+        <w:ind w:left="1125"/>
+        <w:rPr>
+          <w:lang w:val="es-419"/>
+        </w:rPr>
+      </w:pPr>
+      <w:r>
+        <w:rPr>
+          <w:noProof/>
+          <w:lang w:val="es-419" w:eastAsia="es-419"/>
+        </w:rPr>
+        <w:drawing>
+          <wp:inline distT="0" distB="0" distL="0" distR="0" wp14:anchorId="3E903805" wp14:editId="3BF827D9">
+            <wp:extent cx="5400040" cy="2995134"/>
+            <wp:effectExtent l="0" t="0" r="0" b="0"/>
+            <wp:docPr id="42" name="Imagen 42"/>
+            <wp:cNvGraphicFramePr>
+              <a:graphicFrameLocks xmlns:a="http://schemas.openxmlformats.org/drawingml/2006/main" noChangeAspect="1"/>
+            </wp:cNvGraphicFramePr>
+            <a:graphic xmlns:a="http://schemas.openxmlformats.org/drawingml/2006/main">
+              <a:graphicData uri="http://schemas.openxmlformats.org/drawingml/2006/picture">
+                <pic:pic xmlns:pic="http://schemas.openxmlformats.org/drawingml/2006/picture">
+                  <pic:nvPicPr>
+                    <pic:cNvPr id="0" name=""/>
+                    <pic:cNvPicPr/>
+                  </pic:nvPicPr>
+                  <pic:blipFill>
+                    <a:blip r:embed="rId49"/>
+                    <a:stretch>
+                      <a:fillRect/>
+                    </a:stretch>
+                  </pic:blipFill>
+                  <pic:spPr>
+                    <a:xfrm>
+                      <a:off x="0" y="0"/>
+                      <a:ext cx="5400040" cy="2995134"/>
+                    </a:xfrm>
+                    <a:prstGeom prst="rect">
+                      <a:avLst/>
+                    </a:prstGeom>
+                  </pic:spPr>
+                </pic:pic>
+              </a:graphicData>
+            </a:graphic>
+          </wp:inline>
+        </w:drawing>
+      </w:r>
+    </w:p>
+    <w:p>
+      <w:pPr>
+        <w:pStyle w:val="Prrafodelista"/>
+        <w:ind w:left="1125"/>
+        <w:rPr>
+          <w:lang w:val="es-419"/>
+        </w:rPr>
+      </w:pPr>
+    </w:p>
+    <w:p>
+      <w:pPr>
+        <w:pStyle w:val="Prrafodelista"/>
+        <w:rPr>
+          <w:lang w:val="es-419"/>
+        </w:rPr>
+      </w:pPr>
+    </w:p>
+    <w:p>
+      <w:pPr>
+        <w:pStyle w:val="Prrafodelista"/>
+        <w:rPr>
+          <w:lang w:val="es-419"/>
+        </w:rPr>
+      </w:pPr>
+    </w:p>
+    <w:p>
+      <w:pPr>
+        <w:pStyle w:val="Prrafodelista"/>
+        <w:rPr>
+          <w:lang w:val="es-419"/>
+        </w:rPr>
+      </w:pPr>
+    </w:p>
+    <w:p>
+      <w:pPr>
+        <w:pStyle w:val="Prrafodelista"/>
+        <w:rPr>
+          <w:lang w:val="es-419"/>
+        </w:rPr>
+      </w:pPr>
+      <w:r>
+        <w:rPr>
+          <w:noProof/>
+          <w:lang w:val="es-419" w:eastAsia="es-419"/>
+        </w:rPr>
+        <w:lastRenderedPageBreak/>
+        <w:drawing>
+          <wp:inline distT="0" distB="0" distL="0" distR="0" wp14:anchorId="16769F94" wp14:editId="7A36E5BF">
+            <wp:extent cx="5400040" cy="2386576"/>
+            <wp:effectExtent l="0" t="0" r="0" b="0"/>
+            <wp:docPr id="43" name="Imagen 43"/>
+            <wp:cNvGraphicFramePr>
+              <a:graphicFrameLocks xmlns:a="http://schemas.openxmlformats.org/drawingml/2006/main" noChangeAspect="1"/>
+            </wp:cNvGraphicFramePr>
+            <a:graphic xmlns:a="http://schemas.openxmlformats.org/drawingml/2006/main">
+              <a:graphicData uri="http://schemas.openxmlformats.org/drawingml/2006/picture">
+                <pic:pic xmlns:pic="http://schemas.openxmlformats.org/drawingml/2006/picture">
+                  <pic:nvPicPr>
+                    <pic:cNvPr id="0" name=""/>
+                    <pic:cNvPicPr/>
+                  </pic:nvPicPr>
+                  <pic:blipFill>
+                    <a:blip r:embed="rId50"/>
+                    <a:stretch>
+                      <a:fillRect/>
+                    </a:stretch>
+                  </pic:blipFill>
+                  <pic:spPr>
+                    <a:xfrm>
+                      <a:off x="0" y="0"/>
+                      <a:ext cx="5400040" cy="2386576"/>
+                    </a:xfrm>
+                    <a:prstGeom prst="rect">
+                      <a:avLst/>
+                    </a:prstGeom>
+                  </pic:spPr>
+                </pic:pic>
+              </a:graphicData>
+            </a:graphic>
+          </wp:inline>
+        </w:drawing>
+      </w:r>
+    </w:p>
+    <w:p>
+      <w:pPr>
+        <w:pStyle w:val="Prrafodelista"/>
+        <w:rPr>
+          <w:lang w:val="es-419"/>
+        </w:rPr>
+      </w:pPr>
+      <w:r>
+        <w:rPr>
+          <w:lang w:val="es-419"/>
+        </w:rPr>
+        <w:t xml:space="preserve">Si no cuenta con una cuenta publica el nuevo colaborador debe </w:t>
+      </w:r>
+      <w:r>
+        <w:rPr>
+          <w:lang w:val="es-419"/>
+        </w:rPr>
+        <w:t>tener un mail publico</w:t>
+      </w:r>
+      <w:r>
+        <w:rPr>
+          <w:lang w:val="es-419"/>
+        </w:rPr>
+        <w:t xml:space="preserve"> o puede ser con su usuario</w:t>
+      </w:r>
+    </w:p>
+    <w:p>
+      <w:pPr>
+        <w:pStyle w:val="Prrafodelista"/>
+        <w:rPr>
+          <w:lang w:val="es-419"/>
+        </w:rPr>
+      </w:pPr>
+    </w:p>
+    <w:p>
+      <w:pPr>
+        <w:pStyle w:val="Prrafodelista"/>
+        <w:rPr>
+          <w:lang w:val="es-419"/>
+        </w:rPr>
+      </w:pPr>
+      <w:r>
+        <w:rPr>
+          <w:lang w:val="es-419"/>
+        </w:rPr>
+        <w:t>Se envía una inviatacion por github</w:t>
+      </w:r>
+    </w:p>
+    <w:p>
+      <w:pPr>
+        <w:pStyle w:val="Prrafodelista"/>
+        <w:rPr>
+          <w:lang w:val="es-419"/>
+        </w:rPr>
+      </w:pPr>
+    </w:p>
+    <w:p>
+      <w:pPr>
+        <w:pStyle w:val="Prrafodelista"/>
+        <w:rPr>
+          <w:lang w:val="es-419"/>
+        </w:rPr>
+      </w:pPr>
+      <w:r>
+        <w:rPr>
+          <w:lang w:val="es-419"/>
+        </w:rPr>
+        <w:t>Una vez se tenga los permisos se puede hacer push desde el repositorio local</w:t>
+      </w:r>
+    </w:p>
+    <w:p>
+      <w:pPr>
+        <w:pStyle w:val="Prrafodelista"/>
+        <w:rPr>
+          <w:lang w:val="es-419"/>
+        </w:rPr>
+      </w:pPr>
+    </w:p>
+    <w:p>
+      <w:pPr>
+        <w:pStyle w:val="Prrafodelista"/>
+        <w:numPr>
+          <w:ilvl w:val="0"/>
+          <w:numId w:val="7"/>
+        </w:numPr>
+        <w:rPr>
+          <w:lang w:val="es-419"/>
+        </w:rPr>
+      </w:pPr>
+      <w:r>
+        <w:rPr>
+          <w:lang w:val="es-419"/>
+        </w:rPr>
+        <w:t>Hacer nuevamente pull desde el master</w:t>
+      </w:r>
+    </w:p>
+    <w:p>
+      <w:pPr>
+        <w:pStyle w:val="Prrafodelista"/>
+        <w:ind w:left="1125"/>
+        <w:rPr>
+          <w:lang w:val="es-419"/>
+        </w:rPr>
+      </w:pPr>
+      <w:r>
+        <w:rPr>
+          <w:highlight w:val="yellow"/>
+          <w:lang w:val="es-419"/>
+        </w:rPr>
+        <w:t>Git pull origin master</w:t>
+      </w:r>
+    </w:p>
+    <w:p>
+      <w:pPr>
+        <w:pStyle w:val="Prrafodelista"/>
+        <w:numPr>
+          <w:ilvl w:val="0"/>
+          <w:numId w:val="7"/>
+        </w:numPr>
+        <w:rPr>
+          <w:lang w:val="es-419"/>
+        </w:rPr>
+      </w:pPr>
+      <w:r>
+        <w:rPr>
+          <w:lang w:val="es-419"/>
+        </w:rPr>
+        <w:t>Hacer push al repositorio web, con este primer push solicitará credenciales, por lo que se debe enviar la llave publica ssh</w:t>
+      </w:r>
+    </w:p>
+    <w:p>
+      <w:pPr>
+        <w:pStyle w:val="Prrafodelista"/>
+        <w:ind w:left="1125"/>
+        <w:rPr>
+          <w:lang w:val="es-419"/>
+        </w:rPr>
+      </w:pPr>
+      <w:r>
+        <w:rPr>
+          <w:highlight w:val="yellow"/>
+          <w:lang w:val="es-419"/>
+        </w:rPr>
+        <w:t>Git push origin master</w:t>
+      </w:r>
+    </w:p>
+    <w:p>
+      <w:pPr>
+        <w:pStyle w:val="Prrafodelista"/>
+        <w:ind w:left="1125"/>
+        <w:rPr>
+          <w:lang w:val="es-419"/>
+        </w:rPr>
+      </w:pPr>
+    </w:p>
+    <w:p>
+      <w:pPr>
+        <w:pStyle w:val="Prrafodelista"/>
+        <w:rPr>
+          <w:lang w:val="es-419"/>
+        </w:rPr>
+      </w:pPr>
+      <w:r>
+        <w:rPr>
+          <w:noProof/>
+          <w:lang w:val="es-419" w:eastAsia="es-419"/>
+        </w:rPr>
+        <w:drawing>
+          <wp:inline distT="0" distB="0" distL="0" distR="0" wp14:anchorId="1D58E901" wp14:editId="08BD6119">
+            <wp:extent cx="5400040" cy="1565388"/>
+            <wp:effectExtent l="0" t="0" r="0" b="0"/>
+            <wp:docPr id="44" name="Imagen 44"/>
+            <wp:cNvGraphicFramePr>
+              <a:graphicFrameLocks xmlns:a="http://schemas.openxmlformats.org/drawingml/2006/main" noChangeAspect="1"/>
+            </wp:cNvGraphicFramePr>
+            <a:graphic xmlns:a="http://schemas.openxmlformats.org/drawingml/2006/main">
+              <a:graphicData uri="http://schemas.openxmlformats.org/drawingml/2006/picture">
+                <pic:pic xmlns:pic="http://schemas.openxmlformats.org/drawingml/2006/picture">
+                  <pic:nvPicPr>
+                    <pic:cNvPr id="0" name=""/>
+                    <pic:cNvPicPr/>
+                  </pic:nvPicPr>
+                  <pic:blipFill>
+                    <a:blip r:embed="rId51"/>
+                    <a:stretch>
+                      <a:fillRect/>
+                    </a:stretch>
+                  </pic:blipFill>
+                  <pic:spPr>
+                    <a:xfrm>
+                      <a:off x="0" y="0"/>
+                      <a:ext cx="5400040" cy="1565388"/>
+                    </a:xfrm>
+                    <a:prstGeom prst="rect">
+                      <a:avLst/>
+                    </a:prstGeom>
+                  </pic:spPr>
+                </pic:pic>
+              </a:graphicData>
+            </a:graphic>
+          </wp:inline>
+        </w:drawing>
+      </w:r>
+    </w:p>
+    <w:p>
+      <w:pPr>
+        <w:pStyle w:val="Prrafodelista"/>
+        <w:rPr>
+          <w:lang w:val="es-419"/>
+        </w:rPr>
+      </w:pPr>
+    </w:p>
+    <w:p>
+      <w:pPr>
+        <w:pStyle w:val="Prrafodelista"/>
+        <w:rPr>
+          <w:lang w:val="es-419"/>
+        </w:rPr>
+      </w:pPr>
+      <w:r>
+        <w:rPr>
+          <w:lang w:val="es-419"/>
+        </w:rPr>
+        <w:t>10 – como buena practicas no todos deben tener o subir los cambios a la rama master, debe haber un solo administrador de esta rama, todos los cambios deben ser hacia las ramas de desarrollo y el administrador tomar esos cambios</w:t>
+      </w:r>
+    </w:p>
+    <w:p>
+      <w:pPr>
+        <w:pStyle w:val="Prrafodelista"/>
+        <w:rPr>
+          <w:lang w:val="es-419"/>
+        </w:rPr>
+      </w:pPr>
+    </w:p>
+    <w:p>
+      <w:pPr>
+        <w:pStyle w:val="Prrafodelista"/>
+        <w:rPr>
+          <w:lang w:val="es-419"/>
+        </w:rPr>
+      </w:pPr>
+    </w:p>
+    <w:p>
+      <w:pPr>
+        <w:pStyle w:val="Prrafodelista"/>
+        <w:rPr>
+          <w:lang w:val="es-419"/>
+        </w:rPr>
+      </w:pPr>
+    </w:p>
+    <w:p>
+      <w:pPr>
+        <w:pStyle w:val="Prrafodelista"/>
+        <w:rPr>
+          <w:lang w:val="es-419"/>
+        </w:rPr>
+      </w:pPr>
+    </w:p>
+    <w:p>
+      <w:pPr>
+        <w:pStyle w:val="Prrafodelista"/>
+        <w:rPr>
+          <w:lang w:val="es-419"/>
+        </w:rPr>
+      </w:pPr>
+    </w:p>
+    <w:p>
+      <w:pPr>
+        <w:pStyle w:val="Prrafodelista"/>
+        <w:rPr>
+          <w:lang w:val="es-419"/>
+        </w:rPr>
+      </w:pPr>
+    </w:p>
+    <w:p>
+      <w:pPr>
+        <w:pStyle w:val="Prrafodelista"/>
+        <w:rPr>
+          <w:lang w:val="es-419"/>
+        </w:rPr>
+      </w:pPr>
+    </w:p>
+    <w:p>
+      <w:pPr>
+        <w:pStyle w:val="Ttulo3"/>
+      </w:pPr>
+      <w:r>
+        <w:lastRenderedPageBreak/>
+        <w:t xml:space="preserve">Flujo de trabajo profesional: Haciendo </w:t>
+      </w:r>
+      <w:proofErr w:type="spellStart"/>
+      <w:r>
+        <w:t>merge</w:t>
+      </w:r>
+      <w:proofErr w:type="spellEnd"/>
+      <w:r>
+        <w:t xml:space="preserve"> de ramas de desarrollo a master</w:t>
+      </w:r>
+    </w:p>
+    <w:p/>
+    <w:p>
+      <w:pPr>
+        <w:pStyle w:val="Prrafodelista"/>
+        <w:numPr>
+          <w:ilvl w:val="0"/>
+          <w:numId w:val="8"/>
+        </w:numPr>
+      </w:pPr>
+      <w:r>
+        <w:t xml:space="preserve">Trabajar en el </w:t>
+      </w:r>
+      <w:proofErr w:type="spellStart"/>
+      <w:r>
+        <w:t>header</w:t>
+      </w:r>
+      <w:proofErr w:type="spellEnd"/>
+      <w:r>
+        <w:t xml:space="preserve"> o cualquier rama</w:t>
+      </w:r>
+    </w:p>
+    <w:p>
+      <w:pPr>
+        <w:pStyle w:val="Prrafodelista"/>
+      </w:pPr>
+      <w:proofErr w:type="spellStart"/>
+      <w:r>
+        <w:t>Git</w:t>
+      </w:r>
+      <w:proofErr w:type="spellEnd"/>
+      <w:r>
+        <w:t xml:space="preserve"> </w:t>
+      </w:r>
+      <w:proofErr w:type="spellStart"/>
+      <w:r>
+        <w:t>checkout</w:t>
+      </w:r>
+      <w:proofErr w:type="spellEnd"/>
+      <w:r>
+        <w:t xml:space="preserve"> </w:t>
+      </w:r>
+      <w:proofErr w:type="spellStart"/>
+      <w:r>
+        <w:t>ramatrabajar</w:t>
+      </w:r>
+      <w:proofErr w:type="spellEnd"/>
+    </w:p>
+    <w:p>
+      <w:pPr>
+        <w:pStyle w:val="Prrafodelista"/>
+        <w:numPr>
+          <w:ilvl w:val="0"/>
+          <w:numId w:val="8"/>
+        </w:numPr>
+      </w:pPr>
+      <w:r>
+        <w:t xml:space="preserve">Hacer un </w:t>
+      </w:r>
+      <w:proofErr w:type="spellStart"/>
+      <w:r>
+        <w:t>pull</w:t>
+      </w:r>
+      <w:proofErr w:type="spellEnd"/>
+      <w:r>
+        <w:t xml:space="preserve"> de los últimos cambios</w:t>
+      </w:r>
+    </w:p>
+    <w:p>
+      <w:pPr>
+        <w:pStyle w:val="Prrafodelista"/>
+      </w:pPr>
+      <w:proofErr w:type="spellStart"/>
+      <w:r>
+        <w:t>Git</w:t>
+      </w:r>
+      <w:proofErr w:type="spellEnd"/>
+      <w:r>
+        <w:t xml:space="preserve"> </w:t>
+      </w:r>
+      <w:proofErr w:type="spellStart"/>
+      <w:r>
+        <w:t>pull</w:t>
+      </w:r>
+      <w:proofErr w:type="spellEnd"/>
+      <w:r>
+        <w:t xml:space="preserve"> </w:t>
+      </w:r>
+      <w:proofErr w:type="spellStart"/>
+      <w:r>
+        <w:t>origin</w:t>
+      </w:r>
+      <w:proofErr w:type="spellEnd"/>
+      <w:r>
+        <w:t xml:space="preserve"> </w:t>
+      </w:r>
+      <w:proofErr w:type="spellStart"/>
+      <w:r>
+        <w:t>header</w:t>
+      </w:r>
+      <w:proofErr w:type="spellEnd"/>
+    </w:p>
+    <w:p>
+      <w:pPr>
+        <w:pStyle w:val="Prrafodelista"/>
+        <w:numPr>
+          <w:ilvl w:val="0"/>
+          <w:numId w:val="8"/>
+        </w:numPr>
+      </w:pPr>
+      <w:r>
+        <w:t>Agregar algún cambio a la nueva rama y guardar los cambios</w:t>
+      </w:r>
+    </w:p>
+    <w:p>
+      <w:pPr>
+        <w:pStyle w:val="Prrafodelista"/>
+        <w:rPr>
+          <w:lang w:val="en-US"/>
+        </w:rPr>
+      </w:pPr>
+      <w:proofErr w:type="spellStart"/>
+      <w:r>
+        <w:rPr>
+          <w:lang w:val="en-US"/>
+        </w:rPr>
+        <w:t>Git</w:t>
+      </w:r>
+      <w:proofErr w:type="spellEnd"/>
+      <w:r>
+        <w:rPr>
+          <w:lang w:val="en-US"/>
+        </w:rPr>
+        <w:t xml:space="preserve"> </w:t>
+      </w:r>
+      <w:proofErr w:type="gramStart"/>
+      <w:r>
+        <w:rPr>
+          <w:lang w:val="en-US"/>
+        </w:rPr>
+        <w:t>add .</w:t>
+      </w:r>
+      <w:proofErr w:type="gramEnd"/>
+    </w:p>
+    <w:p>
+      <w:pPr>
+        <w:pStyle w:val="Prrafodelista"/>
+        <w:rPr>
+          <w:lang w:val="en-US"/>
+        </w:rPr>
+      </w:pPr>
+      <w:proofErr w:type="spellStart"/>
+      <w:r>
+        <w:rPr>
+          <w:lang w:val="en-US"/>
+        </w:rPr>
+        <w:t>Git</w:t>
+      </w:r>
+      <w:proofErr w:type="spellEnd"/>
+      <w:r>
+        <w:rPr>
+          <w:lang w:val="en-US"/>
+        </w:rPr>
+        <w:t xml:space="preserve"> </w:t>
+      </w:r>
+      <w:proofErr w:type="gramStart"/>
+      <w:r>
+        <w:rPr>
+          <w:lang w:val="en-US"/>
+        </w:rPr>
+        <w:t>commit  -</w:t>
+      </w:r>
+      <w:proofErr w:type="gramEnd"/>
+      <w:r>
+        <w:rPr>
+          <w:lang w:val="en-US"/>
+        </w:rPr>
+        <w:t>m “</w:t>
+      </w:r>
+      <w:r>
+        <w:rPr>
+          <w:lang w:val="en-US"/>
+        </w:rPr>
+        <w:t xml:space="preserve">se </w:t>
+      </w:r>
+      <w:proofErr w:type="spellStart"/>
+      <w:r>
+        <w:rPr>
+          <w:lang w:val="en-US"/>
+        </w:rPr>
+        <w:t>agrega</w:t>
+      </w:r>
+      <w:proofErr w:type="spellEnd"/>
+      <w:r>
+        <w:rPr>
+          <w:lang w:val="en-US"/>
+        </w:rPr>
+        <w:t xml:space="preserve"> </w:t>
+      </w:r>
+      <w:proofErr w:type="spellStart"/>
+      <w:r>
+        <w:rPr>
+          <w:lang w:val="en-US"/>
+        </w:rPr>
+        <w:t>cambio</w:t>
+      </w:r>
+      <w:proofErr w:type="spellEnd"/>
+      <w:r>
+        <w:rPr>
+          <w:lang w:val="en-US"/>
+        </w:rPr>
+        <w:t>”</w:t>
+      </w:r>
+    </w:p>
+    <w:p>
+      <w:pPr>
+        <w:pStyle w:val="Prrafodelista"/>
+        <w:numPr>
+          <w:ilvl w:val="0"/>
+          <w:numId w:val="8"/>
+        </w:numPr>
+        <w:rPr>
+          <w:lang w:val="es-419"/>
+        </w:rPr>
+      </w:pPr>
+      <w:r>
+        <w:rPr>
+          <w:lang w:val="es-419"/>
+        </w:rPr>
+        <w:t>Enviar a la rama web el cambio</w:t>
+      </w:r>
+    </w:p>
+    <w:p>
+      <w:pPr>
+        <w:pStyle w:val="Prrafodelista"/>
+        <w:rPr>
+          <w:lang w:val="es-419"/>
+        </w:rPr>
+      </w:pPr>
+      <w:r>
+        <w:rPr>
+          <w:lang w:val="es-419"/>
+        </w:rPr>
+        <w:t>Git push origin nombrerama</w:t>
+      </w:r>
+    </w:p>
+    <w:p>
+      <w:pPr>
+        <w:pStyle w:val="Prrafodelista"/>
+        <w:rPr>
+          <w:lang w:val="es-419"/>
+        </w:rPr>
+      </w:pPr>
       <w:bookmarkStart w:id="0" w:name="_GoBack"/>
       <w:bookmarkEnd w:id="0"/>
-    </w:p>
-    <w:p>
-      <w:pPr>
-        <w:pStyle w:val="Prrafodelista"/>
-        <w:rPr>
-          <w:lang w:val="es-419"/>
-        </w:rPr>
-      </w:pPr>
-      <w:r>
-        <w:rPr>
-          <w:lang w:val="es-419"/>
-        </w:rPr>
-        <w:t>Git checkout master</w:t>
-      </w:r>
-    </w:p>
-    <w:p>
-      <w:pPr>
-        <w:pStyle w:val="Prrafodelista"/>
-        <w:rPr>
-          <w:lang w:val="es-419"/>
-        </w:rPr>
-      </w:pPr>
-      <w:r>
-        <w:rPr>
-          <w:lang w:val="es-419"/>
-        </w:rPr>
-        <w:t xml:space="preserve"> </w:t>
-      </w:r>
-    </w:p>
-    <w:p>
-      <w:pPr>
-        <w:pStyle w:val="Prrafodelista"/>
-        <w:rPr>
-          <w:lang w:val="es-419"/>
-        </w:rPr>
-      </w:pPr>
-    </w:p>
-    <w:p>
-      <w:pPr>
-        <w:pStyle w:val="Prrafodelista"/>
-        <w:rPr>
-          <w:lang w:val="es-419"/>
-        </w:rPr>
-      </w:pPr>
-    </w:p>
-    <w:p>
-      <w:pPr>
-        <w:pStyle w:val="Prrafodelista"/>
-        <w:rPr>
-          <w:lang w:val="es-419"/>
-        </w:rPr>
-      </w:pPr>
-    </w:p>
-    <w:p>
-      <w:pPr>
-        <w:pStyle w:val="Prrafodelista"/>
-        <w:rPr>
-          <w:lang w:val="es-419"/>
-        </w:rPr>
-      </w:pPr>
-    </w:p>
-    <w:p>
-      <w:pPr>
-        <w:pStyle w:val="Prrafodelista"/>
-        <w:rPr>
-          <w:lang w:val="es-419"/>
-        </w:rPr>
-      </w:pPr>
     </w:p>
     <w:sectPr>
       <w:pgSz w:w="11906" w:h="16838"/>
@@ -8214,16 +9287,16 @@
     </w:lvl>
   </w:abstractNum>
   <w:abstractNum w:abstractNumId="3">
-    <w:nsid w:val="5EEB28BC"/>
+    <w:nsid w:val="5D647D1B"/>
     <w:multiLevelType w:val="hybridMultilevel"/>
-    <w:tmpl w:val="70201E30"/>
-    <w:lvl w:ilvl="0" w:tplc="BFFE07EE">
+    <w:tmpl w:val="B0A093DA"/>
+    <w:lvl w:ilvl="0" w:tplc="68FACE52">
       <w:start w:val="1"/>
       <w:numFmt w:val="decimal"/>
       <w:lvlText w:val="%1-"/>
       <w:lvlJc w:val="left"/>
       <w:pPr>
-        <w:ind w:left="720" w:hanging="360"/>
+        <w:ind w:left="1125" w:hanging="360"/>
       </w:pPr>
       <w:rPr>
         <w:rFonts w:hint="default"/>
@@ -8235,7 +9308,7 @@
       <w:lvlText w:val="%2."/>
       <w:lvlJc w:val="left"/>
       <w:pPr>
-        <w:ind w:left="1440" w:hanging="360"/>
+        <w:ind w:left="1845" w:hanging="360"/>
       </w:pPr>
     </w:lvl>
     <w:lvl w:ilvl="2" w:tplc="580A001B" w:tentative="1">
@@ -8244,7 +9317,7 @@
       <w:lvlText w:val="%3."/>
       <w:lvlJc w:val="right"/>
       <w:pPr>
-        <w:ind w:left="2160" w:hanging="180"/>
+        <w:ind w:left="2565" w:hanging="180"/>
       </w:pPr>
     </w:lvl>
     <w:lvl w:ilvl="3" w:tplc="580A000F" w:tentative="1">
@@ -8253,7 +9326,7 @@
       <w:lvlText w:val="%4."/>
       <w:lvlJc w:val="left"/>
       <w:pPr>
-        <w:ind w:left="2880" w:hanging="360"/>
+        <w:ind w:left="3285" w:hanging="360"/>
       </w:pPr>
     </w:lvl>
     <w:lvl w:ilvl="4" w:tplc="580A0019" w:tentative="1">
@@ -8262,7 +9335,7 @@
       <w:lvlText w:val="%5."/>
       <w:lvlJc w:val="left"/>
       <w:pPr>
-        <w:ind w:left="3600" w:hanging="360"/>
+        <w:ind w:left="4005" w:hanging="360"/>
       </w:pPr>
     </w:lvl>
     <w:lvl w:ilvl="5" w:tplc="580A001B" w:tentative="1">
@@ -8271,7 +9344,7 @@
       <w:lvlText w:val="%6."/>
       <w:lvlJc w:val="right"/>
       <w:pPr>
-        <w:ind w:left="4320" w:hanging="180"/>
+        <w:ind w:left="4725" w:hanging="180"/>
       </w:pPr>
     </w:lvl>
     <w:lvl w:ilvl="6" w:tplc="580A000F" w:tentative="1">
@@ -8280,7 +9353,7 @@
       <w:lvlText w:val="%7."/>
       <w:lvlJc w:val="left"/>
       <w:pPr>
-        <w:ind w:left="5040" w:hanging="360"/>
+        <w:ind w:left="5445" w:hanging="360"/>
       </w:pPr>
     </w:lvl>
     <w:lvl w:ilvl="7" w:tplc="580A0019" w:tentative="1">
@@ -8289,7 +9362,7 @@
       <w:lvlText w:val="%8."/>
       <w:lvlJc w:val="left"/>
       <w:pPr>
-        <w:ind w:left="5760" w:hanging="360"/>
+        <w:ind w:left="6165" w:hanging="360"/>
       </w:pPr>
     </w:lvl>
     <w:lvl w:ilvl="8" w:tplc="580A001B" w:tentative="1">
@@ -8298,15 +9371,15 @@
       <w:lvlText w:val="%9."/>
       <w:lvlJc w:val="right"/>
       <w:pPr>
-        <w:ind w:left="6480" w:hanging="180"/>
+        <w:ind w:left="6885" w:hanging="180"/>
       </w:pPr>
     </w:lvl>
   </w:abstractNum>
   <w:abstractNum w:abstractNumId="4">
-    <w:nsid w:val="65CF0989"/>
+    <w:nsid w:val="5EEB28BC"/>
     <w:multiLevelType w:val="hybridMultilevel"/>
-    <w:tmpl w:val="9FE250A0"/>
-    <w:lvl w:ilvl="0" w:tplc="21D2E3EE">
+    <w:tmpl w:val="70201E30"/>
+    <w:lvl w:ilvl="0" w:tplc="BFFE07EE">
       <w:start w:val="1"/>
       <w:numFmt w:val="decimal"/>
       <w:lvlText w:val="%1-"/>
@@ -8392,10 +9465,10 @@
     </w:lvl>
   </w:abstractNum>
   <w:abstractNum w:abstractNumId="5">
-    <w:nsid w:val="78F94278"/>
+    <w:nsid w:val="65CF0989"/>
     <w:multiLevelType w:val="hybridMultilevel"/>
-    <w:tmpl w:val="F8B02D1A"/>
-    <w:lvl w:ilvl="0" w:tplc="E26E221E">
+    <w:tmpl w:val="9FE250A0"/>
+    <w:lvl w:ilvl="0" w:tplc="21D2E3EE">
       <w:start w:val="1"/>
       <w:numFmt w:val="decimal"/>
       <w:lvlText w:val="%1-"/>
@@ -8480,11 +9553,189 @@
       </w:pPr>
     </w:lvl>
   </w:abstractNum>
+  <w:abstractNum w:abstractNumId="6">
+    <w:nsid w:val="78F94278"/>
+    <w:multiLevelType w:val="hybridMultilevel"/>
+    <w:tmpl w:val="F8B02D1A"/>
+    <w:lvl w:ilvl="0" w:tplc="E26E221E">
+      <w:start w:val="1"/>
+      <w:numFmt w:val="decimal"/>
+      <w:lvlText w:val="%1-"/>
+      <w:lvlJc w:val="left"/>
+      <w:pPr>
+        <w:ind w:left="720" w:hanging="360"/>
+      </w:pPr>
+      <w:rPr>
+        <w:rFonts w:hint="default"/>
+      </w:rPr>
+    </w:lvl>
+    <w:lvl w:ilvl="1" w:tplc="580A0019" w:tentative="1">
+      <w:start w:val="1"/>
+      <w:numFmt w:val="lowerLetter"/>
+      <w:lvlText w:val="%2."/>
+      <w:lvlJc w:val="left"/>
+      <w:pPr>
+        <w:ind w:left="1440" w:hanging="360"/>
+      </w:pPr>
+    </w:lvl>
+    <w:lvl w:ilvl="2" w:tplc="580A001B" w:tentative="1">
+      <w:start w:val="1"/>
+      <w:numFmt w:val="lowerRoman"/>
+      <w:lvlText w:val="%3."/>
+      <w:lvlJc w:val="right"/>
+      <w:pPr>
+        <w:ind w:left="2160" w:hanging="180"/>
+      </w:pPr>
+    </w:lvl>
+    <w:lvl w:ilvl="3" w:tplc="580A000F" w:tentative="1">
+      <w:start w:val="1"/>
+      <w:numFmt w:val="decimal"/>
+      <w:lvlText w:val="%4."/>
+      <w:lvlJc w:val="left"/>
+      <w:pPr>
+        <w:ind w:left="2880" w:hanging="360"/>
+      </w:pPr>
+    </w:lvl>
+    <w:lvl w:ilvl="4" w:tplc="580A0019" w:tentative="1">
+      <w:start w:val="1"/>
+      <w:numFmt w:val="lowerLetter"/>
+      <w:lvlText w:val="%5."/>
+      <w:lvlJc w:val="left"/>
+      <w:pPr>
+        <w:ind w:left="3600" w:hanging="360"/>
+      </w:pPr>
+    </w:lvl>
+    <w:lvl w:ilvl="5" w:tplc="580A001B" w:tentative="1">
+      <w:start w:val="1"/>
+      <w:numFmt w:val="lowerRoman"/>
+      <w:lvlText w:val="%6."/>
+      <w:lvlJc w:val="right"/>
+      <w:pPr>
+        <w:ind w:left="4320" w:hanging="180"/>
+      </w:pPr>
+    </w:lvl>
+    <w:lvl w:ilvl="6" w:tplc="580A000F" w:tentative="1">
+      <w:start w:val="1"/>
+      <w:numFmt w:val="decimal"/>
+      <w:lvlText w:val="%7."/>
+      <w:lvlJc w:val="left"/>
+      <w:pPr>
+        <w:ind w:left="5040" w:hanging="360"/>
+      </w:pPr>
+    </w:lvl>
+    <w:lvl w:ilvl="7" w:tplc="580A0019" w:tentative="1">
+      <w:start w:val="1"/>
+      <w:numFmt w:val="lowerLetter"/>
+      <w:lvlText w:val="%8."/>
+      <w:lvlJc w:val="left"/>
+      <w:pPr>
+        <w:ind w:left="5760" w:hanging="360"/>
+      </w:pPr>
+    </w:lvl>
+    <w:lvl w:ilvl="8" w:tplc="580A001B" w:tentative="1">
+      <w:start w:val="1"/>
+      <w:numFmt w:val="lowerRoman"/>
+      <w:lvlText w:val="%9."/>
+      <w:lvlJc w:val="right"/>
+      <w:pPr>
+        <w:ind w:left="6480" w:hanging="180"/>
+      </w:pPr>
+    </w:lvl>
+  </w:abstractNum>
+  <w:abstractNum w:abstractNumId="7">
+    <w:nsid w:val="7F053A50"/>
+    <w:multiLevelType w:val="hybridMultilevel"/>
+    <w:tmpl w:val="B79ED53C"/>
+    <w:lvl w:ilvl="0" w:tplc="E26E221E">
+      <w:start w:val="1"/>
+      <w:numFmt w:val="decimal"/>
+      <w:lvlText w:val="%1-"/>
+      <w:lvlJc w:val="left"/>
+      <w:pPr>
+        <w:ind w:left="720" w:hanging="360"/>
+      </w:pPr>
+      <w:rPr>
+        <w:rFonts w:hint="default"/>
+      </w:rPr>
+    </w:lvl>
+    <w:lvl w:ilvl="1" w:tplc="580A0019" w:tentative="1">
+      <w:start w:val="1"/>
+      <w:numFmt w:val="lowerLetter"/>
+      <w:lvlText w:val="%2."/>
+      <w:lvlJc w:val="left"/>
+      <w:pPr>
+        <w:ind w:left="1440" w:hanging="360"/>
+      </w:pPr>
+    </w:lvl>
+    <w:lvl w:ilvl="2" w:tplc="580A001B" w:tentative="1">
+      <w:start w:val="1"/>
+      <w:numFmt w:val="lowerRoman"/>
+      <w:lvlText w:val="%3."/>
+      <w:lvlJc w:val="right"/>
+      <w:pPr>
+        <w:ind w:left="2160" w:hanging="180"/>
+      </w:pPr>
+    </w:lvl>
+    <w:lvl w:ilvl="3" w:tplc="580A000F" w:tentative="1">
+      <w:start w:val="1"/>
+      <w:numFmt w:val="decimal"/>
+      <w:lvlText w:val="%4."/>
+      <w:lvlJc w:val="left"/>
+      <w:pPr>
+        <w:ind w:left="2880" w:hanging="360"/>
+      </w:pPr>
+    </w:lvl>
+    <w:lvl w:ilvl="4" w:tplc="580A0019" w:tentative="1">
+      <w:start w:val="1"/>
+      <w:numFmt w:val="lowerLetter"/>
+      <w:lvlText w:val="%5."/>
+      <w:lvlJc w:val="left"/>
+      <w:pPr>
+        <w:ind w:left="3600" w:hanging="360"/>
+      </w:pPr>
+    </w:lvl>
+    <w:lvl w:ilvl="5" w:tplc="580A001B" w:tentative="1">
+      <w:start w:val="1"/>
+      <w:numFmt w:val="lowerRoman"/>
+      <w:lvlText w:val="%6."/>
+      <w:lvlJc w:val="right"/>
+      <w:pPr>
+        <w:ind w:left="4320" w:hanging="180"/>
+      </w:pPr>
+    </w:lvl>
+    <w:lvl w:ilvl="6" w:tplc="580A000F" w:tentative="1">
+      <w:start w:val="1"/>
+      <w:numFmt w:val="decimal"/>
+      <w:lvlText w:val="%7."/>
+      <w:lvlJc w:val="left"/>
+      <w:pPr>
+        <w:ind w:left="5040" w:hanging="360"/>
+      </w:pPr>
+    </w:lvl>
+    <w:lvl w:ilvl="7" w:tplc="580A0019" w:tentative="1">
+      <w:start w:val="1"/>
+      <w:numFmt w:val="lowerLetter"/>
+      <w:lvlText w:val="%8."/>
+      <w:lvlJc w:val="left"/>
+      <w:pPr>
+        <w:ind w:left="5760" w:hanging="360"/>
+      </w:pPr>
+    </w:lvl>
+    <w:lvl w:ilvl="8" w:tplc="580A001B" w:tentative="1">
+      <w:start w:val="1"/>
+      <w:numFmt w:val="lowerRoman"/>
+      <w:lvlText w:val="%9."/>
+      <w:lvlJc w:val="right"/>
+      <w:pPr>
+        <w:ind w:left="6480" w:hanging="180"/>
+      </w:pPr>
+    </w:lvl>
+  </w:abstractNum>
   <w:num w:numId="1">
-    <w:abstractNumId w:val="4"/>
+    <w:abstractNumId w:val="5"/>
   </w:num>
   <w:num w:numId="2">
-    <w:abstractNumId w:val="3"/>
+    <w:abstractNumId w:val="4"/>
   </w:num>
   <w:num w:numId="3">
     <w:abstractNumId w:val="2"/>
@@ -8496,7 +9747,13 @@
     <w:abstractNumId w:val="0"/>
   </w:num>
   <w:num w:numId="6">
-    <w:abstractNumId w:val="5"/>
+    <w:abstractNumId w:val="6"/>
+  </w:num>
+  <w:num w:numId="7">
+    <w:abstractNumId w:val="3"/>
+  </w:num>
+  <w:num w:numId="8">
+    <w:abstractNumId w:val="7"/>
   </w:num>
 </w:numbering>
 </file>

</xml_diff>